<commit_message>
scriptie + py test code update
</commit_message>
<xml_diff>
--- a/efuse 2021.docx
+++ b/efuse 2021.docx
@@ -1,12 +1,12 @@
 
 <file path=word/document.xml><?xml version="1.0" encoding="utf-8"?>
-<w:document xmlns:wpc="http://schemas.microsoft.com/office/word/2010/wordprocessingCanvas" xmlns:cx="http://schemas.microsoft.com/office/drawing/2014/chartex" xmlns:cx1="http://schemas.microsoft.com/office/drawing/2015/9/8/chartex" xmlns:cx2="http://schemas.microsoft.com/office/drawing/2015/10/21/chartex" xmlns:cx3="http://schemas.microsoft.com/office/drawing/2016/5/9/chartex" xmlns:cx4="http://schemas.microsoft.com/office/drawing/2016/5/10/chartex" xmlns:cx5="http://schemas.microsoft.com/office/drawing/2016/5/11/chartex" xmlns:cx6="http://schemas.microsoft.com/office/drawing/2016/5/12/chartex" xmlns:cx7="http://schemas.microsoft.com/office/drawing/2016/5/13/chartex" xmlns:cx8="http://schemas.microsoft.com/office/drawing/2016/5/14/chartex" xmlns:mc="http://schemas.openxmlformats.org/markup-compatibility/2006" xmlns:aink="http://schemas.microsoft.com/office/drawing/2016/ink" xmlns:am3d="http://schemas.microsoft.com/office/drawing/2017/model3d" xmlns:o="urn:schemas-microsoft-com:office:office" xmlns:r="http://schemas.openxmlformats.org/officeDocument/2006/relationships" xmlns:m="http://schemas.openxmlformats.org/officeDocument/2006/math" xmlns:v="urn:schemas-microsoft-com:vml" xmlns:wp14="http://schemas.microsoft.com/office/word/2010/wordprocessingDrawing" xmlns:wp="http://schemas.openxmlformats.org/drawingml/2006/wordprocessingDrawing" xmlns:w10="urn:schemas-microsoft-com:office:word" xmlns:w="http://schemas.openxmlformats.org/wordprocessingml/2006/main" xmlns:w14="http://schemas.microsoft.com/office/word/2010/wordml" xmlns:w15="http://schemas.microsoft.com/office/word/2012/wordml" xmlns:w16cex="http://schemas.microsoft.com/office/word/2018/wordml/cex" xmlns:w16cid="http://schemas.microsoft.com/office/word/2016/wordml/cid" xmlns:w16="http://schemas.microsoft.com/office/word/2018/wordml" xmlns:w16sdtdh="http://schemas.microsoft.com/office/word/2020/wordml/sdtdatahash" xmlns:w16se="http://schemas.microsoft.com/office/word/2015/wordml/symex" xmlns:wpg="http://schemas.microsoft.com/office/word/2010/wordprocessingGroup" xmlns:wpi="http://schemas.microsoft.com/office/word/2010/wordprocessingInk" xmlns:wne="http://schemas.microsoft.com/office/word/2006/wordml" xmlns:wps="http://schemas.microsoft.com/office/word/2010/wordprocessingShape" mc:Ignorable="w14 w15 w16se w16cid w16 w16cex w16sdtdh wp14">
+<w:document xmlns:wpc="http://schemas.microsoft.com/office/word/2010/wordprocessingCanvas" xmlns:cx="http://schemas.microsoft.com/office/drawing/2014/chartex" xmlns:cx1="http://schemas.microsoft.com/office/drawing/2015/9/8/chartex" xmlns:cx2="http://schemas.microsoft.com/office/drawing/2015/10/21/chartex" xmlns:cx3="http://schemas.microsoft.com/office/drawing/2016/5/9/chartex" xmlns:cx4="http://schemas.microsoft.com/office/drawing/2016/5/10/chartex" xmlns:cx5="http://schemas.microsoft.com/office/drawing/2016/5/11/chartex" xmlns:cx6="http://schemas.microsoft.com/office/drawing/2016/5/12/chartex" xmlns:cx7="http://schemas.microsoft.com/office/drawing/2016/5/13/chartex" xmlns:cx8="http://schemas.microsoft.com/office/drawing/2016/5/14/chartex" xmlns:mc="http://schemas.openxmlformats.org/markup-compatibility/2006" xmlns:aink="http://schemas.microsoft.com/office/drawing/2016/ink" xmlns:am3d="http://schemas.microsoft.com/office/drawing/2017/model3d" xmlns:o="urn:schemas-microsoft-com:office:office" xmlns:r="http://schemas.openxmlformats.org/officeDocument/2006/relationships" xmlns:m="http://schemas.openxmlformats.org/officeDocument/2006/math" xmlns:v="urn:schemas-microsoft-com:vml" xmlns:wp14="http://schemas.microsoft.com/office/word/2010/wordprocessingDrawing" xmlns:wp="http://schemas.openxmlformats.org/drawingml/2006/wordprocessingDrawing" xmlns:w10="urn:schemas-microsoft-com:office:word" xmlns:w="http://schemas.openxmlformats.org/wordprocessingml/2006/main" xmlns:w14="http://schemas.microsoft.com/office/word/2010/wordml" xmlns:w15="http://schemas.microsoft.com/office/word/2012/wordml" xmlns:w16cex="http://schemas.microsoft.com/office/word/2018/wordml/cex" xmlns:w16cid="http://schemas.microsoft.com/office/word/2016/wordml/cid" xmlns:w16="http://schemas.microsoft.com/office/word/2018/wordml" xmlns:w16se="http://schemas.microsoft.com/office/word/2015/wordml/symex" xmlns:wpg="http://schemas.microsoft.com/office/word/2010/wordprocessingGroup" xmlns:wpi="http://schemas.microsoft.com/office/word/2010/wordprocessingInk" xmlns:wne="http://schemas.microsoft.com/office/word/2006/wordml" xmlns:wps="http://schemas.microsoft.com/office/word/2010/wordprocessingShape" mc:Ignorable="w14 w15 w16se w16cid w16 w16cex wp14">
   <w:body>
     <w:p>
       <w:pPr>
         <w:pStyle w:val="Kopzondernummer"/>
       </w:pPr>
-      <w:bookmarkStart w:id="0" w:name="_Toc65774302"/>
+      <w:bookmarkStart w:id="0" w:name="_Toc70419491"/>
       <w:r>
         <w:t>Vo</w:t>
       </w:r>
@@ -41,7 +41,7 @@
       <w:pPr>
         <w:pStyle w:val="Kopzondernummer"/>
       </w:pPr>
-      <w:bookmarkStart w:id="1" w:name="_Toc65774303"/>
+      <w:bookmarkStart w:id="1" w:name="_Toc70419492"/>
       <w:r>
         <w:lastRenderedPageBreak/>
         <w:t>Samenvatting</w:t>
@@ -53,7 +53,7 @@
       <w:pPr>
         <w:pStyle w:val="Kopzondernummer"/>
       </w:pPr>
-      <w:bookmarkStart w:id="2" w:name="_Toc65774304"/>
+      <w:bookmarkStart w:id="2" w:name="_Toc70419493"/>
       <w:r>
         <w:lastRenderedPageBreak/>
         <w:t>Inhoudstafel</w:t>
@@ -71,6 +71,7 @@
           <w:noProof/>
           <w:sz w:val="22"/>
           <w:szCs w:val="22"/>
+          <w:lang w:val="en-US" w:eastAsia="en-US"/>
         </w:rPr>
       </w:pPr>
       <w:r>
@@ -82,7 +83,7 @@
       <w:r>
         <w:fldChar w:fldCharType="separate"/>
       </w:r>
-      <w:hyperlink w:anchor="_Toc65774302" w:history="1">
+      <w:hyperlink w:anchor="_Toc70419491" w:history="1">
         <w:r>
           <w:rPr>
             <w:rStyle w:val="Hyperlink"/>
@@ -109,7 +110,7 @@
             <w:noProof/>
             <w:webHidden/>
           </w:rPr>
-          <w:instrText xml:space="preserve"> PAGEREF _Toc65774302 \h </w:instrText>
+          <w:instrText xml:space="preserve"> PAGEREF _Toc70419491 \h </w:instrText>
         </w:r>
         <w:r>
           <w:rPr>
@@ -151,9 +152,10 @@
           <w:noProof/>
           <w:sz w:val="22"/>
           <w:szCs w:val="22"/>
+          <w:lang w:val="en-US" w:eastAsia="en-US"/>
         </w:rPr>
       </w:pPr>
-      <w:hyperlink w:anchor="_Toc65774303" w:history="1">
+      <w:hyperlink w:anchor="_Toc70419492" w:history="1">
         <w:r>
           <w:rPr>
             <w:rStyle w:val="Hyperlink"/>
@@ -180,7 +182,7 @@
             <w:noProof/>
             <w:webHidden/>
           </w:rPr>
-          <w:instrText xml:space="preserve"> PAGEREF _Toc65774303 \h </w:instrText>
+          <w:instrText xml:space="preserve"> PAGEREF _Toc70419492 \h </w:instrText>
         </w:r>
         <w:r>
           <w:rPr>
@@ -222,9 +224,10 @@
           <w:noProof/>
           <w:sz w:val="22"/>
           <w:szCs w:val="22"/>
+          <w:lang w:val="en-US" w:eastAsia="en-US"/>
         </w:rPr>
       </w:pPr>
-      <w:hyperlink w:anchor="_Toc65774304" w:history="1">
+      <w:hyperlink w:anchor="_Toc70419493" w:history="1">
         <w:r>
           <w:rPr>
             <w:rStyle w:val="Hyperlink"/>
@@ -251,7 +254,7 @@
             <w:noProof/>
             <w:webHidden/>
           </w:rPr>
-          <w:instrText xml:space="preserve"> PAGEREF _Toc65774304 \h </w:instrText>
+          <w:instrText xml:space="preserve"> PAGEREF _Toc70419493 \h </w:instrText>
         </w:r>
         <w:r>
           <w:rPr>
@@ -293,9 +296,10 @@
           <w:noProof/>
           <w:sz w:val="22"/>
           <w:szCs w:val="22"/>
+          <w:lang w:val="en-US" w:eastAsia="en-US"/>
         </w:rPr>
       </w:pPr>
-      <w:hyperlink w:anchor="_Toc65774305" w:history="1">
+      <w:hyperlink w:anchor="_Toc70419494" w:history="1">
         <w:r>
           <w:rPr>
             <w:rStyle w:val="Hyperlink"/>
@@ -322,7 +326,7 @@
             <w:noProof/>
             <w:webHidden/>
           </w:rPr>
-          <w:instrText xml:space="preserve"> PAGEREF _Toc65774305 \h </w:instrText>
+          <w:instrText xml:space="preserve"> PAGEREF _Toc70419494 \h </w:instrText>
         </w:r>
         <w:r>
           <w:rPr>
@@ -364,9 +368,10 @@
           <w:noProof/>
           <w:sz w:val="22"/>
           <w:szCs w:val="22"/>
+          <w:lang w:val="en-US" w:eastAsia="en-US"/>
         </w:rPr>
       </w:pPr>
-      <w:hyperlink w:anchor="_Toc65774306" w:history="1">
+      <w:hyperlink w:anchor="_Toc70419495" w:history="1">
         <w:r>
           <w:rPr>
             <w:rStyle w:val="Hyperlink"/>
@@ -383,6 +388,7 @@
             <w:noProof/>
             <w:sz w:val="22"/>
             <w:szCs w:val="22"/>
+            <w:lang w:val="en-US" w:eastAsia="en-US"/>
           </w:rPr>
           <w:tab/>
         </w:r>
@@ -391,7 +397,7 @@
             <w:rStyle w:val="Hyperlink"/>
             <w:noProof/>
           </w:rPr>
-          <w:t>Kop 1</w:t>
+          <w:t>blokschema</w:t>
         </w:r>
         <w:r>
           <w:rPr>
@@ -412,245 +418,7 @@
             <w:noProof/>
             <w:webHidden/>
           </w:rPr>
-          <w:instrText xml:space="preserve"> PAGEREF _Toc65774306 \h </w:instrText>
-        </w:r>
-        <w:r>
-          <w:rPr>
-            <w:noProof/>
-            <w:webHidden/>
-          </w:rPr>
-        </w:r>
-        <w:r>
-          <w:rPr>
-            <w:noProof/>
-            <w:webHidden/>
-          </w:rPr>
-          <w:fldChar w:fldCharType="separate"/>
-        </w:r>
-        <w:r>
-          <w:rPr>
-            <w:noProof/>
-            <w:webHidden/>
-          </w:rPr>
-          <w:t>6</w:t>
-        </w:r>
-        <w:r>
-          <w:rPr>
-            <w:noProof/>
-            <w:webHidden/>
-          </w:rPr>
-          <w:fldChar w:fldCharType="end"/>
-        </w:r>
-      </w:hyperlink>
-    </w:p>
-    <w:p>
-      <w:pPr>
-        <w:pStyle w:val="TOC2"/>
-        <w:rPr>
-          <w:rFonts w:asciiTheme="minorHAnsi" w:eastAsiaTheme="minorEastAsia" w:hAnsiTheme="minorHAnsi" w:cstheme="minorBidi"/>
-          <w:b w:val="0"/>
-          <w:bCs w:val="0"/>
-          <w:sz w:val="22"/>
-          <w:szCs w:val="22"/>
-        </w:rPr>
-      </w:pPr>
-      <w:hyperlink w:anchor="_Toc65774307" w:history="1">
-        <w:r>
-          <w:rPr>
-            <w:rStyle w:val="Hyperlink"/>
-          </w:rPr>
-          <w:t>1.1</w:t>
-        </w:r>
-        <w:r>
-          <w:rPr>
-            <w:rFonts w:asciiTheme="minorHAnsi" w:eastAsiaTheme="minorEastAsia" w:hAnsiTheme="minorHAnsi" w:cstheme="minorBidi"/>
-            <w:b w:val="0"/>
-            <w:bCs w:val="0"/>
-            <w:sz w:val="22"/>
-            <w:szCs w:val="22"/>
-          </w:rPr>
-          <w:tab/>
-        </w:r>
-        <w:r>
-          <w:rPr>
-            <w:rStyle w:val="Hyperlink"/>
-          </w:rPr>
-          <w:t>Kop 2</w:t>
-        </w:r>
-        <w:r>
-          <w:rPr>
-            <w:webHidden/>
-          </w:rPr>
-          <w:tab/>
-        </w:r>
-        <w:r>
-          <w:rPr>
-            <w:webHidden/>
-          </w:rPr>
-          <w:fldChar w:fldCharType="begin"/>
-        </w:r>
-        <w:r>
-          <w:rPr>
-            <w:webHidden/>
-          </w:rPr>
-          <w:instrText xml:space="preserve"> PAGEREF _Toc65774307 \h </w:instrText>
-        </w:r>
-        <w:r>
-          <w:rPr>
-            <w:webHidden/>
-          </w:rPr>
-        </w:r>
-        <w:r>
-          <w:rPr>
-            <w:webHidden/>
-          </w:rPr>
-          <w:fldChar w:fldCharType="separate"/>
-        </w:r>
-        <w:r>
-          <w:rPr>
-            <w:webHidden/>
-          </w:rPr>
-          <w:t>6</w:t>
-        </w:r>
-        <w:r>
-          <w:rPr>
-            <w:webHidden/>
-          </w:rPr>
-          <w:fldChar w:fldCharType="end"/>
-        </w:r>
-      </w:hyperlink>
-    </w:p>
-    <w:p>
-      <w:pPr>
-        <w:pStyle w:val="TOC3"/>
-        <w:rPr>
-          <w:rFonts w:asciiTheme="minorHAnsi" w:eastAsiaTheme="minorEastAsia" w:hAnsiTheme="minorHAnsi" w:cstheme="minorBidi"/>
-          <w:bCs w:val="0"/>
-          <w:sz w:val="22"/>
-          <w:szCs w:val="22"/>
-        </w:rPr>
-      </w:pPr>
-      <w:hyperlink w:anchor="_Toc65774308" w:history="1">
-        <w:r>
-          <w:rPr>
-            <w:rStyle w:val="Hyperlink"/>
-          </w:rPr>
-          <w:t>1.1.1</w:t>
-        </w:r>
-        <w:r>
-          <w:rPr>
-            <w:rFonts w:asciiTheme="minorHAnsi" w:eastAsiaTheme="minorEastAsia" w:hAnsiTheme="minorHAnsi" w:cstheme="minorBidi"/>
-            <w:bCs w:val="0"/>
-            <w:sz w:val="22"/>
-            <w:szCs w:val="22"/>
-          </w:rPr>
-          <w:tab/>
-        </w:r>
-        <w:r>
-          <w:rPr>
-            <w:rStyle w:val="Hyperlink"/>
-          </w:rPr>
-          <w:t>Kop 3</w:t>
-        </w:r>
-        <w:r>
-          <w:rPr>
-            <w:webHidden/>
-          </w:rPr>
-          <w:tab/>
-        </w:r>
-        <w:r>
-          <w:rPr>
-            <w:webHidden/>
-          </w:rPr>
-          <w:fldChar w:fldCharType="begin"/>
-        </w:r>
-        <w:r>
-          <w:rPr>
-            <w:webHidden/>
-          </w:rPr>
-          <w:instrText xml:space="preserve"> PAGEREF _Toc65774308 \h </w:instrText>
-        </w:r>
-        <w:r>
-          <w:rPr>
-            <w:webHidden/>
-          </w:rPr>
-        </w:r>
-        <w:r>
-          <w:rPr>
-            <w:webHidden/>
-          </w:rPr>
-          <w:fldChar w:fldCharType="separate"/>
-        </w:r>
-        <w:r>
-          <w:rPr>
-            <w:webHidden/>
-          </w:rPr>
-          <w:t>6</w:t>
-        </w:r>
-        <w:r>
-          <w:rPr>
-            <w:webHidden/>
-          </w:rPr>
-          <w:fldChar w:fldCharType="end"/>
-        </w:r>
-      </w:hyperlink>
-    </w:p>
-    <w:p>
-      <w:pPr>
-        <w:pStyle w:val="TOC4"/>
-        <w:rPr>
-          <w:rFonts w:asciiTheme="minorHAnsi" w:eastAsiaTheme="minorEastAsia" w:hAnsiTheme="minorHAnsi" w:cstheme="minorBidi"/>
-          <w:bCs w:val="0"/>
-          <w:noProof/>
-          <w:sz w:val="22"/>
-          <w:szCs w:val="22"/>
-        </w:rPr>
-      </w:pPr>
-      <w:hyperlink w:anchor="_Toc65774309" w:history="1">
-        <w:r>
-          <w:rPr>
-            <w:rStyle w:val="Hyperlink"/>
-            <w:noProof/>
-          </w:rPr>
-          <w:t>1.1.1.1</w:t>
-        </w:r>
-        <w:r>
-          <w:rPr>
-            <w:rFonts w:asciiTheme="minorHAnsi" w:eastAsiaTheme="minorEastAsia" w:hAnsiTheme="minorHAnsi" w:cstheme="minorBidi"/>
-            <w:bCs w:val="0"/>
-            <w:noProof/>
-            <w:sz w:val="22"/>
-            <w:szCs w:val="22"/>
-          </w:rPr>
-          <w:tab/>
-        </w:r>
-        <w:r>
-          <w:rPr>
-            <w:rStyle w:val="Hyperlink"/>
-            <w:noProof/>
-          </w:rPr>
-          <w:t>Kop 4</w:t>
-        </w:r>
-        <w:r>
-          <w:rPr>
-            <w:noProof/>
-            <w:webHidden/>
-          </w:rPr>
-          <w:tab/>
-        </w:r>
-        <w:r>
-          <w:rPr>
-            <w:noProof/>
-            <w:webHidden/>
-          </w:rPr>
-          <w:fldChar w:fldCharType="begin"/>
-        </w:r>
-        <w:r>
-          <w:rPr>
-            <w:noProof/>
-            <w:webHidden/>
-          </w:rPr>
-          <w:instrText xml:space="preserve"> PAGEREF _Toc65774309 \h </w:instrText>
+          <w:instrText xml:space="preserve"> PAGEREF _Toc70419495 \h </w:instrText>
         </w:r>
         <w:r>
           <w:rPr>
@@ -692,9 +460,10 @@
           <w:noProof/>
           <w:sz w:val="22"/>
           <w:szCs w:val="22"/>
+          <w:lang w:val="en-US" w:eastAsia="en-US"/>
         </w:rPr>
       </w:pPr>
-      <w:hyperlink w:anchor="_Toc65774310" w:history="1">
+      <w:hyperlink w:anchor="_Toc70419496" w:history="1">
         <w:r>
           <w:rPr>
             <w:rStyle w:val="Hyperlink"/>
@@ -711,6 +480,7 @@
             <w:noProof/>
             <w:sz w:val="22"/>
             <w:szCs w:val="22"/>
+            <w:lang w:val="en-US" w:eastAsia="en-US"/>
           </w:rPr>
           <w:tab/>
         </w:r>
@@ -719,7 +489,7 @@
             <w:rStyle w:val="Hyperlink"/>
             <w:noProof/>
           </w:rPr>
-          <w:t>Hardware</w:t>
+          <w:t>Software</w:t>
         </w:r>
         <w:r>
           <w:rPr>
@@ -740,7 +510,7 @@
             <w:noProof/>
             <w:webHidden/>
           </w:rPr>
-          <w:instrText xml:space="preserve"> PAGEREF _Toc65774310 \h </w:instrText>
+          <w:instrText xml:space="preserve"> PAGEREF _Toc70419496 \h </w:instrText>
         </w:r>
         <w:r>
           <w:rPr>
@@ -780,9 +550,10 @@
           <w:bCs w:val="0"/>
           <w:sz w:val="22"/>
           <w:szCs w:val="22"/>
+          <w:lang w:val="en-US" w:eastAsia="en-US"/>
         </w:rPr>
       </w:pPr>
-      <w:hyperlink w:anchor="_Toc65774311" w:history="1">
+      <w:hyperlink w:anchor="_Toc70419497" w:history="1">
         <w:r>
           <w:rPr>
             <w:rStyle w:val="Hyperlink"/>
@@ -796,6 +567,7 @@
             <w:bCs w:val="0"/>
             <w:sz w:val="22"/>
             <w:szCs w:val="22"/>
+            <w:lang w:val="en-US" w:eastAsia="en-US"/>
           </w:rPr>
           <w:tab/>
         </w:r>
@@ -803,7 +575,7 @@
           <w:rPr>
             <w:rStyle w:val="Hyperlink"/>
           </w:rPr>
-          <w:t>eFuse</w:t>
+          <w:t>IDE’s</w:t>
         </w:r>
         <w:r>
           <w:rPr>
@@ -821,7 +593,86 @@
           <w:rPr>
             <w:webHidden/>
           </w:rPr>
-          <w:instrText xml:space="preserve"> PAGEREF _Toc65774311 \h </w:instrText>
+          <w:instrText xml:space="preserve"> PAGEREF _Toc70419497 \h </w:instrText>
+        </w:r>
+        <w:r>
+          <w:rPr>
+            <w:webHidden/>
+          </w:rPr>
+        </w:r>
+        <w:r>
+          <w:rPr>
+            <w:webHidden/>
+          </w:rPr>
+          <w:fldChar w:fldCharType="separate"/>
+        </w:r>
+        <w:r>
+          <w:rPr>
+            <w:webHidden/>
+          </w:rPr>
+          <w:t>7</w:t>
+        </w:r>
+        <w:r>
+          <w:rPr>
+            <w:webHidden/>
+          </w:rPr>
+          <w:fldChar w:fldCharType="end"/>
+        </w:r>
+      </w:hyperlink>
+    </w:p>
+    <w:p>
+      <w:pPr>
+        <w:pStyle w:val="TOC2"/>
+        <w:rPr>
+          <w:rFonts w:asciiTheme="minorHAnsi" w:eastAsiaTheme="minorEastAsia" w:hAnsiTheme="minorHAnsi" w:cstheme="minorBidi"/>
+          <w:b w:val="0"/>
+          <w:bCs w:val="0"/>
+          <w:sz w:val="22"/>
+          <w:szCs w:val="22"/>
+          <w:lang w:val="en-US" w:eastAsia="en-US"/>
+        </w:rPr>
+      </w:pPr>
+      <w:hyperlink w:anchor="_Toc70419498" w:history="1">
+        <w:r>
+          <w:rPr>
+            <w:rStyle w:val="Hyperlink"/>
+          </w:rPr>
+          <w:t>2.2</w:t>
+        </w:r>
+        <w:r>
+          <w:rPr>
+            <w:rFonts w:asciiTheme="minorHAnsi" w:eastAsiaTheme="minorEastAsia" w:hAnsiTheme="minorHAnsi" w:cstheme="minorBidi"/>
+            <w:b w:val="0"/>
+            <w:bCs w:val="0"/>
+            <w:sz w:val="22"/>
+            <w:szCs w:val="22"/>
+            <w:lang w:val="en-US" w:eastAsia="en-US"/>
+          </w:rPr>
+          <w:tab/>
+        </w:r>
+        <w:r>
+          <w:rPr>
+            <w:rStyle w:val="Hyperlink"/>
+          </w:rPr>
+          <w:t>User interface</w:t>
+        </w:r>
+        <w:r>
+          <w:rPr>
+            <w:webHidden/>
+          </w:rPr>
+          <w:tab/>
+        </w:r>
+        <w:r>
+          <w:rPr>
+            <w:webHidden/>
+          </w:rPr>
+          <w:fldChar w:fldCharType="begin"/>
+        </w:r>
+        <w:r>
+          <w:rPr>
+            <w:webHidden/>
+          </w:rPr>
+          <w:instrText xml:space="preserve"> PAGEREF _Toc70419498 \h </w:instrText>
         </w:r>
         <w:r>
           <w:rPr>
@@ -856,14 +707,15 @@
           <w:bCs w:val="0"/>
           <w:sz w:val="22"/>
           <w:szCs w:val="22"/>
+          <w:lang w:val="en-US" w:eastAsia="en-US"/>
         </w:rPr>
       </w:pPr>
-      <w:hyperlink w:anchor="_Toc65774312" w:history="1">
+      <w:hyperlink w:anchor="_Toc70419499" w:history="1">
         <w:r>
           <w:rPr>
             <w:rStyle w:val="Hyperlink"/>
           </w:rPr>
-          <w:t>2.1.1</w:t>
+          <w:t>2.2.1</w:t>
         </w:r>
         <w:r>
           <w:rPr>
@@ -871,6 +723,7 @@
             <w:bCs w:val="0"/>
             <w:sz w:val="22"/>
             <w:szCs w:val="22"/>
+            <w:lang w:val="en-US" w:eastAsia="en-US"/>
           </w:rPr>
           <w:tab/>
         </w:r>
@@ -878,7 +731,7 @@
           <w:rPr>
             <w:rStyle w:val="Hyperlink"/>
           </w:rPr>
-          <w:t>Spanning instellingen</w:t>
+          <w:t>Modbus over virtual com port</w:t>
         </w:r>
         <w:r>
           <w:rPr>
@@ -896,7 +749,7 @@
           <w:rPr>
             <w:webHidden/>
           </w:rPr>
-          <w:instrText xml:space="preserve"> PAGEREF _Toc65774312 \h </w:instrText>
+          <w:instrText xml:space="preserve"> PAGEREF _Toc70419499 \h </w:instrText>
         </w:r>
         <w:r>
           <w:rPr>
@@ -932,15 +785,16 @@
           <w:noProof/>
           <w:sz w:val="22"/>
           <w:szCs w:val="22"/>
+          <w:lang w:val="en-US" w:eastAsia="en-US"/>
         </w:rPr>
       </w:pPr>
-      <w:hyperlink w:anchor="_Toc65774313" w:history="1">
+      <w:hyperlink w:anchor="_Toc70419500" w:history="1">
         <w:r>
           <w:rPr>
             <w:rStyle w:val="Hyperlink"/>
             <w:noProof/>
           </w:rPr>
-          <w:t>2.1.1.1</w:t>
+          <w:t>2.2.1.1</w:t>
         </w:r>
         <w:r>
           <w:rPr>
@@ -949,6 +803,7 @@
             <w:noProof/>
             <w:sz w:val="22"/>
             <w:szCs w:val="22"/>
+            <w:lang w:val="en-US" w:eastAsia="en-US"/>
           </w:rPr>
           <w:tab/>
         </w:r>
@@ -957,7 +812,7 @@
             <w:rStyle w:val="Hyperlink"/>
             <w:noProof/>
           </w:rPr>
-          <w:t>LCL-classes</w:t>
+          <w:t>Coils</w:t>
         </w:r>
         <w:r>
           <w:rPr>
@@ -978,7 +833,7 @@
             <w:noProof/>
             <w:webHidden/>
           </w:rPr>
-          <w:instrText xml:space="preserve"> PAGEREF _Toc65774313 \h </w:instrText>
+          <w:instrText xml:space="preserve"> PAGEREF _Toc70419500 \h </w:instrText>
         </w:r>
         <w:r>
           <w:rPr>
@@ -998,7 +853,7 @@
             <w:noProof/>
             <w:webHidden/>
           </w:rPr>
-          <w:t>7</w:t>
+          <w:t>8</w:t>
         </w:r>
         <w:r>
           <w:rPr>
@@ -1018,15 +873,16 @@
           <w:noProof/>
           <w:sz w:val="22"/>
           <w:szCs w:val="22"/>
+          <w:lang w:val="en-US" w:eastAsia="en-US"/>
         </w:rPr>
       </w:pPr>
-      <w:hyperlink w:anchor="_Toc65774314" w:history="1">
+      <w:hyperlink w:anchor="_Toc70419501" w:history="1">
         <w:r>
           <w:rPr>
             <w:rStyle w:val="Hyperlink"/>
             <w:noProof/>
           </w:rPr>
-          <w:t>2.1.1.2</w:t>
+          <w:t>2.2.1.2</w:t>
         </w:r>
         <w:r>
           <w:rPr>
@@ -1035,6 +891,7 @@
             <w:noProof/>
             <w:sz w:val="22"/>
             <w:szCs w:val="22"/>
+            <w:lang w:val="en-US" w:eastAsia="en-US"/>
           </w:rPr>
           <w:tab/>
         </w:r>
@@ -1043,7 +900,7 @@
             <w:rStyle w:val="Hyperlink"/>
             <w:noProof/>
           </w:rPr>
-          <w:t>Extra instelpunten</w:t>
+          <w:t>Registers</w:t>
         </w:r>
         <w:r>
           <w:rPr>
@@ -1064,7 +921,7 @@
             <w:noProof/>
             <w:webHidden/>
           </w:rPr>
-          <w:instrText xml:space="preserve"> PAGEREF _Toc65774314 \h </w:instrText>
+          <w:instrText xml:space="preserve"> PAGEREF _Toc70419501 \h </w:instrText>
         </w:r>
         <w:r>
           <w:rPr>
@@ -1084,86 +941,11 @@
             <w:noProof/>
             <w:webHidden/>
           </w:rPr>
-          <w:t>9</w:t>
-        </w:r>
-        <w:r>
-          <w:rPr>
-            <w:noProof/>
-            <w:webHidden/>
-          </w:rPr>
-          <w:fldChar w:fldCharType="end"/>
-        </w:r>
-      </w:hyperlink>
-    </w:p>
-    <w:p>
-      <w:pPr>
-        <w:pStyle w:val="TOC3"/>
-        <w:rPr>
-          <w:rFonts w:asciiTheme="minorHAnsi" w:eastAsiaTheme="minorEastAsia" w:hAnsiTheme="minorHAnsi" w:cstheme="minorBidi"/>
-          <w:bCs w:val="0"/>
-          <w:sz w:val="22"/>
-          <w:szCs w:val="22"/>
-        </w:rPr>
-      </w:pPr>
-      <w:hyperlink w:anchor="_Toc65774315" w:history="1">
-        <w:r>
-          <w:rPr>
-            <w:rStyle w:val="Hyperlink"/>
-          </w:rPr>
-          <w:t>2.1.2</w:t>
-        </w:r>
-        <w:r>
-          <w:rPr>
-            <w:rFonts w:asciiTheme="minorHAnsi" w:eastAsiaTheme="minorEastAsia" w:hAnsiTheme="minorHAnsi" w:cstheme="minorBidi"/>
-            <w:bCs w:val="0"/>
-            <w:sz w:val="22"/>
-            <w:szCs w:val="22"/>
-          </w:rPr>
-          <w:tab/>
-        </w:r>
-        <w:r>
-          <w:rPr>
-            <w:rStyle w:val="Hyperlink"/>
-          </w:rPr>
-          <w:t>Stroom limiet</w:t>
-        </w:r>
-        <w:r>
-          <w:rPr>
-            <w:webHidden/>
-          </w:rPr>
-          <w:tab/>
-        </w:r>
-        <w:r>
-          <w:rPr>
-            <w:webHidden/>
-          </w:rPr>
-          <w:fldChar w:fldCharType="begin"/>
-        </w:r>
-        <w:r>
-          <w:rPr>
-            <w:webHidden/>
-          </w:rPr>
-          <w:instrText xml:space="preserve"> PAGEREF _Toc65774315 \h </w:instrText>
-        </w:r>
-        <w:r>
-          <w:rPr>
-            <w:webHidden/>
-          </w:rPr>
-        </w:r>
-        <w:r>
-          <w:rPr>
-            <w:webHidden/>
-          </w:rPr>
-          <w:fldChar w:fldCharType="separate"/>
-        </w:r>
-        <w:r>
-          <w:rPr>
-            <w:webHidden/>
-          </w:rPr>
-          <w:t>10</w:t>
-        </w:r>
-        <w:r>
-          <w:rPr>
+          <w:t>8</w:t>
+        </w:r>
+        <w:r>
+          <w:rPr>
+            <w:noProof/>
             <w:webHidden/>
           </w:rPr>
           <w:fldChar w:fldCharType="end"/>
@@ -1179,15 +961,16 @@
           <w:noProof/>
           <w:sz w:val="22"/>
           <w:szCs w:val="22"/>
+          <w:lang w:val="en-US" w:eastAsia="en-US"/>
         </w:rPr>
       </w:pPr>
-      <w:hyperlink w:anchor="_Toc65774316" w:history="1">
+      <w:hyperlink w:anchor="_Toc70419502" w:history="1">
         <w:r>
           <w:rPr>
             <w:rStyle w:val="Hyperlink"/>
             <w:noProof/>
           </w:rPr>
-          <w:t>2.1.2.1</w:t>
+          <w:t>2.2.1.3</w:t>
         </w:r>
         <w:r>
           <w:rPr>
@@ -1196,6 +979,7 @@
             <w:noProof/>
             <w:sz w:val="22"/>
             <w:szCs w:val="22"/>
+            <w:lang w:val="en-US" w:eastAsia="en-US"/>
           </w:rPr>
           <w:tab/>
         </w:r>
@@ -1204,7 +988,7 @@
             <w:rStyle w:val="Hyperlink"/>
             <w:noProof/>
           </w:rPr>
-          <w:t>Class1</w:t>
+          <w:t>Inputs</w:t>
         </w:r>
         <w:r>
           <w:rPr>
@@ -1225,7 +1009,7 @@
             <w:noProof/>
             <w:webHidden/>
           </w:rPr>
-          <w:instrText xml:space="preserve"> PAGEREF _Toc65774316 \h </w:instrText>
+          <w:instrText xml:space="preserve"> PAGEREF _Toc70419502 \h </w:instrText>
         </w:r>
         <w:r>
           <w:rPr>
@@ -1245,7 +1029,7 @@
             <w:noProof/>
             <w:webHidden/>
           </w:rPr>
-          <w:t>10</w:t>
+          <w:t>8</w:t>
         </w:r>
         <w:r>
           <w:rPr>
@@ -1265,15 +1049,16 @@
           <w:noProof/>
           <w:sz w:val="22"/>
           <w:szCs w:val="22"/>
+          <w:lang w:val="en-US" w:eastAsia="en-US"/>
         </w:rPr>
       </w:pPr>
-      <w:hyperlink w:anchor="_Toc65774317" w:history="1">
+      <w:hyperlink w:anchor="_Toc70419503" w:history="1">
         <w:r>
           <w:rPr>
             <w:rStyle w:val="Hyperlink"/>
             <w:noProof/>
           </w:rPr>
-          <w:t>2.1.2.2</w:t>
+          <w:t>2.2.1.4</w:t>
         </w:r>
         <w:r>
           <w:rPr>
@@ -1282,6 +1067,7 @@
             <w:noProof/>
             <w:sz w:val="22"/>
             <w:szCs w:val="22"/>
+            <w:lang w:val="en-US" w:eastAsia="en-US"/>
           </w:rPr>
           <w:tab/>
         </w:r>
@@ -1289,8 +1075,16 @@
           <w:rPr>
             <w:rStyle w:val="Hyperlink"/>
             <w:noProof/>
-          </w:rPr>
-          <w:t>Class 2</w:t>
+            <w:lang w:val="en-150"/>
+          </w:rPr>
+          <w:t>Finite</w:t>
+        </w:r>
+        <w:r>
+          <w:rPr>
+            <w:rStyle w:val="Hyperlink"/>
+            <w:noProof/>
+          </w:rPr>
+          <w:t xml:space="preserve"> state machine modbus</w:t>
         </w:r>
         <w:r>
           <w:rPr>
@@ -1311,7 +1105,7 @@
             <w:noProof/>
             <w:webHidden/>
           </w:rPr>
-          <w:instrText xml:space="preserve"> PAGEREF _Toc65774317 \h </w:instrText>
+          <w:instrText xml:space="preserve"> PAGEREF _Toc70419503 \h </w:instrText>
         </w:r>
         <w:r>
           <w:rPr>
@@ -1331,7 +1125,7 @@
             <w:noProof/>
             <w:webHidden/>
           </w:rPr>
-          <w:t>10</w:t>
+          <w:t>8</w:t>
         </w:r>
         <w:r>
           <w:rPr>
@@ -1351,15 +1145,16 @@
           <w:noProof/>
           <w:sz w:val="22"/>
           <w:szCs w:val="22"/>
+          <w:lang w:val="en-US" w:eastAsia="en-US"/>
         </w:rPr>
       </w:pPr>
-      <w:hyperlink w:anchor="_Toc65774318" w:history="1">
+      <w:hyperlink w:anchor="_Toc70419504" w:history="1">
         <w:r>
           <w:rPr>
             <w:rStyle w:val="Hyperlink"/>
             <w:noProof/>
           </w:rPr>
-          <w:t>2.1.2.3</w:t>
+          <w:t>2.2.1.5</w:t>
         </w:r>
         <w:r>
           <w:rPr>
@@ -1368,6 +1163,7 @@
             <w:noProof/>
             <w:sz w:val="22"/>
             <w:szCs w:val="22"/>
+            <w:lang w:val="en-US" w:eastAsia="en-US"/>
           </w:rPr>
           <w:tab/>
         </w:r>
@@ -1376,7 +1172,7 @@
             <w:rStyle w:val="Hyperlink"/>
             <w:noProof/>
           </w:rPr>
-          <w:t>Class 3</w:t>
+          <w:t>Control and wait flowchart</w:t>
         </w:r>
         <w:r>
           <w:rPr>
@@ -1397,7 +1193,7 @@
             <w:noProof/>
             <w:webHidden/>
           </w:rPr>
-          <w:instrText xml:space="preserve"> PAGEREF _Toc65774318 \h </w:instrText>
+          <w:instrText xml:space="preserve"> PAGEREF _Toc70419504 \h </w:instrText>
         </w:r>
         <w:r>
           <w:rPr>
@@ -1417,7 +1213,7 @@
             <w:noProof/>
             <w:webHidden/>
           </w:rPr>
-          <w:t>10</w:t>
+          <w:t>9</w:t>
         </w:r>
         <w:r>
           <w:rPr>
@@ -1439,25 +1235,46 @@
           <w:noProof/>
           <w:sz w:val="22"/>
           <w:szCs w:val="22"/>
+          <w:lang w:val="en-US" w:eastAsia="en-US"/>
         </w:rPr>
       </w:pPr>
-      <w:hyperlink w:anchor="_Toc65774319" w:history="1">
+      <w:hyperlink w:anchor="_Toc70419505" w:history="1">
         <w:r>
           <w:rPr>
             <w:rStyle w:val="Hyperlink"/>
             <w:noProof/>
           </w:rPr>
-          <w:t>besluit….</w:t>
-        </w:r>
-        <w:r>
-          <w:rPr>
-            <w:noProof/>
-            <w:webHidden/>
+          <w:t>3</w:t>
+        </w:r>
+        <w:r>
+          <w:rPr>
+            <w:rFonts w:asciiTheme="minorHAnsi" w:eastAsiaTheme="minorEastAsia" w:hAnsiTheme="minorHAnsi" w:cstheme="minorBidi"/>
+            <w:b w:val="0"/>
+            <w:bCs w:val="0"/>
+            <w:caps w:val="0"/>
+            <w:noProof/>
+            <w:sz w:val="22"/>
+            <w:szCs w:val="22"/>
+            <w:lang w:val="en-US" w:eastAsia="en-US"/>
           </w:rPr>
           <w:tab/>
         </w:r>
         <w:r>
           <w:rPr>
+            <w:rStyle w:val="Hyperlink"/>
+            <w:noProof/>
+          </w:rPr>
+          <w:t>Hardware</w:t>
+        </w:r>
+        <w:r>
+          <w:rPr>
+            <w:noProof/>
+            <w:webHidden/>
+          </w:rPr>
+          <w:tab/>
+        </w:r>
+        <w:r>
+          <w:rPr>
             <w:noProof/>
             <w:webHidden/>
           </w:rPr>
@@ -1468,7 +1285,7 @@
             <w:noProof/>
             <w:webHidden/>
           </w:rPr>
-          <w:instrText xml:space="preserve"> PAGEREF _Toc65774319 \h </w:instrText>
+          <w:instrText xml:space="preserve"> PAGEREF _Toc70419505 \h </w:instrText>
         </w:r>
         <w:r>
           <w:rPr>
@@ -1488,11 +1305,1747 @@
             <w:noProof/>
             <w:webHidden/>
           </w:rPr>
+          <w:t>10</w:t>
+        </w:r>
+        <w:r>
+          <w:rPr>
+            <w:noProof/>
+            <w:webHidden/>
+          </w:rPr>
+          <w:fldChar w:fldCharType="end"/>
+        </w:r>
+      </w:hyperlink>
+    </w:p>
+    <w:p>
+      <w:pPr>
+        <w:pStyle w:val="TOC2"/>
+        <w:rPr>
+          <w:rFonts w:asciiTheme="minorHAnsi" w:eastAsiaTheme="minorEastAsia" w:hAnsiTheme="minorHAnsi" w:cstheme="minorBidi"/>
+          <w:b w:val="0"/>
+          <w:bCs w:val="0"/>
+          <w:sz w:val="22"/>
+          <w:szCs w:val="22"/>
+          <w:lang w:val="en-US" w:eastAsia="en-US"/>
+        </w:rPr>
+      </w:pPr>
+      <w:hyperlink w:anchor="_Toc70419506" w:history="1">
+        <w:r>
+          <w:rPr>
+            <w:rStyle w:val="Hyperlink"/>
+          </w:rPr>
+          <w:t>3.1</w:t>
+        </w:r>
+        <w:r>
+          <w:rPr>
+            <w:rFonts w:asciiTheme="minorHAnsi" w:eastAsiaTheme="minorEastAsia" w:hAnsiTheme="minorHAnsi" w:cstheme="minorBidi"/>
+            <w:b w:val="0"/>
+            <w:bCs w:val="0"/>
+            <w:sz w:val="22"/>
+            <w:szCs w:val="22"/>
+            <w:lang w:val="en-US" w:eastAsia="en-US"/>
+          </w:rPr>
+          <w:tab/>
+        </w:r>
+        <w:r>
+          <w:rPr>
+            <w:rStyle w:val="Hyperlink"/>
+          </w:rPr>
+          <w:t>Component keuze</w:t>
+        </w:r>
+        <w:r>
+          <w:rPr>
+            <w:webHidden/>
+          </w:rPr>
+          <w:tab/>
+        </w:r>
+        <w:r>
+          <w:rPr>
+            <w:webHidden/>
+          </w:rPr>
+          <w:fldChar w:fldCharType="begin"/>
+        </w:r>
+        <w:r>
+          <w:rPr>
+            <w:webHidden/>
+          </w:rPr>
+          <w:instrText xml:space="preserve"> PAGEREF _Toc70419506 \h </w:instrText>
+        </w:r>
+        <w:r>
+          <w:rPr>
+            <w:webHidden/>
+          </w:rPr>
+        </w:r>
+        <w:r>
+          <w:rPr>
+            <w:webHidden/>
+          </w:rPr>
+          <w:fldChar w:fldCharType="separate"/>
+        </w:r>
+        <w:r>
+          <w:rPr>
+            <w:webHidden/>
+          </w:rPr>
+          <w:t>10</w:t>
+        </w:r>
+        <w:r>
+          <w:rPr>
+            <w:webHidden/>
+          </w:rPr>
+          <w:fldChar w:fldCharType="end"/>
+        </w:r>
+      </w:hyperlink>
+    </w:p>
+    <w:p>
+      <w:pPr>
+        <w:pStyle w:val="TOC3"/>
+        <w:rPr>
+          <w:rFonts w:asciiTheme="minorHAnsi" w:eastAsiaTheme="minorEastAsia" w:hAnsiTheme="minorHAnsi" w:cstheme="minorBidi"/>
+          <w:bCs w:val="0"/>
+          <w:sz w:val="22"/>
+          <w:szCs w:val="22"/>
+          <w:lang w:val="en-US" w:eastAsia="en-US"/>
+        </w:rPr>
+      </w:pPr>
+      <w:hyperlink w:anchor="_Toc70419507" w:history="1">
+        <w:r>
+          <w:rPr>
+            <w:rStyle w:val="Hyperlink"/>
+          </w:rPr>
+          <w:t>3.1.1</w:t>
+        </w:r>
+        <w:r>
+          <w:rPr>
+            <w:rFonts w:asciiTheme="minorHAnsi" w:eastAsiaTheme="minorEastAsia" w:hAnsiTheme="minorHAnsi" w:cstheme="minorBidi"/>
+            <w:bCs w:val="0"/>
+            <w:sz w:val="22"/>
+            <w:szCs w:val="22"/>
+            <w:lang w:val="en-US" w:eastAsia="en-US"/>
+          </w:rPr>
+          <w:tab/>
+        </w:r>
+        <w:r>
+          <w:rPr>
+            <w:rStyle w:val="Hyperlink"/>
+          </w:rPr>
+          <w:t>eFuse</w:t>
+        </w:r>
+        <w:r>
+          <w:rPr>
+            <w:webHidden/>
+          </w:rPr>
+          <w:tab/>
+        </w:r>
+        <w:r>
+          <w:rPr>
+            <w:webHidden/>
+          </w:rPr>
+          <w:fldChar w:fldCharType="begin"/>
+        </w:r>
+        <w:r>
+          <w:rPr>
+            <w:webHidden/>
+          </w:rPr>
+          <w:instrText xml:space="preserve"> PAGEREF _Toc70419507 \h </w:instrText>
+        </w:r>
+        <w:r>
+          <w:rPr>
+            <w:webHidden/>
+          </w:rPr>
+        </w:r>
+        <w:r>
+          <w:rPr>
+            <w:webHidden/>
+          </w:rPr>
+          <w:fldChar w:fldCharType="separate"/>
+        </w:r>
+        <w:r>
+          <w:rPr>
+            <w:webHidden/>
+          </w:rPr>
+          <w:t>10</w:t>
+        </w:r>
+        <w:r>
+          <w:rPr>
+            <w:webHidden/>
+          </w:rPr>
+          <w:fldChar w:fldCharType="end"/>
+        </w:r>
+      </w:hyperlink>
+    </w:p>
+    <w:p>
+      <w:pPr>
+        <w:pStyle w:val="TOC3"/>
+        <w:rPr>
+          <w:rFonts w:asciiTheme="minorHAnsi" w:eastAsiaTheme="minorEastAsia" w:hAnsiTheme="minorHAnsi" w:cstheme="minorBidi"/>
+          <w:bCs w:val="0"/>
+          <w:sz w:val="22"/>
+          <w:szCs w:val="22"/>
+          <w:lang w:val="en-US" w:eastAsia="en-US"/>
+        </w:rPr>
+      </w:pPr>
+      <w:hyperlink w:anchor="_Toc70419508" w:history="1">
+        <w:r>
+          <w:rPr>
+            <w:rStyle w:val="Hyperlink"/>
+          </w:rPr>
+          <w:t>3.1.2</w:t>
+        </w:r>
+        <w:r>
+          <w:rPr>
+            <w:rFonts w:asciiTheme="minorHAnsi" w:eastAsiaTheme="minorEastAsia" w:hAnsiTheme="minorHAnsi" w:cstheme="minorBidi"/>
+            <w:bCs w:val="0"/>
+            <w:sz w:val="22"/>
+            <w:szCs w:val="22"/>
+            <w:lang w:val="en-US" w:eastAsia="en-US"/>
+          </w:rPr>
+          <w:tab/>
+        </w:r>
+        <w:r>
+          <w:rPr>
+            <w:rStyle w:val="Hyperlink"/>
+          </w:rPr>
+          <w:t>ESD en overspanning beveiliging</w:t>
+        </w:r>
+        <w:r>
+          <w:rPr>
+            <w:webHidden/>
+          </w:rPr>
+          <w:tab/>
+        </w:r>
+        <w:r>
+          <w:rPr>
+            <w:webHidden/>
+          </w:rPr>
+          <w:fldChar w:fldCharType="begin"/>
+        </w:r>
+        <w:r>
+          <w:rPr>
+            <w:webHidden/>
+          </w:rPr>
+          <w:instrText xml:space="preserve"> PAGEREF _Toc70419508 \h </w:instrText>
+        </w:r>
+        <w:r>
+          <w:rPr>
+            <w:webHidden/>
+          </w:rPr>
+        </w:r>
+        <w:r>
+          <w:rPr>
+            <w:webHidden/>
+          </w:rPr>
+          <w:fldChar w:fldCharType="separate"/>
+        </w:r>
+        <w:r>
+          <w:rPr>
+            <w:webHidden/>
+          </w:rPr>
+          <w:t>10</w:t>
+        </w:r>
+        <w:r>
+          <w:rPr>
+            <w:webHidden/>
+          </w:rPr>
+          <w:fldChar w:fldCharType="end"/>
+        </w:r>
+      </w:hyperlink>
+    </w:p>
+    <w:p>
+      <w:pPr>
+        <w:pStyle w:val="TOC4"/>
+        <w:rPr>
+          <w:rFonts w:asciiTheme="minorHAnsi" w:eastAsiaTheme="minorEastAsia" w:hAnsiTheme="minorHAnsi" w:cstheme="minorBidi"/>
+          <w:bCs w:val="0"/>
+          <w:noProof/>
+          <w:sz w:val="22"/>
+          <w:szCs w:val="22"/>
+          <w:lang w:val="en-US" w:eastAsia="en-US"/>
+        </w:rPr>
+      </w:pPr>
+      <w:hyperlink w:anchor="_Toc70419509" w:history="1">
+        <w:r>
+          <w:rPr>
+            <w:rStyle w:val="Hyperlink"/>
+            <w:noProof/>
+          </w:rPr>
+          <w:t>3.1.2.1</w:t>
+        </w:r>
+        <w:r>
+          <w:rPr>
+            <w:rFonts w:asciiTheme="minorHAnsi" w:eastAsiaTheme="minorEastAsia" w:hAnsiTheme="minorHAnsi" w:cstheme="minorBidi"/>
+            <w:bCs w:val="0"/>
+            <w:noProof/>
+            <w:sz w:val="22"/>
+            <w:szCs w:val="22"/>
+            <w:lang w:val="en-US" w:eastAsia="en-US"/>
+          </w:rPr>
+          <w:tab/>
+        </w:r>
+        <w:r>
+          <w:rPr>
+            <w:rStyle w:val="Hyperlink"/>
+            <w:noProof/>
+          </w:rPr>
+          <w:t>Ingang</w:t>
+        </w:r>
+        <w:r>
+          <w:rPr>
+            <w:noProof/>
+            <w:webHidden/>
+          </w:rPr>
+          <w:tab/>
+        </w:r>
+        <w:r>
+          <w:rPr>
+            <w:noProof/>
+            <w:webHidden/>
+          </w:rPr>
+          <w:fldChar w:fldCharType="begin"/>
+        </w:r>
+        <w:r>
+          <w:rPr>
+            <w:noProof/>
+            <w:webHidden/>
+          </w:rPr>
+          <w:instrText xml:space="preserve"> PAGEREF _Toc70419509 \h </w:instrText>
+        </w:r>
+        <w:r>
+          <w:rPr>
+            <w:noProof/>
+            <w:webHidden/>
+          </w:rPr>
+        </w:r>
+        <w:r>
+          <w:rPr>
+            <w:noProof/>
+            <w:webHidden/>
+          </w:rPr>
+          <w:fldChar w:fldCharType="separate"/>
+        </w:r>
+        <w:r>
+          <w:rPr>
+            <w:noProof/>
+            <w:webHidden/>
+          </w:rPr>
+          <w:t>10</w:t>
+        </w:r>
+        <w:r>
+          <w:rPr>
+            <w:noProof/>
+            <w:webHidden/>
+          </w:rPr>
+          <w:fldChar w:fldCharType="end"/>
+        </w:r>
+      </w:hyperlink>
+    </w:p>
+    <w:p>
+      <w:pPr>
+        <w:pStyle w:val="TOC4"/>
+        <w:rPr>
+          <w:rFonts w:asciiTheme="minorHAnsi" w:eastAsiaTheme="minorEastAsia" w:hAnsiTheme="minorHAnsi" w:cstheme="minorBidi"/>
+          <w:bCs w:val="0"/>
+          <w:noProof/>
+          <w:sz w:val="22"/>
+          <w:szCs w:val="22"/>
+          <w:lang w:val="en-US" w:eastAsia="en-US"/>
+        </w:rPr>
+      </w:pPr>
+      <w:hyperlink w:anchor="_Toc70419510" w:history="1">
+        <w:r>
+          <w:rPr>
+            <w:rStyle w:val="Hyperlink"/>
+            <w:noProof/>
+          </w:rPr>
+          <w:t>3.1.2.2</w:t>
+        </w:r>
+        <w:r>
+          <w:rPr>
+            <w:rFonts w:asciiTheme="minorHAnsi" w:eastAsiaTheme="minorEastAsia" w:hAnsiTheme="minorHAnsi" w:cstheme="minorBidi"/>
+            <w:bCs w:val="0"/>
+            <w:noProof/>
+            <w:sz w:val="22"/>
+            <w:szCs w:val="22"/>
+            <w:lang w:val="en-US" w:eastAsia="en-US"/>
+          </w:rPr>
+          <w:tab/>
+        </w:r>
+        <w:r>
+          <w:rPr>
+            <w:rStyle w:val="Hyperlink"/>
+            <w:noProof/>
+          </w:rPr>
+          <w:t>Uitgang</w:t>
+        </w:r>
+        <w:r>
+          <w:rPr>
+            <w:noProof/>
+            <w:webHidden/>
+          </w:rPr>
+          <w:tab/>
+        </w:r>
+        <w:r>
+          <w:rPr>
+            <w:noProof/>
+            <w:webHidden/>
+          </w:rPr>
+          <w:fldChar w:fldCharType="begin"/>
+        </w:r>
+        <w:r>
+          <w:rPr>
+            <w:noProof/>
+            <w:webHidden/>
+          </w:rPr>
+          <w:instrText xml:space="preserve"> PAGEREF _Toc70419510 \h </w:instrText>
+        </w:r>
+        <w:r>
+          <w:rPr>
+            <w:noProof/>
+            <w:webHidden/>
+          </w:rPr>
+        </w:r>
+        <w:r>
+          <w:rPr>
+            <w:noProof/>
+            <w:webHidden/>
+          </w:rPr>
+          <w:fldChar w:fldCharType="separate"/>
+        </w:r>
+        <w:r>
+          <w:rPr>
+            <w:noProof/>
+            <w:webHidden/>
+          </w:rPr>
+          <w:t>10</w:t>
+        </w:r>
+        <w:r>
+          <w:rPr>
+            <w:noProof/>
+            <w:webHidden/>
+          </w:rPr>
+          <w:fldChar w:fldCharType="end"/>
+        </w:r>
+      </w:hyperlink>
+    </w:p>
+    <w:p>
+      <w:pPr>
+        <w:pStyle w:val="TOC2"/>
+        <w:rPr>
+          <w:rFonts w:asciiTheme="minorHAnsi" w:eastAsiaTheme="minorEastAsia" w:hAnsiTheme="minorHAnsi" w:cstheme="minorBidi"/>
+          <w:b w:val="0"/>
+          <w:bCs w:val="0"/>
+          <w:sz w:val="22"/>
+          <w:szCs w:val="22"/>
+          <w:lang w:val="en-US" w:eastAsia="en-US"/>
+        </w:rPr>
+      </w:pPr>
+      <w:hyperlink w:anchor="_Toc70419511" w:history="1">
+        <w:r>
+          <w:rPr>
+            <w:rStyle w:val="Hyperlink"/>
+          </w:rPr>
+          <w:t>3.2</w:t>
+        </w:r>
+        <w:r>
+          <w:rPr>
+            <w:rFonts w:asciiTheme="minorHAnsi" w:eastAsiaTheme="minorEastAsia" w:hAnsiTheme="minorHAnsi" w:cstheme="minorBidi"/>
+            <w:b w:val="0"/>
+            <w:bCs w:val="0"/>
+            <w:sz w:val="22"/>
+            <w:szCs w:val="22"/>
+            <w:lang w:val="en-US" w:eastAsia="en-US"/>
+          </w:rPr>
+          <w:tab/>
+        </w:r>
+        <w:r>
+          <w:rPr>
+            <w:rStyle w:val="Hyperlink"/>
+          </w:rPr>
+          <w:t>eFuse TPS26631</w:t>
+        </w:r>
+        <w:r>
+          <w:rPr>
+            <w:webHidden/>
+          </w:rPr>
+          <w:tab/>
+        </w:r>
+        <w:r>
+          <w:rPr>
+            <w:webHidden/>
+          </w:rPr>
+          <w:fldChar w:fldCharType="begin"/>
+        </w:r>
+        <w:r>
+          <w:rPr>
+            <w:webHidden/>
+          </w:rPr>
+          <w:instrText xml:space="preserve"> PAGEREF _Toc70419511 \h </w:instrText>
+        </w:r>
+        <w:r>
+          <w:rPr>
+            <w:webHidden/>
+          </w:rPr>
+        </w:r>
+        <w:r>
+          <w:rPr>
+            <w:webHidden/>
+          </w:rPr>
+          <w:fldChar w:fldCharType="separate"/>
+        </w:r>
+        <w:r>
+          <w:rPr>
+            <w:webHidden/>
+          </w:rPr>
           <w:t>11</w:t>
         </w:r>
         <w:r>
           <w:rPr>
-            <w:noProof/>
+            <w:webHidden/>
+          </w:rPr>
+          <w:fldChar w:fldCharType="end"/>
+        </w:r>
+      </w:hyperlink>
+    </w:p>
+    <w:p>
+      <w:pPr>
+        <w:pStyle w:val="TOC3"/>
+        <w:rPr>
+          <w:rFonts w:asciiTheme="minorHAnsi" w:eastAsiaTheme="minorEastAsia" w:hAnsiTheme="minorHAnsi" w:cstheme="minorBidi"/>
+          <w:bCs w:val="0"/>
+          <w:sz w:val="22"/>
+          <w:szCs w:val="22"/>
+          <w:lang w:val="en-US" w:eastAsia="en-US"/>
+        </w:rPr>
+      </w:pPr>
+      <w:hyperlink w:anchor="_Toc70419512" w:history="1">
+        <w:r>
+          <w:rPr>
+            <w:rStyle w:val="Hyperlink"/>
+          </w:rPr>
+          <w:t>3.2.1</w:t>
+        </w:r>
+        <w:r>
+          <w:rPr>
+            <w:rFonts w:asciiTheme="minorHAnsi" w:eastAsiaTheme="minorEastAsia" w:hAnsiTheme="minorHAnsi" w:cstheme="minorBidi"/>
+            <w:bCs w:val="0"/>
+            <w:sz w:val="22"/>
+            <w:szCs w:val="22"/>
+            <w:lang w:val="en-US" w:eastAsia="en-US"/>
+          </w:rPr>
+          <w:tab/>
+        </w:r>
+        <w:r>
+          <w:rPr>
+            <w:rStyle w:val="Hyperlink"/>
+          </w:rPr>
+          <w:t>Spanning limiet instellingen</w:t>
+        </w:r>
+        <w:r>
+          <w:rPr>
+            <w:webHidden/>
+          </w:rPr>
+          <w:tab/>
+        </w:r>
+        <w:r>
+          <w:rPr>
+            <w:webHidden/>
+          </w:rPr>
+          <w:fldChar w:fldCharType="begin"/>
+        </w:r>
+        <w:r>
+          <w:rPr>
+            <w:webHidden/>
+          </w:rPr>
+          <w:instrText xml:space="preserve"> PAGEREF _Toc70419512 \h </w:instrText>
+        </w:r>
+        <w:r>
+          <w:rPr>
+            <w:webHidden/>
+          </w:rPr>
+        </w:r>
+        <w:r>
+          <w:rPr>
+            <w:webHidden/>
+          </w:rPr>
+          <w:fldChar w:fldCharType="separate"/>
+        </w:r>
+        <w:r>
+          <w:rPr>
+            <w:webHidden/>
+          </w:rPr>
+          <w:t>11</w:t>
+        </w:r>
+        <w:r>
+          <w:rPr>
+            <w:webHidden/>
+          </w:rPr>
+          <w:fldChar w:fldCharType="end"/>
+        </w:r>
+      </w:hyperlink>
+    </w:p>
+    <w:p>
+      <w:pPr>
+        <w:pStyle w:val="TOC4"/>
+        <w:rPr>
+          <w:rFonts w:asciiTheme="minorHAnsi" w:eastAsiaTheme="minorEastAsia" w:hAnsiTheme="minorHAnsi" w:cstheme="minorBidi"/>
+          <w:bCs w:val="0"/>
+          <w:noProof/>
+          <w:sz w:val="22"/>
+          <w:szCs w:val="22"/>
+          <w:lang w:val="en-US" w:eastAsia="en-US"/>
+        </w:rPr>
+      </w:pPr>
+      <w:hyperlink w:anchor="_Toc70419513" w:history="1">
+        <w:r>
+          <w:rPr>
+            <w:rStyle w:val="Hyperlink"/>
+            <w:noProof/>
+          </w:rPr>
+          <w:t>3.2.1.1</w:t>
+        </w:r>
+        <w:r>
+          <w:rPr>
+            <w:rFonts w:asciiTheme="minorHAnsi" w:eastAsiaTheme="minorEastAsia" w:hAnsiTheme="minorHAnsi" w:cstheme="minorBidi"/>
+            <w:bCs w:val="0"/>
+            <w:noProof/>
+            <w:sz w:val="22"/>
+            <w:szCs w:val="22"/>
+            <w:lang w:val="en-US" w:eastAsia="en-US"/>
+          </w:rPr>
+          <w:tab/>
+        </w:r>
+        <w:r>
+          <w:rPr>
+            <w:rStyle w:val="Hyperlink"/>
+            <w:noProof/>
+          </w:rPr>
+          <w:t>LCL-classes</w:t>
+        </w:r>
+        <w:r>
+          <w:rPr>
+            <w:noProof/>
+            <w:webHidden/>
+          </w:rPr>
+          <w:tab/>
+        </w:r>
+        <w:r>
+          <w:rPr>
+            <w:noProof/>
+            <w:webHidden/>
+          </w:rPr>
+          <w:fldChar w:fldCharType="begin"/>
+        </w:r>
+        <w:r>
+          <w:rPr>
+            <w:noProof/>
+            <w:webHidden/>
+          </w:rPr>
+          <w:instrText xml:space="preserve"> PAGEREF _Toc70419513 \h </w:instrText>
+        </w:r>
+        <w:r>
+          <w:rPr>
+            <w:noProof/>
+            <w:webHidden/>
+          </w:rPr>
+        </w:r>
+        <w:r>
+          <w:rPr>
+            <w:noProof/>
+            <w:webHidden/>
+          </w:rPr>
+          <w:fldChar w:fldCharType="separate"/>
+        </w:r>
+        <w:r>
+          <w:rPr>
+            <w:noProof/>
+            <w:webHidden/>
+          </w:rPr>
+          <w:t>11</w:t>
+        </w:r>
+        <w:r>
+          <w:rPr>
+            <w:noProof/>
+            <w:webHidden/>
+          </w:rPr>
+          <w:fldChar w:fldCharType="end"/>
+        </w:r>
+      </w:hyperlink>
+    </w:p>
+    <w:p>
+      <w:pPr>
+        <w:pStyle w:val="TOC4"/>
+        <w:rPr>
+          <w:rFonts w:asciiTheme="minorHAnsi" w:eastAsiaTheme="minorEastAsia" w:hAnsiTheme="minorHAnsi" w:cstheme="minorBidi"/>
+          <w:bCs w:val="0"/>
+          <w:noProof/>
+          <w:sz w:val="22"/>
+          <w:szCs w:val="22"/>
+          <w:lang w:val="en-US" w:eastAsia="en-US"/>
+        </w:rPr>
+      </w:pPr>
+      <w:hyperlink w:anchor="_Toc70419514" w:history="1">
+        <w:r>
+          <w:rPr>
+            <w:rStyle w:val="Hyperlink"/>
+            <w:noProof/>
+          </w:rPr>
+          <w:t>3.2.1.2</w:t>
+        </w:r>
+        <w:r>
+          <w:rPr>
+            <w:rFonts w:asciiTheme="minorHAnsi" w:eastAsiaTheme="minorEastAsia" w:hAnsiTheme="minorHAnsi" w:cstheme="minorBidi"/>
+            <w:bCs w:val="0"/>
+            <w:noProof/>
+            <w:sz w:val="22"/>
+            <w:szCs w:val="22"/>
+            <w:lang w:val="en-US" w:eastAsia="en-US"/>
+          </w:rPr>
+          <w:tab/>
+        </w:r>
+        <w:r>
+          <w:rPr>
+            <w:rStyle w:val="Hyperlink"/>
+            <w:noProof/>
+          </w:rPr>
+          <w:t>Extra instelpunten</w:t>
+        </w:r>
+        <w:r>
+          <w:rPr>
+            <w:noProof/>
+            <w:webHidden/>
+          </w:rPr>
+          <w:tab/>
+        </w:r>
+        <w:r>
+          <w:rPr>
+            <w:noProof/>
+            <w:webHidden/>
+          </w:rPr>
+          <w:fldChar w:fldCharType="begin"/>
+        </w:r>
+        <w:r>
+          <w:rPr>
+            <w:noProof/>
+            <w:webHidden/>
+          </w:rPr>
+          <w:instrText xml:space="preserve"> PAGEREF _Toc70419514 \h </w:instrText>
+        </w:r>
+        <w:r>
+          <w:rPr>
+            <w:noProof/>
+            <w:webHidden/>
+          </w:rPr>
+        </w:r>
+        <w:r>
+          <w:rPr>
+            <w:noProof/>
+            <w:webHidden/>
+          </w:rPr>
+          <w:fldChar w:fldCharType="separate"/>
+        </w:r>
+        <w:r>
+          <w:rPr>
+            <w:noProof/>
+            <w:webHidden/>
+          </w:rPr>
+          <w:t>13</w:t>
+        </w:r>
+        <w:r>
+          <w:rPr>
+            <w:noProof/>
+            <w:webHidden/>
+          </w:rPr>
+          <w:fldChar w:fldCharType="end"/>
+        </w:r>
+      </w:hyperlink>
+    </w:p>
+    <w:p>
+      <w:pPr>
+        <w:pStyle w:val="TOC3"/>
+        <w:rPr>
+          <w:rFonts w:asciiTheme="minorHAnsi" w:eastAsiaTheme="minorEastAsia" w:hAnsiTheme="minorHAnsi" w:cstheme="minorBidi"/>
+          <w:bCs w:val="0"/>
+          <w:sz w:val="22"/>
+          <w:szCs w:val="22"/>
+          <w:lang w:val="en-US" w:eastAsia="en-US"/>
+        </w:rPr>
+      </w:pPr>
+      <w:hyperlink w:anchor="_Toc70419515" w:history="1">
+        <w:r>
+          <w:rPr>
+            <w:rStyle w:val="Hyperlink"/>
+          </w:rPr>
+          <w:t>3.2.2</w:t>
+        </w:r>
+        <w:r>
+          <w:rPr>
+            <w:rFonts w:asciiTheme="minorHAnsi" w:eastAsiaTheme="minorEastAsia" w:hAnsiTheme="minorHAnsi" w:cstheme="minorBidi"/>
+            <w:bCs w:val="0"/>
+            <w:sz w:val="22"/>
+            <w:szCs w:val="22"/>
+            <w:lang w:val="en-US" w:eastAsia="en-US"/>
+          </w:rPr>
+          <w:tab/>
+        </w:r>
+        <w:r>
+          <w:rPr>
+            <w:rStyle w:val="Hyperlink"/>
+          </w:rPr>
+          <w:t>Stroom limiet instellingen</w:t>
+        </w:r>
+        <w:r>
+          <w:rPr>
+            <w:webHidden/>
+          </w:rPr>
+          <w:tab/>
+        </w:r>
+        <w:r>
+          <w:rPr>
+            <w:webHidden/>
+          </w:rPr>
+          <w:fldChar w:fldCharType="begin"/>
+        </w:r>
+        <w:r>
+          <w:rPr>
+            <w:webHidden/>
+          </w:rPr>
+          <w:instrText xml:space="preserve"> PAGEREF _Toc70419515 \h </w:instrText>
+        </w:r>
+        <w:r>
+          <w:rPr>
+            <w:webHidden/>
+          </w:rPr>
+        </w:r>
+        <w:r>
+          <w:rPr>
+            <w:webHidden/>
+          </w:rPr>
+          <w:fldChar w:fldCharType="separate"/>
+        </w:r>
+        <w:r>
+          <w:rPr>
+            <w:webHidden/>
+          </w:rPr>
+          <w:t>14</w:t>
+        </w:r>
+        <w:r>
+          <w:rPr>
+            <w:webHidden/>
+          </w:rPr>
+          <w:fldChar w:fldCharType="end"/>
+        </w:r>
+      </w:hyperlink>
+    </w:p>
+    <w:p>
+      <w:pPr>
+        <w:pStyle w:val="TOC4"/>
+        <w:rPr>
+          <w:rFonts w:asciiTheme="minorHAnsi" w:eastAsiaTheme="minorEastAsia" w:hAnsiTheme="minorHAnsi" w:cstheme="minorBidi"/>
+          <w:bCs w:val="0"/>
+          <w:noProof/>
+          <w:sz w:val="22"/>
+          <w:szCs w:val="22"/>
+          <w:lang w:val="en-US" w:eastAsia="en-US"/>
+        </w:rPr>
+      </w:pPr>
+      <w:hyperlink w:anchor="_Toc70419516" w:history="1">
+        <w:r>
+          <w:rPr>
+            <w:rStyle w:val="Hyperlink"/>
+            <w:noProof/>
+          </w:rPr>
+          <w:t>3.2.2.1</w:t>
+        </w:r>
+        <w:r>
+          <w:rPr>
+            <w:rFonts w:asciiTheme="minorHAnsi" w:eastAsiaTheme="minorEastAsia" w:hAnsiTheme="minorHAnsi" w:cstheme="minorBidi"/>
+            <w:bCs w:val="0"/>
+            <w:noProof/>
+            <w:sz w:val="22"/>
+            <w:szCs w:val="22"/>
+            <w:lang w:val="en-US" w:eastAsia="en-US"/>
+          </w:rPr>
+          <w:tab/>
+        </w:r>
+        <w:r>
+          <w:rPr>
+            <w:rStyle w:val="Hyperlink"/>
+            <w:noProof/>
+          </w:rPr>
+          <w:t>Class1</w:t>
+        </w:r>
+        <w:r>
+          <w:rPr>
+            <w:noProof/>
+            <w:webHidden/>
+          </w:rPr>
+          <w:tab/>
+        </w:r>
+        <w:r>
+          <w:rPr>
+            <w:noProof/>
+            <w:webHidden/>
+          </w:rPr>
+          <w:fldChar w:fldCharType="begin"/>
+        </w:r>
+        <w:r>
+          <w:rPr>
+            <w:noProof/>
+            <w:webHidden/>
+          </w:rPr>
+          <w:instrText xml:space="preserve"> PAGEREF _Toc70419516 \h </w:instrText>
+        </w:r>
+        <w:r>
+          <w:rPr>
+            <w:noProof/>
+            <w:webHidden/>
+          </w:rPr>
+        </w:r>
+        <w:r>
+          <w:rPr>
+            <w:noProof/>
+            <w:webHidden/>
+          </w:rPr>
+          <w:fldChar w:fldCharType="separate"/>
+        </w:r>
+        <w:r>
+          <w:rPr>
+            <w:noProof/>
+            <w:webHidden/>
+          </w:rPr>
+          <w:t>14</w:t>
+        </w:r>
+        <w:r>
+          <w:rPr>
+            <w:noProof/>
+            <w:webHidden/>
+          </w:rPr>
+          <w:fldChar w:fldCharType="end"/>
+        </w:r>
+      </w:hyperlink>
+    </w:p>
+    <w:p>
+      <w:pPr>
+        <w:pStyle w:val="TOC4"/>
+        <w:rPr>
+          <w:rFonts w:asciiTheme="minorHAnsi" w:eastAsiaTheme="minorEastAsia" w:hAnsiTheme="minorHAnsi" w:cstheme="minorBidi"/>
+          <w:bCs w:val="0"/>
+          <w:noProof/>
+          <w:sz w:val="22"/>
+          <w:szCs w:val="22"/>
+          <w:lang w:val="en-US" w:eastAsia="en-US"/>
+        </w:rPr>
+      </w:pPr>
+      <w:hyperlink w:anchor="_Toc70419517" w:history="1">
+        <w:r>
+          <w:rPr>
+            <w:rStyle w:val="Hyperlink"/>
+            <w:noProof/>
+          </w:rPr>
+          <w:t>3.2.2.2</w:t>
+        </w:r>
+        <w:r>
+          <w:rPr>
+            <w:rFonts w:asciiTheme="minorHAnsi" w:eastAsiaTheme="minorEastAsia" w:hAnsiTheme="minorHAnsi" w:cstheme="minorBidi"/>
+            <w:bCs w:val="0"/>
+            <w:noProof/>
+            <w:sz w:val="22"/>
+            <w:szCs w:val="22"/>
+            <w:lang w:val="en-US" w:eastAsia="en-US"/>
+          </w:rPr>
+          <w:tab/>
+        </w:r>
+        <w:r>
+          <w:rPr>
+            <w:rStyle w:val="Hyperlink"/>
+            <w:noProof/>
+          </w:rPr>
+          <w:t>Class 2</w:t>
+        </w:r>
+        <w:r>
+          <w:rPr>
+            <w:noProof/>
+            <w:webHidden/>
+          </w:rPr>
+          <w:tab/>
+        </w:r>
+        <w:r>
+          <w:rPr>
+            <w:noProof/>
+            <w:webHidden/>
+          </w:rPr>
+          <w:fldChar w:fldCharType="begin"/>
+        </w:r>
+        <w:r>
+          <w:rPr>
+            <w:noProof/>
+            <w:webHidden/>
+          </w:rPr>
+          <w:instrText xml:space="preserve"> PAGEREF _Toc70419517 \h </w:instrText>
+        </w:r>
+        <w:r>
+          <w:rPr>
+            <w:noProof/>
+            <w:webHidden/>
+          </w:rPr>
+        </w:r>
+        <w:r>
+          <w:rPr>
+            <w:noProof/>
+            <w:webHidden/>
+          </w:rPr>
+          <w:fldChar w:fldCharType="separate"/>
+        </w:r>
+        <w:r>
+          <w:rPr>
+            <w:noProof/>
+            <w:webHidden/>
+          </w:rPr>
+          <w:t>14</w:t>
+        </w:r>
+        <w:r>
+          <w:rPr>
+            <w:noProof/>
+            <w:webHidden/>
+          </w:rPr>
+          <w:fldChar w:fldCharType="end"/>
+        </w:r>
+      </w:hyperlink>
+    </w:p>
+    <w:p>
+      <w:pPr>
+        <w:pStyle w:val="TOC4"/>
+        <w:rPr>
+          <w:rFonts w:asciiTheme="minorHAnsi" w:eastAsiaTheme="minorEastAsia" w:hAnsiTheme="minorHAnsi" w:cstheme="minorBidi"/>
+          <w:bCs w:val="0"/>
+          <w:noProof/>
+          <w:sz w:val="22"/>
+          <w:szCs w:val="22"/>
+          <w:lang w:val="en-US" w:eastAsia="en-US"/>
+        </w:rPr>
+      </w:pPr>
+      <w:hyperlink w:anchor="_Toc70419518" w:history="1">
+        <w:r>
+          <w:rPr>
+            <w:rStyle w:val="Hyperlink"/>
+            <w:noProof/>
+          </w:rPr>
+          <w:t>3.2.2.3</w:t>
+        </w:r>
+        <w:r>
+          <w:rPr>
+            <w:rFonts w:asciiTheme="minorHAnsi" w:eastAsiaTheme="minorEastAsia" w:hAnsiTheme="minorHAnsi" w:cstheme="minorBidi"/>
+            <w:bCs w:val="0"/>
+            <w:noProof/>
+            <w:sz w:val="22"/>
+            <w:szCs w:val="22"/>
+            <w:lang w:val="en-US" w:eastAsia="en-US"/>
+          </w:rPr>
+          <w:tab/>
+        </w:r>
+        <w:r>
+          <w:rPr>
+            <w:rStyle w:val="Hyperlink"/>
+            <w:noProof/>
+          </w:rPr>
+          <w:t>Class 3</w:t>
+        </w:r>
+        <w:r>
+          <w:rPr>
+            <w:noProof/>
+            <w:webHidden/>
+          </w:rPr>
+          <w:tab/>
+        </w:r>
+        <w:r>
+          <w:rPr>
+            <w:noProof/>
+            <w:webHidden/>
+          </w:rPr>
+          <w:fldChar w:fldCharType="begin"/>
+        </w:r>
+        <w:r>
+          <w:rPr>
+            <w:noProof/>
+            <w:webHidden/>
+          </w:rPr>
+          <w:instrText xml:space="preserve"> PAGEREF _Toc70419518 \h </w:instrText>
+        </w:r>
+        <w:r>
+          <w:rPr>
+            <w:noProof/>
+            <w:webHidden/>
+          </w:rPr>
+        </w:r>
+        <w:r>
+          <w:rPr>
+            <w:noProof/>
+            <w:webHidden/>
+          </w:rPr>
+          <w:fldChar w:fldCharType="separate"/>
+        </w:r>
+        <w:r>
+          <w:rPr>
+            <w:noProof/>
+            <w:webHidden/>
+          </w:rPr>
+          <w:t>14</w:t>
+        </w:r>
+        <w:r>
+          <w:rPr>
+            <w:noProof/>
+            <w:webHidden/>
+          </w:rPr>
+          <w:fldChar w:fldCharType="end"/>
+        </w:r>
+      </w:hyperlink>
+    </w:p>
+    <w:p>
+      <w:pPr>
+        <w:pStyle w:val="TOC3"/>
+        <w:rPr>
+          <w:rFonts w:asciiTheme="minorHAnsi" w:eastAsiaTheme="minorEastAsia" w:hAnsiTheme="minorHAnsi" w:cstheme="minorBidi"/>
+          <w:bCs w:val="0"/>
+          <w:sz w:val="22"/>
+          <w:szCs w:val="22"/>
+          <w:lang w:val="en-US" w:eastAsia="en-US"/>
+        </w:rPr>
+      </w:pPr>
+      <w:hyperlink w:anchor="_Toc70419519" w:history="1">
+        <w:r>
+          <w:rPr>
+            <w:rStyle w:val="Hyperlink"/>
+          </w:rPr>
+          <w:t>3.2.3</w:t>
+        </w:r>
+        <w:r>
+          <w:rPr>
+            <w:rFonts w:asciiTheme="minorHAnsi" w:eastAsiaTheme="minorEastAsia" w:hAnsiTheme="minorHAnsi" w:cstheme="minorBidi"/>
+            <w:bCs w:val="0"/>
+            <w:sz w:val="22"/>
+            <w:szCs w:val="22"/>
+            <w:lang w:val="en-US" w:eastAsia="en-US"/>
+          </w:rPr>
+          <w:tab/>
+        </w:r>
+        <w:r>
+          <w:rPr>
+            <w:rStyle w:val="Hyperlink"/>
+          </w:rPr>
+          <w:t>Power Good</w:t>
+        </w:r>
+        <w:r>
+          <w:rPr>
+            <w:webHidden/>
+          </w:rPr>
+          <w:tab/>
+        </w:r>
+        <w:r>
+          <w:rPr>
+            <w:webHidden/>
+          </w:rPr>
+          <w:fldChar w:fldCharType="begin"/>
+        </w:r>
+        <w:r>
+          <w:rPr>
+            <w:webHidden/>
+          </w:rPr>
+          <w:instrText xml:space="preserve"> PAGEREF _Toc70419519 \h </w:instrText>
+        </w:r>
+        <w:r>
+          <w:rPr>
+            <w:webHidden/>
+          </w:rPr>
+        </w:r>
+        <w:r>
+          <w:rPr>
+            <w:webHidden/>
+          </w:rPr>
+          <w:fldChar w:fldCharType="separate"/>
+        </w:r>
+        <w:r>
+          <w:rPr>
+            <w:webHidden/>
+          </w:rPr>
+          <w:t>14</w:t>
+        </w:r>
+        <w:r>
+          <w:rPr>
+            <w:webHidden/>
+          </w:rPr>
+          <w:fldChar w:fldCharType="end"/>
+        </w:r>
+      </w:hyperlink>
+    </w:p>
+    <w:p>
+      <w:pPr>
+        <w:pStyle w:val="TOC4"/>
+        <w:rPr>
+          <w:rFonts w:asciiTheme="minorHAnsi" w:eastAsiaTheme="minorEastAsia" w:hAnsiTheme="minorHAnsi" w:cstheme="minorBidi"/>
+          <w:bCs w:val="0"/>
+          <w:noProof/>
+          <w:sz w:val="22"/>
+          <w:szCs w:val="22"/>
+          <w:lang w:val="en-US" w:eastAsia="en-US"/>
+        </w:rPr>
+      </w:pPr>
+      <w:hyperlink w:anchor="_Toc70419520" w:history="1">
+        <m:oMath>
+          <m:r>
+            <w:rPr>
+              <w:rStyle w:val="Hyperlink"/>
+              <w:rFonts w:ascii="Cambria Math" w:hAnsi="Cambria Math"/>
+              <w:noProof/>
+            </w:rPr>
+            <m:t>22V1.14V*56kΩ-56kΩ=</m:t>
+          </m:r>
+          <m:r>
+            <w:rPr>
+              <w:rStyle w:val="Hyperlink"/>
+              <w:rFonts w:ascii="Cambria Math" w:hAnsi="Cambria Math"/>
+              <w:noProof/>
+            </w:rPr>
+            <m:t>1</m:t>
+          </m:r>
+          <m:r>
+            <w:rPr>
+              <w:rStyle w:val="Hyperlink"/>
+              <w:rFonts w:ascii="Cambria Math" w:hAnsi="Cambria Math"/>
+              <w:noProof/>
+            </w:rPr>
+            <m:t>MΩ</m:t>
+          </m:r>
+        </m:oMath>
+        <w:r>
+          <w:rPr>
+            <w:noProof/>
+            <w:webHidden/>
+          </w:rPr>
+          <w:tab/>
+        </w:r>
+        <w:r>
+          <w:rPr>
+            <w:noProof/>
+            <w:webHidden/>
+          </w:rPr>
+          <w:fldChar w:fldCharType="begin"/>
+        </w:r>
+        <w:r>
+          <w:rPr>
+            <w:noProof/>
+            <w:webHidden/>
+          </w:rPr>
+          <w:instrText xml:space="preserve"> PAGEREF _Toc70419520 \h </w:instrText>
+        </w:r>
+        <w:r>
+          <w:rPr>
+            <w:noProof/>
+            <w:webHidden/>
+          </w:rPr>
+        </w:r>
+        <w:r>
+          <w:rPr>
+            <w:noProof/>
+            <w:webHidden/>
+          </w:rPr>
+          <w:fldChar w:fldCharType="separate"/>
+        </w:r>
+        <w:r>
+          <w:rPr>
+            <w:noProof/>
+            <w:webHidden/>
+          </w:rPr>
+          <w:t>15</w:t>
+        </w:r>
+        <w:r>
+          <w:rPr>
+            <w:noProof/>
+            <w:webHidden/>
+          </w:rPr>
+          <w:fldChar w:fldCharType="end"/>
+        </w:r>
+      </w:hyperlink>
+    </w:p>
+    <w:p>
+      <w:pPr>
+        <w:pStyle w:val="TOC2"/>
+        <w:rPr>
+          <w:rFonts w:asciiTheme="minorHAnsi" w:eastAsiaTheme="minorEastAsia" w:hAnsiTheme="minorHAnsi" w:cstheme="minorBidi"/>
+          <w:b w:val="0"/>
+          <w:bCs w:val="0"/>
+          <w:sz w:val="22"/>
+          <w:szCs w:val="22"/>
+          <w:lang w:val="en-US" w:eastAsia="en-US"/>
+        </w:rPr>
+      </w:pPr>
+      <w:hyperlink w:anchor="_Toc70419521" w:history="1">
+        <w:r>
+          <w:rPr>
+            <w:rStyle w:val="Hyperlink"/>
+          </w:rPr>
+          <w:t>3.3</w:t>
+        </w:r>
+        <w:r>
+          <w:rPr>
+            <w:rFonts w:asciiTheme="minorHAnsi" w:eastAsiaTheme="minorEastAsia" w:hAnsiTheme="minorHAnsi" w:cstheme="minorBidi"/>
+            <w:b w:val="0"/>
+            <w:bCs w:val="0"/>
+            <w:sz w:val="22"/>
+            <w:szCs w:val="22"/>
+            <w:lang w:val="en-US" w:eastAsia="en-US"/>
+          </w:rPr>
+          <w:tab/>
+        </w:r>
+        <w:r>
+          <w:rPr>
+            <w:rStyle w:val="Hyperlink"/>
+          </w:rPr>
+          <w:t>Optocoupler voorschakel weerstand</w:t>
+        </w:r>
+        <w:r>
+          <w:rPr>
+            <w:webHidden/>
+          </w:rPr>
+          <w:tab/>
+        </w:r>
+        <w:r>
+          <w:rPr>
+            <w:webHidden/>
+          </w:rPr>
+          <w:fldChar w:fldCharType="begin"/>
+        </w:r>
+        <w:r>
+          <w:rPr>
+            <w:webHidden/>
+          </w:rPr>
+          <w:instrText xml:space="preserve"> PAGEREF _Toc70419521 \h </w:instrText>
+        </w:r>
+        <w:r>
+          <w:rPr>
+            <w:webHidden/>
+          </w:rPr>
+        </w:r>
+        <w:r>
+          <w:rPr>
+            <w:webHidden/>
+          </w:rPr>
+          <w:fldChar w:fldCharType="separate"/>
+        </w:r>
+        <w:r>
+          <w:rPr>
+            <w:webHidden/>
+          </w:rPr>
+          <w:t>15</w:t>
+        </w:r>
+        <w:r>
+          <w:rPr>
+            <w:webHidden/>
+          </w:rPr>
+          <w:fldChar w:fldCharType="end"/>
+        </w:r>
+      </w:hyperlink>
+    </w:p>
+    <w:p>
+      <w:pPr>
+        <w:pStyle w:val="TOC4"/>
+        <w:rPr>
+          <w:rFonts w:asciiTheme="minorHAnsi" w:eastAsiaTheme="minorEastAsia" w:hAnsiTheme="minorHAnsi" w:cstheme="minorBidi"/>
+          <w:bCs w:val="0"/>
+          <w:noProof/>
+          <w:sz w:val="22"/>
+          <w:szCs w:val="22"/>
+          <w:lang w:val="en-US" w:eastAsia="en-US"/>
+        </w:rPr>
+      </w:pPr>
+      <w:hyperlink w:anchor="_Toc70419522" w:history="1">
+        <w:r>
+          <w:rPr>
+            <w:rStyle w:val="Hyperlink"/>
+            <w:noProof/>
+          </w:rPr>
+          <w:t>3.3.1.1</w:t>
+        </w:r>
+        <w:r>
+          <w:rPr>
+            <w:rFonts w:asciiTheme="minorHAnsi" w:eastAsiaTheme="minorEastAsia" w:hAnsiTheme="minorHAnsi" w:cstheme="minorBidi"/>
+            <w:bCs w:val="0"/>
+            <w:noProof/>
+            <w:sz w:val="22"/>
+            <w:szCs w:val="22"/>
+            <w:lang w:val="en-US" w:eastAsia="en-US"/>
+          </w:rPr>
+          <w:tab/>
+        </w:r>
+        <w:r>
+          <w:rPr>
+            <w:rStyle w:val="Hyperlink"/>
+            <w:noProof/>
+          </w:rPr>
+          <w:t>eFuse kant</w:t>
+        </w:r>
+        <w:r>
+          <w:rPr>
+            <w:noProof/>
+            <w:webHidden/>
+          </w:rPr>
+          <w:tab/>
+        </w:r>
+        <w:r>
+          <w:rPr>
+            <w:noProof/>
+            <w:webHidden/>
+          </w:rPr>
+          <w:fldChar w:fldCharType="begin"/>
+        </w:r>
+        <w:r>
+          <w:rPr>
+            <w:noProof/>
+            <w:webHidden/>
+          </w:rPr>
+          <w:instrText xml:space="preserve"> PAGEREF _Toc70419522 \h </w:instrText>
+        </w:r>
+        <w:r>
+          <w:rPr>
+            <w:noProof/>
+            <w:webHidden/>
+          </w:rPr>
+        </w:r>
+        <w:r>
+          <w:rPr>
+            <w:noProof/>
+            <w:webHidden/>
+          </w:rPr>
+          <w:fldChar w:fldCharType="separate"/>
+        </w:r>
+        <w:r>
+          <w:rPr>
+            <w:noProof/>
+            <w:webHidden/>
+          </w:rPr>
+          <w:t>15</w:t>
+        </w:r>
+        <w:r>
+          <w:rPr>
+            <w:noProof/>
+            <w:webHidden/>
+          </w:rPr>
+          <w:fldChar w:fldCharType="end"/>
+        </w:r>
+      </w:hyperlink>
+    </w:p>
+    <w:p>
+      <w:pPr>
+        <w:pStyle w:val="TOC4"/>
+        <w:rPr>
+          <w:rFonts w:asciiTheme="minorHAnsi" w:eastAsiaTheme="minorEastAsia" w:hAnsiTheme="minorHAnsi" w:cstheme="minorBidi"/>
+          <w:bCs w:val="0"/>
+          <w:noProof/>
+          <w:sz w:val="22"/>
+          <w:szCs w:val="22"/>
+          <w:lang w:val="en-US" w:eastAsia="en-US"/>
+        </w:rPr>
+      </w:pPr>
+      <w:hyperlink w:anchor="_Toc70419523" w:history="1">
+        <w:r>
+          <w:rPr>
+            <w:rStyle w:val="Hyperlink"/>
+            <w:noProof/>
+          </w:rPr>
+          <w:t>3.3.1.2</w:t>
+        </w:r>
+        <w:r>
+          <w:rPr>
+            <w:rFonts w:asciiTheme="minorHAnsi" w:eastAsiaTheme="minorEastAsia" w:hAnsiTheme="minorHAnsi" w:cstheme="minorBidi"/>
+            <w:bCs w:val="0"/>
+            <w:noProof/>
+            <w:sz w:val="22"/>
+            <w:szCs w:val="22"/>
+            <w:lang w:val="en-US" w:eastAsia="en-US"/>
+          </w:rPr>
+          <w:tab/>
+        </w:r>
+        <w:r>
+          <w:rPr>
+            <w:rStyle w:val="Hyperlink"/>
+            <w:noProof/>
+          </w:rPr>
+          <w:t>Digitale kant</w:t>
+        </w:r>
+        <w:r>
+          <w:rPr>
+            <w:noProof/>
+            <w:webHidden/>
+          </w:rPr>
+          <w:tab/>
+        </w:r>
+        <w:r>
+          <w:rPr>
+            <w:noProof/>
+            <w:webHidden/>
+          </w:rPr>
+          <w:fldChar w:fldCharType="begin"/>
+        </w:r>
+        <w:r>
+          <w:rPr>
+            <w:noProof/>
+            <w:webHidden/>
+          </w:rPr>
+          <w:instrText xml:space="preserve"> PAGEREF _Toc70419523 \h </w:instrText>
+        </w:r>
+        <w:r>
+          <w:rPr>
+            <w:noProof/>
+            <w:webHidden/>
+          </w:rPr>
+        </w:r>
+        <w:r>
+          <w:rPr>
+            <w:noProof/>
+            <w:webHidden/>
+          </w:rPr>
+          <w:fldChar w:fldCharType="separate"/>
+        </w:r>
+        <w:r>
+          <w:rPr>
+            <w:noProof/>
+            <w:webHidden/>
+          </w:rPr>
+          <w:t>15</w:t>
+        </w:r>
+        <w:r>
+          <w:rPr>
+            <w:noProof/>
+            <w:webHidden/>
+          </w:rPr>
+          <w:fldChar w:fldCharType="end"/>
+        </w:r>
+      </w:hyperlink>
+    </w:p>
+    <w:p>
+      <w:pPr>
+        <w:pStyle w:val="TOC2"/>
+        <w:rPr>
+          <w:rFonts w:asciiTheme="minorHAnsi" w:eastAsiaTheme="minorEastAsia" w:hAnsiTheme="minorHAnsi" w:cstheme="minorBidi"/>
+          <w:b w:val="0"/>
+          <w:bCs w:val="0"/>
+          <w:sz w:val="22"/>
+          <w:szCs w:val="22"/>
+          <w:lang w:val="en-US" w:eastAsia="en-US"/>
+        </w:rPr>
+      </w:pPr>
+      <w:hyperlink w:anchor="_Toc70419524" w:history="1">
+        <w:r>
+          <w:rPr>
+            <w:rStyle w:val="Hyperlink"/>
+          </w:rPr>
+          <w:t>3.4</w:t>
+        </w:r>
+        <w:r>
+          <w:rPr>
+            <w:rFonts w:asciiTheme="minorHAnsi" w:eastAsiaTheme="minorEastAsia" w:hAnsiTheme="minorHAnsi" w:cstheme="minorBidi"/>
+            <w:b w:val="0"/>
+            <w:bCs w:val="0"/>
+            <w:sz w:val="22"/>
+            <w:szCs w:val="22"/>
+            <w:lang w:val="en-US" w:eastAsia="en-US"/>
+          </w:rPr>
+          <w:tab/>
+        </w:r>
+        <w:r>
+          <w:rPr>
+            <w:rStyle w:val="Hyperlink"/>
+          </w:rPr>
+          <w:t>Prototype</w:t>
+        </w:r>
+        <w:r>
+          <w:rPr>
+            <w:webHidden/>
+          </w:rPr>
+          <w:tab/>
+        </w:r>
+        <w:r>
+          <w:rPr>
+            <w:webHidden/>
+          </w:rPr>
+          <w:fldChar w:fldCharType="begin"/>
+        </w:r>
+        <w:r>
+          <w:rPr>
+            <w:webHidden/>
+          </w:rPr>
+          <w:instrText xml:space="preserve"> PAGEREF _Toc70419524 \h </w:instrText>
+        </w:r>
+        <w:r>
+          <w:rPr>
+            <w:webHidden/>
+          </w:rPr>
+        </w:r>
+        <w:r>
+          <w:rPr>
+            <w:webHidden/>
+          </w:rPr>
+          <w:fldChar w:fldCharType="separate"/>
+        </w:r>
+        <w:r>
+          <w:rPr>
+            <w:webHidden/>
+          </w:rPr>
+          <w:t>15</w:t>
+        </w:r>
+        <w:r>
+          <w:rPr>
+            <w:webHidden/>
+          </w:rPr>
+          <w:fldChar w:fldCharType="end"/>
+        </w:r>
+      </w:hyperlink>
+    </w:p>
+    <w:p>
+      <w:pPr>
+        <w:pStyle w:val="TOC3"/>
+        <w:rPr>
+          <w:rFonts w:asciiTheme="minorHAnsi" w:eastAsiaTheme="minorEastAsia" w:hAnsiTheme="minorHAnsi" w:cstheme="minorBidi"/>
+          <w:bCs w:val="0"/>
+          <w:sz w:val="22"/>
+          <w:szCs w:val="22"/>
+          <w:lang w:val="en-US" w:eastAsia="en-US"/>
+        </w:rPr>
+      </w:pPr>
+      <w:hyperlink w:anchor="_Toc70419525" w:history="1">
+        <w:r>
+          <w:rPr>
+            <w:rStyle w:val="Hyperlink"/>
+          </w:rPr>
+          <w:t>3.4.1</w:t>
+        </w:r>
+        <w:r>
+          <w:rPr>
+            <w:rFonts w:asciiTheme="minorHAnsi" w:eastAsiaTheme="minorEastAsia" w:hAnsiTheme="minorHAnsi" w:cstheme="minorBidi"/>
+            <w:bCs w:val="0"/>
+            <w:sz w:val="22"/>
+            <w:szCs w:val="22"/>
+            <w:lang w:val="en-US" w:eastAsia="en-US"/>
+          </w:rPr>
+          <w:tab/>
+        </w:r>
+        <w:r>
+          <w:rPr>
+            <w:rStyle w:val="Hyperlink"/>
+          </w:rPr>
+          <w:t>Schema’s</w:t>
+        </w:r>
+        <w:r>
+          <w:rPr>
+            <w:webHidden/>
+          </w:rPr>
+          <w:tab/>
+        </w:r>
+        <w:r>
+          <w:rPr>
+            <w:webHidden/>
+          </w:rPr>
+          <w:fldChar w:fldCharType="begin"/>
+        </w:r>
+        <w:r>
+          <w:rPr>
+            <w:webHidden/>
+          </w:rPr>
+          <w:instrText xml:space="preserve"> PAGEREF _Toc70419525 \h </w:instrText>
+        </w:r>
+        <w:r>
+          <w:rPr>
+            <w:webHidden/>
+          </w:rPr>
+        </w:r>
+        <w:r>
+          <w:rPr>
+            <w:webHidden/>
+          </w:rPr>
+          <w:fldChar w:fldCharType="separate"/>
+        </w:r>
+        <w:r>
+          <w:rPr>
+            <w:webHidden/>
+          </w:rPr>
+          <w:t>16</w:t>
+        </w:r>
+        <w:r>
+          <w:rPr>
+            <w:webHidden/>
+          </w:rPr>
+          <w:fldChar w:fldCharType="end"/>
+        </w:r>
+      </w:hyperlink>
+    </w:p>
+    <w:p>
+      <w:pPr>
+        <w:pStyle w:val="TOC3"/>
+        <w:rPr>
+          <w:rFonts w:asciiTheme="minorHAnsi" w:eastAsiaTheme="minorEastAsia" w:hAnsiTheme="minorHAnsi" w:cstheme="minorBidi"/>
+          <w:bCs w:val="0"/>
+          <w:sz w:val="22"/>
+          <w:szCs w:val="22"/>
+          <w:lang w:val="en-US" w:eastAsia="en-US"/>
+        </w:rPr>
+      </w:pPr>
+      <w:hyperlink w:anchor="_Toc70419526" w:history="1">
+        <w:r>
+          <w:rPr>
+            <w:rStyle w:val="Hyperlink"/>
+          </w:rPr>
+          <w:t>3.4.2</w:t>
+        </w:r>
+        <w:r>
+          <w:rPr>
+            <w:rFonts w:asciiTheme="minorHAnsi" w:eastAsiaTheme="minorEastAsia" w:hAnsiTheme="minorHAnsi" w:cstheme="minorBidi"/>
+            <w:bCs w:val="0"/>
+            <w:sz w:val="22"/>
+            <w:szCs w:val="22"/>
+            <w:lang w:val="en-US" w:eastAsia="en-US"/>
+          </w:rPr>
+          <w:tab/>
+        </w:r>
+        <w:r>
+          <w:rPr>
+            <w:rStyle w:val="Hyperlink"/>
+          </w:rPr>
+          <w:t>PCB</w:t>
+        </w:r>
+        <w:r>
+          <w:rPr>
+            <w:webHidden/>
+          </w:rPr>
+          <w:tab/>
+        </w:r>
+        <w:r>
+          <w:rPr>
+            <w:webHidden/>
+          </w:rPr>
+          <w:fldChar w:fldCharType="begin"/>
+        </w:r>
+        <w:r>
+          <w:rPr>
+            <w:webHidden/>
+          </w:rPr>
+          <w:instrText xml:space="preserve"> PAGEREF _Toc70419526 \h </w:instrText>
+        </w:r>
+        <w:r>
+          <w:rPr>
+            <w:webHidden/>
+          </w:rPr>
+        </w:r>
+        <w:r>
+          <w:rPr>
+            <w:webHidden/>
+          </w:rPr>
+          <w:fldChar w:fldCharType="separate"/>
+        </w:r>
+        <w:r>
+          <w:rPr>
+            <w:webHidden/>
+          </w:rPr>
+          <w:t>17</w:t>
+        </w:r>
+        <w:r>
+          <w:rPr>
             <w:webHidden/>
           </w:rPr>
           <w:fldChar w:fldCharType="end"/>
@@ -1510,14 +3063,87 @@
           <w:noProof/>
           <w:sz w:val="22"/>
           <w:szCs w:val="22"/>
+          <w:lang w:val="en-US" w:eastAsia="en-US"/>
         </w:rPr>
       </w:pPr>
-      <w:hyperlink w:anchor="_Toc65774320" w:history="1">
+      <w:hyperlink w:anchor="_Toc70419527" w:history="1">
         <w:r>
           <w:rPr>
             <w:rStyle w:val="Hyperlink"/>
             <w:noProof/>
           </w:rPr>
+          <w:t>besluit….</w:t>
+        </w:r>
+        <w:r>
+          <w:rPr>
+            <w:noProof/>
+            <w:webHidden/>
+          </w:rPr>
+          <w:tab/>
+        </w:r>
+        <w:r>
+          <w:rPr>
+            <w:noProof/>
+            <w:webHidden/>
+          </w:rPr>
+          <w:fldChar w:fldCharType="begin"/>
+        </w:r>
+        <w:r>
+          <w:rPr>
+            <w:noProof/>
+            <w:webHidden/>
+          </w:rPr>
+          <w:instrText xml:space="preserve"> PAGEREF _Toc70419527 \h </w:instrText>
+        </w:r>
+        <w:r>
+          <w:rPr>
+            <w:noProof/>
+            <w:webHidden/>
+          </w:rPr>
+        </w:r>
+        <w:r>
+          <w:rPr>
+            <w:noProof/>
+            <w:webHidden/>
+          </w:rPr>
+          <w:fldChar w:fldCharType="separate"/>
+        </w:r>
+        <w:r>
+          <w:rPr>
+            <w:noProof/>
+            <w:webHidden/>
+          </w:rPr>
+          <w:t>18</w:t>
+        </w:r>
+        <w:r>
+          <w:rPr>
+            <w:noProof/>
+            <w:webHidden/>
+          </w:rPr>
+          <w:fldChar w:fldCharType="end"/>
+        </w:r>
+      </w:hyperlink>
+    </w:p>
+    <w:p>
+      <w:pPr>
+        <w:pStyle w:val="TOC1"/>
+        <w:rPr>
+          <w:rFonts w:asciiTheme="minorHAnsi" w:eastAsiaTheme="minorEastAsia" w:hAnsiTheme="minorHAnsi" w:cstheme="minorBidi"/>
+          <w:b w:val="0"/>
+          <w:bCs w:val="0"/>
+          <w:caps w:val="0"/>
+          <w:noProof/>
+          <w:sz w:val="22"/>
+          <w:szCs w:val="22"/>
+          <w:lang w:val="en-US" w:eastAsia="en-US"/>
+        </w:rPr>
+      </w:pPr>
+      <w:hyperlink w:anchor="_Toc70419528" w:history="1">
+        <w:r>
+          <w:rPr>
+            <w:rStyle w:val="Hyperlink"/>
+            <w:noProof/>
+          </w:rPr>
           <w:t>Literatuurlijst</w:t>
         </w:r>
         <w:r>
@@ -1539,7 +3165,7 @@
             <w:noProof/>
             <w:webHidden/>
           </w:rPr>
-          <w:instrText xml:space="preserve"> PAGEREF _Toc65774320 \h </w:instrText>
+          <w:instrText xml:space="preserve"> PAGEREF _Toc70419528 \h </w:instrText>
         </w:r>
         <w:r>
           <w:rPr>
@@ -1559,7 +3185,7 @@
             <w:noProof/>
             <w:webHidden/>
           </w:rPr>
-          <w:t>12</w:t>
+          <w:t>19</w:t>
         </w:r>
         <w:r>
           <w:rPr>
@@ -1588,7 +3214,7 @@
         <w:pStyle w:val="Kopzondernummer"/>
       </w:pPr>
       <w:bookmarkStart w:id="3" w:name="_Toc163711464"/>
-      <w:bookmarkStart w:id="4" w:name="_Toc65774305"/>
+      <w:bookmarkStart w:id="4" w:name="_Toc70419494"/>
       <w:r>
         <w:lastRenderedPageBreak/>
         <w:t>Inleiding</w:t>
@@ -1605,10 +3231,12 @@
       <w:pPr>
         <w:pStyle w:val="Heading1"/>
       </w:pPr>
+      <w:bookmarkStart w:id="5" w:name="_Toc70419495"/>
       <w:r>
         <w:lastRenderedPageBreak/>
         <w:t>blokschema</w:t>
       </w:r>
+      <w:bookmarkEnd w:id="5"/>
     </w:p>
     <w:p>
       <w:r>
@@ -1682,29 +3310,64 @@
       <w:pPr>
         <w:pStyle w:val="Heading1"/>
       </w:pPr>
+      <w:bookmarkStart w:id="6" w:name="_Toc70419496"/>
       <w:r>
         <w:lastRenderedPageBreak/>
         <w:t>Software</w:t>
       </w:r>
+      <w:bookmarkEnd w:id="6"/>
     </w:p>
     <w:p>
       <w:pPr>
         <w:pStyle w:val="Heading2"/>
       </w:pPr>
+      <w:bookmarkStart w:id="7" w:name="_Toc70419497"/>
+      <w:proofErr w:type="spellStart"/>
       <w:r>
         <w:t>IDE’s</w:t>
       </w:r>
-    </w:p>
-    <w:p>
-      <w:bookmarkStart w:id="5" w:name="_Hlk67490108"/>
-      <w:r>
-        <w:t xml:space="preserve">Bruikbare IDE’s voor Atmel </w:t>
+      <w:bookmarkEnd w:id="7"/>
+      <w:proofErr w:type="spellEnd"/>
+    </w:p>
+    <w:p>
+      <w:bookmarkStart w:id="8" w:name="_Hlk67490108"/>
+      <w:r>
+        <w:t xml:space="preserve">Bruikbare </w:t>
+      </w:r>
+      <w:proofErr w:type="spellStart"/>
+      <w:r>
+        <w:t>IDE’s</w:t>
+      </w:r>
+      <w:proofErr w:type="spellEnd"/>
+      <w:r>
+        <w:t xml:space="preserve"> voor </w:t>
+      </w:r>
+      <w:proofErr w:type="spellStart"/>
+      <w:r>
+        <w:t>Atmel</w:t>
+      </w:r>
+      <w:proofErr w:type="spellEnd"/>
+      <w:r>
+        <w:t xml:space="preserve"> </w:t>
       </w:r>
       <w:r>
         <w:t>SAM (</w:t>
       </w:r>
-      <w:r>
-        <w:t>arduino mkrzero)</w:t>
+      <w:proofErr w:type="spellStart"/>
+      <w:r>
+        <w:t>arduino</w:t>
+      </w:r>
+      <w:proofErr w:type="spellEnd"/>
+      <w:r>
+        <w:t xml:space="preserve"> </w:t>
+      </w:r>
+      <w:proofErr w:type="spellStart"/>
+      <w:r>
+        <w:t>mkrzero</w:t>
+      </w:r>
+      <w:proofErr w:type="spellEnd"/>
+      <w:r>
+        <w:t>)</w:t>
       </w:r>
       <w:r>
         <w:t>:</w:t>
@@ -1745,9 +3408,11 @@
             <w:tcW w:w="1817" w:type="dxa"/>
           </w:tcPr>
           <w:p>
+            <w:proofErr w:type="spellStart"/>
             <w:r>
               <w:t>PlatformIO</w:t>
             </w:r>
+            <w:proofErr w:type="spellEnd"/>
           </w:p>
         </w:tc>
         <w:tc>
@@ -1839,9 +3504,11 @@
             <w:tcW w:w="1921" w:type="dxa"/>
           </w:tcPr>
           <w:p>
+            <w:proofErr w:type="spellStart"/>
             <w:r>
               <w:t>custom</w:t>
             </w:r>
+            <w:proofErr w:type="spellEnd"/>
           </w:p>
         </w:tc>
         <w:tc>
@@ -1849,8 +3516,13 @@
             <w:tcW w:w="1817" w:type="dxa"/>
           </w:tcPr>
           <w:p>
-            <w:r>
-              <w:t>VSCode, …</w:t>
+            <w:proofErr w:type="spellStart"/>
+            <w:r>
+              <w:t>VSCode</w:t>
+            </w:r>
+            <w:proofErr w:type="spellEnd"/>
+            <w:r>
+              <w:t>, …</w:t>
             </w:r>
           </w:p>
         </w:tc>
@@ -1859,8 +3531,37 @@
             <w:tcW w:w="1707" w:type="dxa"/>
           </w:tcPr>
           <w:p>
-            <w:r>
-              <w:t>Custom(arduino ide 2 is bijna identiek aan VSCode)</w:t>
+            <w:proofErr w:type="spellStart"/>
+            <w:r>
+              <w:t>Custom</w:t>
+            </w:r>
+            <w:proofErr w:type="spellEnd"/>
+            <w:r>
+              <w:t>(</w:t>
+            </w:r>
+            <w:proofErr w:type="spellStart"/>
+            <w:r>
+              <w:t>arduino</w:t>
+            </w:r>
+            <w:proofErr w:type="spellEnd"/>
+            <w:r>
+              <w:t xml:space="preserve"> </w:t>
+            </w:r>
+            <w:proofErr w:type="spellStart"/>
+            <w:r>
+              <w:t>ide</w:t>
+            </w:r>
+            <w:proofErr w:type="spellEnd"/>
+            <w:r>
+              <w:t xml:space="preserve"> 2 is bijna identiek aan </w:t>
+            </w:r>
+            <w:proofErr w:type="spellStart"/>
+            <w:r>
+              <w:t>VSCode</w:t>
+            </w:r>
+            <w:proofErr w:type="spellEnd"/>
+            <w:r>
+              <w:t>)</w:t>
             </w:r>
           </w:p>
         </w:tc>
@@ -1869,9 +3570,19 @@
             <w:tcW w:w="1808" w:type="dxa"/>
           </w:tcPr>
           <w:p>
-            <w:r>
-              <w:t>Custom of Eclipse</w:t>
-            </w:r>
+            <w:proofErr w:type="spellStart"/>
+            <w:r>
+              <w:t>Custom</w:t>
+            </w:r>
+            <w:proofErr w:type="spellEnd"/>
+            <w:r>
+              <w:t xml:space="preserve"> of </w:t>
+            </w:r>
+            <w:proofErr w:type="spellStart"/>
+            <w:r>
+              <w:t>Eclipse</w:t>
+            </w:r>
+            <w:proofErr w:type="spellEnd"/>
           </w:p>
         </w:tc>
       </w:tr>
@@ -1912,8 +3623,13 @@
           </w:tcPr>
           <w:p>
             <w:r>
-              <w:t>Alleen in V2 momenteel in beta</w:t>
-            </w:r>
+              <w:t xml:space="preserve">Alleen in V2 momenteel in </w:t>
+            </w:r>
+            <w:proofErr w:type="spellStart"/>
+            <w:r>
+              <w:t>beta</w:t>
+            </w:r>
+            <w:proofErr w:type="spellEnd"/>
           </w:p>
         </w:tc>
         <w:tc>
@@ -1934,8 +3650,13 @@
           </w:tcPr>
           <w:p>
             <w:r>
-              <w:t>Unit Testing</w:t>
-            </w:r>
+              <w:t xml:space="preserve">Unit </w:t>
+            </w:r>
+            <w:proofErr w:type="spellStart"/>
+            <w:r>
+              <w:t>Testing</w:t>
+            </w:r>
+            <w:proofErr w:type="spellEnd"/>
           </w:p>
         </w:tc>
         <w:tc>
@@ -1944,7 +3665,15 @@
           </w:tcPr>
           <w:p>
             <w:r>
-              <w:t>Mogelijk maar niet veel documentie.</w:t>
+              <w:t xml:space="preserve">Mogelijk maar niet veel </w:t>
+            </w:r>
+            <w:proofErr w:type="spellStart"/>
+            <w:r>
+              <w:t>documentie</w:t>
+            </w:r>
+            <w:proofErr w:type="spellEnd"/>
+            <w:r>
+              <w:t>.</w:t>
             </w:r>
           </w:p>
         </w:tc>
@@ -1970,7 +3699,15 @@
           </w:tcPr>
           <w:p>
             <w:r>
-              <w:t>Mogelijk met extra software vooral voor arduino bordjes</w:t>
+              <w:t xml:space="preserve">Mogelijk met extra software vooral voor </w:t>
+            </w:r>
+            <w:proofErr w:type="spellStart"/>
+            <w:r>
+              <w:t>arduino</w:t>
+            </w:r>
+            <w:proofErr w:type="spellEnd"/>
+            <w:r>
+              <w:t xml:space="preserve"> bordjes</w:t>
             </w:r>
           </w:p>
         </w:tc>
@@ -2095,9 +3832,11 @@
             <w:tcW w:w="1638" w:type="dxa"/>
           </w:tcPr>
           <w:p>
+            <w:proofErr w:type="spellStart"/>
             <w:r>
               <w:t>Extras</w:t>
             </w:r>
+            <w:proofErr w:type="spellEnd"/>
           </w:p>
         </w:tc>
         <w:tc>
@@ -2106,7 +3845,23 @@
           </w:tcPr>
           <w:p>
             <w:r>
-              <w:t xml:space="preserve">MPLAB Code Configurator(GUI controller configurator tool), microchip HAL library. </w:t>
+              <w:t xml:space="preserve">MPLAB Code </w:t>
+            </w:r>
+            <w:proofErr w:type="spellStart"/>
+            <w:r>
+              <w:t>Configurator</w:t>
+            </w:r>
+            <w:proofErr w:type="spellEnd"/>
+            <w:r>
+              <w:t xml:space="preserve">(GUI controller </w:t>
+            </w:r>
+            <w:proofErr w:type="spellStart"/>
+            <w:r>
+              <w:t>configurator</w:t>
+            </w:r>
+            <w:proofErr w:type="spellEnd"/>
+            <w:r>
+              <w:t xml:space="preserve"> tool), microchip HAL library. </w:t>
             </w:r>
           </w:p>
         </w:tc>
@@ -2116,7 +3871,23 @@
           </w:tcPr>
           <w:p>
             <w:r>
-              <w:t>Support voor arduino en veel andere platforms en libraries.</w:t>
+              <w:t xml:space="preserve">Support voor </w:t>
+            </w:r>
+            <w:proofErr w:type="spellStart"/>
+            <w:r>
+              <w:t>arduino</w:t>
+            </w:r>
+            <w:proofErr w:type="spellEnd"/>
+            <w:r>
+              <w:t xml:space="preserve"> en veel andere platforms en </w:t>
+            </w:r>
+            <w:proofErr w:type="spellStart"/>
+            <w:r>
+              <w:t>libraries</w:t>
+            </w:r>
+            <w:proofErr w:type="spellEnd"/>
+            <w:r>
+              <w:t>.</w:t>
             </w:r>
           </w:p>
         </w:tc>
@@ -2126,7 +3897,15 @@
           </w:tcPr>
           <w:p>
             <w:r>
-              <w:t>Arduino libraries.</w:t>
+              <w:t xml:space="preserve">Arduino </w:t>
+            </w:r>
+            <w:proofErr w:type="spellStart"/>
+            <w:r>
+              <w:t>libraries</w:t>
+            </w:r>
+            <w:proofErr w:type="spellEnd"/>
+            <w:r>
+              <w:t>.</w:t>
             </w:r>
           </w:p>
         </w:tc>
@@ -2135,19 +3914,45 @@
             <w:tcW w:w="1808" w:type="dxa"/>
           </w:tcPr>
           <w:p>
-            <w:r>
-              <w:t xml:space="preserve">Functional safetey certificcation, … </w:t>
+            <w:proofErr w:type="spellStart"/>
+            <w:r>
+              <w:t>Functional</w:t>
+            </w:r>
+            <w:proofErr w:type="spellEnd"/>
+            <w:r>
+              <w:t xml:space="preserve"> </w:t>
+            </w:r>
+            <w:proofErr w:type="spellStart"/>
+            <w:r>
+              <w:t>safetey</w:t>
+            </w:r>
+            <w:proofErr w:type="spellEnd"/>
+            <w:r>
+              <w:t xml:space="preserve"> </w:t>
+            </w:r>
+            <w:proofErr w:type="spellStart"/>
+            <w:r>
+              <w:t>certificcation</w:t>
+            </w:r>
+            <w:proofErr w:type="spellEnd"/>
+            <w:r>
+              <w:t xml:space="preserve">, … </w:t>
             </w:r>
           </w:p>
         </w:tc>
       </w:tr>
-      <w:bookmarkEnd w:id="5"/>
+      <w:bookmarkEnd w:id="8"/>
     </w:tbl>
     <w:p/>
     <w:p>
       <w:r>
-        <w:t>Mijn keuze hier is PlatformIO</w:t>
-      </w:r>
+        <w:t xml:space="preserve">Mijn keuze hier is </w:t>
+      </w:r>
+      <w:proofErr w:type="spellStart"/>
+      <w:r>
+        <w:t>PlatformIO</w:t>
+      </w:r>
+      <w:proofErr w:type="spellEnd"/>
       <w:r>
         <w:t>. Heeft de meeste functionaliteit en is gratis.</w:t>
       </w:r>
@@ -2156,24 +3961,57 @@
       <w:pPr>
         <w:pStyle w:val="Heading2"/>
       </w:pPr>
+      <w:bookmarkStart w:id="9" w:name="_Toc70419498"/>
       <w:r>
         <w:t>User interface</w:t>
       </w:r>
+      <w:bookmarkEnd w:id="9"/>
     </w:p>
     <w:p>
       <w:pPr>
         <w:pStyle w:val="Heading3"/>
       </w:pPr>
-      <w:r>
-        <w:t>Modbus over virtual com port</w:t>
-      </w:r>
-    </w:p>
-    <w:p>
-      <w:r>
-        <w:t>Voor communicatie met een computer is er gekozen voor Modbus RTU. Dit is een gestandaardiseerd protocol</w:t>
-      </w:r>
-      <w:r>
-        <w:t>. Hierdoor kan ik gemakkelijk data van de eFuse binnen nemen en data sturen naar de eFuse.</w:t>
+      <w:bookmarkStart w:id="10" w:name="_Toc70419499"/>
+      <w:proofErr w:type="spellStart"/>
+      <w:r>
+        <w:t>Modbus</w:t>
+      </w:r>
+      <w:proofErr w:type="spellEnd"/>
+      <w:r>
+        <w:t xml:space="preserve"> over virtual com port</w:t>
+      </w:r>
+      <w:bookmarkEnd w:id="10"/>
+    </w:p>
+    <w:p>
+      <w:r>
+        <w:t xml:space="preserve">Voor communicatie met een computer is er gekozen voor </w:t>
+      </w:r>
+      <w:proofErr w:type="spellStart"/>
+      <w:r>
+        <w:t>Modbus</w:t>
+      </w:r>
+      <w:proofErr w:type="spellEnd"/>
+      <w:r>
+        <w:t xml:space="preserve"> RTU. Dit is een gestandaardiseerd protocol</w:t>
+      </w:r>
+      <w:r>
+        <w:t xml:space="preserve">. Hierdoor kan ik gemakkelijk data van de </w:t>
+      </w:r>
+      <w:proofErr w:type="spellStart"/>
+      <w:r>
+        <w:t>eFuse</w:t>
+      </w:r>
+      <w:proofErr w:type="spellEnd"/>
+      <w:r>
+        <w:t xml:space="preserve"> binnen nemen en data sturen naar de </w:t>
+      </w:r>
+      <w:proofErr w:type="spellStart"/>
+      <w:r>
+        <w:t>eFuse</w:t>
+      </w:r>
+      <w:proofErr w:type="spellEnd"/>
+      <w:r>
+        <w:t>.</w:t>
       </w:r>
     </w:p>
     <w:p/>
@@ -2181,10 +4019,14 @@
       <w:pPr>
         <w:pStyle w:val="Heading4"/>
       </w:pPr>
+      <w:bookmarkStart w:id="11" w:name="_Toc70419500"/>
+      <w:proofErr w:type="spellStart"/>
       <w:r>
         <w:lastRenderedPageBreak/>
         <w:t>Coils</w:t>
       </w:r>
+      <w:bookmarkEnd w:id="11"/>
+      <w:proofErr w:type="spellEnd"/>
     </w:p>
     <w:tbl>
       <w:tblPr>
@@ -2213,8 +4055,13 @@
             <w:tcW w:w="2004" w:type="dxa"/>
           </w:tcPr>
           <w:p>
-            <w:r>
-              <w:t>Coil name</w:t>
+            <w:proofErr w:type="spellStart"/>
+            <w:r>
+              <w:t>Coil</w:t>
+            </w:r>
+            <w:proofErr w:type="spellEnd"/>
+            <w:r>
+              <w:t xml:space="preserve"> name</w:t>
             </w:r>
           </w:p>
         </w:tc>
@@ -2223,12 +4070,14 @@
             <w:tcW w:w="6095" w:type="dxa"/>
           </w:tcPr>
           <w:p>
+            <w:proofErr w:type="spellStart"/>
             <w:r>
               <w:t>F</w:t>
             </w:r>
             <w:r>
               <w:t>unction</w:t>
             </w:r>
+            <w:proofErr w:type="spellEnd"/>
           </w:p>
         </w:tc>
       </w:tr>
@@ -2259,7 +4108,15 @@
           </w:tcPr>
           <w:p>
             <w:r>
-              <w:t>De efuse aan en uit zetten.</w:t>
+              <w:t xml:space="preserve">De </w:t>
+            </w:r>
+            <w:proofErr w:type="spellStart"/>
+            <w:r>
+              <w:t>efuse</w:t>
+            </w:r>
+            <w:proofErr w:type="spellEnd"/>
+            <w:r>
+              <w:t xml:space="preserve"> aan en uit zetten.</w:t>
             </w:r>
           </w:p>
         </w:tc>
@@ -2460,29 +4317,54 @@
     <w:p/>
     <w:p>
       <w:r>
-        <w:t>Als een LCL-class coil op 1 wordt gezet worden de andere op 0 gezet.</w:t>
+        <w:t xml:space="preserve">Als een LCL-class </w:t>
+      </w:r>
+      <w:proofErr w:type="spellStart"/>
+      <w:r>
+        <w:t>coil</w:t>
+      </w:r>
+      <w:proofErr w:type="spellEnd"/>
+      <w:r>
+        <w:t xml:space="preserve"> op 1 wordt gezet worden de andere op 0 gezet.</w:t>
       </w:r>
     </w:p>
     <w:p>
       <w:pPr>
         <w:pStyle w:val="Heading4"/>
       </w:pPr>
+      <w:bookmarkStart w:id="12" w:name="_Toc70419501"/>
       <w:r>
         <w:t>Registers</w:t>
       </w:r>
+      <w:bookmarkEnd w:id="12"/>
     </w:p>
     <w:p>
       <w:r>
         <w:t>…</w:t>
       </w:r>
+      <w:r>
+        <w:t xml:space="preserve">  </w:t>
+      </w:r>
+      <w:proofErr w:type="spellStart"/>
+      <w:r>
+        <w:t>temprature</w:t>
+      </w:r>
+      <w:proofErr w:type="spellEnd"/>
+      <w:r>
+        <w:t>?</w:t>
+      </w:r>
     </w:p>
     <w:p>
       <w:pPr>
         <w:pStyle w:val="Heading4"/>
       </w:pPr>
+      <w:bookmarkStart w:id="13" w:name="_Toc70419502"/>
+      <w:proofErr w:type="spellStart"/>
       <w:r>
         <w:t>Inputs</w:t>
       </w:r>
+      <w:bookmarkEnd w:id="13"/>
+      <w:proofErr w:type="spellEnd"/>
     </w:p>
     <w:tbl>
       <w:tblPr>
@@ -2527,9 +4409,11 @@
             <w:tcW w:w="6095" w:type="dxa"/>
           </w:tcPr>
           <w:p>
+            <w:proofErr w:type="spellStart"/>
             <w:r>
               <w:t>Function</w:t>
             </w:r>
+            <w:proofErr w:type="spellEnd"/>
           </w:p>
         </w:tc>
       </w:tr>
@@ -2554,12 +4438,14 @@
                 <w:lang w:val="en-150"/>
               </w:rPr>
             </w:pPr>
+            <w:proofErr w:type="spellStart"/>
             <w:r>
               <w:rPr>
                 <w:lang w:val="en-150"/>
               </w:rPr>
               <w:t>Pgood</w:t>
             </w:r>
+            <w:proofErr w:type="spellEnd"/>
           </w:p>
         </w:tc>
         <w:tc>
@@ -2569,14 +4455,34 @@
           <w:p>
             <w:pPr>
               <w:rPr>
-                <w:lang w:val="en-150"/>
+                <w:lang w:val="en-US"/>
               </w:rPr>
             </w:pPr>
             <w:r>
               <w:rPr>
                 <w:lang w:val="en-150"/>
               </w:rPr>
-              <w:t>Is de eFuse open</w:t>
+              <w:t xml:space="preserve">Is de </w:t>
+            </w:r>
+            <w:proofErr w:type="spellStart"/>
+            <w:r>
+              <w:rPr>
+                <w:lang w:val="en-150"/>
+              </w:rPr>
+              <w:t>eFuse</w:t>
+            </w:r>
+            <w:proofErr w:type="spellEnd"/>
+            <w:r>
+              <w:rPr>
+                <w:lang w:val="en-150"/>
+              </w:rPr>
+              <w:t xml:space="preserve"> </w:t>
+            </w:r>
+            <w:r>
+              <w:rPr>
+                <w:lang w:val="en-US"/>
+              </w:rPr>
+              <w:t>ON</w:t>
             </w:r>
           </w:p>
         </w:tc>
@@ -2586,6 +4492,7 @@
       <w:pPr>
         <w:pStyle w:val="Heading4"/>
       </w:pPr>
+      <w:bookmarkStart w:id="14" w:name="_Toc70419503"/>
       <w:r>
         <w:rPr>
           <w:lang w:val="en-150"/>
@@ -2593,8 +4500,14 @@
         <w:t>Finite</w:t>
       </w:r>
       <w:r>
-        <w:t xml:space="preserve"> state machine modbus</w:t>
-      </w:r>
+        <w:t xml:space="preserve"> state machine </w:t>
+      </w:r>
+      <w:proofErr w:type="spellStart"/>
+      <w:r>
+        <w:t>modbus</w:t>
+      </w:r>
+      <w:bookmarkEnd w:id="14"/>
+      <w:proofErr w:type="spellEnd"/>
     </w:p>
     <w:p>
       <w:r>
@@ -2656,10 +4569,28 @@
       <w:pPr>
         <w:pStyle w:val="Heading4"/>
       </w:pPr>
+      <w:bookmarkStart w:id="15" w:name="_Toc70419504"/>
       <w:r>
         <w:lastRenderedPageBreak/>
-        <w:t>Control and wait flowchart</w:t>
-      </w:r>
+        <w:t xml:space="preserve">Control </w:t>
+      </w:r>
+      <w:proofErr w:type="spellStart"/>
+      <w:r>
+        <w:t>and</w:t>
+      </w:r>
+      <w:proofErr w:type="spellEnd"/>
+      <w:r>
+        <w:t xml:space="preserve"> </w:t>
+      </w:r>
+      <w:proofErr w:type="spellStart"/>
+      <w:r>
+        <w:t>wait</w:t>
+      </w:r>
+      <w:proofErr w:type="spellEnd"/>
+      <w:r>
+        <w:t xml:space="preserve"> flowchart</w:t>
+      </w:r>
+      <w:bookmarkEnd w:id="15"/>
     </w:p>
     <w:p>
       <w:r>
@@ -2720,33 +4651,37 @@
       <w:pPr>
         <w:pStyle w:val="Heading1"/>
       </w:pPr>
-      <w:bookmarkStart w:id="6" w:name="_Toc65774310"/>
+      <w:bookmarkStart w:id="16" w:name="_Toc70419505"/>
       <w:r>
         <w:lastRenderedPageBreak/>
         <w:t>Hardware</w:t>
       </w:r>
-      <w:bookmarkEnd w:id="6"/>
+      <w:bookmarkEnd w:id="16"/>
     </w:p>
     <w:p>
       <w:pPr>
         <w:pStyle w:val="Heading2"/>
       </w:pPr>
+      <w:bookmarkStart w:id="17" w:name="_Toc70419506"/>
       <w:r>
         <w:t>Component</w:t>
       </w:r>
       <w:r>
         <w:t xml:space="preserve"> keuze</w:t>
       </w:r>
+      <w:bookmarkEnd w:id="17"/>
     </w:p>
     <w:p>
       <w:pPr>
         <w:pStyle w:val="Heading3"/>
       </w:pPr>
-      <w:bookmarkStart w:id="7" w:name="_Toc65774311"/>
+      <w:bookmarkStart w:id="18" w:name="_Toc70419507"/>
+      <w:proofErr w:type="spellStart"/>
       <w:r>
         <w:t>eFuse</w:t>
       </w:r>
-      <w:bookmarkEnd w:id="7"/>
+      <w:bookmarkEnd w:id="18"/>
+      <w:proofErr w:type="spellEnd"/>
     </w:p>
     <w:tbl>
       <w:tblPr>
@@ -2787,6 +4722,7 @@
                 <w:color w:val="000000"/>
               </w:rPr>
             </w:pPr>
+            <w:proofErr w:type="spellStart"/>
             <w:r>
               <w:rPr>
                 <w:rFonts w:ascii="Calibri" w:hAnsi="Calibri"/>
@@ -2808,6 +4744,7 @@
               </w:rPr>
               <w:t>use</w:t>
             </w:r>
+            <w:proofErr w:type="spellEnd"/>
           </w:p>
         </w:tc>
         <w:tc>
@@ -2964,7 +4901,23 @@
                 <w:rFonts w:ascii="Calibri" w:hAnsi="Calibri"/>
                 <w:color w:val="000000"/>
               </w:rPr>
-              <w:t>8 to 48V</w:t>
+              <w:t xml:space="preserve">8 </w:t>
+            </w:r>
+            <w:proofErr w:type="spellStart"/>
+            <w:r>
+              <w:rPr>
+                <w:rFonts w:ascii="Calibri" w:hAnsi="Calibri"/>
+                <w:color w:val="000000"/>
+              </w:rPr>
+              <w:t>to</w:t>
+            </w:r>
+            <w:proofErr w:type="spellEnd"/>
+            <w:r>
+              <w:rPr>
+                <w:rFonts w:ascii="Calibri" w:hAnsi="Calibri"/>
+                <w:color w:val="000000"/>
+              </w:rPr>
+              <w:t xml:space="preserve"> 48V</w:t>
             </w:r>
           </w:p>
         </w:tc>
@@ -2989,7 +4942,23 @@
                 <w:rFonts w:ascii="Calibri" w:hAnsi="Calibri"/>
                 <w:color w:val="000000"/>
               </w:rPr>
-              <w:t>4.2 to 60V</w:t>
+              <w:t xml:space="preserve">4.2 </w:t>
+            </w:r>
+            <w:proofErr w:type="spellStart"/>
+            <w:r>
+              <w:rPr>
+                <w:rFonts w:ascii="Calibri" w:hAnsi="Calibri"/>
+                <w:color w:val="000000"/>
+              </w:rPr>
+              <w:t>to</w:t>
+            </w:r>
+            <w:proofErr w:type="spellEnd"/>
+            <w:r>
+              <w:rPr>
+                <w:rFonts w:ascii="Calibri" w:hAnsi="Calibri"/>
+                <w:color w:val="000000"/>
+              </w:rPr>
+              <w:t xml:space="preserve"> 60V</w:t>
             </w:r>
           </w:p>
         </w:tc>
@@ -3014,7 +4983,23 @@
                 <w:rFonts w:ascii="Calibri" w:hAnsi="Calibri"/>
                 <w:color w:val="000000"/>
               </w:rPr>
-              <w:t>4.5 to 60V</w:t>
+              <w:t xml:space="preserve">4.5 </w:t>
+            </w:r>
+            <w:proofErr w:type="spellStart"/>
+            <w:r>
+              <w:rPr>
+                <w:rFonts w:ascii="Calibri" w:hAnsi="Calibri"/>
+                <w:color w:val="000000"/>
+              </w:rPr>
+              <w:t>to</w:t>
+            </w:r>
+            <w:proofErr w:type="spellEnd"/>
+            <w:r>
+              <w:rPr>
+                <w:rFonts w:ascii="Calibri" w:hAnsi="Calibri"/>
+                <w:color w:val="000000"/>
+              </w:rPr>
+              <w:t xml:space="preserve"> 60V</w:t>
             </w:r>
           </w:p>
         </w:tc>
@@ -3039,6 +5024,7 @@
                 <w:color w:val="000000"/>
               </w:rPr>
             </w:pPr>
+            <w:proofErr w:type="spellStart"/>
             <w:r>
               <w:rPr>
                 <w:rFonts w:ascii="Calibri" w:hAnsi="Calibri"/>
@@ -3051,8 +5037,25 @@
                 <w:rFonts w:ascii="Calibri" w:hAnsi="Calibri"/>
                 <w:color w:val="000000"/>
               </w:rPr>
-              <w:t>ontinuous current</w:t>
-            </w:r>
+              <w:t>ontinuous</w:t>
+            </w:r>
+            <w:proofErr w:type="spellEnd"/>
+            <w:r>
+              <w:rPr>
+                <w:rFonts w:ascii="Calibri" w:hAnsi="Calibri"/>
+                <w:color w:val="000000"/>
+              </w:rPr>
+              <w:t xml:space="preserve"> </w:t>
+            </w:r>
+            <w:proofErr w:type="spellStart"/>
+            <w:r>
+              <w:rPr>
+                <w:rFonts w:ascii="Calibri" w:hAnsi="Calibri"/>
+                <w:color w:val="000000"/>
+              </w:rPr>
+              <w:t>current</w:t>
+            </w:r>
+            <w:proofErr w:type="spellEnd"/>
           </w:p>
         </w:tc>
         <w:tc>
@@ -3163,8 +5166,17 @@
                 <w:rFonts w:ascii="Calibri" w:hAnsi="Calibri"/>
                 <w:color w:val="000000"/>
               </w:rPr>
-              <w:t xml:space="preserve"> curren</w:t>
-            </w:r>
+              <w:t xml:space="preserve"> </w:t>
+            </w:r>
+            <w:proofErr w:type="spellStart"/>
+            <w:r>
+              <w:rPr>
+                <w:rFonts w:ascii="Calibri" w:hAnsi="Calibri"/>
+                <w:color w:val="000000"/>
+              </w:rPr>
+              <w:t>curren</w:t>
+            </w:r>
+            <w:proofErr w:type="spellEnd"/>
           </w:p>
         </w:tc>
         <w:tc>
@@ -3275,8 +5287,17 @@
                 <w:rFonts w:ascii="Calibri" w:hAnsi="Calibri"/>
                 <w:color w:val="000000"/>
               </w:rPr>
-              <w:t xml:space="preserve"> theoretisch moglijk</w:t>
-            </w:r>
+              <w:t xml:space="preserve"> theoretisch </w:t>
+            </w:r>
+            <w:proofErr w:type="spellStart"/>
+            <w:r>
+              <w:rPr>
+                <w:rFonts w:ascii="Calibri" w:hAnsi="Calibri"/>
+                <w:color w:val="000000"/>
+              </w:rPr>
+              <w:t>moglijk</w:t>
+            </w:r>
+            <w:proofErr w:type="spellEnd"/>
           </w:p>
         </w:tc>
         <w:tc>
@@ -3492,8 +5513,33 @@
                 <w:rFonts w:ascii="Calibri" w:hAnsi="Calibri"/>
                 <w:color w:val="000000"/>
               </w:rPr>
-              <w:t xml:space="preserve"> ploarity protection</w:t>
-            </w:r>
+              <w:t xml:space="preserve"> </w:t>
+            </w:r>
+            <w:proofErr w:type="spellStart"/>
+            <w:r>
+              <w:rPr>
+                <w:rFonts w:ascii="Calibri" w:hAnsi="Calibri"/>
+                <w:color w:val="000000"/>
+              </w:rPr>
+              <w:t>ploarity</w:t>
+            </w:r>
+            <w:proofErr w:type="spellEnd"/>
+            <w:r>
+              <w:rPr>
+                <w:rFonts w:ascii="Calibri" w:hAnsi="Calibri"/>
+                <w:color w:val="000000"/>
+              </w:rPr>
+              <w:t xml:space="preserve"> </w:t>
+            </w:r>
+            <w:proofErr w:type="spellStart"/>
+            <w:r>
+              <w:rPr>
+                <w:rFonts w:ascii="Calibri" w:hAnsi="Calibri"/>
+                <w:color w:val="000000"/>
+              </w:rPr>
+              <w:t>protection</w:t>
+            </w:r>
+            <w:proofErr w:type="spellEnd"/>
           </w:p>
         </w:tc>
         <w:tc>
@@ -3524,8 +5570,17 @@
                 <w:rFonts w:ascii="Calibri" w:hAnsi="Calibri"/>
                 <w:color w:val="000000"/>
               </w:rPr>
-              <w:t xml:space="preserve"> fet</w:t>
-            </w:r>
+              <w:t xml:space="preserve"> </w:t>
+            </w:r>
+            <w:proofErr w:type="spellStart"/>
+            <w:r>
+              <w:rPr>
+                <w:rFonts w:ascii="Calibri" w:hAnsi="Calibri"/>
+                <w:color w:val="000000"/>
+              </w:rPr>
+              <w:t>fet</w:t>
+            </w:r>
+            <w:proofErr w:type="spellEnd"/>
           </w:p>
         </w:tc>
         <w:tc>
@@ -3581,8 +5636,17 @@
                 <w:rFonts w:ascii="Calibri" w:hAnsi="Calibri"/>
                 <w:color w:val="000000"/>
               </w:rPr>
-              <w:t xml:space="preserve"> fet</w:t>
-            </w:r>
+              <w:t xml:space="preserve"> </w:t>
+            </w:r>
+            <w:proofErr w:type="spellStart"/>
+            <w:r>
+              <w:rPr>
+                <w:rFonts w:ascii="Calibri" w:hAnsi="Calibri"/>
+                <w:color w:val="000000"/>
+              </w:rPr>
+              <w:t>fet</w:t>
+            </w:r>
+            <w:proofErr w:type="spellEnd"/>
           </w:p>
         </w:tc>
       </w:tr>
@@ -3744,7 +5808,15 @@
     </w:p>
     <w:p>
       <w:r>
-        <w:t>De gekoze ic is de TPS26631</w:t>
+        <w:t xml:space="preserve">De </w:t>
+      </w:r>
+      <w:proofErr w:type="spellStart"/>
+      <w:r>
+        <w:t>gekoze</w:t>
+      </w:r>
+      <w:proofErr w:type="spellEnd"/>
+      <w:r>
+        <w:t xml:space="preserve"> ic is de TPS26631</w:t>
       </w:r>
       <w:r>
         <w:t xml:space="preserve"> deze laat hogere piek stromen toe en is geschikt voor de toepassing.</w:t>
@@ -3754,17 +5826,21 @@
       <w:pPr>
         <w:pStyle w:val="Heading3"/>
       </w:pPr>
+      <w:bookmarkStart w:id="19" w:name="_Toc70419508"/>
       <w:r>
         <w:t>ESD en overspanning beveiliging</w:t>
       </w:r>
+      <w:bookmarkEnd w:id="19"/>
     </w:p>
     <w:p>
       <w:pPr>
         <w:pStyle w:val="Heading4"/>
       </w:pPr>
+      <w:bookmarkStart w:id="20" w:name="_Toc70419509"/>
       <w:r>
         <w:t>Ingang</w:t>
       </w:r>
+      <w:bookmarkEnd w:id="20"/>
     </w:p>
     <w:p>
       <w:r>
@@ -3780,24 +5856,47 @@
         <w:t xml:space="preserve"> TVS-diode. Deze zijn meer gebruikt bij lage spanningen</w:t>
       </w:r>
       <w:r>
-        <w:t>. Er is geen extra fuse nodig omdat deze “open” breken, kan een voordeel zijn. Ze gaan ook langer mee.</w:t>
+        <w:t xml:space="preserve">. Er is geen extra </w:t>
+      </w:r>
+      <w:proofErr w:type="spellStart"/>
+      <w:r>
+        <w:t>fuse</w:t>
+      </w:r>
+      <w:proofErr w:type="spellEnd"/>
+      <w:r>
+        <w:t xml:space="preserve"> nodig omdat deze “open” breken, kan een voordeel zijn. Ze gaan ook langer mee.</w:t>
       </w:r>
     </w:p>
     <w:p>
       <w:pPr>
         <w:pStyle w:val="Heading4"/>
       </w:pPr>
+      <w:bookmarkStart w:id="21" w:name="_Toc70419510"/>
       <w:r>
         <w:t>Uitgang</w:t>
       </w:r>
-    </w:p>
-    <w:p>
-      <w:r>
-        <w:t xml:space="preserve">Op de uitgang heb ik een shotkey diode </w:t>
-      </w:r>
-      <w:r>
-        <w:t>voor ESD protection</w:t>
-      </w:r>
+      <w:bookmarkEnd w:id="21"/>
+    </w:p>
+    <w:p>
+      <w:r>
+        <w:t xml:space="preserve">Op de uitgang heb ik een </w:t>
+      </w:r>
+      <w:proofErr w:type="spellStart"/>
+      <w:r>
+        <w:t>shotkey</w:t>
+      </w:r>
+      <w:proofErr w:type="spellEnd"/>
+      <w:r>
+        <w:t xml:space="preserve"> diode </w:t>
+      </w:r>
+      <w:r>
+        <w:t xml:space="preserve">voor ESD </w:t>
+      </w:r>
+      <w:proofErr w:type="spellStart"/>
+      <w:r>
+        <w:t>protection</w:t>
+      </w:r>
+      <w:proofErr w:type="spellEnd"/>
       <w:r>
         <w:t>.</w:t>
       </w:r>
@@ -3806,10 +5905,17 @@
       <w:pPr>
         <w:pStyle w:val="Heading2"/>
       </w:pPr>
+      <w:bookmarkStart w:id="22" w:name="_Toc70419511"/>
+      <w:proofErr w:type="spellStart"/>
       <w:r>
         <w:lastRenderedPageBreak/>
-        <w:t>eFuse TPS26631</w:t>
-      </w:r>
+        <w:t>eFuse</w:t>
+      </w:r>
+      <w:proofErr w:type="spellEnd"/>
+      <w:r>
+        <w:t xml:space="preserve"> TPS26631</w:t>
+      </w:r>
+      <w:bookmarkEnd w:id="22"/>
     </w:p>
     <w:p>
       <w:r>
@@ -3857,7 +5963,7 @@
       <w:pPr>
         <w:pStyle w:val="Heading3"/>
       </w:pPr>
-      <w:bookmarkStart w:id="8" w:name="_Toc65774312"/>
+      <w:bookmarkStart w:id="23" w:name="_Toc70419512"/>
       <w:r>
         <w:t>Spanning</w:t>
       </w:r>
@@ -3867,7 +5973,7 @@
       <w:r>
         <w:t xml:space="preserve"> instellingen</w:t>
       </w:r>
-      <w:bookmarkEnd w:id="8"/>
+      <w:bookmarkEnd w:id="23"/>
     </w:p>
     <w:p>
       <w:r>
@@ -3913,21 +6019,37 @@
     </w:p>
     <w:p>
       <w:r>
-        <w:t>In s</w:t>
-      </w:r>
-      <w:r>
-        <w:t>pecs: V(OVPR)= 1.2 V and V(UVLOR)= 1.2 V</w:t>
+        <w:t xml:space="preserve">In </w:t>
+      </w:r>
+      <w:proofErr w:type="spellStart"/>
+      <w:r>
+        <w:t>s</w:t>
+      </w:r>
+      <w:r>
+        <w:t>pecs</w:t>
+      </w:r>
+      <w:proofErr w:type="spellEnd"/>
+      <w:r>
+        <w:t xml:space="preserve">: V(OVPR)= 1.2 V </w:t>
+      </w:r>
+      <w:proofErr w:type="spellStart"/>
+      <w:r>
+        <w:t>and</w:t>
+      </w:r>
+      <w:proofErr w:type="spellEnd"/>
+      <w:r>
+        <w:t xml:space="preserve"> V(UVLOR)= 1.2 V</w:t>
       </w:r>
     </w:p>
     <w:p>
       <w:pPr>
         <w:pStyle w:val="Heading4"/>
       </w:pPr>
-      <w:bookmarkStart w:id="9" w:name="_Toc65774313"/>
+      <w:bookmarkStart w:id="24" w:name="_Toc70419513"/>
       <w:r>
         <w:t>LCL-classes</w:t>
       </w:r>
-      <w:bookmarkEnd w:id="9"/>
+      <w:bookmarkEnd w:id="24"/>
     </w:p>
     <w:p>
       <w:r>
@@ -5387,15 +7509,22 @@
       <w:r>
         <w:t xml:space="preserve">Bestaande enkele weerstanden alternatief </w:t>
       </w:r>
+      <w:proofErr w:type="spellStart"/>
       <w:r>
         <w:t>final</w:t>
       </w:r>
       <w:r>
         <w:t>l</w:t>
       </w:r>
-      <w:r>
-        <w:t xml:space="preserve"> recommended</w:t>
-      </w:r>
+      <w:proofErr w:type="spellEnd"/>
+      <w:r>
+        <w:t xml:space="preserve"> </w:t>
+      </w:r>
+      <w:proofErr w:type="spellStart"/>
+      <w:r>
+        <w:t>recommended</w:t>
+      </w:r>
+      <w:proofErr w:type="spellEnd"/>
       <w:r>
         <w:t xml:space="preserve"> E</w:t>
       </w:r>
@@ -5635,11 +7764,11 @@
       <w:pPr>
         <w:pStyle w:val="Heading4"/>
       </w:pPr>
-      <w:bookmarkStart w:id="10" w:name="_Toc65774314"/>
+      <w:bookmarkStart w:id="25" w:name="_Toc70419514"/>
       <w:r>
         <w:t>Extra instelpunten</w:t>
       </w:r>
-      <w:bookmarkEnd w:id="10"/>
+      <w:bookmarkEnd w:id="25"/>
     </w:p>
     <w:p>
       <w:r>
@@ -6291,7 +8420,7 @@
           <w:bCs w:val="0"/>
         </w:rPr>
       </w:pPr>
-      <w:bookmarkStart w:id="11" w:name="_Toc65774315"/>
+      <w:bookmarkStart w:id="26" w:name="_Toc70419515"/>
       <w:r>
         <w:rPr>
           <w:bCs w:val="0"/>
@@ -6299,13 +8428,13 @@
         <w:lastRenderedPageBreak/>
         <w:t>Stroom limiet</w:t>
       </w:r>
-      <w:bookmarkEnd w:id="11"/>
       <w:r>
         <w:rPr>
           <w:bCs w:val="0"/>
         </w:rPr>
         <w:t xml:space="preserve"> instellingen</w:t>
       </w:r>
+      <w:bookmarkEnd w:id="26"/>
     </w:p>
     <w:p>
       <w:r>
@@ -6353,11 +8482,11 @@
       <w:pPr>
         <w:pStyle w:val="Heading4"/>
       </w:pPr>
-      <w:bookmarkStart w:id="12" w:name="_Toc65774316"/>
+      <w:bookmarkStart w:id="27" w:name="_Toc70419516"/>
       <w:r>
         <w:t>Class1</w:t>
       </w:r>
-      <w:bookmarkEnd w:id="12"/>
+      <w:bookmarkEnd w:id="27"/>
     </w:p>
     <w:p>
       <m:oMathPara>
@@ -6499,7 +8628,7 @@
       <w:pPr>
         <w:pStyle w:val="Heading4"/>
       </w:pPr>
-      <w:bookmarkStart w:id="13" w:name="_Toc65774317"/>
+      <w:bookmarkStart w:id="28" w:name="_Toc70419517"/>
       <w:r>
         <w:t>Cl</w:t>
       </w:r>
@@ -6512,7 +8641,7 @@
       <w:r>
         <w:t>2</w:t>
       </w:r>
-      <w:bookmarkEnd w:id="13"/>
+      <w:bookmarkEnd w:id="28"/>
     </w:p>
     <w:p>
       <m:oMathPara>
@@ -6657,11 +8786,11 @@
       <w:pPr>
         <w:pStyle w:val="Heading4"/>
       </w:pPr>
-      <w:bookmarkStart w:id="14" w:name="_Toc65774318"/>
+      <w:bookmarkStart w:id="29" w:name="_Toc70419518"/>
       <w:r>
         <w:t>Class 3</w:t>
       </w:r>
-      <w:bookmarkEnd w:id="14"/>
+      <w:bookmarkEnd w:id="29"/>
     </w:p>
     <w:p>
       <m:oMathPara>
@@ -6806,9 +8935,16 @@
       <w:pPr>
         <w:pStyle w:val="Heading3"/>
       </w:pPr>
-      <w:r>
-        <w:t>Power Good</w:t>
-      </w:r>
+      <w:bookmarkStart w:id="30" w:name="_Toc70419519"/>
+      <w:r>
+        <w:t xml:space="preserve">Power </w:t>
+      </w:r>
+      <w:proofErr w:type="spellStart"/>
+      <w:r>
+        <w:t>Good</w:t>
+      </w:r>
+      <w:bookmarkEnd w:id="30"/>
+      <w:proofErr w:type="spellEnd"/>
     </w:p>
     <w:p>
       <w:r>
@@ -6851,15 +8987,9 @@
           </wp:inline>
         </w:drawing>
       </w:r>
-    </w:p>
-    <w:p>
-      <w:pPr>
-        <w:pStyle w:val="Heading4"/>
-        <w:numPr>
-          <w:ilvl w:val="0"/>
-          <w:numId w:val="0"/>
-        </w:numPr>
-      </w:pPr>
+      <w:bookmarkStart w:id="31" w:name="_Toc70419520"/>
+    </w:p>
+    <w:p>
       <m:oMathPara>
         <m:oMath>
           <m:d>
@@ -6867,7 +8997,6 @@
               <m:ctrlPr>
                 <w:rPr>
                   <w:rFonts w:ascii="Cambria Math" w:hAnsi="Cambria Math"/>
-                  <w:i/>
                 </w:rPr>
               </m:ctrlPr>
             </m:dPr>
@@ -6877,62 +9006,141 @@
                   <m:ctrlPr>
                     <w:rPr>
                       <w:rFonts w:ascii="Cambria Math" w:hAnsi="Cambria Math"/>
-                      <w:i/>
                     </w:rPr>
                   </m:ctrlPr>
                 </m:fPr>
                 <m:num>
                   <m:r>
+                    <m:rPr>
+                      <m:sty m:val="p"/>
+                    </m:rPr>
                     <w:rPr>
                       <w:rFonts w:ascii="Cambria Math" w:hAnsi="Cambria Math"/>
                     </w:rPr>
-                    <m:t>22V</m:t>
+                    <m:t>22</m:t>
+                  </m:r>
+                  <m:r>
+                    <w:rPr>
+                      <w:rFonts w:ascii="Cambria Math" w:hAnsi="Cambria Math"/>
+                    </w:rPr>
+                    <m:t>V</m:t>
                   </m:r>
                 </m:num>
                 <m:den>
                   <m:r>
+                    <m:rPr>
+                      <m:sty m:val="p"/>
+                    </m:rPr>
                     <w:rPr>
                       <w:rFonts w:ascii="Cambria Math" w:hAnsi="Cambria Math"/>
                     </w:rPr>
-                    <m:t>1.14V</m:t>
+                    <m:t>1.14</m:t>
+                  </m:r>
+                  <m:r>
+                    <w:rPr>
+                      <w:rFonts w:ascii="Cambria Math" w:hAnsi="Cambria Math"/>
+                    </w:rPr>
+                    <m:t>V</m:t>
                   </m:r>
                 </m:den>
               </m:f>
               <m:r>
+                <m:rPr>
+                  <m:sty m:val="p"/>
+                </m:rPr>
                 <w:rPr>
                   <w:rFonts w:ascii="Cambria Math" w:hAnsi="Cambria Math"/>
                 </w:rPr>
-                <m:t>*56kΩ</m:t>
+                <m:t>*56</m:t>
+              </m:r>
+              <m:r>
+                <w:rPr>
+                  <w:rFonts w:ascii="Cambria Math" w:hAnsi="Cambria Math"/>
+                </w:rPr>
+                <m:t>k</m:t>
+              </m:r>
+              <m:r>
+                <m:rPr>
+                  <m:sty m:val="p"/>
+                </m:rPr>
+                <w:rPr>
+                  <w:rFonts w:ascii="Cambria Math" w:hAnsi="Cambria Math"/>
+                </w:rPr>
+                <m:t>Ω</m:t>
               </m:r>
             </m:e>
           </m:d>
           <m:r>
+            <m:rPr>
+              <m:sty m:val="p"/>
+            </m:rPr>
             <w:rPr>
               <w:rFonts w:ascii="Cambria Math" w:hAnsi="Cambria Math"/>
             </w:rPr>
-            <m:t>-56kΩ=1MΩ</m:t>
+            <m:t>-56</m:t>
+          </m:r>
+          <m:r>
+            <w:rPr>
+              <w:rFonts w:ascii="Cambria Math" w:hAnsi="Cambria Math"/>
+            </w:rPr>
+            <m:t>k</m:t>
+          </m:r>
+          <m:r>
+            <m:rPr>
+              <m:sty m:val="p"/>
+            </m:rPr>
+            <w:rPr>
+              <w:rFonts w:ascii="Cambria Math" w:hAnsi="Cambria Math"/>
+            </w:rPr>
+            <m:t>Ω=1</m:t>
+          </m:r>
+          <m:r>
+            <w:rPr>
+              <w:rFonts w:ascii="Cambria Math" w:hAnsi="Cambria Math"/>
+            </w:rPr>
+            <m:t>M</m:t>
+          </m:r>
+          <m:r>
+            <m:rPr>
+              <m:sty m:val="p"/>
+            </m:rPr>
+            <w:rPr>
+              <w:rFonts w:ascii="Cambria Math" w:hAnsi="Cambria Math"/>
+            </w:rPr>
+            <m:t>Ω</m:t>
           </m:r>
         </m:oMath>
       </m:oMathPara>
+      <w:bookmarkEnd w:id="31"/>
     </w:p>
     <w:p>
       <w:pPr>
         <w:pStyle w:val="Heading2"/>
       </w:pPr>
-      <w:r>
+      <w:bookmarkStart w:id="32" w:name="_Toc70419521"/>
+      <w:r>
+        <w:lastRenderedPageBreak/>
         <w:t>Optocoupler</w:t>
       </w:r>
       <w:r>
         <w:t xml:space="preserve"> voorschakel weerstand</w:t>
       </w:r>
+      <w:bookmarkEnd w:id="32"/>
     </w:p>
     <w:p>
       <w:pPr>
         <w:pStyle w:val="Heading4"/>
       </w:pPr>
-      <w:r>
-        <w:t>eFuse kant</w:t>
-      </w:r>
+      <w:bookmarkStart w:id="33" w:name="_Toc70419522"/>
+      <w:proofErr w:type="spellStart"/>
+      <w:r>
+        <w:t>eFuse</w:t>
+      </w:r>
+      <w:proofErr w:type="spellEnd"/>
+      <w:r>
+        <w:t xml:space="preserve"> kant</w:t>
+      </w:r>
+      <w:bookmarkEnd w:id="33"/>
     </w:p>
     <w:p>
       <w:r>
@@ -7102,16 +9310,47 @@
     </w:p>
     <w:p>
       <w:r>
-        <w:t>38/0.06 = 633.33ohm current limit analog opto coupler</w:t>
-      </w:r>
+        <w:t xml:space="preserve">38/0.06 = 633.33ohm </w:t>
+      </w:r>
+      <w:proofErr w:type="spellStart"/>
+      <w:r>
+        <w:t>current</w:t>
+      </w:r>
+      <w:proofErr w:type="spellEnd"/>
+      <w:r>
+        <w:t xml:space="preserve"> limit </w:t>
+      </w:r>
+      <w:proofErr w:type="spellStart"/>
+      <w:r>
+        <w:t>analog</w:t>
+      </w:r>
+      <w:proofErr w:type="spellEnd"/>
+      <w:r>
+        <w:t xml:space="preserve"> </w:t>
+      </w:r>
+      <w:proofErr w:type="spellStart"/>
+      <w:r>
+        <w:t>opto</w:t>
+      </w:r>
+      <w:proofErr w:type="spellEnd"/>
+      <w:r>
+        <w:t xml:space="preserve"> </w:t>
+      </w:r>
+      <w:proofErr w:type="spellStart"/>
+      <w:r>
+        <w:t>coupler</w:t>
+      </w:r>
+      <w:proofErr w:type="spellEnd"/>
     </w:p>
     <w:p>
       <w:pPr>
         <w:pStyle w:val="Heading4"/>
       </w:pPr>
+      <w:bookmarkStart w:id="34" w:name="_Toc70419523"/>
       <w:r>
         <w:t>Digitale kant</w:t>
       </w:r>
+      <w:bookmarkEnd w:id="34"/>
     </w:p>
     <w:p>
       <w:r>
@@ -7177,9 +9416,11 @@
       <w:pPr>
         <w:pStyle w:val="Heading2"/>
       </w:pPr>
+      <w:bookmarkStart w:id="35" w:name="_Toc70419524"/>
       <w:r>
         <w:t>Prototype</w:t>
       </w:r>
+      <w:bookmarkEnd w:id="35"/>
     </w:p>
     <w:p>
       <w:r>
@@ -7274,10 +9515,12 @@
       <w:pPr>
         <w:pStyle w:val="Heading3"/>
       </w:pPr>
+      <w:bookmarkStart w:id="36" w:name="_Toc70419525"/>
       <w:r>
         <w:lastRenderedPageBreak/>
         <w:t>Schema’s</w:t>
       </w:r>
+      <w:bookmarkEnd w:id="36"/>
     </w:p>
     <w:p>
       <w:r>
@@ -7370,10 +9613,12 @@
       <w:pPr>
         <w:pStyle w:val="Heading3"/>
       </w:pPr>
+      <w:bookmarkStart w:id="37" w:name="_Toc70419526"/>
       <w:r>
         <w:lastRenderedPageBreak/>
         <w:t>PCB</w:t>
       </w:r>
+      <w:bookmarkEnd w:id="37"/>
     </w:p>
     <w:p>
       <w:r>
@@ -7504,20 +9749,20 @@
           <w:color w:val="FFFFFF" w:themeColor="background1"/>
         </w:rPr>
       </w:pPr>
-      <w:bookmarkStart w:id="15" w:name="_Toc163711469"/>
-      <w:bookmarkStart w:id="16" w:name="_Toc65774319"/>
+      <w:bookmarkStart w:id="38" w:name="_Toc163711469"/>
+      <w:bookmarkStart w:id="39" w:name="_Toc70419527"/>
       <w:r>
         <w:lastRenderedPageBreak/>
         <w:t>besluit</w:t>
       </w:r>
-      <w:bookmarkEnd w:id="15"/>
+      <w:bookmarkEnd w:id="38"/>
       <w:r>
         <w:rPr>
           <w:color w:val="FFFFFF" w:themeColor="background1"/>
         </w:rPr>
         <w:t>….</w:t>
       </w:r>
-      <w:bookmarkEnd w:id="16"/>
+      <w:bookmarkEnd w:id="39"/>
     </w:p>
     <w:p>
       <w:r>
@@ -7528,14 +9773,14 @@
       <w:pPr>
         <w:pStyle w:val="Kopzondernummer"/>
       </w:pPr>
-      <w:bookmarkStart w:id="17" w:name="_Toc163711470"/>
-      <w:bookmarkStart w:id="18" w:name="_Toc65774320"/>
+      <w:bookmarkStart w:id="40" w:name="_Toc163711470"/>
+      <w:bookmarkStart w:id="41" w:name="_Toc70419528"/>
       <w:r>
         <w:lastRenderedPageBreak/>
         <w:t>Literatuurlijst</w:t>
       </w:r>
-      <w:bookmarkEnd w:id="17"/>
-      <w:bookmarkEnd w:id="18"/>
+      <w:bookmarkEnd w:id="40"/>
+      <w:bookmarkEnd w:id="41"/>
     </w:p>
     <w:p/>
     <w:sectPr>
@@ -7551,7 +9796,7 @@
 </file>
 
 <file path=word/endnotes.xml><?xml version="1.0" encoding="utf-8"?>
-<w:endnotes xmlns:wpc="http://schemas.microsoft.com/office/word/2010/wordprocessingCanvas" xmlns:cx="http://schemas.microsoft.com/office/drawing/2014/chartex" xmlns:cx1="http://schemas.microsoft.com/office/drawing/2015/9/8/chartex" xmlns:cx2="http://schemas.microsoft.com/office/drawing/2015/10/21/chartex" xmlns:cx3="http://schemas.microsoft.com/office/drawing/2016/5/9/chartex" xmlns:cx4="http://schemas.microsoft.com/office/drawing/2016/5/10/chartex" xmlns:cx5="http://schemas.microsoft.com/office/drawing/2016/5/11/chartex" xmlns:cx6="http://schemas.microsoft.com/office/drawing/2016/5/12/chartex" xmlns:cx7="http://schemas.microsoft.com/office/drawing/2016/5/13/chartex" xmlns:cx8="http://schemas.microsoft.com/office/drawing/2016/5/14/chartex" xmlns:mc="http://schemas.openxmlformats.org/markup-compatibility/2006" xmlns:aink="http://schemas.microsoft.com/office/drawing/2016/ink" xmlns:am3d="http://schemas.microsoft.com/office/drawing/2017/model3d" xmlns:o="urn:schemas-microsoft-com:office:office" xmlns:r="http://schemas.openxmlformats.org/officeDocument/2006/relationships" xmlns:m="http://schemas.openxmlformats.org/officeDocument/2006/math" xmlns:v="urn:schemas-microsoft-com:vml" xmlns:wp14="http://schemas.microsoft.com/office/word/2010/wordprocessingDrawing" xmlns:wp="http://schemas.openxmlformats.org/drawingml/2006/wordprocessingDrawing" xmlns:w10="urn:schemas-microsoft-com:office:word" xmlns:w="http://schemas.openxmlformats.org/wordprocessingml/2006/main" xmlns:w14="http://schemas.microsoft.com/office/word/2010/wordml" xmlns:w15="http://schemas.microsoft.com/office/word/2012/wordml" xmlns:w16cex="http://schemas.microsoft.com/office/word/2018/wordml/cex" xmlns:w16cid="http://schemas.microsoft.com/office/word/2016/wordml/cid" xmlns:w16="http://schemas.microsoft.com/office/word/2018/wordml" xmlns:w16sdtdh="http://schemas.microsoft.com/office/word/2020/wordml/sdtdatahash" xmlns:w16se="http://schemas.microsoft.com/office/word/2015/wordml/symex" xmlns:wpg="http://schemas.microsoft.com/office/word/2010/wordprocessingGroup" xmlns:wpi="http://schemas.microsoft.com/office/word/2010/wordprocessingInk" xmlns:wne="http://schemas.microsoft.com/office/word/2006/wordml" xmlns:wps="http://schemas.microsoft.com/office/word/2010/wordprocessingShape" mc:Ignorable="w14 w15 w16se w16cid w16 w16cex w16sdtdh wp14">
+<w:endnotes xmlns:wpc="http://schemas.microsoft.com/office/word/2010/wordprocessingCanvas" xmlns:cx="http://schemas.microsoft.com/office/drawing/2014/chartex" xmlns:cx1="http://schemas.microsoft.com/office/drawing/2015/9/8/chartex" xmlns:cx2="http://schemas.microsoft.com/office/drawing/2015/10/21/chartex" xmlns:cx3="http://schemas.microsoft.com/office/drawing/2016/5/9/chartex" xmlns:cx4="http://schemas.microsoft.com/office/drawing/2016/5/10/chartex" xmlns:cx5="http://schemas.microsoft.com/office/drawing/2016/5/11/chartex" xmlns:cx6="http://schemas.microsoft.com/office/drawing/2016/5/12/chartex" xmlns:cx7="http://schemas.microsoft.com/office/drawing/2016/5/13/chartex" xmlns:cx8="http://schemas.microsoft.com/office/drawing/2016/5/14/chartex" xmlns:mc="http://schemas.openxmlformats.org/markup-compatibility/2006" xmlns:aink="http://schemas.microsoft.com/office/drawing/2016/ink" xmlns:am3d="http://schemas.microsoft.com/office/drawing/2017/model3d" xmlns:o="urn:schemas-microsoft-com:office:office" xmlns:r="http://schemas.openxmlformats.org/officeDocument/2006/relationships" xmlns:m="http://schemas.openxmlformats.org/officeDocument/2006/math" xmlns:v="urn:schemas-microsoft-com:vml" xmlns:wp14="http://schemas.microsoft.com/office/word/2010/wordprocessingDrawing" xmlns:wp="http://schemas.openxmlformats.org/drawingml/2006/wordprocessingDrawing" xmlns:w10="urn:schemas-microsoft-com:office:word" xmlns:w="http://schemas.openxmlformats.org/wordprocessingml/2006/main" xmlns:w14="http://schemas.microsoft.com/office/word/2010/wordml" xmlns:w15="http://schemas.microsoft.com/office/word/2012/wordml" xmlns:w16cex="http://schemas.microsoft.com/office/word/2018/wordml/cex" xmlns:w16cid="http://schemas.microsoft.com/office/word/2016/wordml/cid" xmlns:w16="http://schemas.microsoft.com/office/word/2018/wordml" xmlns:w16se="http://schemas.microsoft.com/office/word/2015/wordml/symex" xmlns:wpg="http://schemas.microsoft.com/office/word/2010/wordprocessingGroup" xmlns:wpi="http://schemas.microsoft.com/office/word/2010/wordprocessingInk" xmlns:wne="http://schemas.microsoft.com/office/word/2006/wordml" xmlns:wps="http://schemas.microsoft.com/office/word/2010/wordprocessingShape" mc:Ignorable="w14 w15 w16se w16cid w16 w16cex wp14">
   <w:endnote w:type="separator" w:id="-1">
     <w:p>
       <w:r>
@@ -7570,7 +9815,7 @@
 </file>
 
 <file path=word/footer1.xml><?xml version="1.0" encoding="utf-8"?>
-<w:ftr xmlns:wpc="http://schemas.microsoft.com/office/word/2010/wordprocessingCanvas" xmlns:cx="http://schemas.microsoft.com/office/drawing/2014/chartex" xmlns:cx1="http://schemas.microsoft.com/office/drawing/2015/9/8/chartex" xmlns:cx2="http://schemas.microsoft.com/office/drawing/2015/10/21/chartex" xmlns:cx3="http://schemas.microsoft.com/office/drawing/2016/5/9/chartex" xmlns:cx4="http://schemas.microsoft.com/office/drawing/2016/5/10/chartex" xmlns:cx5="http://schemas.microsoft.com/office/drawing/2016/5/11/chartex" xmlns:cx6="http://schemas.microsoft.com/office/drawing/2016/5/12/chartex" xmlns:cx7="http://schemas.microsoft.com/office/drawing/2016/5/13/chartex" xmlns:cx8="http://schemas.microsoft.com/office/drawing/2016/5/14/chartex" xmlns:mc="http://schemas.openxmlformats.org/markup-compatibility/2006" xmlns:aink="http://schemas.microsoft.com/office/drawing/2016/ink" xmlns:am3d="http://schemas.microsoft.com/office/drawing/2017/model3d" xmlns:o="urn:schemas-microsoft-com:office:office" xmlns:r="http://schemas.openxmlformats.org/officeDocument/2006/relationships" xmlns:m="http://schemas.openxmlformats.org/officeDocument/2006/math" xmlns:v="urn:schemas-microsoft-com:vml" xmlns:wp14="http://schemas.microsoft.com/office/word/2010/wordprocessingDrawing" xmlns:wp="http://schemas.openxmlformats.org/drawingml/2006/wordprocessingDrawing" xmlns:w10="urn:schemas-microsoft-com:office:word" xmlns:w="http://schemas.openxmlformats.org/wordprocessingml/2006/main" xmlns:w14="http://schemas.microsoft.com/office/word/2010/wordml" xmlns:w15="http://schemas.microsoft.com/office/word/2012/wordml" xmlns:w16cex="http://schemas.microsoft.com/office/word/2018/wordml/cex" xmlns:w16cid="http://schemas.microsoft.com/office/word/2016/wordml/cid" xmlns:w16="http://schemas.microsoft.com/office/word/2018/wordml" xmlns:w16sdtdh="http://schemas.microsoft.com/office/word/2020/wordml/sdtdatahash" xmlns:w16se="http://schemas.microsoft.com/office/word/2015/wordml/symex" xmlns:wpg="http://schemas.microsoft.com/office/word/2010/wordprocessingGroup" xmlns:wpi="http://schemas.microsoft.com/office/word/2010/wordprocessingInk" xmlns:wne="http://schemas.microsoft.com/office/word/2006/wordml" xmlns:wps="http://schemas.microsoft.com/office/word/2010/wordprocessingShape" mc:Ignorable="w14 w15 w16se w16cid w16 w16cex w16sdtdh wp14">
+<w:ftr xmlns:wpc="http://schemas.microsoft.com/office/word/2010/wordprocessingCanvas" xmlns:cx="http://schemas.microsoft.com/office/drawing/2014/chartex" xmlns:cx1="http://schemas.microsoft.com/office/drawing/2015/9/8/chartex" xmlns:cx2="http://schemas.microsoft.com/office/drawing/2015/10/21/chartex" xmlns:cx3="http://schemas.microsoft.com/office/drawing/2016/5/9/chartex" xmlns:cx4="http://schemas.microsoft.com/office/drawing/2016/5/10/chartex" xmlns:cx5="http://schemas.microsoft.com/office/drawing/2016/5/11/chartex" xmlns:cx6="http://schemas.microsoft.com/office/drawing/2016/5/12/chartex" xmlns:cx7="http://schemas.microsoft.com/office/drawing/2016/5/13/chartex" xmlns:cx8="http://schemas.microsoft.com/office/drawing/2016/5/14/chartex" xmlns:mc="http://schemas.openxmlformats.org/markup-compatibility/2006" xmlns:aink="http://schemas.microsoft.com/office/drawing/2016/ink" xmlns:am3d="http://schemas.microsoft.com/office/drawing/2017/model3d" xmlns:o="urn:schemas-microsoft-com:office:office" xmlns:r="http://schemas.openxmlformats.org/officeDocument/2006/relationships" xmlns:m="http://schemas.openxmlformats.org/officeDocument/2006/math" xmlns:v="urn:schemas-microsoft-com:vml" xmlns:wp14="http://schemas.microsoft.com/office/word/2010/wordprocessingDrawing" xmlns:wp="http://schemas.openxmlformats.org/drawingml/2006/wordprocessingDrawing" xmlns:w10="urn:schemas-microsoft-com:office:word" xmlns:w="http://schemas.openxmlformats.org/wordprocessingml/2006/main" xmlns:w14="http://schemas.microsoft.com/office/word/2010/wordml" xmlns:w15="http://schemas.microsoft.com/office/word/2012/wordml" xmlns:w16cex="http://schemas.microsoft.com/office/word/2018/wordml/cex" xmlns:w16cid="http://schemas.microsoft.com/office/word/2016/wordml/cid" xmlns:w16="http://schemas.microsoft.com/office/word/2018/wordml" xmlns:w16se="http://schemas.microsoft.com/office/word/2015/wordml/symex" xmlns:wpg="http://schemas.microsoft.com/office/word/2010/wordprocessingGroup" xmlns:wpi="http://schemas.microsoft.com/office/word/2010/wordprocessingInk" xmlns:wne="http://schemas.microsoft.com/office/word/2006/wordml" xmlns:wps="http://schemas.microsoft.com/office/word/2010/wordprocessingShape" mc:Ignorable="w14 w15 w16se w16cid w16 w16cex wp14">
   <w:p>
     <w:pPr>
       <w:pStyle w:val="Footer"/>
@@ -7591,7 +9836,7 @@
 </file>
 
 <file path=word/footer2.xml><?xml version="1.0" encoding="utf-8"?>
-<w:ftr xmlns:wpc="http://schemas.microsoft.com/office/word/2010/wordprocessingCanvas" xmlns:cx="http://schemas.microsoft.com/office/drawing/2014/chartex" xmlns:cx1="http://schemas.microsoft.com/office/drawing/2015/9/8/chartex" xmlns:cx2="http://schemas.microsoft.com/office/drawing/2015/10/21/chartex" xmlns:cx3="http://schemas.microsoft.com/office/drawing/2016/5/9/chartex" xmlns:cx4="http://schemas.microsoft.com/office/drawing/2016/5/10/chartex" xmlns:cx5="http://schemas.microsoft.com/office/drawing/2016/5/11/chartex" xmlns:cx6="http://schemas.microsoft.com/office/drawing/2016/5/12/chartex" xmlns:cx7="http://schemas.microsoft.com/office/drawing/2016/5/13/chartex" xmlns:cx8="http://schemas.microsoft.com/office/drawing/2016/5/14/chartex" xmlns:mc="http://schemas.openxmlformats.org/markup-compatibility/2006" xmlns:aink="http://schemas.microsoft.com/office/drawing/2016/ink" xmlns:am3d="http://schemas.microsoft.com/office/drawing/2017/model3d" xmlns:o="urn:schemas-microsoft-com:office:office" xmlns:r="http://schemas.openxmlformats.org/officeDocument/2006/relationships" xmlns:m="http://schemas.openxmlformats.org/officeDocument/2006/math" xmlns:v="urn:schemas-microsoft-com:vml" xmlns:wp14="http://schemas.microsoft.com/office/word/2010/wordprocessingDrawing" xmlns:wp="http://schemas.openxmlformats.org/drawingml/2006/wordprocessingDrawing" xmlns:w10="urn:schemas-microsoft-com:office:word" xmlns:w="http://schemas.openxmlformats.org/wordprocessingml/2006/main" xmlns:w14="http://schemas.microsoft.com/office/word/2010/wordml" xmlns:w15="http://schemas.microsoft.com/office/word/2012/wordml" xmlns:w16cex="http://schemas.microsoft.com/office/word/2018/wordml/cex" xmlns:w16cid="http://schemas.microsoft.com/office/word/2016/wordml/cid" xmlns:w16="http://schemas.microsoft.com/office/word/2018/wordml" xmlns:w16sdtdh="http://schemas.microsoft.com/office/word/2020/wordml/sdtdatahash" xmlns:w16se="http://schemas.microsoft.com/office/word/2015/wordml/symex" xmlns:wpg="http://schemas.microsoft.com/office/word/2010/wordprocessingGroup" xmlns:wpi="http://schemas.microsoft.com/office/word/2010/wordprocessingInk" xmlns:wne="http://schemas.microsoft.com/office/word/2006/wordml" xmlns:wps="http://schemas.microsoft.com/office/word/2010/wordprocessingShape" mc:Ignorable="w14 w15 w16se w16cid w16 w16cex w16sdtdh wp14">
+<w:ftr xmlns:wpc="http://schemas.microsoft.com/office/word/2010/wordprocessingCanvas" xmlns:cx="http://schemas.microsoft.com/office/drawing/2014/chartex" xmlns:cx1="http://schemas.microsoft.com/office/drawing/2015/9/8/chartex" xmlns:cx2="http://schemas.microsoft.com/office/drawing/2015/10/21/chartex" xmlns:cx3="http://schemas.microsoft.com/office/drawing/2016/5/9/chartex" xmlns:cx4="http://schemas.microsoft.com/office/drawing/2016/5/10/chartex" xmlns:cx5="http://schemas.microsoft.com/office/drawing/2016/5/11/chartex" xmlns:cx6="http://schemas.microsoft.com/office/drawing/2016/5/12/chartex" xmlns:cx7="http://schemas.microsoft.com/office/drawing/2016/5/13/chartex" xmlns:cx8="http://schemas.microsoft.com/office/drawing/2016/5/14/chartex" xmlns:mc="http://schemas.openxmlformats.org/markup-compatibility/2006" xmlns:aink="http://schemas.microsoft.com/office/drawing/2016/ink" xmlns:am3d="http://schemas.microsoft.com/office/drawing/2017/model3d" xmlns:o="urn:schemas-microsoft-com:office:office" xmlns:r="http://schemas.openxmlformats.org/officeDocument/2006/relationships" xmlns:m="http://schemas.openxmlformats.org/officeDocument/2006/math" xmlns:v="urn:schemas-microsoft-com:vml" xmlns:wp14="http://schemas.microsoft.com/office/word/2010/wordprocessingDrawing" xmlns:wp="http://schemas.openxmlformats.org/drawingml/2006/wordprocessingDrawing" xmlns:w10="urn:schemas-microsoft-com:office:word" xmlns:w="http://schemas.openxmlformats.org/wordprocessingml/2006/main" xmlns:w14="http://schemas.microsoft.com/office/word/2010/wordml" xmlns:w15="http://schemas.microsoft.com/office/word/2012/wordml" xmlns:w16cex="http://schemas.microsoft.com/office/word/2018/wordml/cex" xmlns:w16cid="http://schemas.microsoft.com/office/word/2016/wordml/cid" xmlns:w16="http://schemas.microsoft.com/office/word/2018/wordml" xmlns:w16se="http://schemas.microsoft.com/office/word/2015/wordml/symex" xmlns:wpg="http://schemas.microsoft.com/office/word/2010/wordprocessingGroup" xmlns:wpi="http://schemas.microsoft.com/office/word/2010/wordprocessingInk" xmlns:wne="http://schemas.microsoft.com/office/word/2006/wordml" xmlns:wps="http://schemas.microsoft.com/office/word/2010/wordprocessingShape" mc:Ignorable="w14 w15 w16se w16cid w16 w16cex wp14">
   <w:p>
     <w:pPr>
       <w:pStyle w:val="Footer"/>
@@ -7604,7 +9849,7 @@
 </file>
 
 <file path=word/footnotes.xml><?xml version="1.0" encoding="utf-8"?>
-<w:footnotes xmlns:wpc="http://schemas.microsoft.com/office/word/2010/wordprocessingCanvas" xmlns:cx="http://schemas.microsoft.com/office/drawing/2014/chartex" xmlns:cx1="http://schemas.microsoft.com/office/drawing/2015/9/8/chartex" xmlns:cx2="http://schemas.microsoft.com/office/drawing/2015/10/21/chartex" xmlns:cx3="http://schemas.microsoft.com/office/drawing/2016/5/9/chartex" xmlns:cx4="http://schemas.microsoft.com/office/drawing/2016/5/10/chartex" xmlns:cx5="http://schemas.microsoft.com/office/drawing/2016/5/11/chartex" xmlns:cx6="http://schemas.microsoft.com/office/drawing/2016/5/12/chartex" xmlns:cx7="http://schemas.microsoft.com/office/drawing/2016/5/13/chartex" xmlns:cx8="http://schemas.microsoft.com/office/drawing/2016/5/14/chartex" xmlns:mc="http://schemas.openxmlformats.org/markup-compatibility/2006" xmlns:aink="http://schemas.microsoft.com/office/drawing/2016/ink" xmlns:am3d="http://schemas.microsoft.com/office/drawing/2017/model3d" xmlns:o="urn:schemas-microsoft-com:office:office" xmlns:r="http://schemas.openxmlformats.org/officeDocument/2006/relationships" xmlns:m="http://schemas.openxmlformats.org/officeDocument/2006/math" xmlns:v="urn:schemas-microsoft-com:vml" xmlns:wp14="http://schemas.microsoft.com/office/word/2010/wordprocessingDrawing" xmlns:wp="http://schemas.openxmlformats.org/drawingml/2006/wordprocessingDrawing" xmlns:w10="urn:schemas-microsoft-com:office:word" xmlns:w="http://schemas.openxmlformats.org/wordprocessingml/2006/main" xmlns:w14="http://schemas.microsoft.com/office/word/2010/wordml" xmlns:w15="http://schemas.microsoft.com/office/word/2012/wordml" xmlns:w16cex="http://schemas.microsoft.com/office/word/2018/wordml/cex" xmlns:w16cid="http://schemas.microsoft.com/office/word/2016/wordml/cid" xmlns:w16="http://schemas.microsoft.com/office/word/2018/wordml" xmlns:w16sdtdh="http://schemas.microsoft.com/office/word/2020/wordml/sdtdatahash" xmlns:w16se="http://schemas.microsoft.com/office/word/2015/wordml/symex" xmlns:wpg="http://schemas.microsoft.com/office/word/2010/wordprocessingGroup" xmlns:wpi="http://schemas.microsoft.com/office/word/2010/wordprocessingInk" xmlns:wne="http://schemas.microsoft.com/office/word/2006/wordml" xmlns:wps="http://schemas.microsoft.com/office/word/2010/wordprocessingShape" mc:Ignorable="w14 w15 w16se w16cid w16 w16cex w16sdtdh wp14">
+<w:footnotes xmlns:wpc="http://schemas.microsoft.com/office/word/2010/wordprocessingCanvas" xmlns:cx="http://schemas.microsoft.com/office/drawing/2014/chartex" xmlns:cx1="http://schemas.microsoft.com/office/drawing/2015/9/8/chartex" xmlns:cx2="http://schemas.microsoft.com/office/drawing/2015/10/21/chartex" xmlns:cx3="http://schemas.microsoft.com/office/drawing/2016/5/9/chartex" xmlns:cx4="http://schemas.microsoft.com/office/drawing/2016/5/10/chartex" xmlns:cx5="http://schemas.microsoft.com/office/drawing/2016/5/11/chartex" xmlns:cx6="http://schemas.microsoft.com/office/drawing/2016/5/12/chartex" xmlns:cx7="http://schemas.microsoft.com/office/drawing/2016/5/13/chartex" xmlns:cx8="http://schemas.microsoft.com/office/drawing/2016/5/14/chartex" xmlns:mc="http://schemas.openxmlformats.org/markup-compatibility/2006" xmlns:aink="http://schemas.microsoft.com/office/drawing/2016/ink" xmlns:am3d="http://schemas.microsoft.com/office/drawing/2017/model3d" xmlns:o="urn:schemas-microsoft-com:office:office" xmlns:r="http://schemas.openxmlformats.org/officeDocument/2006/relationships" xmlns:m="http://schemas.openxmlformats.org/officeDocument/2006/math" xmlns:v="urn:schemas-microsoft-com:vml" xmlns:wp14="http://schemas.microsoft.com/office/word/2010/wordprocessingDrawing" xmlns:wp="http://schemas.openxmlformats.org/drawingml/2006/wordprocessingDrawing" xmlns:w10="urn:schemas-microsoft-com:office:word" xmlns:w="http://schemas.openxmlformats.org/wordprocessingml/2006/main" xmlns:w14="http://schemas.microsoft.com/office/word/2010/wordml" xmlns:w15="http://schemas.microsoft.com/office/word/2012/wordml" xmlns:w16cex="http://schemas.microsoft.com/office/word/2018/wordml/cex" xmlns:w16cid="http://schemas.microsoft.com/office/word/2016/wordml/cid" xmlns:w16="http://schemas.microsoft.com/office/word/2018/wordml" xmlns:w16se="http://schemas.microsoft.com/office/word/2015/wordml/symex" xmlns:wpg="http://schemas.microsoft.com/office/word/2010/wordprocessingGroup" xmlns:wpi="http://schemas.microsoft.com/office/word/2010/wordprocessingInk" xmlns:wne="http://schemas.microsoft.com/office/word/2006/wordml" xmlns:wps="http://schemas.microsoft.com/office/word/2010/wordprocessingShape" mc:Ignorable="w14 w15 w16se w16cid w16 w16cex wp14">
   <w:footnote w:type="separator" w:id="-1">
     <w:p>
       <w:r>
@@ -7623,7 +9868,7 @@
 </file>
 
 <file path=word/header1.xml><?xml version="1.0" encoding="utf-8"?>
-<w:hdr xmlns:wpc="http://schemas.microsoft.com/office/word/2010/wordprocessingCanvas" xmlns:cx="http://schemas.microsoft.com/office/drawing/2014/chartex" xmlns:cx1="http://schemas.microsoft.com/office/drawing/2015/9/8/chartex" xmlns:cx2="http://schemas.microsoft.com/office/drawing/2015/10/21/chartex" xmlns:cx3="http://schemas.microsoft.com/office/drawing/2016/5/9/chartex" xmlns:cx4="http://schemas.microsoft.com/office/drawing/2016/5/10/chartex" xmlns:cx5="http://schemas.microsoft.com/office/drawing/2016/5/11/chartex" xmlns:cx6="http://schemas.microsoft.com/office/drawing/2016/5/12/chartex" xmlns:cx7="http://schemas.microsoft.com/office/drawing/2016/5/13/chartex" xmlns:cx8="http://schemas.microsoft.com/office/drawing/2016/5/14/chartex" xmlns:mc="http://schemas.openxmlformats.org/markup-compatibility/2006" xmlns:aink="http://schemas.microsoft.com/office/drawing/2016/ink" xmlns:am3d="http://schemas.microsoft.com/office/drawing/2017/model3d" xmlns:o="urn:schemas-microsoft-com:office:office" xmlns:r="http://schemas.openxmlformats.org/officeDocument/2006/relationships" xmlns:m="http://schemas.openxmlformats.org/officeDocument/2006/math" xmlns:v="urn:schemas-microsoft-com:vml" xmlns:wp14="http://schemas.microsoft.com/office/word/2010/wordprocessingDrawing" xmlns:wp="http://schemas.openxmlformats.org/drawingml/2006/wordprocessingDrawing" xmlns:w10="urn:schemas-microsoft-com:office:word" xmlns:w="http://schemas.openxmlformats.org/wordprocessingml/2006/main" xmlns:w14="http://schemas.microsoft.com/office/word/2010/wordml" xmlns:w15="http://schemas.microsoft.com/office/word/2012/wordml" xmlns:w16cex="http://schemas.microsoft.com/office/word/2018/wordml/cex" xmlns:w16cid="http://schemas.microsoft.com/office/word/2016/wordml/cid" xmlns:w16="http://schemas.microsoft.com/office/word/2018/wordml" xmlns:w16sdtdh="http://schemas.microsoft.com/office/word/2020/wordml/sdtdatahash" xmlns:w16se="http://schemas.microsoft.com/office/word/2015/wordml/symex" xmlns:wpg="http://schemas.microsoft.com/office/word/2010/wordprocessingGroup" xmlns:wpi="http://schemas.microsoft.com/office/word/2010/wordprocessingInk" xmlns:wne="http://schemas.microsoft.com/office/word/2006/wordml" xmlns:wps="http://schemas.microsoft.com/office/word/2010/wordprocessingShape" mc:Ignorable="w14 w15 w16se w16cid w16 w16cex w16sdtdh wp14">
+<w:hdr xmlns:wpc="http://schemas.microsoft.com/office/word/2010/wordprocessingCanvas" xmlns:cx="http://schemas.microsoft.com/office/drawing/2014/chartex" xmlns:cx1="http://schemas.microsoft.com/office/drawing/2015/9/8/chartex" xmlns:cx2="http://schemas.microsoft.com/office/drawing/2015/10/21/chartex" xmlns:cx3="http://schemas.microsoft.com/office/drawing/2016/5/9/chartex" xmlns:cx4="http://schemas.microsoft.com/office/drawing/2016/5/10/chartex" xmlns:cx5="http://schemas.microsoft.com/office/drawing/2016/5/11/chartex" xmlns:cx6="http://schemas.microsoft.com/office/drawing/2016/5/12/chartex" xmlns:cx7="http://schemas.microsoft.com/office/drawing/2016/5/13/chartex" xmlns:cx8="http://schemas.microsoft.com/office/drawing/2016/5/14/chartex" xmlns:mc="http://schemas.openxmlformats.org/markup-compatibility/2006" xmlns:aink="http://schemas.microsoft.com/office/drawing/2016/ink" xmlns:am3d="http://schemas.microsoft.com/office/drawing/2017/model3d" xmlns:o="urn:schemas-microsoft-com:office:office" xmlns:r="http://schemas.openxmlformats.org/officeDocument/2006/relationships" xmlns:m="http://schemas.openxmlformats.org/officeDocument/2006/math" xmlns:v="urn:schemas-microsoft-com:vml" xmlns:wp14="http://schemas.microsoft.com/office/word/2010/wordprocessingDrawing" xmlns:wp="http://schemas.openxmlformats.org/drawingml/2006/wordprocessingDrawing" xmlns:w10="urn:schemas-microsoft-com:office:word" xmlns:w="http://schemas.openxmlformats.org/wordprocessingml/2006/main" xmlns:w14="http://schemas.microsoft.com/office/word/2010/wordml" xmlns:w15="http://schemas.microsoft.com/office/word/2012/wordml" xmlns:w16cex="http://schemas.microsoft.com/office/word/2018/wordml/cex" xmlns:w16cid="http://schemas.microsoft.com/office/word/2016/wordml/cid" xmlns:w16="http://schemas.microsoft.com/office/word/2018/wordml" xmlns:w16se="http://schemas.microsoft.com/office/word/2015/wordml/symex" xmlns:wpg="http://schemas.microsoft.com/office/word/2010/wordprocessingGroup" xmlns:wpi="http://schemas.microsoft.com/office/word/2010/wordprocessingInk" xmlns:wne="http://schemas.microsoft.com/office/word/2006/wordml" xmlns:wps="http://schemas.microsoft.com/office/word/2010/wordprocessingShape" mc:Ignorable="w14 w15 w16se w16cid w16 w16cex wp14">
   <w:p>
     <w:pPr>
       <w:pStyle w:val="Header"/>
@@ -7703,7 +9948,7 @@
 </file>
 
 <file path=word/header2.xml><?xml version="1.0" encoding="utf-8"?>
-<w:hdr xmlns:wpc="http://schemas.microsoft.com/office/word/2010/wordprocessingCanvas" xmlns:cx="http://schemas.microsoft.com/office/drawing/2014/chartex" xmlns:cx1="http://schemas.microsoft.com/office/drawing/2015/9/8/chartex" xmlns:cx2="http://schemas.microsoft.com/office/drawing/2015/10/21/chartex" xmlns:cx3="http://schemas.microsoft.com/office/drawing/2016/5/9/chartex" xmlns:cx4="http://schemas.microsoft.com/office/drawing/2016/5/10/chartex" xmlns:cx5="http://schemas.microsoft.com/office/drawing/2016/5/11/chartex" xmlns:cx6="http://schemas.microsoft.com/office/drawing/2016/5/12/chartex" xmlns:cx7="http://schemas.microsoft.com/office/drawing/2016/5/13/chartex" xmlns:cx8="http://schemas.microsoft.com/office/drawing/2016/5/14/chartex" xmlns:mc="http://schemas.openxmlformats.org/markup-compatibility/2006" xmlns:aink="http://schemas.microsoft.com/office/drawing/2016/ink" xmlns:am3d="http://schemas.microsoft.com/office/drawing/2017/model3d" xmlns:o="urn:schemas-microsoft-com:office:office" xmlns:r="http://schemas.openxmlformats.org/officeDocument/2006/relationships" xmlns:m="http://schemas.openxmlformats.org/officeDocument/2006/math" xmlns:v="urn:schemas-microsoft-com:vml" xmlns:wp14="http://schemas.microsoft.com/office/word/2010/wordprocessingDrawing" xmlns:wp="http://schemas.openxmlformats.org/drawingml/2006/wordprocessingDrawing" xmlns:w10="urn:schemas-microsoft-com:office:word" xmlns:w="http://schemas.openxmlformats.org/wordprocessingml/2006/main" xmlns:w14="http://schemas.microsoft.com/office/word/2010/wordml" xmlns:w15="http://schemas.microsoft.com/office/word/2012/wordml" xmlns:w16cex="http://schemas.microsoft.com/office/word/2018/wordml/cex" xmlns:w16cid="http://schemas.microsoft.com/office/word/2016/wordml/cid" xmlns:w16="http://schemas.microsoft.com/office/word/2018/wordml" xmlns:w16sdtdh="http://schemas.microsoft.com/office/word/2020/wordml/sdtdatahash" xmlns:w16se="http://schemas.microsoft.com/office/word/2015/wordml/symex" xmlns:wpg="http://schemas.microsoft.com/office/word/2010/wordprocessingGroup" xmlns:wpi="http://schemas.microsoft.com/office/word/2010/wordprocessingInk" xmlns:wne="http://schemas.microsoft.com/office/word/2006/wordml" xmlns:wps="http://schemas.microsoft.com/office/word/2010/wordprocessingShape" mc:Ignorable="w14 w15 w16se w16cid w16 w16cex w16sdtdh wp14">
+<w:hdr xmlns:wpc="http://schemas.microsoft.com/office/word/2010/wordprocessingCanvas" xmlns:cx="http://schemas.microsoft.com/office/drawing/2014/chartex" xmlns:cx1="http://schemas.microsoft.com/office/drawing/2015/9/8/chartex" xmlns:cx2="http://schemas.microsoft.com/office/drawing/2015/10/21/chartex" xmlns:cx3="http://schemas.microsoft.com/office/drawing/2016/5/9/chartex" xmlns:cx4="http://schemas.microsoft.com/office/drawing/2016/5/10/chartex" xmlns:cx5="http://schemas.microsoft.com/office/drawing/2016/5/11/chartex" xmlns:cx6="http://schemas.microsoft.com/office/drawing/2016/5/12/chartex" xmlns:cx7="http://schemas.microsoft.com/office/drawing/2016/5/13/chartex" xmlns:cx8="http://schemas.microsoft.com/office/drawing/2016/5/14/chartex" xmlns:mc="http://schemas.openxmlformats.org/markup-compatibility/2006" xmlns:aink="http://schemas.microsoft.com/office/drawing/2016/ink" xmlns:am3d="http://schemas.microsoft.com/office/drawing/2017/model3d" xmlns:o="urn:schemas-microsoft-com:office:office" xmlns:r="http://schemas.openxmlformats.org/officeDocument/2006/relationships" xmlns:m="http://schemas.openxmlformats.org/officeDocument/2006/math" xmlns:v="urn:schemas-microsoft-com:vml" xmlns:wp14="http://schemas.microsoft.com/office/word/2010/wordprocessingDrawing" xmlns:wp="http://schemas.openxmlformats.org/drawingml/2006/wordprocessingDrawing" xmlns:w10="urn:schemas-microsoft-com:office:word" xmlns:w="http://schemas.openxmlformats.org/wordprocessingml/2006/main" xmlns:w14="http://schemas.microsoft.com/office/word/2010/wordml" xmlns:w15="http://schemas.microsoft.com/office/word/2012/wordml" xmlns:w16cex="http://schemas.microsoft.com/office/word/2018/wordml/cex" xmlns:w16cid="http://schemas.microsoft.com/office/word/2016/wordml/cid" xmlns:w16="http://schemas.microsoft.com/office/word/2018/wordml" xmlns:w16se="http://schemas.microsoft.com/office/word/2015/wordml/symex" xmlns:wpg="http://schemas.microsoft.com/office/word/2010/wordprocessingGroup" xmlns:wpi="http://schemas.microsoft.com/office/word/2010/wordprocessingInk" xmlns:wne="http://schemas.microsoft.com/office/word/2006/wordml" xmlns:wps="http://schemas.microsoft.com/office/word/2010/wordprocessingShape" mc:Ignorable="w14 w15 w16se w16cid w16 w16cex wp14">
   <w:p>
     <w:pPr>
       <w:pStyle w:val="Header"/>
@@ -7716,7 +9961,7 @@
 </file>
 
 <file path=word/header3.xml><?xml version="1.0" encoding="utf-8"?>
-<w:hdr xmlns:wpc="http://schemas.microsoft.com/office/word/2010/wordprocessingCanvas" xmlns:cx="http://schemas.microsoft.com/office/drawing/2014/chartex" xmlns:cx1="http://schemas.microsoft.com/office/drawing/2015/9/8/chartex" xmlns:cx2="http://schemas.microsoft.com/office/drawing/2015/10/21/chartex" xmlns:cx3="http://schemas.microsoft.com/office/drawing/2016/5/9/chartex" xmlns:cx4="http://schemas.microsoft.com/office/drawing/2016/5/10/chartex" xmlns:cx5="http://schemas.microsoft.com/office/drawing/2016/5/11/chartex" xmlns:cx6="http://schemas.microsoft.com/office/drawing/2016/5/12/chartex" xmlns:cx7="http://schemas.microsoft.com/office/drawing/2016/5/13/chartex" xmlns:cx8="http://schemas.microsoft.com/office/drawing/2016/5/14/chartex" xmlns:mc="http://schemas.openxmlformats.org/markup-compatibility/2006" xmlns:aink="http://schemas.microsoft.com/office/drawing/2016/ink" xmlns:am3d="http://schemas.microsoft.com/office/drawing/2017/model3d" xmlns:o="urn:schemas-microsoft-com:office:office" xmlns:r="http://schemas.openxmlformats.org/officeDocument/2006/relationships" xmlns:m="http://schemas.openxmlformats.org/officeDocument/2006/math" xmlns:v="urn:schemas-microsoft-com:vml" xmlns:wp14="http://schemas.microsoft.com/office/word/2010/wordprocessingDrawing" xmlns:wp="http://schemas.openxmlformats.org/drawingml/2006/wordprocessingDrawing" xmlns:w10="urn:schemas-microsoft-com:office:word" xmlns:w="http://schemas.openxmlformats.org/wordprocessingml/2006/main" xmlns:w14="http://schemas.microsoft.com/office/word/2010/wordml" xmlns:w15="http://schemas.microsoft.com/office/word/2012/wordml" xmlns:w16cex="http://schemas.microsoft.com/office/word/2018/wordml/cex" xmlns:w16cid="http://schemas.microsoft.com/office/word/2016/wordml/cid" xmlns:w16="http://schemas.microsoft.com/office/word/2018/wordml" xmlns:w16sdtdh="http://schemas.microsoft.com/office/word/2020/wordml/sdtdatahash" xmlns:w16se="http://schemas.microsoft.com/office/word/2015/wordml/symex" xmlns:wpg="http://schemas.microsoft.com/office/word/2010/wordprocessingGroup" xmlns:wpi="http://schemas.microsoft.com/office/word/2010/wordprocessingInk" xmlns:wne="http://schemas.microsoft.com/office/word/2006/wordml" xmlns:wps="http://schemas.microsoft.com/office/word/2010/wordprocessingShape" mc:Ignorable="w14 w15 w16se w16cid w16 w16cex w16sdtdh wp14">
+<w:hdr xmlns:wpc="http://schemas.microsoft.com/office/word/2010/wordprocessingCanvas" xmlns:cx="http://schemas.microsoft.com/office/drawing/2014/chartex" xmlns:cx1="http://schemas.microsoft.com/office/drawing/2015/9/8/chartex" xmlns:cx2="http://schemas.microsoft.com/office/drawing/2015/10/21/chartex" xmlns:cx3="http://schemas.microsoft.com/office/drawing/2016/5/9/chartex" xmlns:cx4="http://schemas.microsoft.com/office/drawing/2016/5/10/chartex" xmlns:cx5="http://schemas.microsoft.com/office/drawing/2016/5/11/chartex" xmlns:cx6="http://schemas.microsoft.com/office/drawing/2016/5/12/chartex" xmlns:cx7="http://schemas.microsoft.com/office/drawing/2016/5/13/chartex" xmlns:cx8="http://schemas.microsoft.com/office/drawing/2016/5/14/chartex" xmlns:mc="http://schemas.openxmlformats.org/markup-compatibility/2006" xmlns:aink="http://schemas.microsoft.com/office/drawing/2016/ink" xmlns:am3d="http://schemas.microsoft.com/office/drawing/2017/model3d" xmlns:o="urn:schemas-microsoft-com:office:office" xmlns:r="http://schemas.openxmlformats.org/officeDocument/2006/relationships" xmlns:m="http://schemas.openxmlformats.org/officeDocument/2006/math" xmlns:v="urn:schemas-microsoft-com:vml" xmlns:wp14="http://schemas.microsoft.com/office/word/2010/wordprocessingDrawing" xmlns:wp="http://schemas.openxmlformats.org/drawingml/2006/wordprocessingDrawing" xmlns:w10="urn:schemas-microsoft-com:office:word" xmlns:w="http://schemas.openxmlformats.org/wordprocessingml/2006/main" xmlns:w14="http://schemas.microsoft.com/office/word/2010/wordml" xmlns:w15="http://schemas.microsoft.com/office/word/2012/wordml" xmlns:w16cex="http://schemas.microsoft.com/office/word/2018/wordml/cex" xmlns:w16cid="http://schemas.microsoft.com/office/word/2016/wordml/cid" xmlns:w16="http://schemas.microsoft.com/office/word/2018/wordml" xmlns:w16se="http://schemas.microsoft.com/office/word/2015/wordml/symex" xmlns:wpg="http://schemas.microsoft.com/office/word/2010/wordprocessingGroup" xmlns:wpi="http://schemas.microsoft.com/office/word/2010/wordprocessingInk" xmlns:wne="http://schemas.microsoft.com/office/word/2006/wordml" xmlns:wps="http://schemas.microsoft.com/office/word/2010/wordprocessingShape" mc:Ignorable="w14 w15 w16se w16cid w16 w16cex wp14">
   <w:p>
     <w:pPr>
       <w:pStyle w:val="Header"/>
@@ -7729,7 +9974,7 @@
 </file>
 
 <file path=word/header4.xml><?xml version="1.0" encoding="utf-8"?>
-<w:hdr xmlns:wpc="http://schemas.microsoft.com/office/word/2010/wordprocessingCanvas" xmlns:cx="http://schemas.microsoft.com/office/drawing/2014/chartex" xmlns:cx1="http://schemas.microsoft.com/office/drawing/2015/9/8/chartex" xmlns:cx2="http://schemas.microsoft.com/office/drawing/2015/10/21/chartex" xmlns:cx3="http://schemas.microsoft.com/office/drawing/2016/5/9/chartex" xmlns:cx4="http://schemas.microsoft.com/office/drawing/2016/5/10/chartex" xmlns:cx5="http://schemas.microsoft.com/office/drawing/2016/5/11/chartex" xmlns:cx6="http://schemas.microsoft.com/office/drawing/2016/5/12/chartex" xmlns:cx7="http://schemas.microsoft.com/office/drawing/2016/5/13/chartex" xmlns:cx8="http://schemas.microsoft.com/office/drawing/2016/5/14/chartex" xmlns:mc="http://schemas.openxmlformats.org/markup-compatibility/2006" xmlns:aink="http://schemas.microsoft.com/office/drawing/2016/ink" xmlns:am3d="http://schemas.microsoft.com/office/drawing/2017/model3d" xmlns:o="urn:schemas-microsoft-com:office:office" xmlns:r="http://schemas.openxmlformats.org/officeDocument/2006/relationships" xmlns:m="http://schemas.openxmlformats.org/officeDocument/2006/math" xmlns:v="urn:schemas-microsoft-com:vml" xmlns:wp14="http://schemas.microsoft.com/office/word/2010/wordprocessingDrawing" xmlns:wp="http://schemas.openxmlformats.org/drawingml/2006/wordprocessingDrawing" xmlns:w10="urn:schemas-microsoft-com:office:word" xmlns:w="http://schemas.openxmlformats.org/wordprocessingml/2006/main" xmlns:w14="http://schemas.microsoft.com/office/word/2010/wordml" xmlns:w15="http://schemas.microsoft.com/office/word/2012/wordml" xmlns:w16cex="http://schemas.microsoft.com/office/word/2018/wordml/cex" xmlns:w16cid="http://schemas.microsoft.com/office/word/2016/wordml/cid" xmlns:w16="http://schemas.microsoft.com/office/word/2018/wordml" xmlns:w16sdtdh="http://schemas.microsoft.com/office/word/2020/wordml/sdtdatahash" xmlns:w16se="http://schemas.microsoft.com/office/word/2015/wordml/symex" xmlns:wpg="http://schemas.microsoft.com/office/word/2010/wordprocessingGroup" xmlns:wpi="http://schemas.microsoft.com/office/word/2010/wordprocessingInk" xmlns:wne="http://schemas.microsoft.com/office/word/2006/wordml" xmlns:wps="http://schemas.microsoft.com/office/word/2010/wordprocessingShape" mc:Ignorable="w14 w15 w16se w16cid w16 w16cex w16sdtdh wp14">
+<w:hdr xmlns:wpc="http://schemas.microsoft.com/office/word/2010/wordprocessingCanvas" xmlns:cx="http://schemas.microsoft.com/office/drawing/2014/chartex" xmlns:cx1="http://schemas.microsoft.com/office/drawing/2015/9/8/chartex" xmlns:cx2="http://schemas.microsoft.com/office/drawing/2015/10/21/chartex" xmlns:cx3="http://schemas.microsoft.com/office/drawing/2016/5/9/chartex" xmlns:cx4="http://schemas.microsoft.com/office/drawing/2016/5/10/chartex" xmlns:cx5="http://schemas.microsoft.com/office/drawing/2016/5/11/chartex" xmlns:cx6="http://schemas.microsoft.com/office/drawing/2016/5/12/chartex" xmlns:cx7="http://schemas.microsoft.com/office/drawing/2016/5/13/chartex" xmlns:cx8="http://schemas.microsoft.com/office/drawing/2016/5/14/chartex" xmlns:mc="http://schemas.openxmlformats.org/markup-compatibility/2006" xmlns:aink="http://schemas.microsoft.com/office/drawing/2016/ink" xmlns:am3d="http://schemas.microsoft.com/office/drawing/2017/model3d" xmlns:o="urn:schemas-microsoft-com:office:office" xmlns:r="http://schemas.openxmlformats.org/officeDocument/2006/relationships" xmlns:m="http://schemas.openxmlformats.org/officeDocument/2006/math" xmlns:v="urn:schemas-microsoft-com:vml" xmlns:wp14="http://schemas.microsoft.com/office/word/2010/wordprocessingDrawing" xmlns:wp="http://schemas.openxmlformats.org/drawingml/2006/wordprocessingDrawing" xmlns:w10="urn:schemas-microsoft-com:office:word" xmlns:w="http://schemas.openxmlformats.org/wordprocessingml/2006/main" xmlns:w14="http://schemas.microsoft.com/office/word/2010/wordml" xmlns:w15="http://schemas.microsoft.com/office/word/2012/wordml" xmlns:w16cex="http://schemas.microsoft.com/office/word/2018/wordml/cex" xmlns:w16cid="http://schemas.microsoft.com/office/word/2016/wordml/cid" xmlns:w16="http://schemas.microsoft.com/office/word/2018/wordml" xmlns:w16se="http://schemas.microsoft.com/office/word/2015/wordml/symex" xmlns:wpg="http://schemas.microsoft.com/office/word/2010/wordprocessingGroup" xmlns:wpi="http://schemas.microsoft.com/office/word/2010/wordprocessingInk" xmlns:wne="http://schemas.microsoft.com/office/word/2006/wordml" xmlns:wps="http://schemas.microsoft.com/office/word/2010/wordprocessingShape" mc:Ignorable="w14 w15 w16se w16cid w16 w16cex wp14">
   <w:p>
     <w:pPr>
       <w:pStyle w:val="Header"/>
@@ -7766,7 +10011,7 @@
 </file>
 
 <file path=word/numbering.xml><?xml version="1.0" encoding="utf-8"?>
-<w:numbering xmlns:wpc="http://schemas.microsoft.com/office/word/2010/wordprocessingCanvas" xmlns:cx="http://schemas.microsoft.com/office/drawing/2014/chartex" xmlns:cx1="http://schemas.microsoft.com/office/drawing/2015/9/8/chartex" xmlns:cx2="http://schemas.microsoft.com/office/drawing/2015/10/21/chartex" xmlns:cx3="http://schemas.microsoft.com/office/drawing/2016/5/9/chartex" xmlns:cx4="http://schemas.microsoft.com/office/drawing/2016/5/10/chartex" xmlns:cx5="http://schemas.microsoft.com/office/drawing/2016/5/11/chartex" xmlns:cx6="http://schemas.microsoft.com/office/drawing/2016/5/12/chartex" xmlns:cx7="http://schemas.microsoft.com/office/drawing/2016/5/13/chartex" xmlns:cx8="http://schemas.microsoft.com/office/drawing/2016/5/14/chartex" xmlns:mc="http://schemas.openxmlformats.org/markup-compatibility/2006" xmlns:aink="http://schemas.microsoft.com/office/drawing/2016/ink" xmlns:am3d="http://schemas.microsoft.com/office/drawing/2017/model3d" xmlns:o="urn:schemas-microsoft-com:office:office" xmlns:r="http://schemas.openxmlformats.org/officeDocument/2006/relationships" xmlns:m="http://schemas.openxmlformats.org/officeDocument/2006/math" xmlns:v="urn:schemas-microsoft-com:vml" xmlns:wp14="http://schemas.microsoft.com/office/word/2010/wordprocessingDrawing" xmlns:wp="http://schemas.openxmlformats.org/drawingml/2006/wordprocessingDrawing" xmlns:w10="urn:schemas-microsoft-com:office:word" xmlns:w="http://schemas.openxmlformats.org/wordprocessingml/2006/main" xmlns:w14="http://schemas.microsoft.com/office/word/2010/wordml" xmlns:w15="http://schemas.microsoft.com/office/word/2012/wordml" xmlns:w16cex="http://schemas.microsoft.com/office/word/2018/wordml/cex" xmlns:w16cid="http://schemas.microsoft.com/office/word/2016/wordml/cid" xmlns:w16="http://schemas.microsoft.com/office/word/2018/wordml" xmlns:w16sdtdh="http://schemas.microsoft.com/office/word/2020/wordml/sdtdatahash" xmlns:w16se="http://schemas.microsoft.com/office/word/2015/wordml/symex" xmlns:wpg="http://schemas.microsoft.com/office/word/2010/wordprocessingGroup" xmlns:wpi="http://schemas.microsoft.com/office/word/2010/wordprocessingInk" xmlns:wne="http://schemas.microsoft.com/office/word/2006/wordml" xmlns:wps="http://schemas.microsoft.com/office/word/2010/wordprocessingShape" mc:Ignorable="w14 w15 w16se w16cid w16 w16cex w16sdtdh wp14">
+<w:numbering xmlns:wpc="http://schemas.microsoft.com/office/word/2010/wordprocessingCanvas" xmlns:cx="http://schemas.microsoft.com/office/drawing/2014/chartex" xmlns:cx1="http://schemas.microsoft.com/office/drawing/2015/9/8/chartex" xmlns:cx2="http://schemas.microsoft.com/office/drawing/2015/10/21/chartex" xmlns:cx3="http://schemas.microsoft.com/office/drawing/2016/5/9/chartex" xmlns:cx4="http://schemas.microsoft.com/office/drawing/2016/5/10/chartex" xmlns:cx5="http://schemas.microsoft.com/office/drawing/2016/5/11/chartex" xmlns:cx6="http://schemas.microsoft.com/office/drawing/2016/5/12/chartex" xmlns:cx7="http://schemas.microsoft.com/office/drawing/2016/5/13/chartex" xmlns:cx8="http://schemas.microsoft.com/office/drawing/2016/5/14/chartex" xmlns:mc="http://schemas.openxmlformats.org/markup-compatibility/2006" xmlns:aink="http://schemas.microsoft.com/office/drawing/2016/ink" xmlns:am3d="http://schemas.microsoft.com/office/drawing/2017/model3d" xmlns:o="urn:schemas-microsoft-com:office:office" xmlns:r="http://schemas.openxmlformats.org/officeDocument/2006/relationships" xmlns:m="http://schemas.openxmlformats.org/officeDocument/2006/math" xmlns:v="urn:schemas-microsoft-com:vml" xmlns:wp14="http://schemas.microsoft.com/office/word/2010/wordprocessingDrawing" xmlns:wp="http://schemas.openxmlformats.org/drawingml/2006/wordprocessingDrawing" xmlns:w10="urn:schemas-microsoft-com:office:word" xmlns:w="http://schemas.openxmlformats.org/wordprocessingml/2006/main" xmlns:w14="http://schemas.microsoft.com/office/word/2010/wordml" xmlns:w15="http://schemas.microsoft.com/office/word/2012/wordml" xmlns:w16cex="http://schemas.microsoft.com/office/word/2018/wordml/cex" xmlns:w16cid="http://schemas.microsoft.com/office/word/2016/wordml/cid" xmlns:w16="http://schemas.microsoft.com/office/word/2018/wordml" xmlns:w16se="http://schemas.microsoft.com/office/word/2015/wordml/symex" xmlns:wpg="http://schemas.microsoft.com/office/word/2010/wordprocessingGroup" xmlns:wpi="http://schemas.microsoft.com/office/word/2010/wordprocessingInk" xmlns:wne="http://schemas.microsoft.com/office/word/2006/wordml" xmlns:wps="http://schemas.microsoft.com/office/word/2010/wordprocessingShape" mc:Ignorable="w14 w15 w16se w16cid w16 w16cex wp14">
   <w:abstractNum w:abstractNumId="0" w15:restartNumberingAfterBreak="0">
     <w:nsid w:val="FFFFFF7F"/>
     <w:multiLevelType w:val="singleLevel"/>
@@ -9534,7 +11779,7 @@
 </file>
 
 <file path=word/styles.xml><?xml version="1.0" encoding="utf-8"?>
-<w:styles xmlns:mc="http://schemas.openxmlformats.org/markup-compatibility/2006" xmlns:r="http://schemas.openxmlformats.org/officeDocument/2006/relationships" xmlns:w="http://schemas.openxmlformats.org/wordprocessingml/2006/main" xmlns:w14="http://schemas.microsoft.com/office/word/2010/wordml" xmlns:w15="http://schemas.microsoft.com/office/word/2012/wordml" xmlns:w16cex="http://schemas.microsoft.com/office/word/2018/wordml/cex" xmlns:w16cid="http://schemas.microsoft.com/office/word/2016/wordml/cid" xmlns:w16="http://schemas.microsoft.com/office/word/2018/wordml" xmlns:w16sdtdh="http://schemas.microsoft.com/office/word/2020/wordml/sdtdatahash" xmlns:w16se="http://schemas.microsoft.com/office/word/2015/wordml/symex" mc:Ignorable="w14 w15 w16se w16cid w16 w16cex w16sdtdh">
+<w:styles xmlns:mc="http://schemas.openxmlformats.org/markup-compatibility/2006" xmlns:r="http://schemas.openxmlformats.org/officeDocument/2006/relationships" xmlns:w="http://schemas.openxmlformats.org/wordprocessingml/2006/main" xmlns:w14="http://schemas.microsoft.com/office/word/2010/wordml" xmlns:w15="http://schemas.microsoft.com/office/word/2012/wordml" xmlns:w16cex="http://schemas.microsoft.com/office/word/2018/wordml/cex" xmlns:w16cid="http://schemas.microsoft.com/office/word/2016/wordml/cid" xmlns:w16="http://schemas.microsoft.com/office/word/2018/wordml" xmlns:w16se="http://schemas.microsoft.com/office/word/2015/wordml/symex" mc:Ignorable="w14 w15 w16se w16cid w16 w16cex">
   <w:docDefaults>
     <w:rPrDefault>
       <w:rPr>

</xml_diff>

<commit_message>
software update for prototype
</commit_message>
<xml_diff>
--- a/efuse 2021.docx
+++ b/efuse 2021.docx
@@ -1,12 +1,12 @@
 
 <file path=word/document.xml><?xml version="1.0" encoding="utf-8"?>
-<w:document xmlns:wpc="http://schemas.microsoft.com/office/word/2010/wordprocessingCanvas" xmlns:cx="http://schemas.microsoft.com/office/drawing/2014/chartex" xmlns:cx1="http://schemas.microsoft.com/office/drawing/2015/9/8/chartex" xmlns:cx2="http://schemas.microsoft.com/office/drawing/2015/10/21/chartex" xmlns:cx3="http://schemas.microsoft.com/office/drawing/2016/5/9/chartex" xmlns:cx4="http://schemas.microsoft.com/office/drawing/2016/5/10/chartex" xmlns:cx5="http://schemas.microsoft.com/office/drawing/2016/5/11/chartex" xmlns:cx6="http://schemas.microsoft.com/office/drawing/2016/5/12/chartex" xmlns:cx7="http://schemas.microsoft.com/office/drawing/2016/5/13/chartex" xmlns:cx8="http://schemas.microsoft.com/office/drawing/2016/5/14/chartex" xmlns:mc="http://schemas.openxmlformats.org/markup-compatibility/2006" xmlns:aink="http://schemas.microsoft.com/office/drawing/2016/ink" xmlns:am3d="http://schemas.microsoft.com/office/drawing/2017/model3d" xmlns:o="urn:schemas-microsoft-com:office:office" xmlns:r="http://schemas.openxmlformats.org/officeDocument/2006/relationships" xmlns:m="http://schemas.openxmlformats.org/officeDocument/2006/math" xmlns:v="urn:schemas-microsoft-com:vml" xmlns:wp14="http://schemas.microsoft.com/office/word/2010/wordprocessingDrawing" xmlns:wp="http://schemas.openxmlformats.org/drawingml/2006/wordprocessingDrawing" xmlns:w10="urn:schemas-microsoft-com:office:word" xmlns:w="http://schemas.openxmlformats.org/wordprocessingml/2006/main" xmlns:w14="http://schemas.microsoft.com/office/word/2010/wordml" xmlns:w15="http://schemas.microsoft.com/office/word/2012/wordml" xmlns:w16cex="http://schemas.microsoft.com/office/word/2018/wordml/cex" xmlns:w16cid="http://schemas.microsoft.com/office/word/2016/wordml/cid" xmlns:w16="http://schemas.microsoft.com/office/word/2018/wordml" xmlns:w16se="http://schemas.microsoft.com/office/word/2015/wordml/symex" xmlns:wpg="http://schemas.microsoft.com/office/word/2010/wordprocessingGroup" xmlns:wpi="http://schemas.microsoft.com/office/word/2010/wordprocessingInk" xmlns:wne="http://schemas.microsoft.com/office/word/2006/wordml" xmlns:wps="http://schemas.microsoft.com/office/word/2010/wordprocessingShape" mc:Ignorable="w14 w15 w16se w16cid w16 w16cex wp14">
+<w:document xmlns:wpc="http://schemas.microsoft.com/office/word/2010/wordprocessingCanvas" xmlns:cx="http://schemas.microsoft.com/office/drawing/2014/chartex" xmlns:cx1="http://schemas.microsoft.com/office/drawing/2015/9/8/chartex" xmlns:cx2="http://schemas.microsoft.com/office/drawing/2015/10/21/chartex" xmlns:cx3="http://schemas.microsoft.com/office/drawing/2016/5/9/chartex" xmlns:cx4="http://schemas.microsoft.com/office/drawing/2016/5/10/chartex" xmlns:cx5="http://schemas.microsoft.com/office/drawing/2016/5/11/chartex" xmlns:cx6="http://schemas.microsoft.com/office/drawing/2016/5/12/chartex" xmlns:cx7="http://schemas.microsoft.com/office/drawing/2016/5/13/chartex" xmlns:cx8="http://schemas.microsoft.com/office/drawing/2016/5/14/chartex" xmlns:mc="http://schemas.openxmlformats.org/markup-compatibility/2006" xmlns:aink="http://schemas.microsoft.com/office/drawing/2016/ink" xmlns:am3d="http://schemas.microsoft.com/office/drawing/2017/model3d" xmlns:o="urn:schemas-microsoft-com:office:office" xmlns:r="http://schemas.openxmlformats.org/officeDocument/2006/relationships" xmlns:m="http://schemas.openxmlformats.org/officeDocument/2006/math" xmlns:v="urn:schemas-microsoft-com:vml" xmlns:wp14="http://schemas.microsoft.com/office/word/2010/wordprocessingDrawing" xmlns:wp="http://schemas.openxmlformats.org/drawingml/2006/wordprocessingDrawing" xmlns:w10="urn:schemas-microsoft-com:office:word" xmlns:w="http://schemas.openxmlformats.org/wordprocessingml/2006/main" xmlns:w14="http://schemas.microsoft.com/office/word/2010/wordml" xmlns:w15="http://schemas.microsoft.com/office/word/2012/wordml" xmlns:w16cex="http://schemas.microsoft.com/office/word/2018/wordml/cex" xmlns:w16cid="http://schemas.microsoft.com/office/word/2016/wordml/cid" xmlns:w16="http://schemas.microsoft.com/office/word/2018/wordml" xmlns:w16sdtdh="http://schemas.microsoft.com/office/word/2020/wordml/sdtdatahash" xmlns:w16se="http://schemas.microsoft.com/office/word/2015/wordml/symex" xmlns:wpg="http://schemas.microsoft.com/office/word/2010/wordprocessingGroup" xmlns:wpi="http://schemas.microsoft.com/office/word/2010/wordprocessingInk" xmlns:wne="http://schemas.microsoft.com/office/word/2006/wordml" xmlns:wps="http://schemas.microsoft.com/office/word/2010/wordprocessingShape" mc:Ignorable="w14 w15 w16se w16cid w16 w16cex w16sdtdh wp14">
   <w:body>
     <w:p>
       <w:pPr>
         <w:pStyle w:val="Kopzondernummer"/>
       </w:pPr>
-      <w:bookmarkStart w:id="0" w:name="_Toc70419491"/>
+      <w:bookmarkStart w:id="0" w:name="_Toc70541991"/>
       <w:r>
         <w:t>Vo</w:t>
       </w:r>
@@ -41,7 +41,7 @@
       <w:pPr>
         <w:pStyle w:val="Kopzondernummer"/>
       </w:pPr>
-      <w:bookmarkStart w:id="1" w:name="_Toc70419492"/>
+      <w:bookmarkStart w:id="1" w:name="_Toc70541992"/>
       <w:r>
         <w:lastRenderedPageBreak/>
         <w:t>Samenvatting</w:t>
@@ -53,7 +53,7 @@
       <w:pPr>
         <w:pStyle w:val="Kopzondernummer"/>
       </w:pPr>
-      <w:bookmarkStart w:id="2" w:name="_Toc70419493"/>
+      <w:bookmarkStart w:id="2" w:name="_Toc70541993"/>
       <w:r>
         <w:lastRenderedPageBreak/>
         <w:t>Inhoudstafel</w:t>
@@ -71,7 +71,7 @@
           <w:noProof/>
           <w:sz w:val="22"/>
           <w:szCs w:val="22"/>
-          <w:lang w:val="en-US" w:eastAsia="en-US"/>
+          <w:lang/>
         </w:rPr>
       </w:pPr>
       <w:r>
@@ -83,7 +83,7 @@
       <w:r>
         <w:fldChar w:fldCharType="separate"/>
       </w:r>
-      <w:hyperlink w:anchor="_Toc70419491" w:history="1">
+      <w:hyperlink w:anchor="_Toc70541991" w:history="1">
         <w:r>
           <w:rPr>
             <w:rStyle w:val="Hyperlink"/>
@@ -110,7 +110,7 @@
             <w:noProof/>
             <w:webHidden/>
           </w:rPr>
-          <w:instrText xml:space="preserve"> PAGEREF _Toc70419491 \h </w:instrText>
+          <w:instrText xml:space="preserve"> PAGEREF _Toc70541991 \h </w:instrText>
         </w:r>
         <w:r>
           <w:rPr>
@@ -152,10 +152,10 @@
           <w:noProof/>
           <w:sz w:val="22"/>
           <w:szCs w:val="22"/>
-          <w:lang w:val="en-US" w:eastAsia="en-US"/>
+          <w:lang/>
         </w:rPr>
       </w:pPr>
-      <w:hyperlink w:anchor="_Toc70419492" w:history="1">
+      <w:hyperlink w:anchor="_Toc70541992" w:history="1">
         <w:r>
           <w:rPr>
             <w:rStyle w:val="Hyperlink"/>
@@ -182,7 +182,7 @@
             <w:noProof/>
             <w:webHidden/>
           </w:rPr>
-          <w:instrText xml:space="preserve"> PAGEREF _Toc70419492 \h </w:instrText>
+          <w:instrText xml:space="preserve"> PAGEREF _Toc70541992 \h </w:instrText>
         </w:r>
         <w:r>
           <w:rPr>
@@ -224,10 +224,10 @@
           <w:noProof/>
           <w:sz w:val="22"/>
           <w:szCs w:val="22"/>
-          <w:lang w:val="en-US" w:eastAsia="en-US"/>
+          <w:lang/>
         </w:rPr>
       </w:pPr>
-      <w:hyperlink w:anchor="_Toc70419493" w:history="1">
+      <w:hyperlink w:anchor="_Toc70541993" w:history="1">
         <w:r>
           <w:rPr>
             <w:rStyle w:val="Hyperlink"/>
@@ -254,7 +254,7 @@
             <w:noProof/>
             <w:webHidden/>
           </w:rPr>
-          <w:instrText xml:space="preserve"> PAGEREF _Toc70419493 \h </w:instrText>
+          <w:instrText xml:space="preserve"> PAGEREF _Toc70541993 \h </w:instrText>
         </w:r>
         <w:r>
           <w:rPr>
@@ -296,10 +296,10 @@
           <w:noProof/>
           <w:sz w:val="22"/>
           <w:szCs w:val="22"/>
-          <w:lang w:val="en-US" w:eastAsia="en-US"/>
+          <w:lang/>
         </w:rPr>
       </w:pPr>
-      <w:hyperlink w:anchor="_Toc70419494" w:history="1">
+      <w:hyperlink w:anchor="_Toc70541994" w:history="1">
         <w:r>
           <w:rPr>
             <w:rStyle w:val="Hyperlink"/>
@@ -326,7 +326,7 @@
             <w:noProof/>
             <w:webHidden/>
           </w:rPr>
-          <w:instrText xml:space="preserve"> PAGEREF _Toc70419494 \h </w:instrText>
+          <w:instrText xml:space="preserve"> PAGEREF _Toc70541994 \h </w:instrText>
         </w:r>
         <w:r>
           <w:rPr>
@@ -368,10 +368,10 @@
           <w:noProof/>
           <w:sz w:val="22"/>
           <w:szCs w:val="22"/>
-          <w:lang w:val="en-US" w:eastAsia="en-US"/>
+          <w:lang/>
         </w:rPr>
       </w:pPr>
-      <w:hyperlink w:anchor="_Toc70419495" w:history="1">
+      <w:hyperlink w:anchor="_Toc70541995" w:history="1">
         <w:r>
           <w:rPr>
             <w:rStyle w:val="Hyperlink"/>
@@ -388,7 +388,7 @@
             <w:noProof/>
             <w:sz w:val="22"/>
             <w:szCs w:val="22"/>
-            <w:lang w:val="en-US" w:eastAsia="en-US"/>
+            <w:lang/>
           </w:rPr>
           <w:tab/>
         </w:r>
@@ -418,7 +418,7 @@
             <w:noProof/>
             <w:webHidden/>
           </w:rPr>
-          <w:instrText xml:space="preserve"> PAGEREF _Toc70419495 \h </w:instrText>
+          <w:instrText xml:space="preserve"> PAGEREF _Toc70541995 \h </w:instrText>
         </w:r>
         <w:r>
           <w:rPr>
@@ -460,10 +460,10 @@
           <w:noProof/>
           <w:sz w:val="22"/>
           <w:szCs w:val="22"/>
-          <w:lang w:val="en-US" w:eastAsia="en-US"/>
+          <w:lang/>
         </w:rPr>
       </w:pPr>
-      <w:hyperlink w:anchor="_Toc70419496" w:history="1">
+      <w:hyperlink w:anchor="_Toc70541996" w:history="1">
         <w:r>
           <w:rPr>
             <w:rStyle w:val="Hyperlink"/>
@@ -480,7 +480,7 @@
             <w:noProof/>
             <w:sz w:val="22"/>
             <w:szCs w:val="22"/>
-            <w:lang w:val="en-US" w:eastAsia="en-US"/>
+            <w:lang/>
           </w:rPr>
           <w:tab/>
         </w:r>
@@ -510,7 +510,7 @@
             <w:noProof/>
             <w:webHidden/>
           </w:rPr>
-          <w:instrText xml:space="preserve"> PAGEREF _Toc70419496 \h </w:instrText>
+          <w:instrText xml:space="preserve"> PAGEREF _Toc70541996 \h </w:instrText>
         </w:r>
         <w:r>
           <w:rPr>
@@ -550,10 +550,10 @@
           <w:bCs w:val="0"/>
           <w:sz w:val="22"/>
           <w:szCs w:val="22"/>
-          <w:lang w:val="en-US" w:eastAsia="en-US"/>
+          <w:lang/>
         </w:rPr>
       </w:pPr>
-      <w:hyperlink w:anchor="_Toc70419497" w:history="1">
+      <w:hyperlink w:anchor="_Toc70541997" w:history="1">
         <w:r>
           <w:rPr>
             <w:rStyle w:val="Hyperlink"/>
@@ -567,7 +567,7 @@
             <w:bCs w:val="0"/>
             <w:sz w:val="22"/>
             <w:szCs w:val="22"/>
-            <w:lang w:val="en-US" w:eastAsia="en-US"/>
+            <w:lang/>
           </w:rPr>
           <w:tab/>
         </w:r>
@@ -593,7 +593,7 @@
           <w:rPr>
             <w:webHidden/>
           </w:rPr>
-          <w:instrText xml:space="preserve"> PAGEREF _Toc70419497 \h </w:instrText>
+          <w:instrText xml:space="preserve"> PAGEREF _Toc70541997 \h </w:instrText>
         </w:r>
         <w:r>
           <w:rPr>
@@ -629,10 +629,10 @@
           <w:bCs w:val="0"/>
           <w:sz w:val="22"/>
           <w:szCs w:val="22"/>
-          <w:lang w:val="en-US" w:eastAsia="en-US"/>
+          <w:lang/>
         </w:rPr>
       </w:pPr>
-      <w:hyperlink w:anchor="_Toc70419498" w:history="1">
+      <w:hyperlink w:anchor="_Toc70541998" w:history="1">
         <w:r>
           <w:rPr>
             <w:rStyle w:val="Hyperlink"/>
@@ -646,7 +646,7 @@
             <w:bCs w:val="0"/>
             <w:sz w:val="22"/>
             <w:szCs w:val="22"/>
-            <w:lang w:val="en-US" w:eastAsia="en-US"/>
+            <w:lang/>
           </w:rPr>
           <w:tab/>
         </w:r>
@@ -672,7 +672,7 @@
           <w:rPr>
             <w:webHidden/>
           </w:rPr>
-          <w:instrText xml:space="preserve"> PAGEREF _Toc70419498 \h </w:instrText>
+          <w:instrText xml:space="preserve"> PAGEREF _Toc70541998 \h </w:instrText>
         </w:r>
         <w:r>
           <w:rPr>
@@ -707,10 +707,10 @@
           <w:bCs w:val="0"/>
           <w:sz w:val="22"/>
           <w:szCs w:val="22"/>
-          <w:lang w:val="en-US" w:eastAsia="en-US"/>
+          <w:lang/>
         </w:rPr>
       </w:pPr>
-      <w:hyperlink w:anchor="_Toc70419499" w:history="1">
+      <w:hyperlink w:anchor="_Toc70541999" w:history="1">
         <w:r>
           <w:rPr>
             <w:rStyle w:val="Hyperlink"/>
@@ -723,7 +723,7 @@
             <w:bCs w:val="0"/>
             <w:sz w:val="22"/>
             <w:szCs w:val="22"/>
-            <w:lang w:val="en-US" w:eastAsia="en-US"/>
+            <w:lang/>
           </w:rPr>
           <w:tab/>
         </w:r>
@@ -749,7 +749,7 @@
           <w:rPr>
             <w:webHidden/>
           </w:rPr>
-          <w:instrText xml:space="preserve"> PAGEREF _Toc70419499 \h </w:instrText>
+          <w:instrText xml:space="preserve"> PAGEREF _Toc70541999 \h </w:instrText>
         </w:r>
         <w:r>
           <w:rPr>
@@ -785,10 +785,10 @@
           <w:noProof/>
           <w:sz w:val="22"/>
           <w:szCs w:val="22"/>
-          <w:lang w:val="en-US" w:eastAsia="en-US"/>
+          <w:lang/>
         </w:rPr>
       </w:pPr>
-      <w:hyperlink w:anchor="_Toc70419500" w:history="1">
+      <w:hyperlink w:anchor="_Toc70542000" w:history="1">
         <w:r>
           <w:rPr>
             <w:rStyle w:val="Hyperlink"/>
@@ -803,7 +803,7 @@
             <w:noProof/>
             <w:sz w:val="22"/>
             <w:szCs w:val="22"/>
-            <w:lang w:val="en-US" w:eastAsia="en-US"/>
+            <w:lang/>
           </w:rPr>
           <w:tab/>
         </w:r>
@@ -833,7 +833,7 @@
             <w:noProof/>
             <w:webHidden/>
           </w:rPr>
-          <w:instrText xml:space="preserve"> PAGEREF _Toc70419500 \h </w:instrText>
+          <w:instrText xml:space="preserve"> PAGEREF _Toc70542000 \h </w:instrText>
         </w:r>
         <w:r>
           <w:rPr>
@@ -873,10 +873,10 @@
           <w:noProof/>
           <w:sz w:val="22"/>
           <w:szCs w:val="22"/>
-          <w:lang w:val="en-US" w:eastAsia="en-US"/>
+          <w:lang/>
         </w:rPr>
       </w:pPr>
-      <w:hyperlink w:anchor="_Toc70419501" w:history="1">
+      <w:hyperlink w:anchor="_Toc70542001" w:history="1">
         <w:r>
           <w:rPr>
             <w:rStyle w:val="Hyperlink"/>
@@ -891,7 +891,7 @@
             <w:noProof/>
             <w:sz w:val="22"/>
             <w:szCs w:val="22"/>
-            <w:lang w:val="en-US" w:eastAsia="en-US"/>
+            <w:lang/>
           </w:rPr>
           <w:tab/>
         </w:r>
@@ -921,7 +921,7 @@
             <w:noProof/>
             <w:webHidden/>
           </w:rPr>
-          <w:instrText xml:space="preserve"> PAGEREF _Toc70419501 \h </w:instrText>
+          <w:instrText xml:space="preserve"> PAGEREF _Toc70542001 \h </w:instrText>
         </w:r>
         <w:r>
           <w:rPr>
@@ -961,10 +961,10 @@
           <w:noProof/>
           <w:sz w:val="22"/>
           <w:szCs w:val="22"/>
-          <w:lang w:val="en-US" w:eastAsia="en-US"/>
+          <w:lang/>
         </w:rPr>
       </w:pPr>
-      <w:hyperlink w:anchor="_Toc70419502" w:history="1">
+      <w:hyperlink w:anchor="_Toc70542002" w:history="1">
         <w:r>
           <w:rPr>
             <w:rStyle w:val="Hyperlink"/>
@@ -979,7 +979,7 @@
             <w:noProof/>
             <w:sz w:val="22"/>
             <w:szCs w:val="22"/>
-            <w:lang w:val="en-US" w:eastAsia="en-US"/>
+            <w:lang/>
           </w:rPr>
           <w:tab/>
         </w:r>
@@ -1009,7 +1009,7 @@
             <w:noProof/>
             <w:webHidden/>
           </w:rPr>
-          <w:instrText xml:space="preserve"> PAGEREF _Toc70419502 \h </w:instrText>
+          <w:instrText xml:space="preserve"> PAGEREF _Toc70542002 \h </w:instrText>
         </w:r>
         <w:r>
           <w:rPr>
@@ -1049,10 +1049,10 @@
           <w:noProof/>
           <w:sz w:val="22"/>
           <w:szCs w:val="22"/>
-          <w:lang w:val="en-US" w:eastAsia="en-US"/>
+          <w:lang/>
         </w:rPr>
       </w:pPr>
-      <w:hyperlink w:anchor="_Toc70419503" w:history="1">
+      <w:hyperlink w:anchor="_Toc70542003" w:history="1">
         <w:r>
           <w:rPr>
             <w:rStyle w:val="Hyperlink"/>
@@ -1067,7 +1067,7 @@
             <w:noProof/>
             <w:sz w:val="22"/>
             <w:szCs w:val="22"/>
-            <w:lang w:val="en-US" w:eastAsia="en-US"/>
+            <w:lang/>
           </w:rPr>
           <w:tab/>
         </w:r>
@@ -1105,7 +1105,7 @@
             <w:noProof/>
             <w:webHidden/>
           </w:rPr>
-          <w:instrText xml:space="preserve"> PAGEREF _Toc70419503 \h </w:instrText>
+          <w:instrText xml:space="preserve"> PAGEREF _Toc70542003 \h </w:instrText>
         </w:r>
         <w:r>
           <w:rPr>
@@ -1125,7 +1125,7 @@
             <w:noProof/>
             <w:webHidden/>
           </w:rPr>
-          <w:t>8</w:t>
+          <w:t>9</w:t>
         </w:r>
         <w:r>
           <w:rPr>
@@ -1145,10 +1145,10 @@
           <w:noProof/>
           <w:sz w:val="22"/>
           <w:szCs w:val="22"/>
-          <w:lang w:val="en-US" w:eastAsia="en-US"/>
+          <w:lang/>
         </w:rPr>
       </w:pPr>
-      <w:hyperlink w:anchor="_Toc70419504" w:history="1">
+      <w:hyperlink w:anchor="_Toc70542004" w:history="1">
         <w:r>
           <w:rPr>
             <w:rStyle w:val="Hyperlink"/>
@@ -1163,7 +1163,7 @@
             <w:noProof/>
             <w:sz w:val="22"/>
             <w:szCs w:val="22"/>
-            <w:lang w:val="en-US" w:eastAsia="en-US"/>
+            <w:lang/>
           </w:rPr>
           <w:tab/>
         </w:r>
@@ -1193,7 +1193,7 @@
             <w:noProof/>
             <w:webHidden/>
           </w:rPr>
-          <w:instrText xml:space="preserve"> PAGEREF _Toc70419504 \h </w:instrText>
+          <w:instrText xml:space="preserve"> PAGEREF _Toc70542004 \h </w:instrText>
         </w:r>
         <w:r>
           <w:rPr>
@@ -1213,7 +1213,7 @@
             <w:noProof/>
             <w:webHidden/>
           </w:rPr>
-          <w:t>9</w:t>
+          <w:t>10</w:t>
         </w:r>
         <w:r>
           <w:rPr>
@@ -1235,10 +1235,10 @@
           <w:noProof/>
           <w:sz w:val="22"/>
           <w:szCs w:val="22"/>
-          <w:lang w:val="en-US" w:eastAsia="en-US"/>
+          <w:lang/>
         </w:rPr>
       </w:pPr>
-      <w:hyperlink w:anchor="_Toc70419505" w:history="1">
+      <w:hyperlink w:anchor="_Toc70542005" w:history="1">
         <w:r>
           <w:rPr>
             <w:rStyle w:val="Hyperlink"/>
@@ -1255,7 +1255,7 @@
             <w:noProof/>
             <w:sz w:val="22"/>
             <w:szCs w:val="22"/>
-            <w:lang w:val="en-US" w:eastAsia="en-US"/>
+            <w:lang/>
           </w:rPr>
           <w:tab/>
         </w:r>
@@ -1285,7 +1285,7 @@
             <w:noProof/>
             <w:webHidden/>
           </w:rPr>
-          <w:instrText xml:space="preserve"> PAGEREF _Toc70419505 \h </w:instrText>
+          <w:instrText xml:space="preserve"> PAGEREF _Toc70542005 \h </w:instrText>
         </w:r>
         <w:r>
           <w:rPr>
@@ -1305,7 +1305,7 @@
             <w:noProof/>
             <w:webHidden/>
           </w:rPr>
-          <w:t>10</w:t>
+          <w:t>11</w:t>
         </w:r>
         <w:r>
           <w:rPr>
@@ -1325,10 +1325,10 @@
           <w:bCs w:val="0"/>
           <w:sz w:val="22"/>
           <w:szCs w:val="22"/>
-          <w:lang w:val="en-US" w:eastAsia="en-US"/>
+          <w:lang/>
         </w:rPr>
       </w:pPr>
-      <w:hyperlink w:anchor="_Toc70419506" w:history="1">
+      <w:hyperlink w:anchor="_Toc70542006" w:history="1">
         <w:r>
           <w:rPr>
             <w:rStyle w:val="Hyperlink"/>
@@ -1342,7 +1342,7 @@
             <w:bCs w:val="0"/>
             <w:sz w:val="22"/>
             <w:szCs w:val="22"/>
-            <w:lang w:val="en-US" w:eastAsia="en-US"/>
+            <w:lang/>
           </w:rPr>
           <w:tab/>
         </w:r>
@@ -1368,7 +1368,7 @@
           <w:rPr>
             <w:webHidden/>
           </w:rPr>
-          <w:instrText xml:space="preserve"> PAGEREF _Toc70419506 \h </w:instrText>
+          <w:instrText xml:space="preserve"> PAGEREF _Toc70542006 \h </w:instrText>
         </w:r>
         <w:r>
           <w:rPr>
@@ -1385,7 +1385,7 @@
           <w:rPr>
             <w:webHidden/>
           </w:rPr>
-          <w:t>10</w:t>
+          <w:t>11</w:t>
         </w:r>
         <w:r>
           <w:rPr>
@@ -1403,10 +1403,10 @@
           <w:bCs w:val="0"/>
           <w:sz w:val="22"/>
           <w:szCs w:val="22"/>
-          <w:lang w:val="en-US" w:eastAsia="en-US"/>
+          <w:lang/>
         </w:rPr>
       </w:pPr>
-      <w:hyperlink w:anchor="_Toc70419507" w:history="1">
+      <w:hyperlink w:anchor="_Toc70542007" w:history="1">
         <w:r>
           <w:rPr>
             <w:rStyle w:val="Hyperlink"/>
@@ -1419,7 +1419,7 @@
             <w:bCs w:val="0"/>
             <w:sz w:val="22"/>
             <w:szCs w:val="22"/>
-            <w:lang w:val="en-US" w:eastAsia="en-US"/>
+            <w:lang/>
           </w:rPr>
           <w:tab/>
         </w:r>
@@ -1445,7 +1445,7 @@
           <w:rPr>
             <w:webHidden/>
           </w:rPr>
-          <w:instrText xml:space="preserve"> PAGEREF _Toc70419507 \h </w:instrText>
+          <w:instrText xml:space="preserve"> PAGEREF _Toc70542007 \h </w:instrText>
         </w:r>
         <w:r>
           <w:rPr>
@@ -1462,7 +1462,7 @@
           <w:rPr>
             <w:webHidden/>
           </w:rPr>
-          <w:t>10</w:t>
+          <w:t>11</w:t>
         </w:r>
         <w:r>
           <w:rPr>
@@ -1480,10 +1480,10 @@
           <w:bCs w:val="0"/>
           <w:sz w:val="22"/>
           <w:szCs w:val="22"/>
-          <w:lang w:val="en-US" w:eastAsia="en-US"/>
+          <w:lang/>
         </w:rPr>
       </w:pPr>
-      <w:hyperlink w:anchor="_Toc70419508" w:history="1">
+      <w:hyperlink w:anchor="_Toc70542008" w:history="1">
         <w:r>
           <w:rPr>
             <w:rStyle w:val="Hyperlink"/>
@@ -1496,7 +1496,7 @@
             <w:bCs w:val="0"/>
             <w:sz w:val="22"/>
             <w:szCs w:val="22"/>
-            <w:lang w:val="en-US" w:eastAsia="en-US"/>
+            <w:lang/>
           </w:rPr>
           <w:tab/>
         </w:r>
@@ -1522,7 +1522,7 @@
           <w:rPr>
             <w:webHidden/>
           </w:rPr>
-          <w:instrText xml:space="preserve"> PAGEREF _Toc70419508 \h </w:instrText>
+          <w:instrText xml:space="preserve"> PAGEREF _Toc70542008 \h </w:instrText>
         </w:r>
         <w:r>
           <w:rPr>
@@ -1539,7 +1539,7 @@
           <w:rPr>
             <w:webHidden/>
           </w:rPr>
-          <w:t>10</w:t>
+          <w:t>11</w:t>
         </w:r>
         <w:r>
           <w:rPr>
@@ -1558,10 +1558,10 @@
           <w:noProof/>
           <w:sz w:val="22"/>
           <w:szCs w:val="22"/>
-          <w:lang w:val="en-US" w:eastAsia="en-US"/>
+          <w:lang/>
         </w:rPr>
       </w:pPr>
-      <w:hyperlink w:anchor="_Toc70419509" w:history="1">
+      <w:hyperlink w:anchor="_Toc70542009" w:history="1">
         <w:r>
           <w:rPr>
             <w:rStyle w:val="Hyperlink"/>
@@ -1576,7 +1576,7 @@
             <w:noProof/>
             <w:sz w:val="22"/>
             <w:szCs w:val="22"/>
-            <w:lang w:val="en-US" w:eastAsia="en-US"/>
+            <w:lang/>
           </w:rPr>
           <w:tab/>
         </w:r>
@@ -1606,7 +1606,7 @@
             <w:noProof/>
             <w:webHidden/>
           </w:rPr>
-          <w:instrText xml:space="preserve"> PAGEREF _Toc70419509 \h </w:instrText>
+          <w:instrText xml:space="preserve"> PAGEREF _Toc70542009 \h </w:instrText>
         </w:r>
         <w:r>
           <w:rPr>
@@ -1626,7 +1626,7 @@
             <w:noProof/>
             <w:webHidden/>
           </w:rPr>
-          <w:t>10</w:t>
+          <w:t>11</w:t>
         </w:r>
         <w:r>
           <w:rPr>
@@ -1646,10 +1646,10 @@
           <w:noProof/>
           <w:sz w:val="22"/>
           <w:szCs w:val="22"/>
-          <w:lang w:val="en-US" w:eastAsia="en-US"/>
+          <w:lang/>
         </w:rPr>
       </w:pPr>
-      <w:hyperlink w:anchor="_Toc70419510" w:history="1">
+      <w:hyperlink w:anchor="_Toc70542010" w:history="1">
         <w:r>
           <w:rPr>
             <w:rStyle w:val="Hyperlink"/>
@@ -1664,7 +1664,7 @@
             <w:noProof/>
             <w:sz w:val="22"/>
             <w:szCs w:val="22"/>
-            <w:lang w:val="en-US" w:eastAsia="en-US"/>
+            <w:lang/>
           </w:rPr>
           <w:tab/>
         </w:r>
@@ -1694,7 +1694,7 @@
             <w:noProof/>
             <w:webHidden/>
           </w:rPr>
-          <w:instrText xml:space="preserve"> PAGEREF _Toc70419510 \h </w:instrText>
+          <w:instrText xml:space="preserve"> PAGEREF _Toc70542010 \h </w:instrText>
         </w:r>
         <w:r>
           <w:rPr>
@@ -1714,7 +1714,7 @@
             <w:noProof/>
             <w:webHidden/>
           </w:rPr>
-          <w:t>10</w:t>
+          <w:t>11</w:t>
         </w:r>
         <w:r>
           <w:rPr>
@@ -1734,10 +1734,10 @@
           <w:bCs w:val="0"/>
           <w:sz w:val="22"/>
           <w:szCs w:val="22"/>
-          <w:lang w:val="en-US" w:eastAsia="en-US"/>
+          <w:lang/>
         </w:rPr>
       </w:pPr>
-      <w:hyperlink w:anchor="_Toc70419511" w:history="1">
+      <w:hyperlink w:anchor="_Toc70542011" w:history="1">
         <w:r>
           <w:rPr>
             <w:rStyle w:val="Hyperlink"/>
@@ -1751,7 +1751,7 @@
             <w:bCs w:val="0"/>
             <w:sz w:val="22"/>
             <w:szCs w:val="22"/>
-            <w:lang w:val="en-US" w:eastAsia="en-US"/>
+            <w:lang/>
           </w:rPr>
           <w:tab/>
         </w:r>
@@ -1777,7 +1777,7 @@
           <w:rPr>
             <w:webHidden/>
           </w:rPr>
-          <w:instrText xml:space="preserve"> PAGEREF _Toc70419511 \h </w:instrText>
+          <w:instrText xml:space="preserve"> PAGEREF _Toc70542011 \h </w:instrText>
         </w:r>
         <w:r>
           <w:rPr>
@@ -1794,7 +1794,7 @@
           <w:rPr>
             <w:webHidden/>
           </w:rPr>
-          <w:t>11</w:t>
+          <w:t>12</w:t>
         </w:r>
         <w:r>
           <w:rPr>
@@ -1812,10 +1812,10 @@
           <w:bCs w:val="0"/>
           <w:sz w:val="22"/>
           <w:szCs w:val="22"/>
-          <w:lang w:val="en-US" w:eastAsia="en-US"/>
+          <w:lang/>
         </w:rPr>
       </w:pPr>
-      <w:hyperlink w:anchor="_Toc70419512" w:history="1">
+      <w:hyperlink w:anchor="_Toc70542012" w:history="1">
         <w:r>
           <w:rPr>
             <w:rStyle w:val="Hyperlink"/>
@@ -1828,7 +1828,7 @@
             <w:bCs w:val="0"/>
             <w:sz w:val="22"/>
             <w:szCs w:val="22"/>
-            <w:lang w:val="en-US" w:eastAsia="en-US"/>
+            <w:lang/>
           </w:rPr>
           <w:tab/>
         </w:r>
@@ -1854,7 +1854,7 @@
           <w:rPr>
             <w:webHidden/>
           </w:rPr>
-          <w:instrText xml:space="preserve"> PAGEREF _Toc70419512 \h </w:instrText>
+          <w:instrText xml:space="preserve"> PAGEREF _Toc70542012 \h </w:instrText>
         </w:r>
         <w:r>
           <w:rPr>
@@ -1871,7 +1871,7 @@
           <w:rPr>
             <w:webHidden/>
           </w:rPr>
-          <w:t>11</w:t>
+          <w:t>12</w:t>
         </w:r>
         <w:r>
           <w:rPr>
@@ -1890,10 +1890,10 @@
           <w:noProof/>
           <w:sz w:val="22"/>
           <w:szCs w:val="22"/>
-          <w:lang w:val="en-US" w:eastAsia="en-US"/>
+          <w:lang/>
         </w:rPr>
       </w:pPr>
-      <w:hyperlink w:anchor="_Toc70419513" w:history="1">
+      <w:hyperlink w:anchor="_Toc70542013" w:history="1">
         <w:r>
           <w:rPr>
             <w:rStyle w:val="Hyperlink"/>
@@ -1908,7 +1908,7 @@
             <w:noProof/>
             <w:sz w:val="22"/>
             <w:szCs w:val="22"/>
-            <w:lang w:val="en-US" w:eastAsia="en-US"/>
+            <w:lang/>
           </w:rPr>
           <w:tab/>
         </w:r>
@@ -1938,7 +1938,7 @@
             <w:noProof/>
             <w:webHidden/>
           </w:rPr>
-          <w:instrText xml:space="preserve"> PAGEREF _Toc70419513 \h </w:instrText>
+          <w:instrText xml:space="preserve"> PAGEREF _Toc70542013 \h </w:instrText>
         </w:r>
         <w:r>
           <w:rPr>
@@ -1958,7 +1958,7 @@
             <w:noProof/>
             <w:webHidden/>
           </w:rPr>
-          <w:t>11</w:t>
+          <w:t>12</w:t>
         </w:r>
         <w:r>
           <w:rPr>
@@ -1978,10 +1978,10 @@
           <w:noProof/>
           <w:sz w:val="22"/>
           <w:szCs w:val="22"/>
-          <w:lang w:val="en-US" w:eastAsia="en-US"/>
+          <w:lang/>
         </w:rPr>
       </w:pPr>
-      <w:hyperlink w:anchor="_Toc70419514" w:history="1">
+      <w:hyperlink w:anchor="_Toc70542014" w:history="1">
         <w:r>
           <w:rPr>
             <w:rStyle w:val="Hyperlink"/>
@@ -1996,7 +1996,7 @@
             <w:noProof/>
             <w:sz w:val="22"/>
             <w:szCs w:val="22"/>
-            <w:lang w:val="en-US" w:eastAsia="en-US"/>
+            <w:lang/>
           </w:rPr>
           <w:tab/>
         </w:r>
@@ -2026,7 +2026,7 @@
             <w:noProof/>
             <w:webHidden/>
           </w:rPr>
-          <w:instrText xml:space="preserve"> PAGEREF _Toc70419514 \h </w:instrText>
+          <w:instrText xml:space="preserve"> PAGEREF _Toc70542014 \h </w:instrText>
         </w:r>
         <w:r>
           <w:rPr>
@@ -2046,7 +2046,7 @@
             <w:noProof/>
             <w:webHidden/>
           </w:rPr>
-          <w:t>13</w:t>
+          <w:t>14</w:t>
         </w:r>
         <w:r>
           <w:rPr>
@@ -2065,10 +2065,10 @@
           <w:bCs w:val="0"/>
           <w:sz w:val="22"/>
           <w:szCs w:val="22"/>
-          <w:lang w:val="en-US" w:eastAsia="en-US"/>
+          <w:lang/>
         </w:rPr>
       </w:pPr>
-      <w:hyperlink w:anchor="_Toc70419515" w:history="1">
+      <w:hyperlink w:anchor="_Toc70542015" w:history="1">
         <w:r>
           <w:rPr>
             <w:rStyle w:val="Hyperlink"/>
@@ -2081,7 +2081,7 @@
             <w:bCs w:val="0"/>
             <w:sz w:val="22"/>
             <w:szCs w:val="22"/>
-            <w:lang w:val="en-US" w:eastAsia="en-US"/>
+            <w:lang/>
           </w:rPr>
           <w:tab/>
         </w:r>
@@ -2107,7 +2107,7 @@
           <w:rPr>
             <w:webHidden/>
           </w:rPr>
-          <w:instrText xml:space="preserve"> PAGEREF _Toc70419515 \h </w:instrText>
+          <w:instrText xml:space="preserve"> PAGEREF _Toc70542015 \h </w:instrText>
         </w:r>
         <w:r>
           <w:rPr>
@@ -2124,7 +2124,7 @@
           <w:rPr>
             <w:webHidden/>
           </w:rPr>
-          <w:t>14</w:t>
+          <w:t>15</w:t>
         </w:r>
         <w:r>
           <w:rPr>
@@ -2143,10 +2143,10 @@
           <w:noProof/>
           <w:sz w:val="22"/>
           <w:szCs w:val="22"/>
-          <w:lang w:val="en-US" w:eastAsia="en-US"/>
+          <w:lang/>
         </w:rPr>
       </w:pPr>
-      <w:hyperlink w:anchor="_Toc70419516" w:history="1">
+      <w:hyperlink w:anchor="_Toc70542016" w:history="1">
         <w:r>
           <w:rPr>
             <w:rStyle w:val="Hyperlink"/>
@@ -2161,7 +2161,7 @@
             <w:noProof/>
             <w:sz w:val="22"/>
             <w:szCs w:val="22"/>
-            <w:lang w:val="en-US" w:eastAsia="en-US"/>
+            <w:lang/>
           </w:rPr>
           <w:tab/>
         </w:r>
@@ -2191,7 +2191,7 @@
             <w:noProof/>
             <w:webHidden/>
           </w:rPr>
-          <w:instrText xml:space="preserve"> PAGEREF _Toc70419516 \h </w:instrText>
+          <w:instrText xml:space="preserve"> PAGEREF _Toc70542016 \h </w:instrText>
         </w:r>
         <w:r>
           <w:rPr>
@@ -2211,7 +2211,7 @@
             <w:noProof/>
             <w:webHidden/>
           </w:rPr>
-          <w:t>14</w:t>
+          <w:t>15</w:t>
         </w:r>
         <w:r>
           <w:rPr>
@@ -2231,10 +2231,10 @@
           <w:noProof/>
           <w:sz w:val="22"/>
           <w:szCs w:val="22"/>
-          <w:lang w:val="en-US" w:eastAsia="en-US"/>
+          <w:lang/>
         </w:rPr>
       </w:pPr>
-      <w:hyperlink w:anchor="_Toc70419517" w:history="1">
+      <w:hyperlink w:anchor="_Toc70542017" w:history="1">
         <w:r>
           <w:rPr>
             <w:rStyle w:val="Hyperlink"/>
@@ -2249,7 +2249,7 @@
             <w:noProof/>
             <w:sz w:val="22"/>
             <w:szCs w:val="22"/>
-            <w:lang w:val="en-US" w:eastAsia="en-US"/>
+            <w:lang/>
           </w:rPr>
           <w:tab/>
         </w:r>
@@ -2279,7 +2279,7 @@
             <w:noProof/>
             <w:webHidden/>
           </w:rPr>
-          <w:instrText xml:space="preserve"> PAGEREF _Toc70419517 \h </w:instrText>
+          <w:instrText xml:space="preserve"> PAGEREF _Toc70542017 \h </w:instrText>
         </w:r>
         <w:r>
           <w:rPr>
@@ -2299,7 +2299,7 @@
             <w:noProof/>
             <w:webHidden/>
           </w:rPr>
-          <w:t>14</w:t>
+          <w:t>15</w:t>
         </w:r>
         <w:r>
           <w:rPr>
@@ -2319,10 +2319,10 @@
           <w:noProof/>
           <w:sz w:val="22"/>
           <w:szCs w:val="22"/>
-          <w:lang w:val="en-US" w:eastAsia="en-US"/>
+          <w:lang/>
         </w:rPr>
       </w:pPr>
-      <w:hyperlink w:anchor="_Toc70419518" w:history="1">
+      <w:hyperlink w:anchor="_Toc70542018" w:history="1">
         <w:r>
           <w:rPr>
             <w:rStyle w:val="Hyperlink"/>
@@ -2337,7 +2337,7 @@
             <w:noProof/>
             <w:sz w:val="22"/>
             <w:szCs w:val="22"/>
-            <w:lang w:val="en-US" w:eastAsia="en-US"/>
+            <w:lang/>
           </w:rPr>
           <w:tab/>
         </w:r>
@@ -2367,7 +2367,7 @@
             <w:noProof/>
             <w:webHidden/>
           </w:rPr>
-          <w:instrText xml:space="preserve"> PAGEREF _Toc70419518 \h </w:instrText>
+          <w:instrText xml:space="preserve"> PAGEREF _Toc70542018 \h </w:instrText>
         </w:r>
         <w:r>
           <w:rPr>
@@ -2387,7 +2387,7 @@
             <w:noProof/>
             <w:webHidden/>
           </w:rPr>
-          <w:t>14</w:t>
+          <w:t>15</w:t>
         </w:r>
         <w:r>
           <w:rPr>
@@ -2406,10 +2406,10 @@
           <w:bCs w:val="0"/>
           <w:sz w:val="22"/>
           <w:szCs w:val="22"/>
-          <w:lang w:val="en-US" w:eastAsia="en-US"/>
+          <w:lang/>
         </w:rPr>
       </w:pPr>
-      <w:hyperlink w:anchor="_Toc70419519" w:history="1">
+      <w:hyperlink w:anchor="_Toc70542019" w:history="1">
         <w:r>
           <w:rPr>
             <w:rStyle w:val="Hyperlink"/>
@@ -2422,7 +2422,7 @@
             <w:bCs w:val="0"/>
             <w:sz w:val="22"/>
             <w:szCs w:val="22"/>
-            <w:lang w:val="en-US" w:eastAsia="en-US"/>
+            <w:lang/>
           </w:rPr>
           <w:tab/>
         </w:r>
@@ -2430,7 +2430,19 @@
           <w:rPr>
             <w:rStyle w:val="Hyperlink"/>
           </w:rPr>
-          <w:t>Power Good</w:t>
+          <w:t xml:space="preserve">Power </w:t>
+        </w:r>
+        <w:r>
+          <w:rPr>
+            <w:rStyle w:val="Hyperlink"/>
+          </w:rPr>
+          <w:t>G</w:t>
+        </w:r>
+        <w:r>
+          <w:rPr>
+            <w:rStyle w:val="Hyperlink"/>
+          </w:rPr>
+          <w:t>ood</w:t>
         </w:r>
         <w:r>
           <w:rPr>
@@ -2448,7 +2460,7 @@
           <w:rPr>
             <w:webHidden/>
           </w:rPr>
-          <w:instrText xml:space="preserve"> PAGEREF _Toc70419519 \h </w:instrText>
+          <w:instrText xml:space="preserve"> PAGEREF _Toc70542019 \h </w:instrText>
         </w:r>
         <w:r>
           <w:rPr>
@@ -2465,7 +2477,86 @@
           <w:rPr>
             <w:webHidden/>
           </w:rPr>
-          <w:t>14</w:t>
+          <w:t>15</w:t>
+        </w:r>
+        <w:r>
+          <w:rPr>
+            <w:webHidden/>
+          </w:rPr>
+          <w:fldChar w:fldCharType="end"/>
+        </w:r>
+      </w:hyperlink>
+    </w:p>
+    <w:p>
+      <w:pPr>
+        <w:pStyle w:val="TOC2"/>
+        <w:rPr>
+          <w:rFonts w:asciiTheme="minorHAnsi" w:eastAsiaTheme="minorEastAsia" w:hAnsiTheme="minorHAnsi" w:cstheme="minorBidi"/>
+          <w:b w:val="0"/>
+          <w:bCs w:val="0"/>
+          <w:sz w:val="22"/>
+          <w:szCs w:val="22"/>
+          <w:lang/>
+        </w:rPr>
+      </w:pPr>
+      <w:hyperlink w:anchor="_Toc70542020" w:history="1">
+        <w:r>
+          <w:rPr>
+            <w:rStyle w:val="Hyperlink"/>
+          </w:rPr>
+          <w:t>3.3</w:t>
+        </w:r>
+        <w:r>
+          <w:rPr>
+            <w:rFonts w:asciiTheme="minorHAnsi" w:eastAsiaTheme="minorEastAsia" w:hAnsiTheme="minorHAnsi" w:cstheme="minorBidi"/>
+            <w:b w:val="0"/>
+            <w:bCs w:val="0"/>
+            <w:sz w:val="22"/>
+            <w:szCs w:val="22"/>
+            <w:lang/>
+          </w:rPr>
+          <w:tab/>
+        </w:r>
+        <w:r>
+          <w:rPr>
+            <w:rStyle w:val="Hyperlink"/>
+          </w:rPr>
+          <w:t>Optocoupler voorschakel weerstand</w:t>
+        </w:r>
+        <w:r>
+          <w:rPr>
+            <w:webHidden/>
+          </w:rPr>
+          <w:tab/>
+        </w:r>
+        <w:r>
+          <w:rPr>
+            <w:webHidden/>
+          </w:rPr>
+          <w:fldChar w:fldCharType="begin"/>
+        </w:r>
+        <w:r>
+          <w:rPr>
+            <w:webHidden/>
+          </w:rPr>
+          <w:instrText xml:space="preserve"> PAGEREF _Toc70542020 \h </w:instrText>
+        </w:r>
+        <w:r>
+          <w:rPr>
+            <w:webHidden/>
+          </w:rPr>
+        </w:r>
+        <w:r>
+          <w:rPr>
+            <w:webHidden/>
+          </w:rPr>
+          <w:fldChar w:fldCharType="separate"/>
+        </w:r>
+        <w:r>
+          <w:rPr>
+            <w:webHidden/>
+          </w:rPr>
+          <w:t>16</w:t>
         </w:r>
         <w:r>
           <w:rPr>
@@ -2484,45 +2575,44 @@
           <w:noProof/>
           <w:sz w:val="22"/>
           <w:szCs w:val="22"/>
-          <w:lang w:val="en-US" w:eastAsia="en-US"/>
+          <w:lang/>
         </w:rPr>
       </w:pPr>
-      <w:hyperlink w:anchor="_Toc70419520" w:history="1">
-        <m:oMath>
-          <m:r>
-            <w:rPr>
-              <w:rStyle w:val="Hyperlink"/>
-              <w:rFonts w:ascii="Cambria Math" w:hAnsi="Cambria Math"/>
-              <w:noProof/>
-            </w:rPr>
-            <m:t>22V1.14V*56kΩ-56kΩ=</m:t>
-          </m:r>
-          <m:r>
-            <w:rPr>
-              <w:rStyle w:val="Hyperlink"/>
-              <w:rFonts w:ascii="Cambria Math" w:hAnsi="Cambria Math"/>
-              <w:noProof/>
-            </w:rPr>
-            <m:t>1</m:t>
-          </m:r>
-          <m:r>
-            <w:rPr>
-              <w:rStyle w:val="Hyperlink"/>
-              <w:rFonts w:ascii="Cambria Math" w:hAnsi="Cambria Math"/>
-              <w:noProof/>
-            </w:rPr>
-            <m:t>MΩ</m:t>
-          </m:r>
-        </m:oMath>
-        <w:r>
-          <w:rPr>
-            <w:noProof/>
-            <w:webHidden/>
+      <w:hyperlink w:anchor="_Toc70542021" w:history="1">
+        <w:r>
+          <w:rPr>
+            <w:rStyle w:val="Hyperlink"/>
+            <w:noProof/>
+          </w:rPr>
+          <w:t>3.3.1.1</w:t>
+        </w:r>
+        <w:r>
+          <w:rPr>
+            <w:rFonts w:asciiTheme="minorHAnsi" w:eastAsiaTheme="minorEastAsia" w:hAnsiTheme="minorHAnsi" w:cstheme="minorBidi"/>
+            <w:bCs w:val="0"/>
+            <w:noProof/>
+            <w:sz w:val="22"/>
+            <w:szCs w:val="22"/>
+            <w:lang/>
           </w:rPr>
           <w:tab/>
         </w:r>
         <w:r>
           <w:rPr>
+            <w:rStyle w:val="Hyperlink"/>
+            <w:noProof/>
+          </w:rPr>
+          <w:t>eFuse kant</w:t>
+        </w:r>
+        <w:r>
+          <w:rPr>
+            <w:noProof/>
+            <w:webHidden/>
+          </w:rPr>
+          <w:tab/>
+        </w:r>
+        <w:r>
+          <w:rPr>
             <w:noProof/>
             <w:webHidden/>
           </w:rPr>
@@ -2533,7 +2623,7 @@
             <w:noProof/>
             <w:webHidden/>
           </w:rPr>
-          <w:instrText xml:space="preserve"> PAGEREF _Toc70419520 \h </w:instrText>
+          <w:instrText xml:space="preserve"> PAGEREF _Toc70542021 \h </w:instrText>
         </w:r>
         <w:r>
           <w:rPr>
@@ -2553,7 +2643,95 @@
             <w:noProof/>
             <w:webHidden/>
           </w:rPr>
-          <w:t>15</w:t>
+          <w:t>16</w:t>
+        </w:r>
+        <w:r>
+          <w:rPr>
+            <w:noProof/>
+            <w:webHidden/>
+          </w:rPr>
+          <w:fldChar w:fldCharType="end"/>
+        </w:r>
+      </w:hyperlink>
+    </w:p>
+    <w:p>
+      <w:pPr>
+        <w:pStyle w:val="TOC4"/>
+        <w:rPr>
+          <w:rFonts w:asciiTheme="minorHAnsi" w:eastAsiaTheme="minorEastAsia" w:hAnsiTheme="minorHAnsi" w:cstheme="minorBidi"/>
+          <w:bCs w:val="0"/>
+          <w:noProof/>
+          <w:sz w:val="22"/>
+          <w:szCs w:val="22"/>
+          <w:lang/>
+        </w:rPr>
+      </w:pPr>
+      <w:hyperlink w:anchor="_Toc70542022" w:history="1">
+        <w:r>
+          <w:rPr>
+            <w:rStyle w:val="Hyperlink"/>
+            <w:noProof/>
+          </w:rPr>
+          <w:t>3.3.1.2</w:t>
+        </w:r>
+        <w:r>
+          <w:rPr>
+            <w:rFonts w:asciiTheme="minorHAnsi" w:eastAsiaTheme="minorEastAsia" w:hAnsiTheme="minorHAnsi" w:cstheme="minorBidi"/>
+            <w:bCs w:val="0"/>
+            <w:noProof/>
+            <w:sz w:val="22"/>
+            <w:szCs w:val="22"/>
+            <w:lang/>
+          </w:rPr>
+          <w:tab/>
+        </w:r>
+        <w:r>
+          <w:rPr>
+            <w:rStyle w:val="Hyperlink"/>
+            <w:noProof/>
+          </w:rPr>
+          <w:t>Digitale kant</w:t>
+        </w:r>
+        <w:r>
+          <w:rPr>
+            <w:noProof/>
+            <w:webHidden/>
+          </w:rPr>
+          <w:tab/>
+        </w:r>
+        <w:r>
+          <w:rPr>
+            <w:noProof/>
+            <w:webHidden/>
+          </w:rPr>
+          <w:fldChar w:fldCharType="begin"/>
+        </w:r>
+        <w:r>
+          <w:rPr>
+            <w:noProof/>
+            <w:webHidden/>
+          </w:rPr>
+          <w:instrText xml:space="preserve"> PAGEREF _Toc70542022 \h </w:instrText>
+        </w:r>
+        <w:r>
+          <w:rPr>
+            <w:noProof/>
+            <w:webHidden/>
+          </w:rPr>
+        </w:r>
+        <w:r>
+          <w:rPr>
+            <w:noProof/>
+            <w:webHidden/>
+          </w:rPr>
+          <w:fldChar w:fldCharType="separate"/>
+        </w:r>
+        <w:r>
+          <w:rPr>
+            <w:noProof/>
+            <w:webHidden/>
+          </w:rPr>
+          <w:t>16</w:t>
         </w:r>
         <w:r>
           <w:rPr>
@@ -2573,15 +2751,15 @@
           <w:bCs w:val="0"/>
           <w:sz w:val="22"/>
           <w:szCs w:val="22"/>
-          <w:lang w:val="en-US" w:eastAsia="en-US"/>
+          <w:lang/>
         </w:rPr>
       </w:pPr>
-      <w:hyperlink w:anchor="_Toc70419521" w:history="1">
+      <w:hyperlink w:anchor="_Toc70542023" w:history="1">
         <w:r>
           <w:rPr>
             <w:rStyle w:val="Hyperlink"/>
           </w:rPr>
-          <w:t>3.3</w:t>
+          <w:t>3.4</w:t>
         </w:r>
         <w:r>
           <w:rPr>
@@ -2590,7 +2768,7 @@
             <w:bCs w:val="0"/>
             <w:sz w:val="22"/>
             <w:szCs w:val="22"/>
-            <w:lang w:val="en-US" w:eastAsia="en-US"/>
+            <w:lang/>
           </w:rPr>
           <w:tab/>
         </w:r>
@@ -2598,7 +2776,7 @@
           <w:rPr>
             <w:rStyle w:val="Hyperlink"/>
           </w:rPr>
-          <w:t>Optocoupler voorschakel weerstand</w:t>
+          <w:t>Prototype</w:t>
         </w:r>
         <w:r>
           <w:rPr>
@@ -2616,7 +2794,7 @@
           <w:rPr>
             <w:webHidden/>
           </w:rPr>
-          <w:instrText xml:space="preserve"> PAGEREF _Toc70419521 \h </w:instrText>
+          <w:instrText xml:space="preserve"> PAGEREF _Toc70542023 \h </w:instrText>
         </w:r>
         <w:r>
           <w:rPr>
@@ -2633,262 +2811,7 @@
           <w:rPr>
             <w:webHidden/>
           </w:rPr>
-          <w:t>15</w:t>
-        </w:r>
-        <w:r>
-          <w:rPr>
-            <w:webHidden/>
-          </w:rPr>
-          <w:fldChar w:fldCharType="end"/>
-        </w:r>
-      </w:hyperlink>
-    </w:p>
-    <w:p>
-      <w:pPr>
-        <w:pStyle w:val="TOC4"/>
-        <w:rPr>
-          <w:rFonts w:asciiTheme="minorHAnsi" w:eastAsiaTheme="minorEastAsia" w:hAnsiTheme="minorHAnsi" w:cstheme="minorBidi"/>
-          <w:bCs w:val="0"/>
-          <w:noProof/>
-          <w:sz w:val="22"/>
-          <w:szCs w:val="22"/>
-          <w:lang w:val="en-US" w:eastAsia="en-US"/>
-        </w:rPr>
-      </w:pPr>
-      <w:hyperlink w:anchor="_Toc70419522" w:history="1">
-        <w:r>
-          <w:rPr>
-            <w:rStyle w:val="Hyperlink"/>
-            <w:noProof/>
-          </w:rPr>
-          <w:t>3.3.1.1</w:t>
-        </w:r>
-        <w:r>
-          <w:rPr>
-            <w:rFonts w:asciiTheme="minorHAnsi" w:eastAsiaTheme="minorEastAsia" w:hAnsiTheme="minorHAnsi" w:cstheme="minorBidi"/>
-            <w:bCs w:val="0"/>
-            <w:noProof/>
-            <w:sz w:val="22"/>
-            <w:szCs w:val="22"/>
-            <w:lang w:val="en-US" w:eastAsia="en-US"/>
-          </w:rPr>
-          <w:tab/>
-        </w:r>
-        <w:r>
-          <w:rPr>
-            <w:rStyle w:val="Hyperlink"/>
-            <w:noProof/>
-          </w:rPr>
-          <w:t>eFuse kant</w:t>
-        </w:r>
-        <w:r>
-          <w:rPr>
-            <w:noProof/>
-            <w:webHidden/>
-          </w:rPr>
-          <w:tab/>
-        </w:r>
-        <w:r>
-          <w:rPr>
-            <w:noProof/>
-            <w:webHidden/>
-          </w:rPr>
-          <w:fldChar w:fldCharType="begin"/>
-        </w:r>
-        <w:r>
-          <w:rPr>
-            <w:noProof/>
-            <w:webHidden/>
-          </w:rPr>
-          <w:instrText xml:space="preserve"> PAGEREF _Toc70419522 \h </w:instrText>
-        </w:r>
-        <w:r>
-          <w:rPr>
-            <w:noProof/>
-            <w:webHidden/>
-          </w:rPr>
-        </w:r>
-        <w:r>
-          <w:rPr>
-            <w:noProof/>
-            <w:webHidden/>
-          </w:rPr>
-          <w:fldChar w:fldCharType="separate"/>
-        </w:r>
-        <w:r>
-          <w:rPr>
-            <w:noProof/>
-            <w:webHidden/>
-          </w:rPr>
-          <w:t>15</w:t>
-        </w:r>
-        <w:r>
-          <w:rPr>
-            <w:noProof/>
-            <w:webHidden/>
-          </w:rPr>
-          <w:fldChar w:fldCharType="end"/>
-        </w:r>
-      </w:hyperlink>
-    </w:p>
-    <w:p>
-      <w:pPr>
-        <w:pStyle w:val="TOC4"/>
-        <w:rPr>
-          <w:rFonts w:asciiTheme="minorHAnsi" w:eastAsiaTheme="minorEastAsia" w:hAnsiTheme="minorHAnsi" w:cstheme="minorBidi"/>
-          <w:bCs w:val="0"/>
-          <w:noProof/>
-          <w:sz w:val="22"/>
-          <w:szCs w:val="22"/>
-          <w:lang w:val="en-US" w:eastAsia="en-US"/>
-        </w:rPr>
-      </w:pPr>
-      <w:hyperlink w:anchor="_Toc70419523" w:history="1">
-        <w:r>
-          <w:rPr>
-            <w:rStyle w:val="Hyperlink"/>
-            <w:noProof/>
-          </w:rPr>
-          <w:t>3.3.1.2</w:t>
-        </w:r>
-        <w:r>
-          <w:rPr>
-            <w:rFonts w:asciiTheme="minorHAnsi" w:eastAsiaTheme="minorEastAsia" w:hAnsiTheme="minorHAnsi" w:cstheme="minorBidi"/>
-            <w:bCs w:val="0"/>
-            <w:noProof/>
-            <w:sz w:val="22"/>
-            <w:szCs w:val="22"/>
-            <w:lang w:val="en-US" w:eastAsia="en-US"/>
-          </w:rPr>
-          <w:tab/>
-        </w:r>
-        <w:r>
-          <w:rPr>
-            <w:rStyle w:val="Hyperlink"/>
-            <w:noProof/>
-          </w:rPr>
-          <w:t>Digitale kant</w:t>
-        </w:r>
-        <w:r>
-          <w:rPr>
-            <w:noProof/>
-            <w:webHidden/>
-          </w:rPr>
-          <w:tab/>
-        </w:r>
-        <w:r>
-          <w:rPr>
-            <w:noProof/>
-            <w:webHidden/>
-          </w:rPr>
-          <w:fldChar w:fldCharType="begin"/>
-        </w:r>
-        <w:r>
-          <w:rPr>
-            <w:noProof/>
-            <w:webHidden/>
-          </w:rPr>
-          <w:instrText xml:space="preserve"> PAGEREF _Toc70419523 \h </w:instrText>
-        </w:r>
-        <w:r>
-          <w:rPr>
-            <w:noProof/>
-            <w:webHidden/>
-          </w:rPr>
-        </w:r>
-        <w:r>
-          <w:rPr>
-            <w:noProof/>
-            <w:webHidden/>
-          </w:rPr>
-          <w:fldChar w:fldCharType="separate"/>
-        </w:r>
-        <w:r>
-          <w:rPr>
-            <w:noProof/>
-            <w:webHidden/>
-          </w:rPr>
-          <w:t>15</w:t>
-        </w:r>
-        <w:r>
-          <w:rPr>
-            <w:noProof/>
-            <w:webHidden/>
-          </w:rPr>
-          <w:fldChar w:fldCharType="end"/>
-        </w:r>
-      </w:hyperlink>
-    </w:p>
-    <w:p>
-      <w:pPr>
-        <w:pStyle w:val="TOC2"/>
-        <w:rPr>
-          <w:rFonts w:asciiTheme="minorHAnsi" w:eastAsiaTheme="minorEastAsia" w:hAnsiTheme="minorHAnsi" w:cstheme="minorBidi"/>
-          <w:b w:val="0"/>
-          <w:bCs w:val="0"/>
-          <w:sz w:val="22"/>
-          <w:szCs w:val="22"/>
-          <w:lang w:val="en-US" w:eastAsia="en-US"/>
-        </w:rPr>
-      </w:pPr>
-      <w:hyperlink w:anchor="_Toc70419524" w:history="1">
-        <w:r>
-          <w:rPr>
-            <w:rStyle w:val="Hyperlink"/>
-          </w:rPr>
-          <w:t>3.4</w:t>
-        </w:r>
-        <w:r>
-          <w:rPr>
-            <w:rFonts w:asciiTheme="minorHAnsi" w:eastAsiaTheme="minorEastAsia" w:hAnsiTheme="minorHAnsi" w:cstheme="minorBidi"/>
-            <w:b w:val="0"/>
-            <w:bCs w:val="0"/>
-            <w:sz w:val="22"/>
-            <w:szCs w:val="22"/>
-            <w:lang w:val="en-US" w:eastAsia="en-US"/>
-          </w:rPr>
-          <w:tab/>
-        </w:r>
-        <w:r>
-          <w:rPr>
-            <w:rStyle w:val="Hyperlink"/>
-          </w:rPr>
-          <w:t>Prototype</w:t>
-        </w:r>
-        <w:r>
-          <w:rPr>
-            <w:webHidden/>
-          </w:rPr>
-          <w:tab/>
-        </w:r>
-        <w:r>
-          <w:rPr>
-            <w:webHidden/>
-          </w:rPr>
-          <w:fldChar w:fldCharType="begin"/>
-        </w:r>
-        <w:r>
-          <w:rPr>
-            <w:webHidden/>
-          </w:rPr>
-          <w:instrText xml:space="preserve"> PAGEREF _Toc70419524 \h </w:instrText>
-        </w:r>
-        <w:r>
-          <w:rPr>
-            <w:webHidden/>
-          </w:rPr>
-        </w:r>
-        <w:r>
-          <w:rPr>
-            <w:webHidden/>
-          </w:rPr>
-          <w:fldChar w:fldCharType="separate"/>
-        </w:r>
-        <w:r>
-          <w:rPr>
-            <w:webHidden/>
-          </w:rPr>
-          <w:t>15</w:t>
+          <w:t>16</w:t>
         </w:r>
         <w:r>
           <w:rPr>
@@ -2906,13 +2829,14 @@
           <w:bCs w:val="0"/>
           <w:sz w:val="22"/>
           <w:szCs w:val="22"/>
-          <w:lang w:val="en-US" w:eastAsia="en-US"/>
+          <w:lang/>
         </w:rPr>
       </w:pPr>
-      <w:hyperlink w:anchor="_Toc70419525" w:history="1">
+      <w:hyperlink w:anchor="_Toc70542024" w:history="1">
         <w:r>
           <w:rPr>
             <w:rStyle w:val="Hyperlink"/>
+            <w:lang w:val="en-150"/>
           </w:rPr>
           <w:t>3.4.1</w:t>
         </w:r>
@@ -2922,15 +2846,16 @@
             <w:bCs w:val="0"/>
             <w:sz w:val="22"/>
             <w:szCs w:val="22"/>
-            <w:lang w:val="en-US" w:eastAsia="en-US"/>
+            <w:lang/>
           </w:rPr>
           <w:tab/>
         </w:r>
         <w:r>
           <w:rPr>
             <w:rStyle w:val="Hyperlink"/>
-          </w:rPr>
-          <w:t>Schema’s</w:t>
+            <w:lang w:val="en-150"/>
+          </w:rPr>
+          <w:t>Pinout header</w:t>
         </w:r>
         <w:r>
           <w:rPr>
@@ -2948,7 +2873,7 @@
           <w:rPr>
             <w:webHidden/>
           </w:rPr>
-          <w:instrText xml:space="preserve"> PAGEREF _Toc70419525 \h </w:instrText>
+          <w:instrText xml:space="preserve"> PAGEREF _Toc70542024 \h </w:instrText>
         </w:r>
         <w:r>
           <w:rPr>
@@ -2983,10 +2908,10 @@
           <w:bCs w:val="0"/>
           <w:sz w:val="22"/>
           <w:szCs w:val="22"/>
-          <w:lang w:val="en-US" w:eastAsia="en-US"/>
+          <w:lang/>
         </w:rPr>
       </w:pPr>
-      <w:hyperlink w:anchor="_Toc70419526" w:history="1">
+      <w:hyperlink w:anchor="_Toc70542025" w:history="1">
         <w:r>
           <w:rPr>
             <w:rStyle w:val="Hyperlink"/>
@@ -2999,7 +2924,7 @@
             <w:bCs w:val="0"/>
             <w:sz w:val="22"/>
             <w:szCs w:val="22"/>
-            <w:lang w:val="en-US" w:eastAsia="en-US"/>
+            <w:lang/>
           </w:rPr>
           <w:tab/>
         </w:r>
@@ -3007,6 +2932,83 @@
           <w:rPr>
             <w:rStyle w:val="Hyperlink"/>
           </w:rPr>
+          <w:t>Schema’s</w:t>
+        </w:r>
+        <w:r>
+          <w:rPr>
+            <w:webHidden/>
+          </w:rPr>
+          <w:tab/>
+        </w:r>
+        <w:r>
+          <w:rPr>
+            <w:webHidden/>
+          </w:rPr>
+          <w:fldChar w:fldCharType="begin"/>
+        </w:r>
+        <w:r>
+          <w:rPr>
+            <w:webHidden/>
+          </w:rPr>
+          <w:instrText xml:space="preserve"> PAGEREF _Toc70542025 \h </w:instrText>
+        </w:r>
+        <w:r>
+          <w:rPr>
+            <w:webHidden/>
+          </w:rPr>
+        </w:r>
+        <w:r>
+          <w:rPr>
+            <w:webHidden/>
+          </w:rPr>
+          <w:fldChar w:fldCharType="separate"/>
+        </w:r>
+        <w:r>
+          <w:rPr>
+            <w:webHidden/>
+          </w:rPr>
+          <w:t>17</w:t>
+        </w:r>
+        <w:r>
+          <w:rPr>
+            <w:webHidden/>
+          </w:rPr>
+          <w:fldChar w:fldCharType="end"/>
+        </w:r>
+      </w:hyperlink>
+    </w:p>
+    <w:p>
+      <w:pPr>
+        <w:pStyle w:val="TOC3"/>
+        <w:rPr>
+          <w:rFonts w:asciiTheme="minorHAnsi" w:eastAsiaTheme="minorEastAsia" w:hAnsiTheme="minorHAnsi" w:cstheme="minorBidi"/>
+          <w:bCs w:val="0"/>
+          <w:sz w:val="22"/>
+          <w:szCs w:val="22"/>
+          <w:lang/>
+        </w:rPr>
+      </w:pPr>
+      <w:hyperlink w:anchor="_Toc70542026" w:history="1">
+        <w:r>
+          <w:rPr>
+            <w:rStyle w:val="Hyperlink"/>
+          </w:rPr>
+          <w:t>3.4.3</w:t>
+        </w:r>
+        <w:r>
+          <w:rPr>
+            <w:rFonts w:asciiTheme="minorHAnsi" w:eastAsiaTheme="minorEastAsia" w:hAnsiTheme="minorHAnsi" w:cstheme="minorBidi"/>
+            <w:bCs w:val="0"/>
+            <w:sz w:val="22"/>
+            <w:szCs w:val="22"/>
+            <w:lang/>
+          </w:rPr>
+          <w:tab/>
+        </w:r>
+        <w:r>
+          <w:rPr>
+            <w:rStyle w:val="Hyperlink"/>
+          </w:rPr>
           <w:t>PCB</w:t>
         </w:r>
         <w:r>
@@ -3025,7 +3027,7 @@
           <w:rPr>
             <w:webHidden/>
           </w:rPr>
-          <w:instrText xml:space="preserve"> PAGEREF _Toc70419526 \h </w:instrText>
+          <w:instrText xml:space="preserve"> PAGEREF _Toc70542026 \h </w:instrText>
         </w:r>
         <w:r>
           <w:rPr>
@@ -3042,7 +3044,7 @@
           <w:rPr>
             <w:webHidden/>
           </w:rPr>
-          <w:t>17</w:t>
+          <w:t>18</w:t>
         </w:r>
         <w:r>
           <w:rPr>
@@ -3063,10 +3065,10 @@
           <w:noProof/>
           <w:sz w:val="22"/>
           <w:szCs w:val="22"/>
-          <w:lang w:val="en-US" w:eastAsia="en-US"/>
+          <w:lang/>
         </w:rPr>
       </w:pPr>
-      <w:hyperlink w:anchor="_Toc70419527" w:history="1">
+      <w:hyperlink w:anchor="_Toc70542027" w:history="1">
         <w:r>
           <w:rPr>
             <w:rStyle w:val="Hyperlink"/>
@@ -3093,7 +3095,7 @@
             <w:noProof/>
             <w:webHidden/>
           </w:rPr>
-          <w:instrText xml:space="preserve"> PAGEREF _Toc70419527 \h </w:instrText>
+          <w:instrText xml:space="preserve"> PAGEREF _Toc70542027 \h </w:instrText>
         </w:r>
         <w:r>
           <w:rPr>
@@ -3113,7 +3115,7 @@
             <w:noProof/>
             <w:webHidden/>
           </w:rPr>
-          <w:t>18</w:t>
+          <w:t>19</w:t>
         </w:r>
         <w:r>
           <w:rPr>
@@ -3135,10 +3137,10 @@
           <w:noProof/>
           <w:sz w:val="22"/>
           <w:szCs w:val="22"/>
-          <w:lang w:val="en-US" w:eastAsia="en-US"/>
+          <w:lang/>
         </w:rPr>
       </w:pPr>
-      <w:hyperlink w:anchor="_Toc70419528" w:history="1">
+      <w:hyperlink w:anchor="_Toc70542028" w:history="1">
         <w:r>
           <w:rPr>
             <w:rStyle w:val="Hyperlink"/>
@@ -3165,7 +3167,7 @@
             <w:noProof/>
             <w:webHidden/>
           </w:rPr>
-          <w:instrText xml:space="preserve"> PAGEREF _Toc70419528 \h </w:instrText>
+          <w:instrText xml:space="preserve"> PAGEREF _Toc70542028 \h </w:instrText>
         </w:r>
         <w:r>
           <w:rPr>
@@ -3185,7 +3187,7 @@
             <w:noProof/>
             <w:webHidden/>
           </w:rPr>
-          <w:t>19</w:t>
+          <w:t>20</w:t>
         </w:r>
         <w:r>
           <w:rPr>
@@ -3214,7 +3216,7 @@
         <w:pStyle w:val="Kopzondernummer"/>
       </w:pPr>
       <w:bookmarkStart w:id="3" w:name="_Toc163711464"/>
-      <w:bookmarkStart w:id="4" w:name="_Toc70419494"/>
+      <w:bookmarkStart w:id="4" w:name="_Toc70541994"/>
       <w:r>
         <w:lastRenderedPageBreak/>
         <w:t>Inleiding</w:t>
@@ -3231,7 +3233,7 @@
       <w:pPr>
         <w:pStyle w:val="Heading1"/>
       </w:pPr>
-      <w:bookmarkStart w:id="5" w:name="_Toc70419495"/>
+      <w:bookmarkStart w:id="5" w:name="_Toc70541995"/>
       <w:r>
         <w:lastRenderedPageBreak/>
         <w:t>blokschema</w:t>
@@ -3310,7 +3312,7 @@
       <w:pPr>
         <w:pStyle w:val="Heading1"/>
       </w:pPr>
-      <w:bookmarkStart w:id="6" w:name="_Toc70419496"/>
+      <w:bookmarkStart w:id="6" w:name="_Toc70541996"/>
       <w:r>
         <w:lastRenderedPageBreak/>
         <w:t>Software</w:t>
@@ -3321,7 +3323,7 @@
       <w:pPr>
         <w:pStyle w:val="Heading2"/>
       </w:pPr>
-      <w:bookmarkStart w:id="7" w:name="_Toc70419497"/>
+      <w:bookmarkStart w:id="7" w:name="_Toc70541997"/>
       <w:proofErr w:type="spellStart"/>
       <w:r>
         <w:t>IDE’s</w:t>
@@ -3340,26 +3342,13 @@
       </w:r>
       <w:proofErr w:type="spellEnd"/>
       <w:r>
-        <w:t xml:space="preserve"> voor </w:t>
-      </w:r>
-      <w:proofErr w:type="spellStart"/>
-      <w:r>
-        <w:t>Atmel</w:t>
-      </w:r>
-      <w:proofErr w:type="spellEnd"/>
-      <w:r>
-        <w:t xml:space="preserve"> </w:t>
+        <w:t xml:space="preserve"> voor Atmel </w:t>
       </w:r>
       <w:r>
         <w:t>SAM (</w:t>
       </w:r>
-      <w:proofErr w:type="spellStart"/>
-      <w:r>
-        <w:t>arduino</w:t>
-      </w:r>
-      <w:proofErr w:type="spellEnd"/>
-      <w:r>
-        <w:t xml:space="preserve"> </w:t>
+      <w:r>
+        <w:t xml:space="preserve">arduino </w:t>
       </w:r>
       <w:proofErr w:type="spellStart"/>
       <w:r>
@@ -3408,11 +3397,9 @@
             <w:tcW w:w="1817" w:type="dxa"/>
           </w:tcPr>
           <w:p>
-            <w:proofErr w:type="spellStart"/>
             <w:r>
               <w:t>PlatformIO</w:t>
             </w:r>
-            <w:proofErr w:type="spellEnd"/>
           </w:p>
         </w:tc>
         <w:tc>
@@ -3505,10 +3492,12 @@
           </w:tcPr>
           <w:p>
             <w:proofErr w:type="spellStart"/>
+            <w:proofErr w:type="gramStart"/>
             <w:r>
               <w:t>custom</w:t>
             </w:r>
             <w:proofErr w:type="spellEnd"/>
+            <w:proofErr w:type="gramEnd"/>
           </w:p>
         </w:tc>
         <w:tc>
@@ -3516,13 +3505,8 @@
             <w:tcW w:w="1817" w:type="dxa"/>
           </w:tcPr>
           <w:p>
-            <w:proofErr w:type="spellStart"/>
-            <w:r>
-              <w:t>VSCode</w:t>
-            </w:r>
-            <w:proofErr w:type="spellEnd"/>
-            <w:r>
-              <w:t>, …</w:t>
+            <w:r>
+              <w:t>VSCode, …</w:t>
             </w:r>
           </w:p>
         </w:tc>
@@ -3532,6 +3516,7 @@
           </w:tcPr>
           <w:p>
             <w:proofErr w:type="spellStart"/>
+            <w:proofErr w:type="gramStart"/>
             <w:r>
               <w:t>Custom</w:t>
             </w:r>
@@ -3539,29 +3524,17 @@
             <w:r>
               <w:t>(</w:t>
             </w:r>
+            <w:proofErr w:type="gramEnd"/>
+            <w:r>
+              <w:t xml:space="preserve">arduino </w:t>
+            </w:r>
             <w:proofErr w:type="spellStart"/>
             <w:r>
-              <w:t>arduino</w:t>
+              <w:t>ide</w:t>
             </w:r>
             <w:proofErr w:type="spellEnd"/>
             <w:r>
-              <w:t xml:space="preserve"> </w:t>
-            </w:r>
-            <w:proofErr w:type="spellStart"/>
-            <w:r>
-              <w:t>ide</w:t>
-            </w:r>
-            <w:proofErr w:type="spellEnd"/>
-            <w:r>
-              <w:t xml:space="preserve"> 2 is bijna identiek aan </w:t>
-            </w:r>
-            <w:proofErr w:type="spellStart"/>
-            <w:r>
-              <w:t>VSCode</w:t>
-            </w:r>
-            <w:proofErr w:type="spellEnd"/>
-            <w:r>
-              <w:t>)</w:t>
+              <w:t xml:space="preserve"> 2 is bijna identiek aan VSCode)</w:t>
             </w:r>
           </w:p>
         </w:tc>
@@ -3699,15 +3672,7 @@
           </w:tcPr>
           <w:p>
             <w:r>
-              <w:t xml:space="preserve">Mogelijk met extra software vooral voor </w:t>
-            </w:r>
-            <w:proofErr w:type="spellStart"/>
-            <w:r>
-              <w:t>arduino</w:t>
-            </w:r>
-            <w:proofErr w:type="spellEnd"/>
-            <w:r>
-              <w:t xml:space="preserve"> bordjes</w:t>
+              <w:t>Mogelijk met extra software vooral voor arduino bordjes</w:t>
             </w:r>
           </w:p>
         </w:tc>
@@ -3848,12 +3813,17 @@
               <w:t xml:space="preserve">MPLAB Code </w:t>
             </w:r>
             <w:proofErr w:type="spellStart"/>
+            <w:proofErr w:type="gramStart"/>
             <w:r>
               <w:t>Configurator</w:t>
             </w:r>
             <w:proofErr w:type="spellEnd"/>
             <w:r>
-              <w:t xml:space="preserve">(GUI controller </w:t>
+              <w:t>(</w:t>
+            </w:r>
+            <w:proofErr w:type="gramEnd"/>
+            <w:r>
+              <w:t xml:space="preserve">GUI controller </w:t>
             </w:r>
             <w:proofErr w:type="spellStart"/>
             <w:r>
@@ -3871,15 +3841,7 @@
           </w:tcPr>
           <w:p>
             <w:r>
-              <w:t xml:space="preserve">Support voor </w:t>
-            </w:r>
-            <w:proofErr w:type="spellStart"/>
-            <w:r>
-              <w:t>arduino</w:t>
-            </w:r>
-            <w:proofErr w:type="spellEnd"/>
-            <w:r>
-              <w:t xml:space="preserve"> en veel andere platforms en </w:t>
+              <w:t xml:space="preserve">Support voor arduino en veel andere platforms en </w:t>
             </w:r>
             <w:proofErr w:type="spellStart"/>
             <w:r>
@@ -3946,13 +3908,8 @@
     <w:p/>
     <w:p>
       <w:r>
-        <w:t xml:space="preserve">Mijn keuze hier is </w:t>
-      </w:r>
-      <w:proofErr w:type="spellStart"/>
-      <w:r>
-        <w:t>PlatformIO</w:t>
-      </w:r>
-      <w:proofErr w:type="spellEnd"/>
+        <w:t>Mijn keuze hier is PlatformIO</w:t>
+      </w:r>
       <w:r>
         <w:t>. Heeft de meeste functionaliteit en is gratis.</w:t>
       </w:r>
@@ -3961,7 +3918,7 @@
       <w:pPr>
         <w:pStyle w:val="Heading2"/>
       </w:pPr>
-      <w:bookmarkStart w:id="9" w:name="_Toc70419498"/>
+      <w:bookmarkStart w:id="9" w:name="_Toc70541998"/>
       <w:r>
         <w:t>User interface</w:t>
       </w:r>
@@ -3971,47 +3928,18 @@
       <w:pPr>
         <w:pStyle w:val="Heading3"/>
       </w:pPr>
-      <w:bookmarkStart w:id="10" w:name="_Toc70419499"/>
-      <w:proofErr w:type="spellStart"/>
-      <w:r>
-        <w:t>Modbus</w:t>
-      </w:r>
-      <w:proofErr w:type="spellEnd"/>
-      <w:r>
-        <w:t xml:space="preserve"> over virtual com port</w:t>
+      <w:bookmarkStart w:id="10" w:name="_Toc70541999"/>
+      <w:r>
+        <w:t>Modbus over virtual com port</w:t>
       </w:r>
       <w:bookmarkEnd w:id="10"/>
     </w:p>
     <w:p>
       <w:r>
-        <w:t xml:space="preserve">Voor communicatie met een computer is er gekozen voor </w:t>
-      </w:r>
-      <w:proofErr w:type="spellStart"/>
-      <w:r>
-        <w:t>Modbus</w:t>
-      </w:r>
-      <w:proofErr w:type="spellEnd"/>
-      <w:r>
-        <w:t xml:space="preserve"> RTU. Dit is een gestandaardiseerd protocol</w:t>
-      </w:r>
-      <w:r>
-        <w:t xml:space="preserve">. Hierdoor kan ik gemakkelijk data van de </w:t>
-      </w:r>
-      <w:proofErr w:type="spellStart"/>
-      <w:r>
-        <w:t>eFuse</w:t>
-      </w:r>
-      <w:proofErr w:type="spellEnd"/>
-      <w:r>
-        <w:t xml:space="preserve"> binnen nemen en data sturen naar de </w:t>
-      </w:r>
-      <w:proofErr w:type="spellStart"/>
-      <w:r>
-        <w:t>eFuse</w:t>
-      </w:r>
-      <w:proofErr w:type="spellEnd"/>
-      <w:r>
-        <w:t>.</w:t>
+        <w:t>Voor communicatie met een computer is er gekozen voor Modbus RTU. Dit is een gestandaardiseerd protocol</w:t>
+      </w:r>
+      <w:r>
+        <w:t>. Hierdoor kan ik gemakkelijk data van de eFuse binnen nemen en data sturen naar de eFuse.</w:t>
       </w:r>
     </w:p>
     <w:p/>
@@ -4019,14 +3947,12 @@
       <w:pPr>
         <w:pStyle w:val="Heading4"/>
       </w:pPr>
-      <w:bookmarkStart w:id="11" w:name="_Toc70419500"/>
-      <w:proofErr w:type="spellStart"/>
+      <w:bookmarkStart w:id="11" w:name="_Toc70542000"/>
       <w:r>
         <w:lastRenderedPageBreak/>
         <w:t>Coils</w:t>
       </w:r>
       <w:bookmarkEnd w:id="11"/>
-      <w:proofErr w:type="spellEnd"/>
     </w:p>
     <w:tbl>
       <w:tblPr>
@@ -4055,13 +3981,8 @@
             <w:tcW w:w="2004" w:type="dxa"/>
           </w:tcPr>
           <w:p>
-            <w:proofErr w:type="spellStart"/>
-            <w:r>
-              <w:t>Coil</w:t>
-            </w:r>
-            <w:proofErr w:type="spellEnd"/>
-            <w:r>
-              <w:t xml:space="preserve"> name</w:t>
+            <w:r>
+              <w:t>Coil name</w:t>
             </w:r>
           </w:p>
         </w:tc>
@@ -4298,7 +4219,7 @@
           </w:tcPr>
           <w:p>
             <w:r>
-              <w:t>…</w:t>
+              <w:t>Arduino led</w:t>
             </w:r>
           </w:p>
         </w:tc>
@@ -4308,7 +4229,7 @@
           </w:tcPr>
           <w:p>
             <w:r>
-              <w:t>…</w:t>
+              <w:t>Led van de arduino</w:t>
             </w:r>
           </w:p>
         </w:tc>
@@ -4327,12 +4248,31 @@
       <w:r>
         <w:t xml:space="preserve"> op 1 wordt gezet worden de andere op 0 gezet.</w:t>
       </w:r>
+      <w:r>
+        <w:t xml:space="preserve"> Als je een instelling op 0 zet </w:t>
+      </w:r>
+      <w:proofErr w:type="gramStart"/>
+      <w:r>
+        <w:t>word</w:t>
+      </w:r>
+      <w:proofErr w:type="gramEnd"/>
+      <w:r>
+        <w:t xml:space="preserve"> de </w:t>
+      </w:r>
+      <w:proofErr w:type="spellStart"/>
+      <w:r>
+        <w:t>efuse</w:t>
+      </w:r>
+      <w:proofErr w:type="spellEnd"/>
+      <w:r>
+        <w:t xml:space="preserve"> uitgeschakeld.</w:t>
+      </w:r>
     </w:p>
     <w:p>
       <w:pPr>
         <w:pStyle w:val="Heading4"/>
       </w:pPr>
-      <w:bookmarkStart w:id="12" w:name="_Toc70419501"/>
+      <w:bookmarkStart w:id="12" w:name="_Toc70542001"/>
       <w:r>
         <w:t>Registers</w:t>
       </w:r>
@@ -4346,10 +4286,12 @@
         <w:t xml:space="preserve">  </w:t>
       </w:r>
       <w:proofErr w:type="spellStart"/>
+      <w:proofErr w:type="gramStart"/>
       <w:r>
         <w:t>temprature</w:t>
       </w:r>
       <w:proofErr w:type="spellEnd"/>
+      <w:proofErr w:type="gramEnd"/>
       <w:r>
         <w:t>?</w:t>
       </w:r>
@@ -4358,7 +4300,7 @@
       <w:pPr>
         <w:pStyle w:val="Heading4"/>
       </w:pPr>
-      <w:bookmarkStart w:id="13" w:name="_Toc70419502"/>
+      <w:bookmarkStart w:id="13" w:name="_Toc70542002"/>
       <w:proofErr w:type="spellStart"/>
       <w:r>
         <w:t>Inputs</w:t>
@@ -4462,21 +4404,7 @@
               <w:rPr>
                 <w:lang w:val="en-150"/>
               </w:rPr>
-              <w:t xml:space="preserve">Is de </w:t>
-            </w:r>
-            <w:proofErr w:type="spellStart"/>
-            <w:r>
-              <w:rPr>
-                <w:lang w:val="en-150"/>
-              </w:rPr>
-              <w:t>eFuse</w:t>
-            </w:r>
-            <w:proofErr w:type="spellEnd"/>
-            <w:r>
-              <w:rPr>
-                <w:lang w:val="en-150"/>
-              </w:rPr>
-              <w:t xml:space="preserve"> </w:t>
+              <w:t xml:space="preserve">Is de eFuse </w:t>
             </w:r>
             <w:r>
               <w:rPr>
@@ -4487,16 +4415,75 @@
           </w:p>
         </w:tc>
       </w:tr>
+      <w:tr>
+        <w:tc>
+          <w:tcPr>
+            <w:tcW w:w="685" w:type="dxa"/>
+          </w:tcPr>
+          <w:p>
+            <w:r>
+              <w:t>2</w:t>
+            </w:r>
+          </w:p>
+        </w:tc>
+        <w:tc>
+          <w:tcPr>
+            <w:tcW w:w="2004" w:type="dxa"/>
+          </w:tcPr>
+          <w:p>
+            <w:proofErr w:type="spellStart"/>
+            <w:r>
+              <w:t>Fault</w:t>
+            </w:r>
+            <w:proofErr w:type="spellEnd"/>
+          </w:p>
+        </w:tc>
+        <w:tc>
+          <w:tcPr>
+            <w:tcW w:w="6095" w:type="dxa"/>
+          </w:tcPr>
+          <w:p>
+            <w:r>
+              <w:t>Er is een fout opgetreden (</w:t>
+            </w:r>
+            <w:proofErr w:type="spellStart"/>
+            <w:r>
+              <w:t>overvolt</w:t>
+            </w:r>
+            <w:proofErr w:type="spellEnd"/>
+            <w:r>
+              <w:t xml:space="preserve">, </w:t>
+            </w:r>
+            <w:proofErr w:type="spellStart"/>
+            <w:r>
+              <w:t>undervolt</w:t>
+            </w:r>
+            <w:proofErr w:type="spellEnd"/>
+            <w:r>
+              <w:t xml:space="preserve"> of </w:t>
+            </w:r>
+            <w:proofErr w:type="spellStart"/>
+            <w:r>
+              <w:t>overcurrent</w:t>
+            </w:r>
+            <w:proofErr w:type="spellEnd"/>
+            <w:r>
+              <w:t>)</w:t>
+            </w:r>
+          </w:p>
+        </w:tc>
+      </w:tr>
     </w:tbl>
     <w:p>
       <w:pPr>
         <w:pStyle w:val="Heading4"/>
       </w:pPr>
-      <w:bookmarkStart w:id="14" w:name="_Toc70419503"/>
+      <w:bookmarkStart w:id="14" w:name="_Toc70542003"/>
       <w:r>
         <w:rPr>
           <w:lang w:val="en-150"/>
         </w:rPr>
+        <w:lastRenderedPageBreak/>
         <w:t>Finite</w:t>
       </w:r>
       <w:r>
@@ -4516,9 +4503,9 @@
           <w:noProof/>
         </w:rPr>
         <w:drawing>
-          <wp:inline distT="0" distB="0" distL="0" distR="0" wp14:anchorId="6B3AA5FC" wp14:editId="220560E1">
-            <wp:extent cx="5652135" cy="3345815"/>
-            <wp:effectExtent l="0" t="0" r="5715" b="6985"/>
+          <wp:inline distT="0" distB="0" distL="0" distR="0" wp14:anchorId="6B3AA5FC" wp14:editId="3F140D66">
+            <wp:extent cx="5219700" cy="3089833"/>
+            <wp:effectExtent l="0" t="0" r="0" b="0"/>
             <wp:docPr id="6" name="Picture 6"/>
             <wp:cNvGraphicFramePr>
               <a:graphicFrameLocks xmlns:a="http://schemas.openxmlformats.org/drawingml/2006/main" noChangeAspect="1"/>
@@ -4548,7 +4535,7 @@
                   <pic:spPr bwMode="auto">
                     <a:xfrm>
                       <a:off x="0" y="0"/>
-                      <a:ext cx="5652135" cy="3345815"/>
+                      <a:ext cx="5233697" cy="3098118"/>
                     </a:xfrm>
                     <a:prstGeom prst="rect">
                       <a:avLst/>
@@ -4569,7 +4556,7 @@
       <w:pPr>
         <w:pStyle w:val="Heading4"/>
       </w:pPr>
-      <w:bookmarkStart w:id="15" w:name="_Toc70419504"/>
+      <w:bookmarkStart w:id="15" w:name="_Toc70542004"/>
       <w:r>
         <w:lastRenderedPageBreak/>
         <w:t xml:space="preserve">Control </w:t>
@@ -4651,7 +4638,7 @@
       <w:pPr>
         <w:pStyle w:val="Heading1"/>
       </w:pPr>
-      <w:bookmarkStart w:id="16" w:name="_Toc70419505"/>
+      <w:bookmarkStart w:id="16" w:name="_Toc70542005"/>
       <w:r>
         <w:lastRenderedPageBreak/>
         <w:t>Hardware</w:t>
@@ -4662,7 +4649,7 @@
       <w:pPr>
         <w:pStyle w:val="Heading2"/>
       </w:pPr>
-      <w:bookmarkStart w:id="17" w:name="_Toc70419506"/>
+      <w:bookmarkStart w:id="17" w:name="_Toc70542006"/>
       <w:r>
         <w:t>Component</w:t>
       </w:r>
@@ -4675,13 +4662,13 @@
       <w:pPr>
         <w:pStyle w:val="Heading3"/>
       </w:pPr>
-      <w:bookmarkStart w:id="18" w:name="_Toc70419507"/>
-      <w:proofErr w:type="spellStart"/>
+      <w:bookmarkStart w:id="18" w:name="_Toc70542007"/>
+      <w:proofErr w:type="gramStart"/>
       <w:r>
         <w:t>eFuse</w:t>
       </w:r>
       <w:bookmarkEnd w:id="18"/>
-      <w:proofErr w:type="spellEnd"/>
+      <w:proofErr w:type="gramEnd"/>
     </w:p>
     <w:tbl>
       <w:tblPr>
@@ -4722,7 +4709,7 @@
                 <w:color w:val="000000"/>
               </w:rPr>
             </w:pPr>
-            <w:proofErr w:type="spellStart"/>
+            <w:proofErr w:type="gramStart"/>
             <w:r>
               <w:rPr>
                 <w:rFonts w:ascii="Calibri" w:hAnsi="Calibri"/>
@@ -4744,7 +4731,7 @@
               </w:rPr>
               <w:t>use</w:t>
             </w:r>
-            <w:proofErr w:type="spellEnd"/>
+            <w:proofErr w:type="gramEnd"/>
           </w:p>
         </w:tc>
         <w:tc>
@@ -5826,7 +5813,7 @@
       <w:pPr>
         <w:pStyle w:val="Heading3"/>
       </w:pPr>
-      <w:bookmarkStart w:id="19" w:name="_Toc70419508"/>
+      <w:bookmarkStart w:id="19" w:name="_Toc70542008"/>
       <w:r>
         <w:t>ESD en overspanning beveiliging</w:t>
       </w:r>
@@ -5836,7 +5823,7 @@
       <w:pPr>
         <w:pStyle w:val="Heading4"/>
       </w:pPr>
-      <w:bookmarkStart w:id="20" w:name="_Toc70419509"/>
+      <w:bookmarkStart w:id="20" w:name="_Toc70542009"/>
       <w:r>
         <w:t>Ingang</w:t>
       </w:r>
@@ -5871,7 +5858,7 @@
       <w:pPr>
         <w:pStyle w:val="Heading4"/>
       </w:pPr>
-      <w:bookmarkStart w:id="21" w:name="_Toc70419510"/>
+      <w:bookmarkStart w:id="21" w:name="_Toc70542010"/>
       <w:r>
         <w:t>Uitgang</w:t>
       </w:r>
@@ -5905,13 +5892,13 @@
       <w:pPr>
         <w:pStyle w:val="Heading2"/>
       </w:pPr>
-      <w:bookmarkStart w:id="22" w:name="_Toc70419511"/>
-      <w:proofErr w:type="spellStart"/>
+      <w:bookmarkStart w:id="22" w:name="_Toc70542011"/>
+      <w:proofErr w:type="gramStart"/>
       <w:r>
         <w:lastRenderedPageBreak/>
         <w:t>eFuse</w:t>
       </w:r>
-      <w:proofErr w:type="spellEnd"/>
+      <w:proofErr w:type="gramEnd"/>
       <w:r>
         <w:t xml:space="preserve"> TPS26631</w:t>
       </w:r>
@@ -5963,7 +5950,7 @@
       <w:pPr>
         <w:pStyle w:val="Heading3"/>
       </w:pPr>
-      <w:bookmarkStart w:id="23" w:name="_Toc70419512"/>
+      <w:bookmarkStart w:id="23" w:name="_Toc70542012"/>
       <w:r>
         <w:t>Spanning</w:t>
       </w:r>
@@ -6045,7 +6032,7 @@
       <w:pPr>
         <w:pStyle w:val="Heading4"/>
       </w:pPr>
-      <w:bookmarkStart w:id="24" w:name="_Toc70419513"/>
+      <w:bookmarkStart w:id="24" w:name="_Toc70542013"/>
       <w:r>
         <w:t>LCL-classes</w:t>
       </w:r>
@@ -7764,7 +7751,7 @@
       <w:pPr>
         <w:pStyle w:val="Heading4"/>
       </w:pPr>
-      <w:bookmarkStart w:id="25" w:name="_Toc70419514"/>
+      <w:bookmarkStart w:id="25" w:name="_Toc70542014"/>
       <w:r>
         <w:t>Extra instelpunten</w:t>
       </w:r>
@@ -8247,7 +8234,7 @@
         <w:t>24k,</w:t>
       </w:r>
       <w:r>
-        <w:t>51K//91k</w:t>
+        <w:t>91k</w:t>
       </w:r>
       <w:r>
         <w:t>:</w:t>
@@ -8420,7 +8407,7 @@
           <w:bCs w:val="0"/>
         </w:rPr>
       </w:pPr>
-      <w:bookmarkStart w:id="26" w:name="_Toc70419515"/>
+      <w:bookmarkStart w:id="26" w:name="_Toc70542015"/>
       <w:r>
         <w:rPr>
           <w:bCs w:val="0"/>
@@ -8482,7 +8469,7 @@
       <w:pPr>
         <w:pStyle w:val="Heading4"/>
       </w:pPr>
-      <w:bookmarkStart w:id="27" w:name="_Toc70419516"/>
+      <w:bookmarkStart w:id="27" w:name="_Toc70542016"/>
       <w:r>
         <w:t>Class1</w:t>
       </w:r>
@@ -8628,7 +8615,7 @@
       <w:pPr>
         <w:pStyle w:val="Heading4"/>
       </w:pPr>
-      <w:bookmarkStart w:id="28" w:name="_Toc70419517"/>
+      <w:bookmarkStart w:id="28" w:name="_Toc70542017"/>
       <w:r>
         <w:t>Cl</w:t>
       </w:r>
@@ -8786,7 +8773,7 @@
       <w:pPr>
         <w:pStyle w:val="Heading4"/>
       </w:pPr>
-      <w:bookmarkStart w:id="29" w:name="_Toc70419518"/>
+      <w:bookmarkStart w:id="29" w:name="_Toc70542018"/>
       <w:r>
         <w:t>Class 3</w:t>
       </w:r>
@@ -8935,7 +8922,7 @@
       <w:pPr>
         <w:pStyle w:val="Heading3"/>
       </w:pPr>
-      <w:bookmarkStart w:id="30" w:name="_Toc70419519"/>
+      <w:bookmarkStart w:id="30" w:name="_Toc70542019"/>
       <w:r>
         <w:t xml:space="preserve">Power </w:t>
       </w:r>
@@ -8987,7 +8974,6 @@
           </wp:inline>
         </w:drawing>
       </w:r>
-      <w:bookmarkStart w:id="31" w:name="_Toc70419520"/>
     </w:p>
     <w:p>
       <m:oMathPara>
@@ -9111,13 +9097,12 @@
           </m:r>
         </m:oMath>
       </m:oMathPara>
-      <w:bookmarkEnd w:id="31"/>
     </w:p>
     <w:p>
       <w:pPr>
         <w:pStyle w:val="Heading2"/>
       </w:pPr>
-      <w:bookmarkStart w:id="32" w:name="_Toc70419521"/>
+      <w:bookmarkStart w:id="31" w:name="_Toc70542020"/>
       <w:r>
         <w:lastRenderedPageBreak/>
         <w:t>Optocoupler</w:t>
@@ -9125,22 +9110,22 @@
       <w:r>
         <w:t xml:space="preserve"> voorschakel weerstand</w:t>
       </w:r>
+      <w:bookmarkEnd w:id="31"/>
+    </w:p>
+    <w:p>
+      <w:pPr>
+        <w:pStyle w:val="Heading4"/>
+      </w:pPr>
+      <w:bookmarkStart w:id="32" w:name="_Toc70542021"/>
+      <w:proofErr w:type="gramStart"/>
+      <w:r>
+        <w:t>eFuse</w:t>
+      </w:r>
+      <w:proofErr w:type="gramEnd"/>
+      <w:r>
+        <w:t xml:space="preserve"> kant</w:t>
+      </w:r>
       <w:bookmarkEnd w:id="32"/>
-    </w:p>
-    <w:p>
-      <w:pPr>
-        <w:pStyle w:val="Heading4"/>
-      </w:pPr>
-      <w:bookmarkStart w:id="33" w:name="_Toc70419522"/>
-      <w:proofErr w:type="spellStart"/>
-      <w:r>
-        <w:t>eFuse</w:t>
-      </w:r>
-      <w:proofErr w:type="spellEnd"/>
-      <w:r>
-        <w:t xml:space="preserve"> kant</w:t>
-      </w:r>
-      <w:bookmarkEnd w:id="33"/>
     </w:p>
     <w:p>
       <w:r>
@@ -9346,11 +9331,11 @@
       <w:pPr>
         <w:pStyle w:val="Heading4"/>
       </w:pPr>
-      <w:bookmarkStart w:id="34" w:name="_Toc70419523"/>
+      <w:bookmarkStart w:id="33" w:name="_Toc70542022"/>
       <w:r>
         <w:t>Digitale kant</w:t>
       </w:r>
-      <w:bookmarkEnd w:id="34"/>
+      <w:bookmarkEnd w:id="33"/>
     </w:p>
     <w:p>
       <w:r>
@@ -9416,11 +9401,11 @@
       <w:pPr>
         <w:pStyle w:val="Heading2"/>
       </w:pPr>
-      <w:bookmarkStart w:id="35" w:name="_Toc70419524"/>
+      <w:bookmarkStart w:id="34" w:name="_Toc70542023"/>
       <w:r>
         <w:t>Prototype</w:t>
       </w:r>
-      <w:bookmarkEnd w:id="35"/>
+      <w:bookmarkEnd w:id="34"/>
     </w:p>
     <w:p>
       <w:r>
@@ -9514,8 +9499,402 @@
     <w:p>
       <w:pPr>
         <w:pStyle w:val="Heading3"/>
-      </w:pPr>
-      <w:bookmarkStart w:id="36" w:name="_Toc70419525"/>
+        <w:rPr>
+          <w:lang w:val="en-150"/>
+        </w:rPr>
+      </w:pPr>
+      <w:bookmarkStart w:id="35" w:name="_Toc70542024"/>
+      <w:r>
+        <w:rPr>
+          <w:lang w:val="en-150"/>
+        </w:rPr>
+        <w:t>Pinout header</w:t>
+      </w:r>
+      <w:bookmarkEnd w:id="35"/>
+    </w:p>
+    <w:p>
+      <w:pPr>
+        <w:pStyle w:val="ListParagraph"/>
+        <w:numPr>
+          <w:ilvl w:val="0"/>
+          <w:numId w:val="23"/>
+        </w:numPr>
+        <w:rPr>
+          <w:lang w:val="en-150"/>
+        </w:rPr>
+      </w:pPr>
+      <w:r>
+        <w:rPr>
+          <w:lang w:val="en-150"/>
+        </w:rPr>
+        <w:t>GND</w:t>
+      </w:r>
+    </w:p>
+    <w:p>
+      <w:pPr>
+        <w:pStyle w:val="ListParagraph"/>
+        <w:numPr>
+          <w:ilvl w:val="0"/>
+          <w:numId w:val="23"/>
+        </w:numPr>
+        <w:rPr>
+          <w:lang w:val="en-150"/>
+        </w:rPr>
+      </w:pPr>
+      <w:r>
+        <w:rPr>
+          <w:lang w:val="en-150"/>
+        </w:rPr>
+        <w:t>Relay</w:t>
+      </w:r>
+    </w:p>
+    <w:p>
+      <w:pPr>
+        <w:pStyle w:val="ListParagraph"/>
+        <w:numPr>
+          <w:ilvl w:val="0"/>
+          <w:numId w:val="23"/>
+        </w:numPr>
+        <w:rPr>
+          <w:lang w:val="en-150"/>
+        </w:rPr>
+      </w:pPr>
+      <w:proofErr w:type="spellStart"/>
+      <w:r>
+        <w:rPr>
+          <w:lang w:val="en-150"/>
+        </w:rPr>
+        <w:t>Ilim</w:t>
+      </w:r>
+      <w:proofErr w:type="spellEnd"/>
+      <w:r>
+        <w:rPr>
+          <w:lang w:val="en-150"/>
+        </w:rPr>
+        <w:t xml:space="preserve"> 4.2A</w:t>
+      </w:r>
+    </w:p>
+    <w:p>
+      <w:pPr>
+        <w:pStyle w:val="ListParagraph"/>
+        <w:numPr>
+          <w:ilvl w:val="0"/>
+          <w:numId w:val="23"/>
+        </w:numPr>
+        <w:rPr>
+          <w:lang w:val="en-150"/>
+        </w:rPr>
+      </w:pPr>
+      <w:proofErr w:type="spellStart"/>
+      <w:r>
+        <w:rPr>
+          <w:lang w:val="en-150"/>
+        </w:rPr>
+        <w:t>Ilim</w:t>
+      </w:r>
+      <w:proofErr w:type="spellEnd"/>
+      <w:r>
+        <w:rPr>
+          <w:lang w:val="en-150"/>
+        </w:rPr>
+        <w:t xml:space="preserve"> 2.8A</w:t>
+      </w:r>
+    </w:p>
+    <w:p>
+      <w:pPr>
+        <w:pStyle w:val="ListParagraph"/>
+        <w:numPr>
+          <w:ilvl w:val="0"/>
+          <w:numId w:val="23"/>
+        </w:numPr>
+        <w:rPr>
+          <w:lang w:val="en-150"/>
+        </w:rPr>
+      </w:pPr>
+      <w:proofErr w:type="spellStart"/>
+      <w:r>
+        <w:rPr>
+          <w:lang w:val="en-150"/>
+        </w:rPr>
+        <w:t>Ilim</w:t>
+      </w:r>
+      <w:proofErr w:type="spellEnd"/>
+      <w:r>
+        <w:rPr>
+          <w:lang w:val="en-150"/>
+        </w:rPr>
+        <w:t xml:space="preserve"> 1.4A</w:t>
+      </w:r>
+    </w:p>
+    <w:p>
+      <w:pPr>
+        <w:pStyle w:val="ListParagraph"/>
+        <w:numPr>
+          <w:ilvl w:val="0"/>
+          <w:numId w:val="23"/>
+        </w:numPr>
+        <w:rPr>
+          <w:lang w:val="en-150"/>
+        </w:rPr>
+      </w:pPr>
+      <w:proofErr w:type="spellStart"/>
+      <w:r>
+        <w:rPr>
+          <w:lang w:val="en-150"/>
+        </w:rPr>
+        <w:t>Ovp</w:t>
+      </w:r>
+      <w:r>
+        <w:rPr>
+          <w:lang w:val="en-150"/>
+        </w:rPr>
+        <w:t>_s</w:t>
+      </w:r>
+      <w:proofErr w:type="spellEnd"/>
+      <w:r>
+        <w:rPr>
+          <w:lang w:val="en-150"/>
+        </w:rPr>
+        <w:t xml:space="preserve"> </w:t>
+      </w:r>
+      <w:proofErr w:type="gramStart"/>
+      <w:r>
+        <w:rPr>
+          <w:lang w:val="en-150"/>
+        </w:rPr>
+        <w:t>pull</w:t>
+      </w:r>
+      <w:proofErr w:type="gramEnd"/>
+      <w:r>
+        <w:rPr>
+          <w:lang w:val="en-150"/>
+        </w:rPr>
+        <w:t xml:space="preserve"> down </w:t>
+      </w:r>
+      <w:proofErr w:type="spellStart"/>
+      <w:r>
+        <w:rPr>
+          <w:lang w:val="en-150"/>
+        </w:rPr>
+        <w:t>voor</w:t>
+      </w:r>
+      <w:proofErr w:type="spellEnd"/>
+      <w:r>
+        <w:rPr>
+          <w:lang w:val="en-150"/>
+        </w:rPr>
+        <w:t xml:space="preserve"> 12V of 22V tot 38V</w:t>
+      </w:r>
+    </w:p>
+    <w:p>
+      <w:pPr>
+        <w:pStyle w:val="ListParagraph"/>
+        <w:numPr>
+          <w:ilvl w:val="0"/>
+          <w:numId w:val="23"/>
+        </w:numPr>
+        <w:rPr>
+          <w:lang w:val="en-150"/>
+        </w:rPr>
+      </w:pPr>
+      <w:proofErr w:type="spellStart"/>
+      <w:r>
+        <w:rPr>
+          <w:lang w:val="en-150"/>
+        </w:rPr>
+        <w:t>Imon</w:t>
+      </w:r>
+      <w:proofErr w:type="spellEnd"/>
+      <w:r>
+        <w:rPr>
+          <w:lang w:val="en-150"/>
+        </w:rPr>
+        <w:t xml:space="preserve"> </w:t>
+      </w:r>
+      <w:proofErr w:type="spellStart"/>
+      <w:r>
+        <w:rPr>
+          <w:lang w:val="en-150"/>
+        </w:rPr>
+        <w:t>niet</w:t>
+      </w:r>
+      <w:proofErr w:type="spellEnd"/>
+      <w:r>
+        <w:rPr>
+          <w:lang w:val="en-150"/>
+        </w:rPr>
+        <w:t xml:space="preserve"> </w:t>
+      </w:r>
+      <w:proofErr w:type="spellStart"/>
+      <w:r>
+        <w:rPr>
+          <w:lang w:val="en-150"/>
+        </w:rPr>
+        <w:t>gebruikt</w:t>
+      </w:r>
+      <w:proofErr w:type="spellEnd"/>
+    </w:p>
+    <w:p>
+      <w:pPr>
+        <w:pStyle w:val="ListParagraph"/>
+        <w:numPr>
+          <w:ilvl w:val="0"/>
+          <w:numId w:val="23"/>
+        </w:numPr>
+        <w:rPr>
+          <w:lang w:val="en-150"/>
+        </w:rPr>
+      </w:pPr>
+      <w:r>
+        <w:rPr>
+          <w:lang w:val="en-150"/>
+        </w:rPr>
+        <w:t xml:space="preserve">SHDN pull down </w:t>
+      </w:r>
+      <w:proofErr w:type="spellStart"/>
+      <w:r>
+        <w:rPr>
+          <w:lang w:val="en-150"/>
+        </w:rPr>
+        <w:t>voor</w:t>
+      </w:r>
+      <w:proofErr w:type="spellEnd"/>
+      <w:r>
+        <w:rPr>
+          <w:lang w:val="en-150"/>
+        </w:rPr>
+        <w:t xml:space="preserve"> </w:t>
+      </w:r>
+      <w:proofErr w:type="gramStart"/>
+      <w:r>
+        <w:rPr>
+          <w:lang w:val="en-150"/>
+        </w:rPr>
+        <w:t>shutdown</w:t>
+      </w:r>
+      <w:proofErr w:type="gramEnd"/>
+    </w:p>
+    <w:p>
+      <w:pPr>
+        <w:pStyle w:val="ListParagraph"/>
+        <w:numPr>
+          <w:ilvl w:val="0"/>
+          <w:numId w:val="23"/>
+        </w:numPr>
+        <w:rPr>
+          <w:lang w:val="en-150"/>
+        </w:rPr>
+      </w:pPr>
+      <w:r>
+        <w:rPr>
+          <w:lang w:val="en-150"/>
+        </w:rPr>
+        <w:t>Fault output</w:t>
+      </w:r>
+    </w:p>
+    <w:p>
+      <w:pPr>
+        <w:pStyle w:val="ListParagraph"/>
+        <w:numPr>
+          <w:ilvl w:val="0"/>
+          <w:numId w:val="23"/>
+        </w:numPr>
+        <w:rPr>
+          <w:lang w:val="en-150"/>
+        </w:rPr>
+      </w:pPr>
+      <w:proofErr w:type="spellStart"/>
+      <w:r>
+        <w:rPr>
+          <w:lang w:val="en-150"/>
+        </w:rPr>
+        <w:t>Pgood</w:t>
+      </w:r>
+      <w:proofErr w:type="spellEnd"/>
+      <w:r>
+        <w:rPr>
+          <w:lang w:val="en-150"/>
+        </w:rPr>
+        <w:t xml:space="preserve"> output</w:t>
+      </w:r>
+    </w:p>
+    <w:p>
+      <w:pPr>
+        <w:pStyle w:val="ListParagraph"/>
+        <w:numPr>
+          <w:ilvl w:val="0"/>
+          <w:numId w:val="23"/>
+        </w:numPr>
+        <w:rPr>
+          <w:lang w:val="en-150"/>
+        </w:rPr>
+      </w:pPr>
+      <w:proofErr w:type="spellStart"/>
+      <w:r>
+        <w:rPr>
+          <w:lang w:val="en-150"/>
+        </w:rPr>
+        <w:t>Uvp_s</w:t>
+      </w:r>
+      <w:proofErr w:type="spellEnd"/>
+      <w:r>
+        <w:rPr>
+          <w:lang w:val="en-150"/>
+        </w:rPr>
+        <w:t xml:space="preserve"> </w:t>
+      </w:r>
+      <w:proofErr w:type="gramStart"/>
+      <w:r>
+        <w:rPr>
+          <w:lang w:val="en-150"/>
+        </w:rPr>
+        <w:t>pull</w:t>
+      </w:r>
+      <w:proofErr w:type="gramEnd"/>
+      <w:r>
+        <w:rPr>
+          <w:lang w:val="en-150"/>
+        </w:rPr>
+        <w:t xml:space="preserve"> down </w:t>
+      </w:r>
+      <w:proofErr w:type="spellStart"/>
+      <w:r>
+        <w:rPr>
+          <w:lang w:val="en-150"/>
+        </w:rPr>
+        <w:t>voor</w:t>
+      </w:r>
+      <w:proofErr w:type="spellEnd"/>
+      <w:r>
+        <w:rPr>
+          <w:lang w:val="en-150"/>
+        </w:rPr>
+        <w:t xml:space="preserve"> 12V of 5V</w:t>
+      </w:r>
+    </w:p>
+    <w:p>
+      <w:pPr>
+        <w:pStyle w:val="ListParagraph"/>
+        <w:numPr>
+          <w:ilvl w:val="0"/>
+          <w:numId w:val="23"/>
+        </w:numPr>
+        <w:rPr>
+          <w:lang w:val="en-150"/>
+        </w:rPr>
+      </w:pPr>
+      <w:r>
+        <w:rPr>
+          <w:lang w:val="en-150"/>
+        </w:rPr>
+        <w:t>3.3V</w:t>
+      </w:r>
+    </w:p>
+    <w:p>
+      <w:pPr>
+        <w:pStyle w:val="Heading3"/>
+      </w:pPr>
+      <w:bookmarkStart w:id="36" w:name="_Toc70542025"/>
       <w:r>
         <w:lastRenderedPageBreak/>
         <w:t>Schema’s</w:t>
@@ -9613,7 +9992,7 @@
       <w:pPr>
         <w:pStyle w:val="Heading3"/>
       </w:pPr>
-      <w:bookmarkStart w:id="37" w:name="_Toc70419526"/>
+      <w:bookmarkStart w:id="37" w:name="_Toc70542026"/>
       <w:r>
         <w:lastRenderedPageBreak/>
         <w:t>PCB</w:t>
@@ -9750,7 +10129,7 @@
         </w:rPr>
       </w:pPr>
       <w:bookmarkStart w:id="38" w:name="_Toc163711469"/>
-      <w:bookmarkStart w:id="39" w:name="_Toc70419527"/>
+      <w:bookmarkStart w:id="39" w:name="_Toc70542027"/>
       <w:r>
         <w:lastRenderedPageBreak/>
         <w:t>besluit</w:t>
@@ -9774,7 +10153,7 @@
         <w:pStyle w:val="Kopzondernummer"/>
       </w:pPr>
       <w:bookmarkStart w:id="40" w:name="_Toc163711470"/>
-      <w:bookmarkStart w:id="41" w:name="_Toc70419528"/>
+      <w:bookmarkStart w:id="41" w:name="_Toc70542028"/>
       <w:r>
         <w:lastRenderedPageBreak/>
         <w:t>Literatuurlijst</w:t>
@@ -9796,7 +10175,7 @@
 </file>
 
 <file path=word/endnotes.xml><?xml version="1.0" encoding="utf-8"?>
-<w:endnotes xmlns:wpc="http://schemas.microsoft.com/office/word/2010/wordprocessingCanvas" xmlns:cx="http://schemas.microsoft.com/office/drawing/2014/chartex" xmlns:cx1="http://schemas.microsoft.com/office/drawing/2015/9/8/chartex" xmlns:cx2="http://schemas.microsoft.com/office/drawing/2015/10/21/chartex" xmlns:cx3="http://schemas.microsoft.com/office/drawing/2016/5/9/chartex" xmlns:cx4="http://schemas.microsoft.com/office/drawing/2016/5/10/chartex" xmlns:cx5="http://schemas.microsoft.com/office/drawing/2016/5/11/chartex" xmlns:cx6="http://schemas.microsoft.com/office/drawing/2016/5/12/chartex" xmlns:cx7="http://schemas.microsoft.com/office/drawing/2016/5/13/chartex" xmlns:cx8="http://schemas.microsoft.com/office/drawing/2016/5/14/chartex" xmlns:mc="http://schemas.openxmlformats.org/markup-compatibility/2006" xmlns:aink="http://schemas.microsoft.com/office/drawing/2016/ink" xmlns:am3d="http://schemas.microsoft.com/office/drawing/2017/model3d" xmlns:o="urn:schemas-microsoft-com:office:office" xmlns:r="http://schemas.openxmlformats.org/officeDocument/2006/relationships" xmlns:m="http://schemas.openxmlformats.org/officeDocument/2006/math" xmlns:v="urn:schemas-microsoft-com:vml" xmlns:wp14="http://schemas.microsoft.com/office/word/2010/wordprocessingDrawing" xmlns:wp="http://schemas.openxmlformats.org/drawingml/2006/wordprocessingDrawing" xmlns:w10="urn:schemas-microsoft-com:office:word" xmlns:w="http://schemas.openxmlformats.org/wordprocessingml/2006/main" xmlns:w14="http://schemas.microsoft.com/office/word/2010/wordml" xmlns:w15="http://schemas.microsoft.com/office/word/2012/wordml" xmlns:w16cex="http://schemas.microsoft.com/office/word/2018/wordml/cex" xmlns:w16cid="http://schemas.microsoft.com/office/word/2016/wordml/cid" xmlns:w16="http://schemas.microsoft.com/office/word/2018/wordml" xmlns:w16se="http://schemas.microsoft.com/office/word/2015/wordml/symex" xmlns:wpg="http://schemas.microsoft.com/office/word/2010/wordprocessingGroup" xmlns:wpi="http://schemas.microsoft.com/office/word/2010/wordprocessingInk" xmlns:wne="http://schemas.microsoft.com/office/word/2006/wordml" xmlns:wps="http://schemas.microsoft.com/office/word/2010/wordprocessingShape" mc:Ignorable="w14 w15 w16se w16cid w16 w16cex wp14">
+<w:endnotes xmlns:wpc="http://schemas.microsoft.com/office/word/2010/wordprocessingCanvas" xmlns:cx="http://schemas.microsoft.com/office/drawing/2014/chartex" xmlns:cx1="http://schemas.microsoft.com/office/drawing/2015/9/8/chartex" xmlns:cx2="http://schemas.microsoft.com/office/drawing/2015/10/21/chartex" xmlns:cx3="http://schemas.microsoft.com/office/drawing/2016/5/9/chartex" xmlns:cx4="http://schemas.microsoft.com/office/drawing/2016/5/10/chartex" xmlns:cx5="http://schemas.microsoft.com/office/drawing/2016/5/11/chartex" xmlns:cx6="http://schemas.microsoft.com/office/drawing/2016/5/12/chartex" xmlns:cx7="http://schemas.microsoft.com/office/drawing/2016/5/13/chartex" xmlns:cx8="http://schemas.microsoft.com/office/drawing/2016/5/14/chartex" xmlns:mc="http://schemas.openxmlformats.org/markup-compatibility/2006" xmlns:aink="http://schemas.microsoft.com/office/drawing/2016/ink" xmlns:am3d="http://schemas.microsoft.com/office/drawing/2017/model3d" xmlns:o="urn:schemas-microsoft-com:office:office" xmlns:r="http://schemas.openxmlformats.org/officeDocument/2006/relationships" xmlns:m="http://schemas.openxmlformats.org/officeDocument/2006/math" xmlns:v="urn:schemas-microsoft-com:vml" xmlns:wp14="http://schemas.microsoft.com/office/word/2010/wordprocessingDrawing" xmlns:wp="http://schemas.openxmlformats.org/drawingml/2006/wordprocessingDrawing" xmlns:w10="urn:schemas-microsoft-com:office:word" xmlns:w="http://schemas.openxmlformats.org/wordprocessingml/2006/main" xmlns:w14="http://schemas.microsoft.com/office/word/2010/wordml" xmlns:w15="http://schemas.microsoft.com/office/word/2012/wordml" xmlns:w16cex="http://schemas.microsoft.com/office/word/2018/wordml/cex" xmlns:w16cid="http://schemas.microsoft.com/office/word/2016/wordml/cid" xmlns:w16="http://schemas.microsoft.com/office/word/2018/wordml" xmlns:w16sdtdh="http://schemas.microsoft.com/office/word/2020/wordml/sdtdatahash" xmlns:w16se="http://schemas.microsoft.com/office/word/2015/wordml/symex" xmlns:wpg="http://schemas.microsoft.com/office/word/2010/wordprocessingGroup" xmlns:wpi="http://schemas.microsoft.com/office/word/2010/wordprocessingInk" xmlns:wne="http://schemas.microsoft.com/office/word/2006/wordml" xmlns:wps="http://schemas.microsoft.com/office/word/2010/wordprocessingShape" mc:Ignorable="w14 w15 w16se w16cid w16 w16cex w16sdtdh wp14">
   <w:endnote w:type="separator" w:id="-1">
     <w:p>
       <w:r>
@@ -9815,7 +10194,7 @@
 </file>
 
 <file path=word/footer1.xml><?xml version="1.0" encoding="utf-8"?>
-<w:ftr xmlns:wpc="http://schemas.microsoft.com/office/word/2010/wordprocessingCanvas" xmlns:cx="http://schemas.microsoft.com/office/drawing/2014/chartex" xmlns:cx1="http://schemas.microsoft.com/office/drawing/2015/9/8/chartex" xmlns:cx2="http://schemas.microsoft.com/office/drawing/2015/10/21/chartex" xmlns:cx3="http://schemas.microsoft.com/office/drawing/2016/5/9/chartex" xmlns:cx4="http://schemas.microsoft.com/office/drawing/2016/5/10/chartex" xmlns:cx5="http://schemas.microsoft.com/office/drawing/2016/5/11/chartex" xmlns:cx6="http://schemas.microsoft.com/office/drawing/2016/5/12/chartex" xmlns:cx7="http://schemas.microsoft.com/office/drawing/2016/5/13/chartex" xmlns:cx8="http://schemas.microsoft.com/office/drawing/2016/5/14/chartex" xmlns:mc="http://schemas.openxmlformats.org/markup-compatibility/2006" xmlns:aink="http://schemas.microsoft.com/office/drawing/2016/ink" xmlns:am3d="http://schemas.microsoft.com/office/drawing/2017/model3d" xmlns:o="urn:schemas-microsoft-com:office:office" xmlns:r="http://schemas.openxmlformats.org/officeDocument/2006/relationships" xmlns:m="http://schemas.openxmlformats.org/officeDocument/2006/math" xmlns:v="urn:schemas-microsoft-com:vml" xmlns:wp14="http://schemas.microsoft.com/office/word/2010/wordprocessingDrawing" xmlns:wp="http://schemas.openxmlformats.org/drawingml/2006/wordprocessingDrawing" xmlns:w10="urn:schemas-microsoft-com:office:word" xmlns:w="http://schemas.openxmlformats.org/wordprocessingml/2006/main" xmlns:w14="http://schemas.microsoft.com/office/word/2010/wordml" xmlns:w15="http://schemas.microsoft.com/office/word/2012/wordml" xmlns:w16cex="http://schemas.microsoft.com/office/word/2018/wordml/cex" xmlns:w16cid="http://schemas.microsoft.com/office/word/2016/wordml/cid" xmlns:w16="http://schemas.microsoft.com/office/word/2018/wordml" xmlns:w16se="http://schemas.microsoft.com/office/word/2015/wordml/symex" xmlns:wpg="http://schemas.microsoft.com/office/word/2010/wordprocessingGroup" xmlns:wpi="http://schemas.microsoft.com/office/word/2010/wordprocessingInk" xmlns:wne="http://schemas.microsoft.com/office/word/2006/wordml" xmlns:wps="http://schemas.microsoft.com/office/word/2010/wordprocessingShape" mc:Ignorable="w14 w15 w16se w16cid w16 w16cex wp14">
+<w:ftr xmlns:wpc="http://schemas.microsoft.com/office/word/2010/wordprocessingCanvas" xmlns:cx="http://schemas.microsoft.com/office/drawing/2014/chartex" xmlns:cx1="http://schemas.microsoft.com/office/drawing/2015/9/8/chartex" xmlns:cx2="http://schemas.microsoft.com/office/drawing/2015/10/21/chartex" xmlns:cx3="http://schemas.microsoft.com/office/drawing/2016/5/9/chartex" xmlns:cx4="http://schemas.microsoft.com/office/drawing/2016/5/10/chartex" xmlns:cx5="http://schemas.microsoft.com/office/drawing/2016/5/11/chartex" xmlns:cx6="http://schemas.microsoft.com/office/drawing/2016/5/12/chartex" xmlns:cx7="http://schemas.microsoft.com/office/drawing/2016/5/13/chartex" xmlns:cx8="http://schemas.microsoft.com/office/drawing/2016/5/14/chartex" xmlns:mc="http://schemas.openxmlformats.org/markup-compatibility/2006" xmlns:aink="http://schemas.microsoft.com/office/drawing/2016/ink" xmlns:am3d="http://schemas.microsoft.com/office/drawing/2017/model3d" xmlns:o="urn:schemas-microsoft-com:office:office" xmlns:r="http://schemas.openxmlformats.org/officeDocument/2006/relationships" xmlns:m="http://schemas.openxmlformats.org/officeDocument/2006/math" xmlns:v="urn:schemas-microsoft-com:vml" xmlns:wp14="http://schemas.microsoft.com/office/word/2010/wordprocessingDrawing" xmlns:wp="http://schemas.openxmlformats.org/drawingml/2006/wordprocessingDrawing" xmlns:w10="urn:schemas-microsoft-com:office:word" xmlns:w="http://schemas.openxmlformats.org/wordprocessingml/2006/main" xmlns:w14="http://schemas.microsoft.com/office/word/2010/wordml" xmlns:w15="http://schemas.microsoft.com/office/word/2012/wordml" xmlns:w16cex="http://schemas.microsoft.com/office/word/2018/wordml/cex" xmlns:w16cid="http://schemas.microsoft.com/office/word/2016/wordml/cid" xmlns:w16="http://schemas.microsoft.com/office/word/2018/wordml" xmlns:w16sdtdh="http://schemas.microsoft.com/office/word/2020/wordml/sdtdatahash" xmlns:w16se="http://schemas.microsoft.com/office/word/2015/wordml/symex" xmlns:wpg="http://schemas.microsoft.com/office/word/2010/wordprocessingGroup" xmlns:wpi="http://schemas.microsoft.com/office/word/2010/wordprocessingInk" xmlns:wne="http://schemas.microsoft.com/office/word/2006/wordml" xmlns:wps="http://schemas.microsoft.com/office/word/2010/wordprocessingShape" mc:Ignorable="w14 w15 w16se w16cid w16 w16cex w16sdtdh wp14">
   <w:p>
     <w:pPr>
       <w:pStyle w:val="Footer"/>
@@ -9836,7 +10215,7 @@
 </file>
 
 <file path=word/footer2.xml><?xml version="1.0" encoding="utf-8"?>
-<w:ftr xmlns:wpc="http://schemas.microsoft.com/office/word/2010/wordprocessingCanvas" xmlns:cx="http://schemas.microsoft.com/office/drawing/2014/chartex" xmlns:cx1="http://schemas.microsoft.com/office/drawing/2015/9/8/chartex" xmlns:cx2="http://schemas.microsoft.com/office/drawing/2015/10/21/chartex" xmlns:cx3="http://schemas.microsoft.com/office/drawing/2016/5/9/chartex" xmlns:cx4="http://schemas.microsoft.com/office/drawing/2016/5/10/chartex" xmlns:cx5="http://schemas.microsoft.com/office/drawing/2016/5/11/chartex" xmlns:cx6="http://schemas.microsoft.com/office/drawing/2016/5/12/chartex" xmlns:cx7="http://schemas.microsoft.com/office/drawing/2016/5/13/chartex" xmlns:cx8="http://schemas.microsoft.com/office/drawing/2016/5/14/chartex" xmlns:mc="http://schemas.openxmlformats.org/markup-compatibility/2006" xmlns:aink="http://schemas.microsoft.com/office/drawing/2016/ink" xmlns:am3d="http://schemas.microsoft.com/office/drawing/2017/model3d" xmlns:o="urn:schemas-microsoft-com:office:office" xmlns:r="http://schemas.openxmlformats.org/officeDocument/2006/relationships" xmlns:m="http://schemas.openxmlformats.org/officeDocument/2006/math" xmlns:v="urn:schemas-microsoft-com:vml" xmlns:wp14="http://schemas.microsoft.com/office/word/2010/wordprocessingDrawing" xmlns:wp="http://schemas.openxmlformats.org/drawingml/2006/wordprocessingDrawing" xmlns:w10="urn:schemas-microsoft-com:office:word" xmlns:w="http://schemas.openxmlformats.org/wordprocessingml/2006/main" xmlns:w14="http://schemas.microsoft.com/office/word/2010/wordml" xmlns:w15="http://schemas.microsoft.com/office/word/2012/wordml" xmlns:w16cex="http://schemas.microsoft.com/office/word/2018/wordml/cex" xmlns:w16cid="http://schemas.microsoft.com/office/word/2016/wordml/cid" xmlns:w16="http://schemas.microsoft.com/office/word/2018/wordml" xmlns:w16se="http://schemas.microsoft.com/office/word/2015/wordml/symex" xmlns:wpg="http://schemas.microsoft.com/office/word/2010/wordprocessingGroup" xmlns:wpi="http://schemas.microsoft.com/office/word/2010/wordprocessingInk" xmlns:wne="http://schemas.microsoft.com/office/word/2006/wordml" xmlns:wps="http://schemas.microsoft.com/office/word/2010/wordprocessingShape" mc:Ignorable="w14 w15 w16se w16cid w16 w16cex wp14">
+<w:ftr xmlns:wpc="http://schemas.microsoft.com/office/word/2010/wordprocessingCanvas" xmlns:cx="http://schemas.microsoft.com/office/drawing/2014/chartex" xmlns:cx1="http://schemas.microsoft.com/office/drawing/2015/9/8/chartex" xmlns:cx2="http://schemas.microsoft.com/office/drawing/2015/10/21/chartex" xmlns:cx3="http://schemas.microsoft.com/office/drawing/2016/5/9/chartex" xmlns:cx4="http://schemas.microsoft.com/office/drawing/2016/5/10/chartex" xmlns:cx5="http://schemas.microsoft.com/office/drawing/2016/5/11/chartex" xmlns:cx6="http://schemas.microsoft.com/office/drawing/2016/5/12/chartex" xmlns:cx7="http://schemas.microsoft.com/office/drawing/2016/5/13/chartex" xmlns:cx8="http://schemas.microsoft.com/office/drawing/2016/5/14/chartex" xmlns:mc="http://schemas.openxmlformats.org/markup-compatibility/2006" xmlns:aink="http://schemas.microsoft.com/office/drawing/2016/ink" xmlns:am3d="http://schemas.microsoft.com/office/drawing/2017/model3d" xmlns:o="urn:schemas-microsoft-com:office:office" xmlns:r="http://schemas.openxmlformats.org/officeDocument/2006/relationships" xmlns:m="http://schemas.openxmlformats.org/officeDocument/2006/math" xmlns:v="urn:schemas-microsoft-com:vml" xmlns:wp14="http://schemas.microsoft.com/office/word/2010/wordprocessingDrawing" xmlns:wp="http://schemas.openxmlformats.org/drawingml/2006/wordprocessingDrawing" xmlns:w10="urn:schemas-microsoft-com:office:word" xmlns:w="http://schemas.openxmlformats.org/wordprocessingml/2006/main" xmlns:w14="http://schemas.microsoft.com/office/word/2010/wordml" xmlns:w15="http://schemas.microsoft.com/office/word/2012/wordml" xmlns:w16cex="http://schemas.microsoft.com/office/word/2018/wordml/cex" xmlns:w16cid="http://schemas.microsoft.com/office/word/2016/wordml/cid" xmlns:w16="http://schemas.microsoft.com/office/word/2018/wordml" xmlns:w16sdtdh="http://schemas.microsoft.com/office/word/2020/wordml/sdtdatahash" xmlns:w16se="http://schemas.microsoft.com/office/word/2015/wordml/symex" xmlns:wpg="http://schemas.microsoft.com/office/word/2010/wordprocessingGroup" xmlns:wpi="http://schemas.microsoft.com/office/word/2010/wordprocessingInk" xmlns:wne="http://schemas.microsoft.com/office/word/2006/wordml" xmlns:wps="http://schemas.microsoft.com/office/word/2010/wordprocessingShape" mc:Ignorable="w14 w15 w16se w16cid w16 w16cex w16sdtdh wp14">
   <w:p>
     <w:pPr>
       <w:pStyle w:val="Footer"/>
@@ -9849,7 +10228,7 @@
 </file>
 
 <file path=word/footnotes.xml><?xml version="1.0" encoding="utf-8"?>
-<w:footnotes xmlns:wpc="http://schemas.microsoft.com/office/word/2010/wordprocessingCanvas" xmlns:cx="http://schemas.microsoft.com/office/drawing/2014/chartex" xmlns:cx1="http://schemas.microsoft.com/office/drawing/2015/9/8/chartex" xmlns:cx2="http://schemas.microsoft.com/office/drawing/2015/10/21/chartex" xmlns:cx3="http://schemas.microsoft.com/office/drawing/2016/5/9/chartex" xmlns:cx4="http://schemas.microsoft.com/office/drawing/2016/5/10/chartex" xmlns:cx5="http://schemas.microsoft.com/office/drawing/2016/5/11/chartex" xmlns:cx6="http://schemas.microsoft.com/office/drawing/2016/5/12/chartex" xmlns:cx7="http://schemas.microsoft.com/office/drawing/2016/5/13/chartex" xmlns:cx8="http://schemas.microsoft.com/office/drawing/2016/5/14/chartex" xmlns:mc="http://schemas.openxmlformats.org/markup-compatibility/2006" xmlns:aink="http://schemas.microsoft.com/office/drawing/2016/ink" xmlns:am3d="http://schemas.microsoft.com/office/drawing/2017/model3d" xmlns:o="urn:schemas-microsoft-com:office:office" xmlns:r="http://schemas.openxmlformats.org/officeDocument/2006/relationships" xmlns:m="http://schemas.openxmlformats.org/officeDocument/2006/math" xmlns:v="urn:schemas-microsoft-com:vml" xmlns:wp14="http://schemas.microsoft.com/office/word/2010/wordprocessingDrawing" xmlns:wp="http://schemas.openxmlformats.org/drawingml/2006/wordprocessingDrawing" xmlns:w10="urn:schemas-microsoft-com:office:word" xmlns:w="http://schemas.openxmlformats.org/wordprocessingml/2006/main" xmlns:w14="http://schemas.microsoft.com/office/word/2010/wordml" xmlns:w15="http://schemas.microsoft.com/office/word/2012/wordml" xmlns:w16cex="http://schemas.microsoft.com/office/word/2018/wordml/cex" xmlns:w16cid="http://schemas.microsoft.com/office/word/2016/wordml/cid" xmlns:w16="http://schemas.microsoft.com/office/word/2018/wordml" xmlns:w16se="http://schemas.microsoft.com/office/word/2015/wordml/symex" xmlns:wpg="http://schemas.microsoft.com/office/word/2010/wordprocessingGroup" xmlns:wpi="http://schemas.microsoft.com/office/word/2010/wordprocessingInk" xmlns:wne="http://schemas.microsoft.com/office/word/2006/wordml" xmlns:wps="http://schemas.microsoft.com/office/word/2010/wordprocessingShape" mc:Ignorable="w14 w15 w16se w16cid w16 w16cex wp14">
+<w:footnotes xmlns:wpc="http://schemas.microsoft.com/office/word/2010/wordprocessingCanvas" xmlns:cx="http://schemas.microsoft.com/office/drawing/2014/chartex" xmlns:cx1="http://schemas.microsoft.com/office/drawing/2015/9/8/chartex" xmlns:cx2="http://schemas.microsoft.com/office/drawing/2015/10/21/chartex" xmlns:cx3="http://schemas.microsoft.com/office/drawing/2016/5/9/chartex" xmlns:cx4="http://schemas.microsoft.com/office/drawing/2016/5/10/chartex" xmlns:cx5="http://schemas.microsoft.com/office/drawing/2016/5/11/chartex" xmlns:cx6="http://schemas.microsoft.com/office/drawing/2016/5/12/chartex" xmlns:cx7="http://schemas.microsoft.com/office/drawing/2016/5/13/chartex" xmlns:cx8="http://schemas.microsoft.com/office/drawing/2016/5/14/chartex" xmlns:mc="http://schemas.openxmlformats.org/markup-compatibility/2006" xmlns:aink="http://schemas.microsoft.com/office/drawing/2016/ink" xmlns:am3d="http://schemas.microsoft.com/office/drawing/2017/model3d" xmlns:o="urn:schemas-microsoft-com:office:office" xmlns:r="http://schemas.openxmlformats.org/officeDocument/2006/relationships" xmlns:m="http://schemas.openxmlformats.org/officeDocument/2006/math" xmlns:v="urn:schemas-microsoft-com:vml" xmlns:wp14="http://schemas.microsoft.com/office/word/2010/wordprocessingDrawing" xmlns:wp="http://schemas.openxmlformats.org/drawingml/2006/wordprocessingDrawing" xmlns:w10="urn:schemas-microsoft-com:office:word" xmlns:w="http://schemas.openxmlformats.org/wordprocessingml/2006/main" xmlns:w14="http://schemas.microsoft.com/office/word/2010/wordml" xmlns:w15="http://schemas.microsoft.com/office/word/2012/wordml" xmlns:w16cex="http://schemas.microsoft.com/office/word/2018/wordml/cex" xmlns:w16cid="http://schemas.microsoft.com/office/word/2016/wordml/cid" xmlns:w16="http://schemas.microsoft.com/office/word/2018/wordml" xmlns:w16sdtdh="http://schemas.microsoft.com/office/word/2020/wordml/sdtdatahash" xmlns:w16se="http://schemas.microsoft.com/office/word/2015/wordml/symex" xmlns:wpg="http://schemas.microsoft.com/office/word/2010/wordprocessingGroup" xmlns:wpi="http://schemas.microsoft.com/office/word/2010/wordprocessingInk" xmlns:wne="http://schemas.microsoft.com/office/word/2006/wordml" xmlns:wps="http://schemas.microsoft.com/office/word/2010/wordprocessingShape" mc:Ignorable="w14 w15 w16se w16cid w16 w16cex w16sdtdh wp14">
   <w:footnote w:type="separator" w:id="-1">
     <w:p>
       <w:r>
@@ -9868,7 +10247,7 @@
 </file>
 
 <file path=word/header1.xml><?xml version="1.0" encoding="utf-8"?>
-<w:hdr xmlns:wpc="http://schemas.microsoft.com/office/word/2010/wordprocessingCanvas" xmlns:cx="http://schemas.microsoft.com/office/drawing/2014/chartex" xmlns:cx1="http://schemas.microsoft.com/office/drawing/2015/9/8/chartex" xmlns:cx2="http://schemas.microsoft.com/office/drawing/2015/10/21/chartex" xmlns:cx3="http://schemas.microsoft.com/office/drawing/2016/5/9/chartex" xmlns:cx4="http://schemas.microsoft.com/office/drawing/2016/5/10/chartex" xmlns:cx5="http://schemas.microsoft.com/office/drawing/2016/5/11/chartex" xmlns:cx6="http://schemas.microsoft.com/office/drawing/2016/5/12/chartex" xmlns:cx7="http://schemas.microsoft.com/office/drawing/2016/5/13/chartex" xmlns:cx8="http://schemas.microsoft.com/office/drawing/2016/5/14/chartex" xmlns:mc="http://schemas.openxmlformats.org/markup-compatibility/2006" xmlns:aink="http://schemas.microsoft.com/office/drawing/2016/ink" xmlns:am3d="http://schemas.microsoft.com/office/drawing/2017/model3d" xmlns:o="urn:schemas-microsoft-com:office:office" xmlns:r="http://schemas.openxmlformats.org/officeDocument/2006/relationships" xmlns:m="http://schemas.openxmlformats.org/officeDocument/2006/math" xmlns:v="urn:schemas-microsoft-com:vml" xmlns:wp14="http://schemas.microsoft.com/office/word/2010/wordprocessingDrawing" xmlns:wp="http://schemas.openxmlformats.org/drawingml/2006/wordprocessingDrawing" xmlns:w10="urn:schemas-microsoft-com:office:word" xmlns:w="http://schemas.openxmlformats.org/wordprocessingml/2006/main" xmlns:w14="http://schemas.microsoft.com/office/word/2010/wordml" xmlns:w15="http://schemas.microsoft.com/office/word/2012/wordml" xmlns:w16cex="http://schemas.microsoft.com/office/word/2018/wordml/cex" xmlns:w16cid="http://schemas.microsoft.com/office/word/2016/wordml/cid" xmlns:w16="http://schemas.microsoft.com/office/word/2018/wordml" xmlns:w16se="http://schemas.microsoft.com/office/word/2015/wordml/symex" xmlns:wpg="http://schemas.microsoft.com/office/word/2010/wordprocessingGroup" xmlns:wpi="http://schemas.microsoft.com/office/word/2010/wordprocessingInk" xmlns:wne="http://schemas.microsoft.com/office/word/2006/wordml" xmlns:wps="http://schemas.microsoft.com/office/word/2010/wordprocessingShape" mc:Ignorable="w14 w15 w16se w16cid w16 w16cex wp14">
+<w:hdr xmlns:wpc="http://schemas.microsoft.com/office/word/2010/wordprocessingCanvas" xmlns:cx="http://schemas.microsoft.com/office/drawing/2014/chartex" xmlns:cx1="http://schemas.microsoft.com/office/drawing/2015/9/8/chartex" xmlns:cx2="http://schemas.microsoft.com/office/drawing/2015/10/21/chartex" xmlns:cx3="http://schemas.microsoft.com/office/drawing/2016/5/9/chartex" xmlns:cx4="http://schemas.microsoft.com/office/drawing/2016/5/10/chartex" xmlns:cx5="http://schemas.microsoft.com/office/drawing/2016/5/11/chartex" xmlns:cx6="http://schemas.microsoft.com/office/drawing/2016/5/12/chartex" xmlns:cx7="http://schemas.microsoft.com/office/drawing/2016/5/13/chartex" xmlns:cx8="http://schemas.microsoft.com/office/drawing/2016/5/14/chartex" xmlns:mc="http://schemas.openxmlformats.org/markup-compatibility/2006" xmlns:aink="http://schemas.microsoft.com/office/drawing/2016/ink" xmlns:am3d="http://schemas.microsoft.com/office/drawing/2017/model3d" xmlns:o="urn:schemas-microsoft-com:office:office" xmlns:r="http://schemas.openxmlformats.org/officeDocument/2006/relationships" xmlns:m="http://schemas.openxmlformats.org/officeDocument/2006/math" xmlns:v="urn:schemas-microsoft-com:vml" xmlns:wp14="http://schemas.microsoft.com/office/word/2010/wordprocessingDrawing" xmlns:wp="http://schemas.openxmlformats.org/drawingml/2006/wordprocessingDrawing" xmlns:w10="urn:schemas-microsoft-com:office:word" xmlns:w="http://schemas.openxmlformats.org/wordprocessingml/2006/main" xmlns:w14="http://schemas.microsoft.com/office/word/2010/wordml" xmlns:w15="http://schemas.microsoft.com/office/word/2012/wordml" xmlns:w16cex="http://schemas.microsoft.com/office/word/2018/wordml/cex" xmlns:w16cid="http://schemas.microsoft.com/office/word/2016/wordml/cid" xmlns:w16="http://schemas.microsoft.com/office/word/2018/wordml" xmlns:w16sdtdh="http://schemas.microsoft.com/office/word/2020/wordml/sdtdatahash" xmlns:w16se="http://schemas.microsoft.com/office/word/2015/wordml/symex" xmlns:wpg="http://schemas.microsoft.com/office/word/2010/wordprocessingGroup" xmlns:wpi="http://schemas.microsoft.com/office/word/2010/wordprocessingInk" xmlns:wne="http://schemas.microsoft.com/office/word/2006/wordml" xmlns:wps="http://schemas.microsoft.com/office/word/2010/wordprocessingShape" mc:Ignorable="w14 w15 w16se w16cid w16 w16cex w16sdtdh wp14">
   <w:p>
     <w:pPr>
       <w:pStyle w:val="Header"/>
@@ -9948,7 +10327,7 @@
 </file>
 
 <file path=word/header2.xml><?xml version="1.0" encoding="utf-8"?>
-<w:hdr xmlns:wpc="http://schemas.microsoft.com/office/word/2010/wordprocessingCanvas" xmlns:cx="http://schemas.microsoft.com/office/drawing/2014/chartex" xmlns:cx1="http://schemas.microsoft.com/office/drawing/2015/9/8/chartex" xmlns:cx2="http://schemas.microsoft.com/office/drawing/2015/10/21/chartex" xmlns:cx3="http://schemas.microsoft.com/office/drawing/2016/5/9/chartex" xmlns:cx4="http://schemas.microsoft.com/office/drawing/2016/5/10/chartex" xmlns:cx5="http://schemas.microsoft.com/office/drawing/2016/5/11/chartex" xmlns:cx6="http://schemas.microsoft.com/office/drawing/2016/5/12/chartex" xmlns:cx7="http://schemas.microsoft.com/office/drawing/2016/5/13/chartex" xmlns:cx8="http://schemas.microsoft.com/office/drawing/2016/5/14/chartex" xmlns:mc="http://schemas.openxmlformats.org/markup-compatibility/2006" xmlns:aink="http://schemas.microsoft.com/office/drawing/2016/ink" xmlns:am3d="http://schemas.microsoft.com/office/drawing/2017/model3d" xmlns:o="urn:schemas-microsoft-com:office:office" xmlns:r="http://schemas.openxmlformats.org/officeDocument/2006/relationships" xmlns:m="http://schemas.openxmlformats.org/officeDocument/2006/math" xmlns:v="urn:schemas-microsoft-com:vml" xmlns:wp14="http://schemas.microsoft.com/office/word/2010/wordprocessingDrawing" xmlns:wp="http://schemas.openxmlformats.org/drawingml/2006/wordprocessingDrawing" xmlns:w10="urn:schemas-microsoft-com:office:word" xmlns:w="http://schemas.openxmlformats.org/wordprocessingml/2006/main" xmlns:w14="http://schemas.microsoft.com/office/word/2010/wordml" xmlns:w15="http://schemas.microsoft.com/office/word/2012/wordml" xmlns:w16cex="http://schemas.microsoft.com/office/word/2018/wordml/cex" xmlns:w16cid="http://schemas.microsoft.com/office/word/2016/wordml/cid" xmlns:w16="http://schemas.microsoft.com/office/word/2018/wordml" xmlns:w16se="http://schemas.microsoft.com/office/word/2015/wordml/symex" xmlns:wpg="http://schemas.microsoft.com/office/word/2010/wordprocessingGroup" xmlns:wpi="http://schemas.microsoft.com/office/word/2010/wordprocessingInk" xmlns:wne="http://schemas.microsoft.com/office/word/2006/wordml" xmlns:wps="http://schemas.microsoft.com/office/word/2010/wordprocessingShape" mc:Ignorable="w14 w15 w16se w16cid w16 w16cex wp14">
+<w:hdr xmlns:wpc="http://schemas.microsoft.com/office/word/2010/wordprocessingCanvas" xmlns:cx="http://schemas.microsoft.com/office/drawing/2014/chartex" xmlns:cx1="http://schemas.microsoft.com/office/drawing/2015/9/8/chartex" xmlns:cx2="http://schemas.microsoft.com/office/drawing/2015/10/21/chartex" xmlns:cx3="http://schemas.microsoft.com/office/drawing/2016/5/9/chartex" xmlns:cx4="http://schemas.microsoft.com/office/drawing/2016/5/10/chartex" xmlns:cx5="http://schemas.microsoft.com/office/drawing/2016/5/11/chartex" xmlns:cx6="http://schemas.microsoft.com/office/drawing/2016/5/12/chartex" xmlns:cx7="http://schemas.microsoft.com/office/drawing/2016/5/13/chartex" xmlns:cx8="http://schemas.microsoft.com/office/drawing/2016/5/14/chartex" xmlns:mc="http://schemas.openxmlformats.org/markup-compatibility/2006" xmlns:aink="http://schemas.microsoft.com/office/drawing/2016/ink" xmlns:am3d="http://schemas.microsoft.com/office/drawing/2017/model3d" xmlns:o="urn:schemas-microsoft-com:office:office" xmlns:r="http://schemas.openxmlformats.org/officeDocument/2006/relationships" xmlns:m="http://schemas.openxmlformats.org/officeDocument/2006/math" xmlns:v="urn:schemas-microsoft-com:vml" xmlns:wp14="http://schemas.microsoft.com/office/word/2010/wordprocessingDrawing" xmlns:wp="http://schemas.openxmlformats.org/drawingml/2006/wordprocessingDrawing" xmlns:w10="urn:schemas-microsoft-com:office:word" xmlns:w="http://schemas.openxmlformats.org/wordprocessingml/2006/main" xmlns:w14="http://schemas.microsoft.com/office/word/2010/wordml" xmlns:w15="http://schemas.microsoft.com/office/word/2012/wordml" xmlns:w16cex="http://schemas.microsoft.com/office/word/2018/wordml/cex" xmlns:w16cid="http://schemas.microsoft.com/office/word/2016/wordml/cid" xmlns:w16="http://schemas.microsoft.com/office/word/2018/wordml" xmlns:w16sdtdh="http://schemas.microsoft.com/office/word/2020/wordml/sdtdatahash" xmlns:w16se="http://schemas.microsoft.com/office/word/2015/wordml/symex" xmlns:wpg="http://schemas.microsoft.com/office/word/2010/wordprocessingGroup" xmlns:wpi="http://schemas.microsoft.com/office/word/2010/wordprocessingInk" xmlns:wne="http://schemas.microsoft.com/office/word/2006/wordml" xmlns:wps="http://schemas.microsoft.com/office/word/2010/wordprocessingShape" mc:Ignorable="w14 w15 w16se w16cid w16 w16cex w16sdtdh wp14">
   <w:p>
     <w:pPr>
       <w:pStyle w:val="Header"/>
@@ -9961,7 +10340,7 @@
 </file>
 
 <file path=word/header3.xml><?xml version="1.0" encoding="utf-8"?>
-<w:hdr xmlns:wpc="http://schemas.microsoft.com/office/word/2010/wordprocessingCanvas" xmlns:cx="http://schemas.microsoft.com/office/drawing/2014/chartex" xmlns:cx1="http://schemas.microsoft.com/office/drawing/2015/9/8/chartex" xmlns:cx2="http://schemas.microsoft.com/office/drawing/2015/10/21/chartex" xmlns:cx3="http://schemas.microsoft.com/office/drawing/2016/5/9/chartex" xmlns:cx4="http://schemas.microsoft.com/office/drawing/2016/5/10/chartex" xmlns:cx5="http://schemas.microsoft.com/office/drawing/2016/5/11/chartex" xmlns:cx6="http://schemas.microsoft.com/office/drawing/2016/5/12/chartex" xmlns:cx7="http://schemas.microsoft.com/office/drawing/2016/5/13/chartex" xmlns:cx8="http://schemas.microsoft.com/office/drawing/2016/5/14/chartex" xmlns:mc="http://schemas.openxmlformats.org/markup-compatibility/2006" xmlns:aink="http://schemas.microsoft.com/office/drawing/2016/ink" xmlns:am3d="http://schemas.microsoft.com/office/drawing/2017/model3d" xmlns:o="urn:schemas-microsoft-com:office:office" xmlns:r="http://schemas.openxmlformats.org/officeDocument/2006/relationships" xmlns:m="http://schemas.openxmlformats.org/officeDocument/2006/math" xmlns:v="urn:schemas-microsoft-com:vml" xmlns:wp14="http://schemas.microsoft.com/office/word/2010/wordprocessingDrawing" xmlns:wp="http://schemas.openxmlformats.org/drawingml/2006/wordprocessingDrawing" xmlns:w10="urn:schemas-microsoft-com:office:word" xmlns:w="http://schemas.openxmlformats.org/wordprocessingml/2006/main" xmlns:w14="http://schemas.microsoft.com/office/word/2010/wordml" xmlns:w15="http://schemas.microsoft.com/office/word/2012/wordml" xmlns:w16cex="http://schemas.microsoft.com/office/word/2018/wordml/cex" xmlns:w16cid="http://schemas.microsoft.com/office/word/2016/wordml/cid" xmlns:w16="http://schemas.microsoft.com/office/word/2018/wordml" xmlns:w16se="http://schemas.microsoft.com/office/word/2015/wordml/symex" xmlns:wpg="http://schemas.microsoft.com/office/word/2010/wordprocessingGroup" xmlns:wpi="http://schemas.microsoft.com/office/word/2010/wordprocessingInk" xmlns:wne="http://schemas.microsoft.com/office/word/2006/wordml" xmlns:wps="http://schemas.microsoft.com/office/word/2010/wordprocessingShape" mc:Ignorable="w14 w15 w16se w16cid w16 w16cex wp14">
+<w:hdr xmlns:wpc="http://schemas.microsoft.com/office/word/2010/wordprocessingCanvas" xmlns:cx="http://schemas.microsoft.com/office/drawing/2014/chartex" xmlns:cx1="http://schemas.microsoft.com/office/drawing/2015/9/8/chartex" xmlns:cx2="http://schemas.microsoft.com/office/drawing/2015/10/21/chartex" xmlns:cx3="http://schemas.microsoft.com/office/drawing/2016/5/9/chartex" xmlns:cx4="http://schemas.microsoft.com/office/drawing/2016/5/10/chartex" xmlns:cx5="http://schemas.microsoft.com/office/drawing/2016/5/11/chartex" xmlns:cx6="http://schemas.microsoft.com/office/drawing/2016/5/12/chartex" xmlns:cx7="http://schemas.microsoft.com/office/drawing/2016/5/13/chartex" xmlns:cx8="http://schemas.microsoft.com/office/drawing/2016/5/14/chartex" xmlns:mc="http://schemas.openxmlformats.org/markup-compatibility/2006" xmlns:aink="http://schemas.microsoft.com/office/drawing/2016/ink" xmlns:am3d="http://schemas.microsoft.com/office/drawing/2017/model3d" xmlns:o="urn:schemas-microsoft-com:office:office" xmlns:r="http://schemas.openxmlformats.org/officeDocument/2006/relationships" xmlns:m="http://schemas.openxmlformats.org/officeDocument/2006/math" xmlns:v="urn:schemas-microsoft-com:vml" xmlns:wp14="http://schemas.microsoft.com/office/word/2010/wordprocessingDrawing" xmlns:wp="http://schemas.openxmlformats.org/drawingml/2006/wordprocessingDrawing" xmlns:w10="urn:schemas-microsoft-com:office:word" xmlns:w="http://schemas.openxmlformats.org/wordprocessingml/2006/main" xmlns:w14="http://schemas.microsoft.com/office/word/2010/wordml" xmlns:w15="http://schemas.microsoft.com/office/word/2012/wordml" xmlns:w16cex="http://schemas.microsoft.com/office/word/2018/wordml/cex" xmlns:w16cid="http://schemas.microsoft.com/office/word/2016/wordml/cid" xmlns:w16="http://schemas.microsoft.com/office/word/2018/wordml" xmlns:w16sdtdh="http://schemas.microsoft.com/office/word/2020/wordml/sdtdatahash" xmlns:w16se="http://schemas.microsoft.com/office/word/2015/wordml/symex" xmlns:wpg="http://schemas.microsoft.com/office/word/2010/wordprocessingGroup" xmlns:wpi="http://schemas.microsoft.com/office/word/2010/wordprocessingInk" xmlns:wne="http://schemas.microsoft.com/office/word/2006/wordml" xmlns:wps="http://schemas.microsoft.com/office/word/2010/wordprocessingShape" mc:Ignorable="w14 w15 w16se w16cid w16 w16cex w16sdtdh wp14">
   <w:p>
     <w:pPr>
       <w:pStyle w:val="Header"/>
@@ -9974,7 +10353,7 @@
 </file>
 
 <file path=word/header4.xml><?xml version="1.0" encoding="utf-8"?>
-<w:hdr xmlns:wpc="http://schemas.microsoft.com/office/word/2010/wordprocessingCanvas" xmlns:cx="http://schemas.microsoft.com/office/drawing/2014/chartex" xmlns:cx1="http://schemas.microsoft.com/office/drawing/2015/9/8/chartex" xmlns:cx2="http://schemas.microsoft.com/office/drawing/2015/10/21/chartex" xmlns:cx3="http://schemas.microsoft.com/office/drawing/2016/5/9/chartex" xmlns:cx4="http://schemas.microsoft.com/office/drawing/2016/5/10/chartex" xmlns:cx5="http://schemas.microsoft.com/office/drawing/2016/5/11/chartex" xmlns:cx6="http://schemas.microsoft.com/office/drawing/2016/5/12/chartex" xmlns:cx7="http://schemas.microsoft.com/office/drawing/2016/5/13/chartex" xmlns:cx8="http://schemas.microsoft.com/office/drawing/2016/5/14/chartex" xmlns:mc="http://schemas.openxmlformats.org/markup-compatibility/2006" xmlns:aink="http://schemas.microsoft.com/office/drawing/2016/ink" xmlns:am3d="http://schemas.microsoft.com/office/drawing/2017/model3d" xmlns:o="urn:schemas-microsoft-com:office:office" xmlns:r="http://schemas.openxmlformats.org/officeDocument/2006/relationships" xmlns:m="http://schemas.openxmlformats.org/officeDocument/2006/math" xmlns:v="urn:schemas-microsoft-com:vml" xmlns:wp14="http://schemas.microsoft.com/office/word/2010/wordprocessingDrawing" xmlns:wp="http://schemas.openxmlformats.org/drawingml/2006/wordprocessingDrawing" xmlns:w10="urn:schemas-microsoft-com:office:word" xmlns:w="http://schemas.openxmlformats.org/wordprocessingml/2006/main" xmlns:w14="http://schemas.microsoft.com/office/word/2010/wordml" xmlns:w15="http://schemas.microsoft.com/office/word/2012/wordml" xmlns:w16cex="http://schemas.microsoft.com/office/word/2018/wordml/cex" xmlns:w16cid="http://schemas.microsoft.com/office/word/2016/wordml/cid" xmlns:w16="http://schemas.microsoft.com/office/word/2018/wordml" xmlns:w16se="http://schemas.microsoft.com/office/word/2015/wordml/symex" xmlns:wpg="http://schemas.microsoft.com/office/word/2010/wordprocessingGroup" xmlns:wpi="http://schemas.microsoft.com/office/word/2010/wordprocessingInk" xmlns:wne="http://schemas.microsoft.com/office/word/2006/wordml" xmlns:wps="http://schemas.microsoft.com/office/word/2010/wordprocessingShape" mc:Ignorable="w14 w15 w16se w16cid w16 w16cex wp14">
+<w:hdr xmlns:wpc="http://schemas.microsoft.com/office/word/2010/wordprocessingCanvas" xmlns:cx="http://schemas.microsoft.com/office/drawing/2014/chartex" xmlns:cx1="http://schemas.microsoft.com/office/drawing/2015/9/8/chartex" xmlns:cx2="http://schemas.microsoft.com/office/drawing/2015/10/21/chartex" xmlns:cx3="http://schemas.microsoft.com/office/drawing/2016/5/9/chartex" xmlns:cx4="http://schemas.microsoft.com/office/drawing/2016/5/10/chartex" xmlns:cx5="http://schemas.microsoft.com/office/drawing/2016/5/11/chartex" xmlns:cx6="http://schemas.microsoft.com/office/drawing/2016/5/12/chartex" xmlns:cx7="http://schemas.microsoft.com/office/drawing/2016/5/13/chartex" xmlns:cx8="http://schemas.microsoft.com/office/drawing/2016/5/14/chartex" xmlns:mc="http://schemas.openxmlformats.org/markup-compatibility/2006" xmlns:aink="http://schemas.microsoft.com/office/drawing/2016/ink" xmlns:am3d="http://schemas.microsoft.com/office/drawing/2017/model3d" xmlns:o="urn:schemas-microsoft-com:office:office" xmlns:r="http://schemas.openxmlformats.org/officeDocument/2006/relationships" xmlns:m="http://schemas.openxmlformats.org/officeDocument/2006/math" xmlns:v="urn:schemas-microsoft-com:vml" xmlns:wp14="http://schemas.microsoft.com/office/word/2010/wordprocessingDrawing" xmlns:wp="http://schemas.openxmlformats.org/drawingml/2006/wordprocessingDrawing" xmlns:w10="urn:schemas-microsoft-com:office:word" xmlns:w="http://schemas.openxmlformats.org/wordprocessingml/2006/main" xmlns:w14="http://schemas.microsoft.com/office/word/2010/wordml" xmlns:w15="http://schemas.microsoft.com/office/word/2012/wordml" xmlns:w16cex="http://schemas.microsoft.com/office/word/2018/wordml/cex" xmlns:w16cid="http://schemas.microsoft.com/office/word/2016/wordml/cid" xmlns:w16="http://schemas.microsoft.com/office/word/2018/wordml" xmlns:w16sdtdh="http://schemas.microsoft.com/office/word/2020/wordml/sdtdatahash" xmlns:w16se="http://schemas.microsoft.com/office/word/2015/wordml/symex" xmlns:wpg="http://schemas.microsoft.com/office/word/2010/wordprocessingGroup" xmlns:wpi="http://schemas.microsoft.com/office/word/2010/wordprocessingInk" xmlns:wne="http://schemas.microsoft.com/office/word/2006/wordml" xmlns:wps="http://schemas.microsoft.com/office/word/2010/wordprocessingShape" mc:Ignorable="w14 w15 w16se w16cid w16 w16cex w16sdtdh wp14">
   <w:p>
     <w:pPr>
       <w:pStyle w:val="Header"/>
@@ -10011,7 +10390,7 @@
 </file>
 
 <file path=word/numbering.xml><?xml version="1.0" encoding="utf-8"?>
-<w:numbering xmlns:wpc="http://schemas.microsoft.com/office/word/2010/wordprocessingCanvas" xmlns:cx="http://schemas.microsoft.com/office/drawing/2014/chartex" xmlns:cx1="http://schemas.microsoft.com/office/drawing/2015/9/8/chartex" xmlns:cx2="http://schemas.microsoft.com/office/drawing/2015/10/21/chartex" xmlns:cx3="http://schemas.microsoft.com/office/drawing/2016/5/9/chartex" xmlns:cx4="http://schemas.microsoft.com/office/drawing/2016/5/10/chartex" xmlns:cx5="http://schemas.microsoft.com/office/drawing/2016/5/11/chartex" xmlns:cx6="http://schemas.microsoft.com/office/drawing/2016/5/12/chartex" xmlns:cx7="http://schemas.microsoft.com/office/drawing/2016/5/13/chartex" xmlns:cx8="http://schemas.microsoft.com/office/drawing/2016/5/14/chartex" xmlns:mc="http://schemas.openxmlformats.org/markup-compatibility/2006" xmlns:aink="http://schemas.microsoft.com/office/drawing/2016/ink" xmlns:am3d="http://schemas.microsoft.com/office/drawing/2017/model3d" xmlns:o="urn:schemas-microsoft-com:office:office" xmlns:r="http://schemas.openxmlformats.org/officeDocument/2006/relationships" xmlns:m="http://schemas.openxmlformats.org/officeDocument/2006/math" xmlns:v="urn:schemas-microsoft-com:vml" xmlns:wp14="http://schemas.microsoft.com/office/word/2010/wordprocessingDrawing" xmlns:wp="http://schemas.openxmlformats.org/drawingml/2006/wordprocessingDrawing" xmlns:w10="urn:schemas-microsoft-com:office:word" xmlns:w="http://schemas.openxmlformats.org/wordprocessingml/2006/main" xmlns:w14="http://schemas.microsoft.com/office/word/2010/wordml" xmlns:w15="http://schemas.microsoft.com/office/word/2012/wordml" xmlns:w16cex="http://schemas.microsoft.com/office/word/2018/wordml/cex" xmlns:w16cid="http://schemas.microsoft.com/office/word/2016/wordml/cid" xmlns:w16="http://schemas.microsoft.com/office/word/2018/wordml" xmlns:w16se="http://schemas.microsoft.com/office/word/2015/wordml/symex" xmlns:wpg="http://schemas.microsoft.com/office/word/2010/wordprocessingGroup" xmlns:wpi="http://schemas.microsoft.com/office/word/2010/wordprocessingInk" xmlns:wne="http://schemas.microsoft.com/office/word/2006/wordml" xmlns:wps="http://schemas.microsoft.com/office/word/2010/wordprocessingShape" mc:Ignorable="w14 w15 w16se w16cid w16 w16cex wp14">
+<w:numbering xmlns:wpc="http://schemas.microsoft.com/office/word/2010/wordprocessingCanvas" xmlns:cx="http://schemas.microsoft.com/office/drawing/2014/chartex" xmlns:cx1="http://schemas.microsoft.com/office/drawing/2015/9/8/chartex" xmlns:cx2="http://schemas.microsoft.com/office/drawing/2015/10/21/chartex" xmlns:cx3="http://schemas.microsoft.com/office/drawing/2016/5/9/chartex" xmlns:cx4="http://schemas.microsoft.com/office/drawing/2016/5/10/chartex" xmlns:cx5="http://schemas.microsoft.com/office/drawing/2016/5/11/chartex" xmlns:cx6="http://schemas.microsoft.com/office/drawing/2016/5/12/chartex" xmlns:cx7="http://schemas.microsoft.com/office/drawing/2016/5/13/chartex" xmlns:cx8="http://schemas.microsoft.com/office/drawing/2016/5/14/chartex" xmlns:mc="http://schemas.openxmlformats.org/markup-compatibility/2006" xmlns:aink="http://schemas.microsoft.com/office/drawing/2016/ink" xmlns:am3d="http://schemas.microsoft.com/office/drawing/2017/model3d" xmlns:o="urn:schemas-microsoft-com:office:office" xmlns:r="http://schemas.openxmlformats.org/officeDocument/2006/relationships" xmlns:m="http://schemas.openxmlformats.org/officeDocument/2006/math" xmlns:v="urn:schemas-microsoft-com:vml" xmlns:wp14="http://schemas.microsoft.com/office/word/2010/wordprocessingDrawing" xmlns:wp="http://schemas.openxmlformats.org/drawingml/2006/wordprocessingDrawing" xmlns:w10="urn:schemas-microsoft-com:office:word" xmlns:w="http://schemas.openxmlformats.org/wordprocessingml/2006/main" xmlns:w14="http://schemas.microsoft.com/office/word/2010/wordml" xmlns:w15="http://schemas.microsoft.com/office/word/2012/wordml" xmlns:w16cex="http://schemas.microsoft.com/office/word/2018/wordml/cex" xmlns:w16cid="http://schemas.microsoft.com/office/word/2016/wordml/cid" xmlns:w16="http://schemas.microsoft.com/office/word/2018/wordml" xmlns:w16sdtdh="http://schemas.microsoft.com/office/word/2020/wordml/sdtdatahash" xmlns:w16se="http://schemas.microsoft.com/office/word/2015/wordml/symex" xmlns:wpg="http://schemas.microsoft.com/office/word/2010/wordprocessingGroup" xmlns:wpi="http://schemas.microsoft.com/office/word/2010/wordprocessingInk" xmlns:wne="http://schemas.microsoft.com/office/word/2006/wordml" xmlns:wps="http://schemas.microsoft.com/office/word/2010/wordprocessingShape" mc:Ignorable="w14 w15 w16se w16cid w16 w16cex w16sdtdh wp14">
   <w:abstractNum w:abstractNumId="0" w15:restartNumberingAfterBreak="0">
     <w:nsid w:val="FFFFFF7F"/>
     <w:multiLevelType w:val="singleLevel"/>
@@ -10340,6 +10719,92 @@
     </w:lvl>
   </w:abstractNum>
   <w:abstractNum w:abstractNumId="5" w15:restartNumberingAfterBreak="0">
+    <w:nsid w:val="155D53F8"/>
+    <w:multiLevelType w:val="hybridMultilevel"/>
+    <w:tmpl w:val="3620CFC0"/>
+    <w:lvl w:ilvl="0" w:tplc="1000000F">
+      <w:start w:val="1"/>
+      <w:numFmt w:val="decimal"/>
+      <w:lvlText w:val="%1."/>
+      <w:lvlJc w:val="left"/>
+      <w:pPr>
+        <w:ind w:left="720" w:hanging="360"/>
+      </w:pPr>
+    </w:lvl>
+    <w:lvl w:ilvl="1" w:tplc="10000019" w:tentative="1">
+      <w:start w:val="1"/>
+      <w:numFmt w:val="lowerLetter"/>
+      <w:lvlText w:val="%2."/>
+      <w:lvlJc w:val="left"/>
+      <w:pPr>
+        <w:ind w:left="1440" w:hanging="360"/>
+      </w:pPr>
+    </w:lvl>
+    <w:lvl w:ilvl="2" w:tplc="1000001B" w:tentative="1">
+      <w:start w:val="1"/>
+      <w:numFmt w:val="lowerRoman"/>
+      <w:lvlText w:val="%3."/>
+      <w:lvlJc w:val="right"/>
+      <w:pPr>
+        <w:ind w:left="2160" w:hanging="180"/>
+      </w:pPr>
+    </w:lvl>
+    <w:lvl w:ilvl="3" w:tplc="1000000F" w:tentative="1">
+      <w:start w:val="1"/>
+      <w:numFmt w:val="decimal"/>
+      <w:lvlText w:val="%4."/>
+      <w:lvlJc w:val="left"/>
+      <w:pPr>
+        <w:ind w:left="2880" w:hanging="360"/>
+      </w:pPr>
+    </w:lvl>
+    <w:lvl w:ilvl="4" w:tplc="10000019" w:tentative="1">
+      <w:start w:val="1"/>
+      <w:numFmt w:val="lowerLetter"/>
+      <w:lvlText w:val="%5."/>
+      <w:lvlJc w:val="left"/>
+      <w:pPr>
+        <w:ind w:left="3600" w:hanging="360"/>
+      </w:pPr>
+    </w:lvl>
+    <w:lvl w:ilvl="5" w:tplc="1000001B" w:tentative="1">
+      <w:start w:val="1"/>
+      <w:numFmt w:val="lowerRoman"/>
+      <w:lvlText w:val="%6."/>
+      <w:lvlJc w:val="right"/>
+      <w:pPr>
+        <w:ind w:left="4320" w:hanging="180"/>
+      </w:pPr>
+    </w:lvl>
+    <w:lvl w:ilvl="6" w:tplc="1000000F" w:tentative="1">
+      <w:start w:val="1"/>
+      <w:numFmt w:val="decimal"/>
+      <w:lvlText w:val="%7."/>
+      <w:lvlJc w:val="left"/>
+      <w:pPr>
+        <w:ind w:left="5040" w:hanging="360"/>
+      </w:pPr>
+    </w:lvl>
+    <w:lvl w:ilvl="7" w:tplc="10000019" w:tentative="1">
+      <w:start w:val="1"/>
+      <w:numFmt w:val="lowerLetter"/>
+      <w:lvlText w:val="%8."/>
+      <w:lvlJc w:val="left"/>
+      <w:pPr>
+        <w:ind w:left="5760" w:hanging="360"/>
+      </w:pPr>
+    </w:lvl>
+    <w:lvl w:ilvl="8" w:tplc="1000001B" w:tentative="1">
+      <w:start w:val="1"/>
+      <w:numFmt w:val="lowerRoman"/>
+      <w:lvlText w:val="%9."/>
+      <w:lvlJc w:val="right"/>
+      <w:pPr>
+        <w:ind w:left="6480" w:hanging="180"/>
+      </w:pPr>
+    </w:lvl>
+  </w:abstractNum>
+  <w:abstractNum w:abstractNumId="6" w15:restartNumberingAfterBreak="0">
     <w:nsid w:val="15DA0CC2"/>
     <w:multiLevelType w:val="multilevel"/>
     <w:tmpl w:val="2AC40974"/>
@@ -10480,7 +10945,7 @@
       </w:rPr>
     </w:lvl>
   </w:abstractNum>
-  <w:abstractNum w:abstractNumId="6" w15:restartNumberingAfterBreak="0">
+  <w:abstractNum w:abstractNumId="7" w15:restartNumberingAfterBreak="0">
     <w:nsid w:val="1B775A43"/>
     <w:multiLevelType w:val="singleLevel"/>
     <w:tmpl w:val="2B40BE7A"/>
@@ -10500,7 +10965,7 @@
       </w:rPr>
     </w:lvl>
   </w:abstractNum>
-  <w:abstractNum w:abstractNumId="7" w15:restartNumberingAfterBreak="0">
+  <w:abstractNum w:abstractNumId="8" w15:restartNumberingAfterBreak="0">
     <w:nsid w:val="1FC750DB"/>
     <w:multiLevelType w:val="multilevel"/>
     <w:tmpl w:val="B9EAE72C"/>
@@ -10640,7 +11105,7 @@
       </w:rPr>
     </w:lvl>
   </w:abstractNum>
-  <w:abstractNum w:abstractNumId="8" w15:restartNumberingAfterBreak="0">
+  <w:abstractNum w:abstractNumId="9" w15:restartNumberingAfterBreak="0">
     <w:nsid w:val="20620A29"/>
     <w:multiLevelType w:val="singleLevel"/>
     <w:tmpl w:val="0413000F"/>
@@ -10657,7 +11122,7 @@
       </w:pPr>
     </w:lvl>
   </w:abstractNum>
-  <w:abstractNum w:abstractNumId="9" w15:restartNumberingAfterBreak="0">
+  <w:abstractNum w:abstractNumId="10" w15:restartNumberingAfterBreak="0">
     <w:nsid w:val="2C8E0192"/>
     <w:multiLevelType w:val="multilevel"/>
     <w:tmpl w:val="7ACC517E"/>
@@ -10797,7 +11262,7 @@
       </w:rPr>
     </w:lvl>
   </w:abstractNum>
-  <w:abstractNum w:abstractNumId="10" w15:restartNumberingAfterBreak="0">
+  <w:abstractNum w:abstractNumId="11" w15:restartNumberingAfterBreak="0">
     <w:nsid w:val="3FCA6F92"/>
     <w:multiLevelType w:val="multilevel"/>
     <w:tmpl w:val="0413001D"/>
@@ -10910,7 +11375,7 @@
       </w:pPr>
     </w:lvl>
   </w:abstractNum>
-  <w:abstractNum w:abstractNumId="11" w15:restartNumberingAfterBreak="0">
+  <w:abstractNum w:abstractNumId="12" w15:restartNumberingAfterBreak="0">
     <w:nsid w:val="4A485EBE"/>
     <w:multiLevelType w:val="multilevel"/>
     <w:tmpl w:val="B4DE3C18"/>
@@ -11032,7 +11497,7 @@
       </w:pPr>
     </w:lvl>
   </w:abstractNum>
-  <w:abstractNum w:abstractNumId="12" w15:restartNumberingAfterBreak="0">
+  <w:abstractNum w:abstractNumId="13" w15:restartNumberingAfterBreak="0">
     <w:nsid w:val="4C0F1542"/>
     <w:multiLevelType w:val="multilevel"/>
     <w:tmpl w:val="FDBA84D6"/>
@@ -11172,7 +11637,7 @@
       </w:rPr>
     </w:lvl>
   </w:abstractNum>
-  <w:abstractNum w:abstractNumId="13" w15:restartNumberingAfterBreak="0">
+  <w:abstractNum w:abstractNumId="14" w15:restartNumberingAfterBreak="0">
     <w:nsid w:val="58A335F3"/>
     <w:multiLevelType w:val="singleLevel"/>
     <w:tmpl w:val="2B40BE7A"/>
@@ -11192,7 +11657,7 @@
       </w:rPr>
     </w:lvl>
   </w:abstractNum>
-  <w:abstractNum w:abstractNumId="14" w15:restartNumberingAfterBreak="0">
+  <w:abstractNum w:abstractNumId="15" w15:restartNumberingAfterBreak="0">
     <w:nsid w:val="594873F7"/>
     <w:multiLevelType w:val="multilevel"/>
     <w:tmpl w:val="7C82EFCA"/>
@@ -11336,7 +11801,7 @@
       </w:rPr>
     </w:lvl>
   </w:abstractNum>
-  <w:abstractNum w:abstractNumId="15" w15:restartNumberingAfterBreak="0">
+  <w:abstractNum w:abstractNumId="16" w15:restartNumberingAfterBreak="0">
     <w:nsid w:val="5C7B1DEC"/>
     <w:multiLevelType w:val="singleLevel"/>
     <w:tmpl w:val="0413000F"/>
@@ -11353,7 +11818,7 @@
       </w:pPr>
     </w:lvl>
   </w:abstractNum>
-  <w:abstractNum w:abstractNumId="16" w15:restartNumberingAfterBreak="0">
+  <w:abstractNum w:abstractNumId="17" w15:restartNumberingAfterBreak="0">
     <w:nsid w:val="5FD12571"/>
     <w:multiLevelType w:val="multilevel"/>
     <w:tmpl w:val="0413001D"/>
@@ -11466,7 +11931,7 @@
       </w:pPr>
     </w:lvl>
   </w:abstractNum>
-  <w:abstractNum w:abstractNumId="17" w15:restartNumberingAfterBreak="0">
+  <w:abstractNum w:abstractNumId="18" w15:restartNumberingAfterBreak="0">
     <w:nsid w:val="72021548"/>
     <w:multiLevelType w:val="hybridMultilevel"/>
     <w:tmpl w:val="269EE906"/>
@@ -11579,7 +12044,7 @@
       </w:rPr>
     </w:lvl>
   </w:abstractNum>
-  <w:abstractNum w:abstractNumId="18" w15:restartNumberingAfterBreak="0">
+  <w:abstractNum w:abstractNumId="19" w15:restartNumberingAfterBreak="0">
     <w:nsid w:val="77206382"/>
     <w:multiLevelType w:val="multilevel"/>
     <w:tmpl w:val="0413001D"/>
@@ -11692,7 +12157,7 @@
       </w:pPr>
     </w:lvl>
   </w:abstractNum>
-  <w:abstractNum w:abstractNumId="19" w15:restartNumberingAfterBreak="0">
+  <w:abstractNum w:abstractNumId="20" w15:restartNumberingAfterBreak="0">
     <w:nsid w:val="7E6C37A4"/>
     <w:multiLevelType w:val="singleLevel"/>
     <w:tmpl w:val="0413000F"/>
@@ -11710,76 +12175,79 @@
     </w:lvl>
   </w:abstractNum>
   <w:num w:numId="1">
-    <w:abstractNumId w:val="12"/>
+    <w:abstractNumId w:val="13"/>
   </w:num>
   <w:num w:numId="2">
     <w:abstractNumId w:val="0"/>
   </w:num>
   <w:num w:numId="3">
-    <w:abstractNumId w:val="7"/>
+    <w:abstractNumId w:val="8"/>
   </w:num>
   <w:num w:numId="4">
-    <w:abstractNumId w:val="9"/>
+    <w:abstractNumId w:val="10"/>
   </w:num>
   <w:num w:numId="5">
-    <w:abstractNumId w:val="14"/>
+    <w:abstractNumId w:val="15"/>
   </w:num>
   <w:num w:numId="6">
     <w:abstractNumId w:val="1"/>
   </w:num>
   <w:num w:numId="7">
-    <w:abstractNumId w:val="11"/>
+    <w:abstractNumId w:val="12"/>
   </w:num>
   <w:num w:numId="8">
-    <w:abstractNumId w:val="14"/>
+    <w:abstractNumId w:val="15"/>
   </w:num>
   <w:num w:numId="9">
     <w:abstractNumId w:val="2"/>
   </w:num>
   <w:num w:numId="10">
-    <w:abstractNumId w:val="13"/>
+    <w:abstractNumId w:val="14"/>
   </w:num>
   <w:num w:numId="11">
-    <w:abstractNumId w:val="19"/>
+    <w:abstractNumId w:val="20"/>
   </w:num>
   <w:num w:numId="12">
-    <w:abstractNumId w:val="15"/>
+    <w:abstractNumId w:val="16"/>
   </w:num>
   <w:num w:numId="13">
-    <w:abstractNumId w:val="8"/>
+    <w:abstractNumId w:val="9"/>
   </w:num>
   <w:num w:numId="14">
+    <w:abstractNumId w:val="7"/>
+  </w:num>
+  <w:num w:numId="15">
     <w:abstractNumId w:val="6"/>
   </w:num>
-  <w:num w:numId="15">
-    <w:abstractNumId w:val="5"/>
-  </w:num>
   <w:num w:numId="16">
-    <w:abstractNumId w:val="5"/>
+    <w:abstractNumId w:val="6"/>
   </w:num>
   <w:num w:numId="17">
-    <w:abstractNumId w:val="10"/>
+    <w:abstractNumId w:val="11"/>
   </w:num>
   <w:num w:numId="18">
     <w:abstractNumId w:val="3"/>
   </w:num>
   <w:num w:numId="19">
-    <w:abstractNumId w:val="16"/>
+    <w:abstractNumId w:val="17"/>
   </w:num>
   <w:num w:numId="20">
-    <w:abstractNumId w:val="18"/>
+    <w:abstractNumId w:val="19"/>
   </w:num>
   <w:num w:numId="21">
     <w:abstractNumId w:val="4"/>
   </w:num>
   <w:num w:numId="22">
-    <w:abstractNumId w:val="17"/>
+    <w:abstractNumId w:val="18"/>
+  </w:num>
+  <w:num w:numId="23">
+    <w:abstractNumId w:val="5"/>
   </w:num>
 </w:numbering>
 </file>
 
 <file path=word/styles.xml><?xml version="1.0" encoding="utf-8"?>
-<w:styles xmlns:mc="http://schemas.openxmlformats.org/markup-compatibility/2006" xmlns:r="http://schemas.openxmlformats.org/officeDocument/2006/relationships" xmlns:w="http://schemas.openxmlformats.org/wordprocessingml/2006/main" xmlns:w14="http://schemas.microsoft.com/office/word/2010/wordml" xmlns:w15="http://schemas.microsoft.com/office/word/2012/wordml" xmlns:w16cex="http://schemas.microsoft.com/office/word/2018/wordml/cex" xmlns:w16cid="http://schemas.microsoft.com/office/word/2016/wordml/cid" xmlns:w16="http://schemas.microsoft.com/office/word/2018/wordml" xmlns:w16se="http://schemas.microsoft.com/office/word/2015/wordml/symex" mc:Ignorable="w14 w15 w16se w16cid w16 w16cex">
+<w:styles xmlns:mc="http://schemas.openxmlformats.org/markup-compatibility/2006" xmlns:r="http://schemas.openxmlformats.org/officeDocument/2006/relationships" xmlns:w="http://schemas.openxmlformats.org/wordprocessingml/2006/main" xmlns:w14="http://schemas.microsoft.com/office/word/2010/wordml" xmlns:w15="http://schemas.microsoft.com/office/word/2012/wordml" xmlns:w16cex="http://schemas.microsoft.com/office/word/2018/wordml/cex" xmlns:w16cid="http://schemas.microsoft.com/office/word/2016/wordml/cid" xmlns:w16="http://schemas.microsoft.com/office/word/2018/wordml" xmlns:w16sdtdh="http://schemas.microsoft.com/office/word/2020/wordml/sdtdatahash" xmlns:w16se="http://schemas.microsoft.com/office/word/2015/wordml/symex" mc:Ignorable="w14 w15 w16se w16cid w16 w16cex w16sdtdh">
   <w:docDefaults>
     <w:rPrDefault>
       <w:rPr>

</xml_diff>

<commit_message>
under volt and overvolt test result
</commit_message>
<xml_diff>
--- a/efuse 2021.docx
+++ b/efuse 2021.docx
@@ -23,11 +23,11 @@
     <w:p>
       <w:pPr>
         <w:sectPr>
-          <w:headerReference w:type="even" r:id="rId7"/>
-          <w:headerReference w:type="default" r:id="rId8"/>
-          <w:footerReference w:type="default" r:id="rId9"/>
-          <w:headerReference w:type="first" r:id="rId10"/>
-          <w:footerReference w:type="first" r:id="rId11"/>
+          <w:headerReference w:type="even" r:id="rId8"/>
+          <w:headerReference w:type="default" r:id="rId9"/>
+          <w:footerReference w:type="default" r:id="rId10"/>
+          <w:headerReference w:type="first" r:id="rId11"/>
+          <w:footerReference w:type="first" r:id="rId12"/>
           <w:type w:val="continuous"/>
           <w:pgSz w:w="11906" w:h="16838" w:code="9"/>
           <w:pgMar w:top="1134" w:right="1134" w:bottom="1134" w:left="1871" w:header="709" w:footer="709" w:gutter="0"/>
@@ -71,7 +71,6 @@
           <w:noProof/>
           <w:sz w:val="22"/>
           <w:szCs w:val="22"/>
-          <w:lang/>
         </w:rPr>
       </w:pPr>
       <w:r>
@@ -152,7 +151,6 @@
           <w:noProof/>
           <w:sz w:val="22"/>
           <w:szCs w:val="22"/>
-          <w:lang/>
         </w:rPr>
       </w:pPr>
       <w:hyperlink w:anchor="_Toc70541992" w:history="1">
@@ -224,7 +222,6 @@
           <w:noProof/>
           <w:sz w:val="22"/>
           <w:szCs w:val="22"/>
-          <w:lang/>
         </w:rPr>
       </w:pPr>
       <w:hyperlink w:anchor="_Toc70541993" w:history="1">
@@ -296,7 +293,6 @@
           <w:noProof/>
           <w:sz w:val="22"/>
           <w:szCs w:val="22"/>
-          <w:lang/>
         </w:rPr>
       </w:pPr>
       <w:hyperlink w:anchor="_Toc70541994" w:history="1">
@@ -368,7 +364,6 @@
           <w:noProof/>
           <w:sz w:val="22"/>
           <w:szCs w:val="22"/>
-          <w:lang/>
         </w:rPr>
       </w:pPr>
       <w:hyperlink w:anchor="_Toc70541995" w:history="1">
@@ -388,7 +383,6 @@
             <w:noProof/>
             <w:sz w:val="22"/>
             <w:szCs w:val="22"/>
-            <w:lang/>
           </w:rPr>
           <w:tab/>
         </w:r>
@@ -460,7 +454,6 @@
           <w:noProof/>
           <w:sz w:val="22"/>
           <w:szCs w:val="22"/>
-          <w:lang/>
         </w:rPr>
       </w:pPr>
       <w:hyperlink w:anchor="_Toc70541996" w:history="1">
@@ -480,7 +473,6 @@
             <w:noProof/>
             <w:sz w:val="22"/>
             <w:szCs w:val="22"/>
-            <w:lang/>
           </w:rPr>
           <w:tab/>
         </w:r>
@@ -550,7 +542,6 @@
           <w:bCs w:val="0"/>
           <w:sz w:val="22"/>
           <w:szCs w:val="22"/>
-          <w:lang/>
         </w:rPr>
       </w:pPr>
       <w:hyperlink w:anchor="_Toc70541997" w:history="1">
@@ -567,7 +558,6 @@
             <w:bCs w:val="0"/>
             <w:sz w:val="22"/>
             <w:szCs w:val="22"/>
-            <w:lang/>
           </w:rPr>
           <w:tab/>
         </w:r>
@@ -629,7 +619,6 @@
           <w:bCs w:val="0"/>
           <w:sz w:val="22"/>
           <w:szCs w:val="22"/>
-          <w:lang/>
         </w:rPr>
       </w:pPr>
       <w:hyperlink w:anchor="_Toc70541998" w:history="1">
@@ -646,7 +635,6 @@
             <w:bCs w:val="0"/>
             <w:sz w:val="22"/>
             <w:szCs w:val="22"/>
-            <w:lang/>
           </w:rPr>
           <w:tab/>
         </w:r>
@@ -707,7 +695,6 @@
           <w:bCs w:val="0"/>
           <w:sz w:val="22"/>
           <w:szCs w:val="22"/>
-          <w:lang/>
         </w:rPr>
       </w:pPr>
       <w:hyperlink w:anchor="_Toc70541999" w:history="1">
@@ -723,7 +710,6 @@
             <w:bCs w:val="0"/>
             <w:sz w:val="22"/>
             <w:szCs w:val="22"/>
-            <w:lang/>
           </w:rPr>
           <w:tab/>
         </w:r>
@@ -785,7 +771,6 @@
           <w:noProof/>
           <w:sz w:val="22"/>
           <w:szCs w:val="22"/>
-          <w:lang/>
         </w:rPr>
       </w:pPr>
       <w:hyperlink w:anchor="_Toc70542000" w:history="1">
@@ -803,7 +788,6 @@
             <w:noProof/>
             <w:sz w:val="22"/>
             <w:szCs w:val="22"/>
-            <w:lang/>
           </w:rPr>
           <w:tab/>
         </w:r>
@@ -873,7 +857,6 @@
           <w:noProof/>
           <w:sz w:val="22"/>
           <w:szCs w:val="22"/>
-          <w:lang/>
         </w:rPr>
       </w:pPr>
       <w:hyperlink w:anchor="_Toc70542001" w:history="1">
@@ -891,7 +874,6 @@
             <w:noProof/>
             <w:sz w:val="22"/>
             <w:szCs w:val="22"/>
-            <w:lang/>
           </w:rPr>
           <w:tab/>
         </w:r>
@@ -961,7 +943,6 @@
           <w:noProof/>
           <w:sz w:val="22"/>
           <w:szCs w:val="22"/>
-          <w:lang/>
         </w:rPr>
       </w:pPr>
       <w:hyperlink w:anchor="_Toc70542002" w:history="1">
@@ -979,7 +960,6 @@
             <w:noProof/>
             <w:sz w:val="22"/>
             <w:szCs w:val="22"/>
-            <w:lang/>
           </w:rPr>
           <w:tab/>
         </w:r>
@@ -1049,7 +1029,6 @@
           <w:noProof/>
           <w:sz w:val="22"/>
           <w:szCs w:val="22"/>
-          <w:lang/>
         </w:rPr>
       </w:pPr>
       <w:hyperlink w:anchor="_Toc70542003" w:history="1">
@@ -1067,7 +1046,6 @@
             <w:noProof/>
             <w:sz w:val="22"/>
             <w:szCs w:val="22"/>
-            <w:lang/>
           </w:rPr>
           <w:tab/>
         </w:r>
@@ -1145,7 +1123,6 @@
           <w:noProof/>
           <w:sz w:val="22"/>
           <w:szCs w:val="22"/>
-          <w:lang/>
         </w:rPr>
       </w:pPr>
       <w:hyperlink w:anchor="_Toc70542004" w:history="1">
@@ -1163,7 +1140,6 @@
             <w:noProof/>
             <w:sz w:val="22"/>
             <w:szCs w:val="22"/>
-            <w:lang/>
           </w:rPr>
           <w:tab/>
         </w:r>
@@ -1235,7 +1211,6 @@
           <w:noProof/>
           <w:sz w:val="22"/>
           <w:szCs w:val="22"/>
-          <w:lang/>
         </w:rPr>
       </w:pPr>
       <w:hyperlink w:anchor="_Toc70542005" w:history="1">
@@ -1255,7 +1230,6 @@
             <w:noProof/>
             <w:sz w:val="22"/>
             <w:szCs w:val="22"/>
-            <w:lang/>
           </w:rPr>
           <w:tab/>
         </w:r>
@@ -1325,7 +1299,6 @@
           <w:bCs w:val="0"/>
           <w:sz w:val="22"/>
           <w:szCs w:val="22"/>
-          <w:lang/>
         </w:rPr>
       </w:pPr>
       <w:hyperlink w:anchor="_Toc70542006" w:history="1">
@@ -1342,7 +1315,6 @@
             <w:bCs w:val="0"/>
             <w:sz w:val="22"/>
             <w:szCs w:val="22"/>
-            <w:lang/>
           </w:rPr>
           <w:tab/>
         </w:r>
@@ -1403,7 +1375,6 @@
           <w:bCs w:val="0"/>
           <w:sz w:val="22"/>
           <w:szCs w:val="22"/>
-          <w:lang/>
         </w:rPr>
       </w:pPr>
       <w:hyperlink w:anchor="_Toc70542007" w:history="1">
@@ -1419,7 +1390,6 @@
             <w:bCs w:val="0"/>
             <w:sz w:val="22"/>
             <w:szCs w:val="22"/>
-            <w:lang/>
           </w:rPr>
           <w:tab/>
         </w:r>
@@ -1480,7 +1450,6 @@
           <w:bCs w:val="0"/>
           <w:sz w:val="22"/>
           <w:szCs w:val="22"/>
-          <w:lang/>
         </w:rPr>
       </w:pPr>
       <w:hyperlink w:anchor="_Toc70542008" w:history="1">
@@ -1496,7 +1465,6 @@
             <w:bCs w:val="0"/>
             <w:sz w:val="22"/>
             <w:szCs w:val="22"/>
-            <w:lang/>
           </w:rPr>
           <w:tab/>
         </w:r>
@@ -1558,7 +1526,6 @@
           <w:noProof/>
           <w:sz w:val="22"/>
           <w:szCs w:val="22"/>
-          <w:lang/>
         </w:rPr>
       </w:pPr>
       <w:hyperlink w:anchor="_Toc70542009" w:history="1">
@@ -1576,7 +1543,6 @@
             <w:noProof/>
             <w:sz w:val="22"/>
             <w:szCs w:val="22"/>
-            <w:lang/>
           </w:rPr>
           <w:tab/>
         </w:r>
@@ -1646,7 +1612,6 @@
           <w:noProof/>
           <w:sz w:val="22"/>
           <w:szCs w:val="22"/>
-          <w:lang/>
         </w:rPr>
       </w:pPr>
       <w:hyperlink w:anchor="_Toc70542010" w:history="1">
@@ -1664,7 +1629,6 @@
             <w:noProof/>
             <w:sz w:val="22"/>
             <w:szCs w:val="22"/>
-            <w:lang/>
           </w:rPr>
           <w:tab/>
         </w:r>
@@ -1734,7 +1698,6 @@
           <w:bCs w:val="0"/>
           <w:sz w:val="22"/>
           <w:szCs w:val="22"/>
-          <w:lang/>
         </w:rPr>
       </w:pPr>
       <w:hyperlink w:anchor="_Toc70542011" w:history="1">
@@ -1751,7 +1714,6 @@
             <w:bCs w:val="0"/>
             <w:sz w:val="22"/>
             <w:szCs w:val="22"/>
-            <w:lang/>
           </w:rPr>
           <w:tab/>
         </w:r>
@@ -1812,7 +1774,6 @@
           <w:bCs w:val="0"/>
           <w:sz w:val="22"/>
           <w:szCs w:val="22"/>
-          <w:lang/>
         </w:rPr>
       </w:pPr>
       <w:hyperlink w:anchor="_Toc70542012" w:history="1">
@@ -1828,7 +1789,6 @@
             <w:bCs w:val="0"/>
             <w:sz w:val="22"/>
             <w:szCs w:val="22"/>
-            <w:lang/>
           </w:rPr>
           <w:tab/>
         </w:r>
@@ -1890,7 +1850,6 @@
           <w:noProof/>
           <w:sz w:val="22"/>
           <w:szCs w:val="22"/>
-          <w:lang/>
         </w:rPr>
       </w:pPr>
       <w:hyperlink w:anchor="_Toc70542013" w:history="1">
@@ -1908,7 +1867,6 @@
             <w:noProof/>
             <w:sz w:val="22"/>
             <w:szCs w:val="22"/>
-            <w:lang/>
           </w:rPr>
           <w:tab/>
         </w:r>
@@ -1978,7 +1936,6 @@
           <w:noProof/>
           <w:sz w:val="22"/>
           <w:szCs w:val="22"/>
-          <w:lang/>
         </w:rPr>
       </w:pPr>
       <w:hyperlink w:anchor="_Toc70542014" w:history="1">
@@ -1996,7 +1953,6 @@
             <w:noProof/>
             <w:sz w:val="22"/>
             <w:szCs w:val="22"/>
-            <w:lang/>
           </w:rPr>
           <w:tab/>
         </w:r>
@@ -2065,7 +2021,6 @@
           <w:bCs w:val="0"/>
           <w:sz w:val="22"/>
           <w:szCs w:val="22"/>
-          <w:lang/>
         </w:rPr>
       </w:pPr>
       <w:hyperlink w:anchor="_Toc70542015" w:history="1">
@@ -2081,7 +2036,6 @@
             <w:bCs w:val="0"/>
             <w:sz w:val="22"/>
             <w:szCs w:val="22"/>
-            <w:lang/>
           </w:rPr>
           <w:tab/>
         </w:r>
@@ -2143,7 +2097,6 @@
           <w:noProof/>
           <w:sz w:val="22"/>
           <w:szCs w:val="22"/>
-          <w:lang/>
         </w:rPr>
       </w:pPr>
       <w:hyperlink w:anchor="_Toc70542016" w:history="1">
@@ -2161,7 +2114,6 @@
             <w:noProof/>
             <w:sz w:val="22"/>
             <w:szCs w:val="22"/>
-            <w:lang/>
           </w:rPr>
           <w:tab/>
         </w:r>
@@ -2231,7 +2183,6 @@
           <w:noProof/>
           <w:sz w:val="22"/>
           <w:szCs w:val="22"/>
-          <w:lang/>
         </w:rPr>
       </w:pPr>
       <w:hyperlink w:anchor="_Toc70542017" w:history="1">
@@ -2249,7 +2200,6 @@
             <w:noProof/>
             <w:sz w:val="22"/>
             <w:szCs w:val="22"/>
-            <w:lang/>
           </w:rPr>
           <w:tab/>
         </w:r>
@@ -2319,7 +2269,6 @@
           <w:noProof/>
           <w:sz w:val="22"/>
           <w:szCs w:val="22"/>
-          <w:lang/>
         </w:rPr>
       </w:pPr>
       <w:hyperlink w:anchor="_Toc70542018" w:history="1">
@@ -2337,7 +2286,6 @@
             <w:noProof/>
             <w:sz w:val="22"/>
             <w:szCs w:val="22"/>
-            <w:lang/>
           </w:rPr>
           <w:tab/>
         </w:r>
@@ -2406,7 +2354,6 @@
           <w:bCs w:val="0"/>
           <w:sz w:val="22"/>
           <w:szCs w:val="22"/>
-          <w:lang/>
         </w:rPr>
       </w:pPr>
       <w:hyperlink w:anchor="_Toc70542019" w:history="1">
@@ -2422,7 +2369,6 @@
             <w:bCs w:val="0"/>
             <w:sz w:val="22"/>
             <w:szCs w:val="22"/>
-            <w:lang/>
           </w:rPr>
           <w:tab/>
         </w:r>
@@ -2430,19 +2376,7 @@
           <w:rPr>
             <w:rStyle w:val="Hyperlink"/>
           </w:rPr>
-          <w:t xml:space="preserve">Power </w:t>
-        </w:r>
-        <w:r>
-          <w:rPr>
-            <w:rStyle w:val="Hyperlink"/>
-          </w:rPr>
-          <w:t>G</w:t>
-        </w:r>
-        <w:r>
-          <w:rPr>
-            <w:rStyle w:val="Hyperlink"/>
-          </w:rPr>
-          <w:t>ood</w:t>
+          <w:t>Power Good</w:t>
         </w:r>
         <w:r>
           <w:rPr>
@@ -2496,7 +2430,6 @@
           <w:bCs w:val="0"/>
           <w:sz w:val="22"/>
           <w:szCs w:val="22"/>
-          <w:lang/>
         </w:rPr>
       </w:pPr>
       <w:hyperlink w:anchor="_Toc70542020" w:history="1">
@@ -2513,7 +2446,6 @@
             <w:bCs w:val="0"/>
             <w:sz w:val="22"/>
             <w:szCs w:val="22"/>
-            <w:lang/>
           </w:rPr>
           <w:tab/>
         </w:r>
@@ -2575,7 +2507,6 @@
           <w:noProof/>
           <w:sz w:val="22"/>
           <w:szCs w:val="22"/>
-          <w:lang/>
         </w:rPr>
       </w:pPr>
       <w:hyperlink w:anchor="_Toc70542021" w:history="1">
@@ -2593,7 +2524,6 @@
             <w:noProof/>
             <w:sz w:val="22"/>
             <w:szCs w:val="22"/>
-            <w:lang/>
           </w:rPr>
           <w:tab/>
         </w:r>
@@ -2663,7 +2593,6 @@
           <w:noProof/>
           <w:sz w:val="22"/>
           <w:szCs w:val="22"/>
-          <w:lang/>
         </w:rPr>
       </w:pPr>
       <w:hyperlink w:anchor="_Toc70542022" w:history="1">
@@ -2681,7 +2610,6 @@
             <w:noProof/>
             <w:sz w:val="22"/>
             <w:szCs w:val="22"/>
-            <w:lang/>
           </w:rPr>
           <w:tab/>
         </w:r>
@@ -2751,7 +2679,6 @@
           <w:bCs w:val="0"/>
           <w:sz w:val="22"/>
           <w:szCs w:val="22"/>
-          <w:lang/>
         </w:rPr>
       </w:pPr>
       <w:hyperlink w:anchor="_Toc70542023" w:history="1">
@@ -2768,7 +2695,6 @@
             <w:bCs w:val="0"/>
             <w:sz w:val="22"/>
             <w:szCs w:val="22"/>
-            <w:lang/>
           </w:rPr>
           <w:tab/>
         </w:r>
@@ -2829,7 +2755,6 @@
           <w:bCs w:val="0"/>
           <w:sz w:val="22"/>
           <w:szCs w:val="22"/>
-          <w:lang/>
         </w:rPr>
       </w:pPr>
       <w:hyperlink w:anchor="_Toc70542024" w:history="1">
@@ -2846,7 +2771,6 @@
             <w:bCs w:val="0"/>
             <w:sz w:val="22"/>
             <w:szCs w:val="22"/>
-            <w:lang/>
           </w:rPr>
           <w:tab/>
         </w:r>
@@ -2908,7 +2832,6 @@
           <w:bCs w:val="0"/>
           <w:sz w:val="22"/>
           <w:szCs w:val="22"/>
-          <w:lang/>
         </w:rPr>
       </w:pPr>
       <w:hyperlink w:anchor="_Toc70542025" w:history="1">
@@ -2924,7 +2847,6 @@
             <w:bCs w:val="0"/>
             <w:sz w:val="22"/>
             <w:szCs w:val="22"/>
-            <w:lang/>
           </w:rPr>
           <w:tab/>
         </w:r>
@@ -2985,7 +2907,6 @@
           <w:bCs w:val="0"/>
           <w:sz w:val="22"/>
           <w:szCs w:val="22"/>
-          <w:lang/>
         </w:rPr>
       </w:pPr>
       <w:hyperlink w:anchor="_Toc70542026" w:history="1">
@@ -3001,7 +2922,6 @@
             <w:bCs w:val="0"/>
             <w:sz w:val="22"/>
             <w:szCs w:val="22"/>
-            <w:lang/>
           </w:rPr>
           <w:tab/>
         </w:r>
@@ -3065,7 +2985,6 @@
           <w:noProof/>
           <w:sz w:val="22"/>
           <w:szCs w:val="22"/>
-          <w:lang/>
         </w:rPr>
       </w:pPr>
       <w:hyperlink w:anchor="_Toc70542027" w:history="1">
@@ -3137,7 +3056,6 @@
           <w:noProof/>
           <w:sz w:val="22"/>
           <w:szCs w:val="22"/>
-          <w:lang/>
         </w:rPr>
       </w:pPr>
       <w:hyperlink w:anchor="_Toc70542028" w:history="1">
@@ -3263,7 +3181,7 @@
                     </pic:cNvPicPr>
                   </pic:nvPicPr>
                   <pic:blipFill>
-                    <a:blip r:embed="rId12">
+                    <a:blip r:embed="rId13">
                       <a:extLst>
                         <a:ext uri="{28A0092B-C50C-407E-A947-70E740481C1C}">
                           <a14:useLocalDpi xmlns:a14="http://schemas.microsoft.com/office/drawing/2010/main" val="0"/>
@@ -3342,13 +3260,26 @@
       </w:r>
       <w:proofErr w:type="spellEnd"/>
       <w:r>
-        <w:t xml:space="preserve"> voor Atmel </w:t>
+        <w:t xml:space="preserve"> voor </w:t>
+      </w:r>
+      <w:proofErr w:type="spellStart"/>
+      <w:r>
+        <w:t>Atmel</w:t>
+      </w:r>
+      <w:proofErr w:type="spellEnd"/>
+      <w:r>
+        <w:t xml:space="preserve"> </w:t>
       </w:r>
       <w:r>
         <w:t>SAM (</w:t>
       </w:r>
-      <w:r>
-        <w:t xml:space="preserve">arduino </w:t>
+      <w:proofErr w:type="spellStart"/>
+      <w:r>
+        <w:t>arduino</w:t>
+      </w:r>
+      <w:proofErr w:type="spellEnd"/>
+      <w:r>
+        <w:t xml:space="preserve"> </w:t>
       </w:r>
       <w:proofErr w:type="spellStart"/>
       <w:r>
@@ -3492,12 +3423,10 @@
           </w:tcPr>
           <w:p>
             <w:proofErr w:type="spellStart"/>
-            <w:proofErr w:type="gramStart"/>
             <w:r>
               <w:t>custom</w:t>
             </w:r>
             <w:proofErr w:type="spellEnd"/>
-            <w:proofErr w:type="gramEnd"/>
           </w:p>
         </w:tc>
         <w:tc>
@@ -3516,7 +3445,6 @@
           </w:tcPr>
           <w:p>
             <w:proofErr w:type="spellStart"/>
-            <w:proofErr w:type="gramStart"/>
             <w:r>
               <w:t>Custom</w:t>
             </w:r>
@@ -3524,9 +3452,13 @@
             <w:r>
               <w:t>(</w:t>
             </w:r>
-            <w:proofErr w:type="gramEnd"/>
-            <w:r>
-              <w:t xml:space="preserve">arduino </w:t>
+            <w:proofErr w:type="spellStart"/>
+            <w:r>
+              <w:t>arduino</w:t>
+            </w:r>
+            <w:proofErr w:type="spellEnd"/>
+            <w:r>
+              <w:t xml:space="preserve"> </w:t>
             </w:r>
             <w:proofErr w:type="spellStart"/>
             <w:r>
@@ -3813,17 +3745,12 @@
               <w:t xml:space="preserve">MPLAB Code </w:t>
             </w:r>
             <w:proofErr w:type="spellStart"/>
-            <w:proofErr w:type="gramStart"/>
             <w:r>
               <w:t>Configurator</w:t>
             </w:r>
             <w:proofErr w:type="spellEnd"/>
             <w:r>
-              <w:t>(</w:t>
-            </w:r>
-            <w:proofErr w:type="gramEnd"/>
-            <w:r>
-              <w:t xml:space="preserve">GUI controller </w:t>
+              <w:t xml:space="preserve">(GUI controller </w:t>
             </w:r>
             <w:proofErr w:type="spellStart"/>
             <w:r>
@@ -4249,15 +4176,7 @@
         <w:t xml:space="preserve"> op 1 wordt gezet worden de andere op 0 gezet.</w:t>
       </w:r>
       <w:r>
-        <w:t xml:space="preserve"> Als je een instelling op 0 zet </w:t>
-      </w:r>
-      <w:proofErr w:type="gramStart"/>
-      <w:r>
-        <w:t>word</w:t>
-      </w:r>
-      <w:proofErr w:type="gramEnd"/>
-      <w:r>
-        <w:t xml:space="preserve"> de </w:t>
+        <w:t xml:space="preserve"> Als je een instelling op 0 zet word de </w:t>
       </w:r>
       <w:proofErr w:type="spellStart"/>
       <w:r>
@@ -4286,12 +4205,10 @@
         <w:t xml:space="preserve">  </w:t>
       </w:r>
       <w:proofErr w:type="spellStart"/>
-      <w:proofErr w:type="gramStart"/>
       <w:r>
         <w:t>temprature</w:t>
       </w:r>
       <w:proofErr w:type="spellEnd"/>
-      <w:proofErr w:type="gramEnd"/>
       <w:r>
         <w:t>?</w:t>
       </w:r>
@@ -4520,7 +4437,7 @@
                     </pic:cNvPicPr>
                   </pic:nvPicPr>
                   <pic:blipFill>
-                    <a:blip r:embed="rId13">
+                    <a:blip r:embed="rId14">
                       <a:extLst>
                         <a:ext uri="{28A0092B-C50C-407E-A947-70E740481C1C}">
                           <a14:useLocalDpi xmlns:a14="http://schemas.microsoft.com/office/drawing/2010/main" val="0"/>
@@ -4602,7 +4519,7 @@
                     </pic:cNvPicPr>
                   </pic:nvPicPr>
                   <pic:blipFill>
-                    <a:blip r:embed="rId14">
+                    <a:blip r:embed="rId15">
                       <a:extLst>
                         <a:ext uri="{28A0092B-C50C-407E-A947-70E740481C1C}">
                           <a14:useLocalDpi xmlns:a14="http://schemas.microsoft.com/office/drawing/2010/main" val="0"/>
@@ -4663,12 +4580,10 @@
         <w:pStyle w:val="Heading3"/>
       </w:pPr>
       <w:bookmarkStart w:id="18" w:name="_Toc70542007"/>
-      <w:proofErr w:type="gramStart"/>
       <w:r>
         <w:t>eFuse</w:t>
       </w:r>
       <w:bookmarkEnd w:id="18"/>
-      <w:proofErr w:type="gramEnd"/>
     </w:p>
     <w:tbl>
       <w:tblPr>
@@ -4709,7 +4624,6 @@
                 <w:color w:val="000000"/>
               </w:rPr>
             </w:pPr>
-            <w:proofErr w:type="gramStart"/>
             <w:r>
               <w:rPr>
                 <w:rFonts w:ascii="Calibri" w:hAnsi="Calibri"/>
@@ -4731,7 +4645,6 @@
               </w:rPr>
               <w:t>use</w:t>
             </w:r>
-            <w:proofErr w:type="gramEnd"/>
           </w:p>
         </w:tc>
         <w:tc>
@@ -5893,14 +5806,9 @@
         <w:pStyle w:val="Heading2"/>
       </w:pPr>
       <w:bookmarkStart w:id="22" w:name="_Toc70542011"/>
-      <w:proofErr w:type="gramStart"/>
       <w:r>
         <w:lastRenderedPageBreak/>
-        <w:t>eFuse</w:t>
-      </w:r>
-      <w:proofErr w:type="gramEnd"/>
-      <w:r>
-        <w:t xml:space="preserve"> TPS26631</w:t>
+        <w:t>eFuse TPS26631</w:t>
       </w:r>
       <w:bookmarkEnd w:id="22"/>
     </w:p>
@@ -5925,7 +5833,7 @@
                     <pic:cNvPicPr/>
                   </pic:nvPicPr>
                   <pic:blipFill>
-                    <a:blip r:embed="rId15"/>
+                    <a:blip r:embed="rId16"/>
                     <a:stretch>
                       <a:fillRect/>
                     </a:stretch>
@@ -5983,7 +5891,7 @@
                     <pic:cNvPicPr/>
                   </pic:nvPicPr>
                   <pic:blipFill>
-                    <a:blip r:embed="rId16"/>
+                    <a:blip r:embed="rId17"/>
                     <a:stretch>
                       <a:fillRect/>
                     </a:stretch>
@@ -8444,7 +8352,7 @@
                     <pic:cNvPicPr/>
                   </pic:nvPicPr>
                   <pic:blipFill>
-                    <a:blip r:embed="rId17"/>
+                    <a:blip r:embed="rId18"/>
                     <a:stretch>
                       <a:fillRect/>
                     </a:stretch>
@@ -8954,7 +8862,7 @@
                     <pic:cNvPicPr/>
                   </pic:nvPicPr>
                   <pic:blipFill>
-                    <a:blip r:embed="rId18"/>
+                    <a:blip r:embed="rId19"/>
                     <a:stretch>
                       <a:fillRect/>
                     </a:stretch>
@@ -9117,13 +9025,8 @@
         <w:pStyle w:val="Heading4"/>
       </w:pPr>
       <w:bookmarkStart w:id="32" w:name="_Toc70542021"/>
-      <w:proofErr w:type="gramStart"/>
-      <w:r>
-        <w:t>eFuse</w:t>
-      </w:r>
-      <w:proofErr w:type="gramEnd"/>
-      <w:r>
-        <w:t xml:space="preserve"> kant</w:t>
+      <w:r>
+        <w:t>eFuse kant</w:t>
       </w:r>
       <w:bookmarkEnd w:id="32"/>
     </w:p>
@@ -9655,21 +9558,7 @@
         <w:rPr>
           <w:lang w:val="en-150"/>
         </w:rPr>
-        <w:t xml:space="preserve"> </w:t>
-      </w:r>
-      <w:proofErr w:type="gramStart"/>
-      <w:r>
-        <w:rPr>
-          <w:lang w:val="en-150"/>
-        </w:rPr>
-        <w:t>pull</w:t>
-      </w:r>
-      <w:proofErr w:type="gramEnd"/>
-      <w:r>
-        <w:rPr>
-          <w:lang w:val="en-150"/>
-        </w:rPr>
-        <w:t xml:space="preserve"> down </w:t>
+        <w:t xml:space="preserve"> pull down </w:t>
       </w:r>
       <w:proofErr w:type="spellStart"/>
       <w:r>
@@ -9763,16 +9652,8 @@
         <w:rPr>
           <w:lang w:val="en-150"/>
         </w:rPr>
-        <w:t xml:space="preserve"> </w:t>
-      </w:r>
-      <w:proofErr w:type="gramStart"/>
-      <w:r>
-        <w:rPr>
-          <w:lang w:val="en-150"/>
-        </w:rPr>
-        <w:t>shutdown</w:t>
-      </w:r>
-      <w:proofErr w:type="gramEnd"/>
+        <w:t xml:space="preserve"> shutdown</w:t>
+      </w:r>
     </w:p>
     <w:p>
       <w:pPr>
@@ -9841,21 +9722,7 @@
         <w:rPr>
           <w:lang w:val="en-150"/>
         </w:rPr>
-        <w:t xml:space="preserve"> </w:t>
-      </w:r>
-      <w:proofErr w:type="gramStart"/>
-      <w:r>
-        <w:rPr>
-          <w:lang w:val="en-150"/>
-        </w:rPr>
-        <w:t>pull</w:t>
-      </w:r>
-      <w:proofErr w:type="gramEnd"/>
-      <w:r>
-        <w:rPr>
-          <w:lang w:val="en-150"/>
-        </w:rPr>
-        <w:t xml:space="preserve"> down </w:t>
+        <w:t xml:space="preserve"> pull down </w:t>
       </w:r>
       <w:proofErr w:type="spellStart"/>
       <w:r>
@@ -9925,7 +9792,7 @@
                     <pic:cNvPicPr/>
                   </pic:nvPicPr>
                   <pic:blipFill>
-                    <a:blip r:embed="rId19"/>
+                    <a:blip r:embed="rId20"/>
                     <a:stretch>
                       <a:fillRect/>
                     </a:stretch>
@@ -9967,7 +9834,7 @@
                     <pic:cNvPicPr/>
                   </pic:nvPicPr>
                   <pic:blipFill>
-                    <a:blip r:embed="rId20"/>
+                    <a:blip r:embed="rId21"/>
                     <a:stretch>
                       <a:fillRect/>
                     </a:stretch>
@@ -10034,7 +9901,7 @@
                     </pic:cNvPicPr>
                   </pic:nvPicPr>
                   <pic:blipFill>
-                    <a:blip r:embed="rId21">
+                    <a:blip r:embed="rId22">
                       <a:extLst>
                         <a:ext uri="{28A0092B-C50C-407E-A947-70E740481C1C}">
                           <a14:useLocalDpi xmlns:a14="http://schemas.microsoft.com/office/drawing/2010/main" val="0"/>
@@ -10094,7 +9961,7 @@
                     </pic:cNvPicPr>
                   </pic:nvPicPr>
                   <pic:blipFill>
-                    <a:blip r:embed="rId22">
+                    <a:blip r:embed="rId23">
                       <a:extLst>
                         <a:ext uri="{28A0092B-C50C-407E-A947-70E740481C1C}">
                           <a14:useLocalDpi xmlns:a14="http://schemas.microsoft.com/office/drawing/2010/main" val="0"/>
@@ -10121,6 +9988,325 @@
         </w:drawing>
       </w:r>
     </w:p>
+    <w:p/>
+    <w:p/>
+    <w:p/>
+    <w:p/>
+    <w:p>
+      <w:pPr>
+        <w:pStyle w:val="Heading3"/>
+      </w:pPr>
+      <w:r>
+        <w:lastRenderedPageBreak/>
+        <w:t xml:space="preserve">Tests </w:t>
+      </w:r>
+    </w:p>
+    <w:p>
+      <w:pPr>
+        <w:pStyle w:val="Heading4"/>
+      </w:pPr>
+      <w:proofErr w:type="spellStart"/>
+      <w:r>
+        <w:t>Spannings</w:t>
+      </w:r>
+      <w:proofErr w:type="spellEnd"/>
+      <w:r>
+        <w:t xml:space="preserve"> punten</w:t>
+      </w:r>
+    </w:p>
+    <w:tbl>
+      <w:tblPr>
+        <w:tblStyle w:val="TableGrid"/>
+        <w:tblW w:w="0" w:type="auto"/>
+        <w:tblLook w:val="04A0" w:firstRow="1" w:lastRow="0" w:firstColumn="1" w:lastColumn="0" w:noHBand="0" w:noVBand="1"/>
+      </w:tblPr>
+      <w:tblGrid>
+        <w:gridCol w:w="3145"/>
+        <w:gridCol w:w="2873"/>
+        <w:gridCol w:w="2873"/>
+      </w:tblGrid>
+      <w:tr>
+        <w:tc>
+          <w:tcPr>
+            <w:tcW w:w="3145" w:type="dxa"/>
+          </w:tcPr>
+          <w:p>
+            <w:r>
+              <w:t>Instelling</w:t>
+            </w:r>
+          </w:p>
+        </w:tc>
+        <w:tc>
+          <w:tcPr>
+            <w:tcW w:w="2873" w:type="dxa"/>
+          </w:tcPr>
+          <w:p>
+            <w:proofErr w:type="spellStart"/>
+            <w:r>
+              <w:t>Overvolt</w:t>
+            </w:r>
+            <w:proofErr w:type="spellEnd"/>
+            <w:r>
+              <w:t xml:space="preserve"> </w:t>
+            </w:r>
+            <w:proofErr w:type="spellStart"/>
+            <w:r>
+              <w:t>protection</w:t>
+            </w:r>
+            <w:proofErr w:type="spellEnd"/>
+            <w:r>
+              <w:t xml:space="preserve"> </w:t>
+            </w:r>
+          </w:p>
+        </w:tc>
+        <w:tc>
+          <w:tcPr>
+            <w:tcW w:w="2873" w:type="dxa"/>
+          </w:tcPr>
+          <w:p>
+            <w:r>
+              <w:t xml:space="preserve">Undervolt </w:t>
+            </w:r>
+            <w:proofErr w:type="spellStart"/>
+            <w:r>
+              <w:t>protection</w:t>
+            </w:r>
+            <w:proofErr w:type="spellEnd"/>
+          </w:p>
+        </w:tc>
+      </w:tr>
+      <w:tr>
+        <w:tc>
+          <w:tcPr>
+            <w:tcW w:w="3145" w:type="dxa"/>
+          </w:tcPr>
+          <w:p>
+            <w:r>
+              <w:t>LCL-Klasse</w:t>
+            </w:r>
+          </w:p>
+        </w:tc>
+        <w:tc>
+          <w:tcPr>
+            <w:tcW w:w="2873" w:type="dxa"/>
+          </w:tcPr>
+          <w:p>
+            <w:r>
+              <w:t>37.78V</w:t>
+            </w:r>
+          </w:p>
+        </w:tc>
+        <w:tc>
+          <w:tcPr>
+            <w:tcW w:w="2873" w:type="dxa"/>
+          </w:tcPr>
+          <w:p>
+            <w:r>
+              <w:t>20.43V</w:t>
+            </w:r>
+          </w:p>
+        </w:tc>
+      </w:tr>
+      <w:tr>
+        <w:tc>
+          <w:tcPr>
+            <w:tcW w:w="3145" w:type="dxa"/>
+          </w:tcPr>
+          <w:p>
+            <w:r>
+              <w:t>12V</w:t>
+            </w:r>
+          </w:p>
+        </w:tc>
+        <w:tc>
+          <w:tcPr>
+            <w:tcW w:w="2873" w:type="dxa"/>
+          </w:tcPr>
+          <w:p>
+            <w:r>
+              <w:t>14.46V</w:t>
+            </w:r>
+          </w:p>
+        </w:tc>
+        <w:tc>
+          <w:tcPr>
+            <w:tcW w:w="2873" w:type="dxa"/>
+          </w:tcPr>
+          <w:p>
+            <w:r>
+              <w:t>10.71V</w:t>
+            </w:r>
+          </w:p>
+        </w:tc>
+      </w:tr>
+      <w:tr>
+        <w:tc>
+          <w:tcPr>
+            <w:tcW w:w="3145" w:type="dxa"/>
+          </w:tcPr>
+          <w:p>
+            <w:r>
+              <w:t>5V</w:t>
+            </w:r>
+          </w:p>
+        </w:tc>
+        <w:tc>
+          <w:tcPr>
+            <w:tcW w:w="2873" w:type="dxa"/>
+          </w:tcPr>
+          <w:p>
+            <w:r>
+              <w:t>5.45V</w:t>
+            </w:r>
+          </w:p>
+        </w:tc>
+        <w:tc>
+          <w:tcPr>
+            <w:tcW w:w="2873" w:type="dxa"/>
+          </w:tcPr>
+          <w:p>
+            <w:r>
+              <w:t xml:space="preserve">4.2V (no </w:t>
+            </w:r>
+            <w:proofErr w:type="spellStart"/>
+            <w:r>
+              <w:t>fault</w:t>
+            </w:r>
+            <w:proofErr w:type="spellEnd"/>
+            <w:r>
+              <w:t xml:space="preserve"> but </w:t>
+            </w:r>
+            <w:proofErr w:type="spellStart"/>
+            <w:r>
+              <w:t>lower</w:t>
+            </w:r>
+            <w:proofErr w:type="spellEnd"/>
+            <w:r>
+              <w:t xml:space="preserve"> limit </w:t>
+            </w:r>
+            <w:proofErr w:type="spellStart"/>
+            <w:r>
+              <w:t>efuse</w:t>
+            </w:r>
+            <w:proofErr w:type="spellEnd"/>
+            <w:r>
+              <w:t xml:space="preserve"> ic)</w:t>
+            </w:r>
+          </w:p>
+        </w:tc>
+      </w:tr>
+    </w:tbl>
+    <w:p/>
+    <w:p>
+      <w:pPr>
+        <w:pStyle w:val="Heading4"/>
+      </w:pPr>
+      <w:r>
+        <w:t>Stroom limiet</w:t>
+      </w:r>
+    </w:p>
+    <w:tbl>
+      <w:tblPr>
+        <w:tblStyle w:val="TableGrid"/>
+        <w:tblW w:w="0" w:type="auto"/>
+        <w:tblLook w:val="04A0" w:firstRow="1" w:lastRow="0" w:firstColumn="1" w:lastColumn="0" w:noHBand="0" w:noVBand="1"/>
+      </w:tblPr>
+      <w:tblGrid>
+        <w:gridCol w:w="4445"/>
+        <w:gridCol w:w="4446"/>
+      </w:tblGrid>
+      <w:tr>
+        <w:tc>
+          <w:tcPr>
+            <w:tcW w:w="4445" w:type="dxa"/>
+          </w:tcPr>
+          <w:p>
+            <w:r>
+              <w:t xml:space="preserve">Instelling </w:t>
+            </w:r>
+          </w:p>
+        </w:tc>
+        <w:tc>
+          <w:tcPr>
+            <w:tcW w:w="4446" w:type="dxa"/>
+          </w:tcPr>
+          <w:p>
+            <w:proofErr w:type="spellStart"/>
+            <w:r>
+              <w:t>Sroom</w:t>
+            </w:r>
+            <w:proofErr w:type="spellEnd"/>
+            <w:r>
+              <w:t xml:space="preserve"> limiet</w:t>
+            </w:r>
+          </w:p>
+        </w:tc>
+      </w:tr>
+      <w:tr>
+        <w:tc>
+          <w:tcPr>
+            <w:tcW w:w="4445" w:type="dxa"/>
+          </w:tcPr>
+          <w:p>
+            <w:r>
+              <w:t>LCL-Klasse</w:t>
+            </w:r>
+            <w:r>
+              <w:t xml:space="preserve"> 1</w:t>
+            </w:r>
+          </w:p>
+        </w:tc>
+        <w:tc>
+          <w:tcPr>
+            <w:tcW w:w="4446" w:type="dxa"/>
+          </w:tcPr>
+          <w:p/>
+        </w:tc>
+      </w:tr>
+      <w:tr>
+        <w:tc>
+          <w:tcPr>
+            <w:tcW w:w="4445" w:type="dxa"/>
+          </w:tcPr>
+          <w:p>
+            <w:r>
+              <w:t>LCL-Klasse</w:t>
+            </w:r>
+            <w:r>
+              <w:t xml:space="preserve"> 2</w:t>
+            </w:r>
+          </w:p>
+        </w:tc>
+        <w:tc>
+          <w:tcPr>
+            <w:tcW w:w="4446" w:type="dxa"/>
+          </w:tcPr>
+          <w:p/>
+        </w:tc>
+      </w:tr>
+      <w:tr>
+        <w:tc>
+          <w:tcPr>
+            <w:tcW w:w="4445" w:type="dxa"/>
+          </w:tcPr>
+          <w:p>
+            <w:r>
+              <w:t>LCL-Klasse</w:t>
+            </w:r>
+            <w:r>
+              <w:t xml:space="preserve"> 3</w:t>
+            </w:r>
+          </w:p>
+        </w:tc>
+        <w:tc>
+          <w:tcPr>
+            <w:tcW w:w="4446" w:type="dxa"/>
+          </w:tcPr>
+          <w:p/>
+        </w:tc>
+      </w:tr>
+    </w:tbl>
+    <w:p/>
     <w:p>
       <w:pPr>
         <w:pStyle w:val="Kopzondernummer"/>
@@ -10163,7 +10349,7 @@
     </w:p>
     <w:p/>
     <w:sectPr>
-      <w:headerReference w:type="default" r:id="rId23"/>
+      <w:headerReference w:type="default" r:id="rId24"/>
       <w:pgSz w:w="11906" w:h="16838" w:code="9"/>
       <w:pgMar w:top="1134" w:right="1134" w:bottom="1134" w:left="1871" w:header="709" w:footer="709" w:gutter="0"/>
       <w:pgNumType w:start="3"/>
@@ -13699,4 +13885,16 @@
   <a:objectDefaults/>
   <a:extraClrSchemeLst/>
 </a:theme>
+</file>
+
+<file path=customXml/item1.xml><?xml version="1.0" encoding="utf-8"?>
+<b:Sources xmlns:b="http://schemas.openxmlformats.org/officeDocument/2006/bibliography" xmlns="http://schemas.openxmlformats.org/officeDocument/2006/bibliography" SelectedStyle="\APASixthEditionOfficeOnline.xsl" StyleName="APA" Version="6"/>
+</file>
+
+<file path=customXml/itemProps1.xml><?xml version="1.0" encoding="utf-8"?>
+<ds:datastoreItem xmlns:ds="http://schemas.openxmlformats.org/officeDocument/2006/customXml" ds:itemID="{843C5D7D-141F-4BAF-AD76-9DC0F2C17BBF}">
+  <ds:schemaRefs>
+    <ds:schemaRef ds:uri="http://schemas.openxmlformats.org/officeDocument/2006/bibliography"/>
+  </ds:schemaRefs>
+</ds:datastoreItem>
 </file>
</xml_diff>

<commit_message>
relay switchoff + time analysis
</commit_message>
<xml_diff>
--- a/efuse 2021.docx
+++ b/efuse 2021.docx
@@ -3242,52 +3242,21 @@
         <w:pStyle w:val="Heading2"/>
       </w:pPr>
       <w:bookmarkStart w:id="7" w:name="_Toc70541997"/>
-      <w:proofErr w:type="spellStart"/>
       <w:r>
         <w:t>IDE’s</w:t>
       </w:r>
       <w:bookmarkEnd w:id="7"/>
-      <w:proofErr w:type="spellEnd"/>
     </w:p>
     <w:p>
       <w:bookmarkStart w:id="8" w:name="_Hlk67490108"/>
       <w:r>
-        <w:t xml:space="preserve">Bruikbare </w:t>
-      </w:r>
-      <w:proofErr w:type="spellStart"/>
-      <w:r>
-        <w:t>IDE’s</w:t>
-      </w:r>
-      <w:proofErr w:type="spellEnd"/>
-      <w:r>
-        <w:t xml:space="preserve"> voor </w:t>
-      </w:r>
-      <w:proofErr w:type="spellStart"/>
-      <w:r>
-        <w:t>Atmel</w:t>
-      </w:r>
-      <w:proofErr w:type="spellEnd"/>
-      <w:r>
-        <w:t xml:space="preserve"> </w:t>
+        <w:t xml:space="preserve">Bruikbare IDE’s voor Atmel </w:t>
       </w:r>
       <w:r>
         <w:t>SAM (</w:t>
       </w:r>
-      <w:proofErr w:type="spellStart"/>
-      <w:r>
-        <w:t>arduino</w:t>
-      </w:r>
-      <w:proofErr w:type="spellEnd"/>
-      <w:r>
-        <w:t xml:space="preserve"> </w:t>
-      </w:r>
-      <w:proofErr w:type="spellStart"/>
-      <w:r>
-        <w:t>mkrzero</w:t>
-      </w:r>
-      <w:proofErr w:type="spellEnd"/>
-      <w:r>
-        <w:t>)</w:t>
+      <w:r>
+        <w:t>arduino mkrzero)</w:t>
       </w:r>
       <w:r>
         <w:t>:</w:t>
@@ -3422,11 +3391,9 @@
             <w:tcW w:w="1921" w:type="dxa"/>
           </w:tcPr>
           <w:p>
-            <w:proofErr w:type="spellStart"/>
             <w:r>
               <w:t>custom</w:t>
             </w:r>
-            <w:proofErr w:type="spellEnd"/>
           </w:p>
         </w:tc>
         <w:tc>
@@ -3444,29 +3411,8 @@
             <w:tcW w:w="1707" w:type="dxa"/>
           </w:tcPr>
           <w:p>
-            <w:proofErr w:type="spellStart"/>
-            <w:r>
-              <w:t>Custom</w:t>
-            </w:r>
-            <w:proofErr w:type="spellEnd"/>
-            <w:r>
-              <w:t>(</w:t>
-            </w:r>
-            <w:proofErr w:type="spellStart"/>
-            <w:r>
-              <w:t>arduino</w:t>
-            </w:r>
-            <w:proofErr w:type="spellEnd"/>
-            <w:r>
-              <w:t xml:space="preserve"> </w:t>
-            </w:r>
-            <w:proofErr w:type="spellStart"/>
-            <w:r>
-              <w:t>ide</w:t>
-            </w:r>
-            <w:proofErr w:type="spellEnd"/>
-            <w:r>
-              <w:t xml:space="preserve"> 2 is bijna identiek aan VSCode)</w:t>
+            <w:r>
+              <w:t>Custom(arduino ide 2 is bijna identiek aan VSCode)</w:t>
             </w:r>
           </w:p>
         </w:tc>
@@ -3475,19 +3421,9 @@
             <w:tcW w:w="1808" w:type="dxa"/>
           </w:tcPr>
           <w:p>
-            <w:proofErr w:type="spellStart"/>
-            <w:r>
-              <w:t>Custom</w:t>
-            </w:r>
-            <w:proofErr w:type="spellEnd"/>
-            <w:r>
-              <w:t xml:space="preserve"> of </w:t>
-            </w:r>
-            <w:proofErr w:type="spellStart"/>
-            <w:r>
-              <w:t>Eclipse</w:t>
-            </w:r>
-            <w:proofErr w:type="spellEnd"/>
+            <w:r>
+              <w:t>Custom of Eclipse</w:t>
+            </w:r>
           </w:p>
         </w:tc>
       </w:tr>
@@ -3528,13 +3464,8 @@
           </w:tcPr>
           <w:p>
             <w:r>
-              <w:t xml:space="preserve">Alleen in V2 momenteel in </w:t>
-            </w:r>
-            <w:proofErr w:type="spellStart"/>
-            <w:r>
-              <w:t>beta</w:t>
-            </w:r>
-            <w:proofErr w:type="spellEnd"/>
+              <w:t>Alleen in V2 momenteel in beta</w:t>
+            </w:r>
           </w:p>
         </w:tc>
         <w:tc>
@@ -3555,13 +3486,8 @@
           </w:tcPr>
           <w:p>
             <w:r>
-              <w:t xml:space="preserve">Unit </w:t>
-            </w:r>
-            <w:proofErr w:type="spellStart"/>
-            <w:r>
-              <w:t>Testing</w:t>
-            </w:r>
-            <w:proofErr w:type="spellEnd"/>
+              <w:t>Unit Testing</w:t>
+            </w:r>
           </w:p>
         </w:tc>
         <w:tc>
@@ -3570,15 +3496,7 @@
           </w:tcPr>
           <w:p>
             <w:r>
-              <w:t xml:space="preserve">Mogelijk maar niet veel </w:t>
-            </w:r>
-            <w:proofErr w:type="spellStart"/>
-            <w:r>
-              <w:t>documentie</w:t>
-            </w:r>
-            <w:proofErr w:type="spellEnd"/>
-            <w:r>
-              <w:t>.</w:t>
+              <w:t>Mogelijk maar niet veel documentie.</w:t>
             </w:r>
           </w:p>
         </w:tc>
@@ -3729,11 +3647,9 @@
             <w:tcW w:w="1638" w:type="dxa"/>
           </w:tcPr>
           <w:p>
-            <w:proofErr w:type="spellStart"/>
             <w:r>
               <w:t>Extras</w:t>
             </w:r>
-            <w:proofErr w:type="spellEnd"/>
           </w:p>
         </w:tc>
         <w:tc>
@@ -3742,23 +3658,7 @@
           </w:tcPr>
           <w:p>
             <w:r>
-              <w:t xml:space="preserve">MPLAB Code </w:t>
-            </w:r>
-            <w:proofErr w:type="spellStart"/>
-            <w:r>
-              <w:t>Configurator</w:t>
-            </w:r>
-            <w:proofErr w:type="spellEnd"/>
-            <w:r>
-              <w:t xml:space="preserve">(GUI controller </w:t>
-            </w:r>
-            <w:proofErr w:type="spellStart"/>
-            <w:r>
-              <w:t>configurator</w:t>
-            </w:r>
-            <w:proofErr w:type="spellEnd"/>
-            <w:r>
-              <w:t xml:space="preserve"> tool), microchip HAL library. </w:t>
+              <w:t xml:space="preserve">MPLAB Code Configurator(GUI controller configurator tool), microchip HAL library. </w:t>
             </w:r>
           </w:p>
         </w:tc>
@@ -3768,15 +3668,7 @@
           </w:tcPr>
           <w:p>
             <w:r>
-              <w:t xml:space="preserve">Support voor arduino en veel andere platforms en </w:t>
-            </w:r>
-            <w:proofErr w:type="spellStart"/>
-            <w:r>
-              <w:t>libraries</w:t>
-            </w:r>
-            <w:proofErr w:type="spellEnd"/>
-            <w:r>
-              <w:t>.</w:t>
+              <w:t>Support voor arduino en veel andere platforms en libraries.</w:t>
             </w:r>
           </w:p>
         </w:tc>
@@ -3786,15 +3678,7 @@
           </w:tcPr>
           <w:p>
             <w:r>
-              <w:t xml:space="preserve">Arduino </w:t>
-            </w:r>
-            <w:proofErr w:type="spellStart"/>
-            <w:r>
-              <w:t>libraries</w:t>
-            </w:r>
-            <w:proofErr w:type="spellEnd"/>
-            <w:r>
-              <w:t>.</w:t>
+              <w:t>Arduino libraries.</w:t>
             </w:r>
           </w:p>
         </w:tc>
@@ -3803,29 +3687,8 @@
             <w:tcW w:w="1808" w:type="dxa"/>
           </w:tcPr>
           <w:p>
-            <w:proofErr w:type="spellStart"/>
-            <w:r>
-              <w:t>Functional</w:t>
-            </w:r>
-            <w:proofErr w:type="spellEnd"/>
-            <w:r>
-              <w:t xml:space="preserve"> </w:t>
-            </w:r>
-            <w:proofErr w:type="spellStart"/>
-            <w:r>
-              <w:t>safetey</w:t>
-            </w:r>
-            <w:proofErr w:type="spellEnd"/>
-            <w:r>
-              <w:t xml:space="preserve"> </w:t>
-            </w:r>
-            <w:proofErr w:type="spellStart"/>
-            <w:r>
-              <w:t>certificcation</w:t>
-            </w:r>
-            <w:proofErr w:type="spellEnd"/>
-            <w:r>
-              <w:t xml:space="preserve">, … </w:t>
+            <w:r>
+              <w:t xml:space="preserve">Functional safetey certificcation, … </w:t>
             </w:r>
           </w:p>
         </w:tc>
@@ -3918,14 +3781,12 @@
             <w:tcW w:w="6095" w:type="dxa"/>
           </w:tcPr>
           <w:p>
-            <w:proofErr w:type="spellStart"/>
             <w:r>
               <w:t>F</w:t>
             </w:r>
             <w:r>
               <w:t>unction</w:t>
             </w:r>
-            <w:proofErr w:type="spellEnd"/>
           </w:p>
         </w:tc>
       </w:tr>
@@ -3956,15 +3817,7 @@
           </w:tcPr>
           <w:p>
             <w:r>
-              <w:t xml:space="preserve">De </w:t>
-            </w:r>
-            <w:proofErr w:type="spellStart"/>
-            <w:r>
-              <w:t>efuse</w:t>
-            </w:r>
-            <w:proofErr w:type="spellEnd"/>
-            <w:r>
-              <w:t xml:space="preserve"> aan en uit zetten.</w:t>
+              <w:t>De efuse aan en uit zetten.</w:t>
             </w:r>
           </w:p>
         </w:tc>
@@ -4165,26 +4018,10 @@
     <w:p/>
     <w:p>
       <w:r>
-        <w:t xml:space="preserve">Als een LCL-class </w:t>
-      </w:r>
-      <w:proofErr w:type="spellStart"/>
-      <w:r>
-        <w:t>coil</w:t>
-      </w:r>
-      <w:proofErr w:type="spellEnd"/>
-      <w:r>
-        <w:t xml:space="preserve"> op 1 wordt gezet worden de andere op 0 gezet.</w:t>
-      </w:r>
-      <w:r>
-        <w:t xml:space="preserve"> Als je een instelling op 0 zet word de </w:t>
-      </w:r>
-      <w:proofErr w:type="spellStart"/>
-      <w:r>
-        <w:t>efuse</w:t>
-      </w:r>
-      <w:proofErr w:type="spellEnd"/>
-      <w:r>
-        <w:t xml:space="preserve"> uitgeschakeld.</w:t>
+        <w:t>Als een LCL-class coil op 1 wordt gezet worden de andere op 0 gezet.</w:t>
+      </w:r>
+      <w:r>
+        <w:t xml:space="preserve"> Als je een instelling op 0 zet word de efuse uitgeschakeld.</w:t>
       </w:r>
     </w:p>
     <w:p>
@@ -4202,15 +4039,7 @@
         <w:t>…</w:t>
       </w:r>
       <w:r>
-        <w:t xml:space="preserve">  </w:t>
-      </w:r>
-      <w:proofErr w:type="spellStart"/>
-      <w:r>
-        <w:t>temprature</w:t>
-      </w:r>
-      <w:proofErr w:type="spellEnd"/>
-      <w:r>
-        <w:t>?</w:t>
+        <w:t xml:space="preserve">  temprature?</w:t>
       </w:r>
     </w:p>
     <w:p>
@@ -4218,12 +4047,10 @@
         <w:pStyle w:val="Heading4"/>
       </w:pPr>
       <w:bookmarkStart w:id="13" w:name="_Toc70542002"/>
-      <w:proofErr w:type="spellStart"/>
       <w:r>
         <w:t>Inputs</w:t>
       </w:r>
       <w:bookmarkEnd w:id="13"/>
-      <w:proofErr w:type="spellEnd"/>
     </w:p>
     <w:tbl>
       <w:tblPr>
@@ -4268,11 +4095,9 @@
             <w:tcW w:w="6095" w:type="dxa"/>
           </w:tcPr>
           <w:p>
-            <w:proofErr w:type="spellStart"/>
             <w:r>
               <w:t>Function</w:t>
             </w:r>
-            <w:proofErr w:type="spellEnd"/>
           </w:p>
         </w:tc>
       </w:tr>
@@ -4297,14 +4122,12 @@
                 <w:lang w:val="en-150"/>
               </w:rPr>
             </w:pPr>
-            <w:proofErr w:type="spellStart"/>
             <w:r>
               <w:rPr>
                 <w:lang w:val="en-150"/>
               </w:rPr>
               <w:t>Pgood</w:t>
             </w:r>
-            <w:proofErr w:type="spellEnd"/>
           </w:p>
         </w:tc>
         <w:tc>
@@ -4348,11 +4171,9 @@
             <w:tcW w:w="2004" w:type="dxa"/>
           </w:tcPr>
           <w:p>
-            <w:proofErr w:type="spellStart"/>
             <w:r>
               <w:t>Fault</w:t>
             </w:r>
-            <w:proofErr w:type="spellEnd"/>
           </w:p>
         </w:tc>
         <w:tc>
@@ -4361,31 +4182,7 @@
           </w:tcPr>
           <w:p>
             <w:r>
-              <w:t>Er is een fout opgetreden (</w:t>
-            </w:r>
-            <w:proofErr w:type="spellStart"/>
-            <w:r>
-              <w:t>overvolt</w:t>
-            </w:r>
-            <w:proofErr w:type="spellEnd"/>
-            <w:r>
-              <w:t xml:space="preserve">, </w:t>
-            </w:r>
-            <w:proofErr w:type="spellStart"/>
-            <w:r>
-              <w:t>undervolt</w:t>
-            </w:r>
-            <w:proofErr w:type="spellEnd"/>
-            <w:r>
-              <w:t xml:space="preserve"> of </w:t>
-            </w:r>
-            <w:proofErr w:type="spellStart"/>
-            <w:r>
-              <w:t>overcurrent</w:t>
-            </w:r>
-            <w:proofErr w:type="spellEnd"/>
-            <w:r>
-              <w:t>)</w:t>
+              <w:t>Er is een fout opgetreden (overvolt, undervolt of overcurrent)</w:t>
             </w:r>
           </w:p>
         </w:tc>
@@ -4404,14 +4201,9 @@
         <w:t>Finite</w:t>
       </w:r>
       <w:r>
-        <w:t xml:space="preserve"> state machine </w:t>
-      </w:r>
-      <w:proofErr w:type="spellStart"/>
-      <w:r>
-        <w:t>modbus</w:t>
+        <w:t xml:space="preserve"> state machine modbus</w:t>
       </w:r>
       <w:bookmarkEnd w:id="14"/>
-      <w:proofErr w:type="spellEnd"/>
     </w:p>
     <w:p>
       <w:r>
@@ -4476,23 +4268,7 @@
       <w:bookmarkStart w:id="15" w:name="_Toc70542004"/>
       <w:r>
         <w:lastRenderedPageBreak/>
-        <w:t xml:space="preserve">Control </w:t>
-      </w:r>
-      <w:proofErr w:type="spellStart"/>
-      <w:r>
-        <w:t>and</w:t>
-      </w:r>
-      <w:proofErr w:type="spellEnd"/>
-      <w:r>
-        <w:t xml:space="preserve"> </w:t>
-      </w:r>
-      <w:proofErr w:type="spellStart"/>
-      <w:r>
-        <w:t>wait</w:t>
-      </w:r>
-      <w:proofErr w:type="spellEnd"/>
-      <w:r>
-        <w:t xml:space="preserve"> flowchart</w:t>
+        <w:t>Control and wait flowchart</w:t>
       </w:r>
       <w:bookmarkEnd w:id="15"/>
     </w:p>
@@ -4801,23 +4577,7 @@
                 <w:rFonts w:ascii="Calibri" w:hAnsi="Calibri"/>
                 <w:color w:val="000000"/>
               </w:rPr>
-              <w:t xml:space="preserve">8 </w:t>
-            </w:r>
-            <w:proofErr w:type="spellStart"/>
-            <w:r>
-              <w:rPr>
-                <w:rFonts w:ascii="Calibri" w:hAnsi="Calibri"/>
-                <w:color w:val="000000"/>
-              </w:rPr>
-              <w:t>to</w:t>
-            </w:r>
-            <w:proofErr w:type="spellEnd"/>
-            <w:r>
-              <w:rPr>
-                <w:rFonts w:ascii="Calibri" w:hAnsi="Calibri"/>
-                <w:color w:val="000000"/>
-              </w:rPr>
-              <w:t xml:space="preserve"> 48V</w:t>
+              <w:t>8 to 48V</w:t>
             </w:r>
           </w:p>
         </w:tc>
@@ -4842,23 +4602,7 @@
                 <w:rFonts w:ascii="Calibri" w:hAnsi="Calibri"/>
                 <w:color w:val="000000"/>
               </w:rPr>
-              <w:t xml:space="preserve">4.2 </w:t>
-            </w:r>
-            <w:proofErr w:type="spellStart"/>
-            <w:r>
-              <w:rPr>
-                <w:rFonts w:ascii="Calibri" w:hAnsi="Calibri"/>
-                <w:color w:val="000000"/>
-              </w:rPr>
-              <w:t>to</w:t>
-            </w:r>
-            <w:proofErr w:type="spellEnd"/>
-            <w:r>
-              <w:rPr>
-                <w:rFonts w:ascii="Calibri" w:hAnsi="Calibri"/>
-                <w:color w:val="000000"/>
-              </w:rPr>
-              <w:t xml:space="preserve"> 60V</w:t>
+              <w:t>4.2 to 60V</w:t>
             </w:r>
           </w:p>
         </w:tc>
@@ -4883,23 +4627,7 @@
                 <w:rFonts w:ascii="Calibri" w:hAnsi="Calibri"/>
                 <w:color w:val="000000"/>
               </w:rPr>
-              <w:t xml:space="preserve">4.5 </w:t>
-            </w:r>
-            <w:proofErr w:type="spellStart"/>
-            <w:r>
-              <w:rPr>
-                <w:rFonts w:ascii="Calibri" w:hAnsi="Calibri"/>
-                <w:color w:val="000000"/>
-              </w:rPr>
-              <w:t>to</w:t>
-            </w:r>
-            <w:proofErr w:type="spellEnd"/>
-            <w:r>
-              <w:rPr>
-                <w:rFonts w:ascii="Calibri" w:hAnsi="Calibri"/>
-                <w:color w:val="000000"/>
-              </w:rPr>
-              <w:t xml:space="preserve"> 60V</w:t>
+              <w:t>4.5 to 60V</w:t>
             </w:r>
           </w:p>
         </w:tc>
@@ -4924,7 +4652,6 @@
                 <w:color w:val="000000"/>
               </w:rPr>
             </w:pPr>
-            <w:proofErr w:type="spellStart"/>
             <w:r>
               <w:rPr>
                 <w:rFonts w:ascii="Calibri" w:hAnsi="Calibri"/>
@@ -4937,25 +4664,8 @@
                 <w:rFonts w:ascii="Calibri" w:hAnsi="Calibri"/>
                 <w:color w:val="000000"/>
               </w:rPr>
-              <w:t>ontinuous</w:t>
-            </w:r>
-            <w:proofErr w:type="spellEnd"/>
-            <w:r>
-              <w:rPr>
-                <w:rFonts w:ascii="Calibri" w:hAnsi="Calibri"/>
-                <w:color w:val="000000"/>
-              </w:rPr>
-              <w:t xml:space="preserve"> </w:t>
-            </w:r>
-            <w:proofErr w:type="spellStart"/>
-            <w:r>
-              <w:rPr>
-                <w:rFonts w:ascii="Calibri" w:hAnsi="Calibri"/>
-                <w:color w:val="000000"/>
-              </w:rPr>
-              <w:t>current</w:t>
-            </w:r>
-            <w:proofErr w:type="spellEnd"/>
+              <w:t>ontinuous current</w:t>
+            </w:r>
           </w:p>
         </w:tc>
         <w:tc>
@@ -5066,17 +4776,8 @@
                 <w:rFonts w:ascii="Calibri" w:hAnsi="Calibri"/>
                 <w:color w:val="000000"/>
               </w:rPr>
-              <w:t xml:space="preserve"> </w:t>
-            </w:r>
-            <w:proofErr w:type="spellStart"/>
-            <w:r>
-              <w:rPr>
-                <w:rFonts w:ascii="Calibri" w:hAnsi="Calibri"/>
-                <w:color w:val="000000"/>
-              </w:rPr>
-              <w:t>curren</w:t>
-            </w:r>
-            <w:proofErr w:type="spellEnd"/>
+              <w:t xml:space="preserve"> curren</w:t>
+            </w:r>
           </w:p>
         </w:tc>
         <w:tc>
@@ -5187,17 +4888,8 @@
                 <w:rFonts w:ascii="Calibri" w:hAnsi="Calibri"/>
                 <w:color w:val="000000"/>
               </w:rPr>
-              <w:t xml:space="preserve"> theoretisch </w:t>
-            </w:r>
-            <w:proofErr w:type="spellStart"/>
-            <w:r>
-              <w:rPr>
-                <w:rFonts w:ascii="Calibri" w:hAnsi="Calibri"/>
-                <w:color w:val="000000"/>
-              </w:rPr>
-              <w:t>moglijk</w:t>
-            </w:r>
-            <w:proofErr w:type="spellEnd"/>
+              <w:t xml:space="preserve"> theoretisch moglijk</w:t>
+            </w:r>
           </w:p>
         </w:tc>
         <w:tc>
@@ -5413,33 +5105,8 @@
                 <w:rFonts w:ascii="Calibri" w:hAnsi="Calibri"/>
                 <w:color w:val="000000"/>
               </w:rPr>
-              <w:t xml:space="preserve"> </w:t>
-            </w:r>
-            <w:proofErr w:type="spellStart"/>
-            <w:r>
-              <w:rPr>
-                <w:rFonts w:ascii="Calibri" w:hAnsi="Calibri"/>
-                <w:color w:val="000000"/>
-              </w:rPr>
-              <w:t>ploarity</w:t>
-            </w:r>
-            <w:proofErr w:type="spellEnd"/>
-            <w:r>
-              <w:rPr>
-                <w:rFonts w:ascii="Calibri" w:hAnsi="Calibri"/>
-                <w:color w:val="000000"/>
-              </w:rPr>
-              <w:t xml:space="preserve"> </w:t>
-            </w:r>
-            <w:proofErr w:type="spellStart"/>
-            <w:r>
-              <w:rPr>
-                <w:rFonts w:ascii="Calibri" w:hAnsi="Calibri"/>
-                <w:color w:val="000000"/>
-              </w:rPr>
-              <w:t>protection</w:t>
-            </w:r>
-            <w:proofErr w:type="spellEnd"/>
+              <w:t xml:space="preserve"> ploarity protection</w:t>
+            </w:r>
           </w:p>
         </w:tc>
         <w:tc>
@@ -5470,17 +5137,8 @@
                 <w:rFonts w:ascii="Calibri" w:hAnsi="Calibri"/>
                 <w:color w:val="000000"/>
               </w:rPr>
-              <w:t xml:space="preserve"> </w:t>
-            </w:r>
-            <w:proofErr w:type="spellStart"/>
-            <w:r>
-              <w:rPr>
-                <w:rFonts w:ascii="Calibri" w:hAnsi="Calibri"/>
-                <w:color w:val="000000"/>
-              </w:rPr>
-              <w:t>fet</w:t>
-            </w:r>
-            <w:proofErr w:type="spellEnd"/>
+              <w:t xml:space="preserve"> fet</w:t>
+            </w:r>
           </w:p>
         </w:tc>
         <w:tc>
@@ -5536,17 +5194,8 @@
                 <w:rFonts w:ascii="Calibri" w:hAnsi="Calibri"/>
                 <w:color w:val="000000"/>
               </w:rPr>
-              <w:t xml:space="preserve"> </w:t>
-            </w:r>
-            <w:proofErr w:type="spellStart"/>
-            <w:r>
-              <w:rPr>
-                <w:rFonts w:ascii="Calibri" w:hAnsi="Calibri"/>
-                <w:color w:val="000000"/>
-              </w:rPr>
-              <w:t>fet</w:t>
-            </w:r>
-            <w:proofErr w:type="spellEnd"/>
+              <w:t xml:space="preserve"> fet</w:t>
+            </w:r>
           </w:p>
         </w:tc>
       </w:tr>
@@ -5708,15 +5357,7 @@
     </w:p>
     <w:p>
       <w:r>
-        <w:t xml:space="preserve">De </w:t>
-      </w:r>
-      <w:proofErr w:type="spellStart"/>
-      <w:r>
-        <w:t>gekoze</w:t>
-      </w:r>
-      <w:proofErr w:type="spellEnd"/>
-      <w:r>
-        <w:t xml:space="preserve"> ic is de TPS26631</w:t>
+        <w:t>De gekoze ic is de TPS26631</w:t>
       </w:r>
       <w:r>
         <w:t xml:space="preserve"> deze laat hogere piek stromen toe en is geschikt voor de toepassing.</w:t>
@@ -5756,15 +5397,7 @@
         <w:t xml:space="preserve"> TVS-diode. Deze zijn meer gebruikt bij lage spanningen</w:t>
       </w:r>
       <w:r>
-        <w:t xml:space="preserve">. Er is geen extra </w:t>
-      </w:r>
-      <w:proofErr w:type="spellStart"/>
-      <w:r>
-        <w:t>fuse</w:t>
-      </w:r>
-      <w:proofErr w:type="spellEnd"/>
-      <w:r>
-        <w:t xml:space="preserve"> nodig omdat deze “open” breken, kan een voordeel zijn. Ze gaan ook langer mee.</w:t>
+        <w:t>. Er is geen extra fuse nodig omdat deze “open” breken, kan een voordeel zijn. Ze gaan ook langer mee.</w:t>
       </w:r>
     </w:p>
     <w:p>
@@ -5779,24 +5412,11 @@
     </w:p>
     <w:p>
       <w:r>
-        <w:t xml:space="preserve">Op de uitgang heb ik een </w:t>
-      </w:r>
-      <w:proofErr w:type="spellStart"/>
-      <w:r>
-        <w:t>shotkey</w:t>
-      </w:r>
-      <w:proofErr w:type="spellEnd"/>
-      <w:r>
-        <w:t xml:space="preserve"> diode </w:t>
-      </w:r>
-      <w:r>
-        <w:t xml:space="preserve">voor ESD </w:t>
-      </w:r>
-      <w:proofErr w:type="spellStart"/>
-      <w:r>
-        <w:t>protection</w:t>
-      </w:r>
-      <w:proofErr w:type="spellEnd"/>
+        <w:t xml:space="preserve">Op de uitgang heb ik een shotkey diode </w:t>
+      </w:r>
+      <w:r>
+        <w:t>voor ESD protection</w:t>
+      </w:r>
       <w:r>
         <w:t>.</w:t>
       </w:r>
@@ -5914,26 +5534,10 @@
     </w:p>
     <w:p>
       <w:r>
-        <w:t xml:space="preserve">In </w:t>
-      </w:r>
-      <w:proofErr w:type="spellStart"/>
-      <w:r>
-        <w:t>s</w:t>
-      </w:r>
-      <w:r>
-        <w:t>pecs</w:t>
-      </w:r>
-      <w:proofErr w:type="spellEnd"/>
-      <w:r>
-        <w:t xml:space="preserve">: V(OVPR)= 1.2 V </w:t>
-      </w:r>
-      <w:proofErr w:type="spellStart"/>
-      <w:r>
-        <w:t>and</w:t>
-      </w:r>
-      <w:proofErr w:type="spellEnd"/>
-      <w:r>
-        <w:t xml:space="preserve"> V(UVLOR)= 1.2 V</w:t>
+        <w:t>In s</w:t>
+      </w:r>
+      <w:r>
+        <w:t>pecs: V(OVPR)= 1.2 V and V(UVLOR)= 1.2 V</w:t>
       </w:r>
     </w:p>
     <w:p>
@@ -7404,22 +7008,15 @@
       <w:r>
         <w:t xml:space="preserve">Bestaande enkele weerstanden alternatief </w:t>
       </w:r>
-      <w:proofErr w:type="spellStart"/>
       <w:r>
         <w:t>final</w:t>
       </w:r>
       <w:r>
         <w:t>l</w:t>
       </w:r>
-      <w:proofErr w:type="spellEnd"/>
-      <w:r>
-        <w:t xml:space="preserve"> </w:t>
-      </w:r>
-      <w:proofErr w:type="spellStart"/>
-      <w:r>
-        <w:t>recommended</w:t>
-      </w:r>
-      <w:proofErr w:type="spellEnd"/>
+      <w:r>
+        <w:t xml:space="preserve"> recommended</w:t>
+      </w:r>
       <w:r>
         <w:t xml:space="preserve"> E</w:t>
       </w:r>
@@ -8832,14 +8429,9 @@
       </w:pPr>
       <w:bookmarkStart w:id="30" w:name="_Toc70542019"/>
       <w:r>
-        <w:t xml:space="preserve">Power </w:t>
-      </w:r>
-      <w:proofErr w:type="spellStart"/>
-      <w:r>
-        <w:t>Good</w:t>
+        <w:t>Power Good</w:t>
       </w:r>
       <w:bookmarkEnd w:id="30"/>
-      <w:proofErr w:type="spellEnd"/>
     </w:p>
     <w:p>
       <w:r>
@@ -9198,37 +8790,8 @@
     </w:p>
     <w:p>
       <w:r>
-        <w:t xml:space="preserve">38/0.06 = 633.33ohm </w:t>
-      </w:r>
-      <w:proofErr w:type="spellStart"/>
-      <w:r>
-        <w:t>current</w:t>
-      </w:r>
-      <w:proofErr w:type="spellEnd"/>
-      <w:r>
-        <w:t xml:space="preserve"> limit </w:t>
-      </w:r>
-      <w:proofErr w:type="spellStart"/>
-      <w:r>
-        <w:t>analog</w:t>
-      </w:r>
-      <w:proofErr w:type="spellEnd"/>
-      <w:r>
-        <w:t xml:space="preserve"> </w:t>
-      </w:r>
-      <w:proofErr w:type="spellStart"/>
-      <w:r>
-        <w:t>opto</w:t>
-      </w:r>
-      <w:proofErr w:type="spellEnd"/>
-      <w:r>
-        <w:t xml:space="preserve"> </w:t>
-      </w:r>
-      <w:proofErr w:type="spellStart"/>
-      <w:r>
-        <w:t>coupler</w:t>
-      </w:r>
-      <w:proofErr w:type="spellEnd"/>
+        <w:t>38/0.06 = 633.33ohm current limit analog opto coupler</w:t>
+      </w:r>
     </w:p>
     <w:p>
       <w:pPr>
@@ -9462,19 +9025,11 @@
           <w:lang w:val="en-150"/>
         </w:rPr>
       </w:pPr>
-      <w:proofErr w:type="spellStart"/>
       <w:r>
         <w:rPr>
           <w:lang w:val="en-150"/>
         </w:rPr>
-        <w:t>Ilim</w:t>
-      </w:r>
-      <w:proofErr w:type="spellEnd"/>
-      <w:r>
-        <w:rPr>
-          <w:lang w:val="en-150"/>
-        </w:rPr>
-        <w:t xml:space="preserve"> 4.2A</w:t>
+        <w:t>Ilim 4.2A</w:t>
       </w:r>
     </w:p>
     <w:p>
@@ -9488,19 +9043,11 @@
           <w:lang w:val="en-150"/>
         </w:rPr>
       </w:pPr>
-      <w:proofErr w:type="spellStart"/>
       <w:r>
         <w:rPr>
           <w:lang w:val="en-150"/>
         </w:rPr>
-        <w:t>Ilim</w:t>
-      </w:r>
-      <w:proofErr w:type="spellEnd"/>
-      <w:r>
-        <w:rPr>
-          <w:lang w:val="en-150"/>
-        </w:rPr>
-        <w:t xml:space="preserve"> 2.8A</w:t>
+        <w:t>Ilim 2.8A</w:t>
       </w:r>
     </w:p>
     <w:p>
@@ -9514,19 +9061,11 @@
           <w:lang w:val="en-150"/>
         </w:rPr>
       </w:pPr>
-      <w:proofErr w:type="spellStart"/>
       <w:r>
         <w:rPr>
           <w:lang w:val="en-150"/>
         </w:rPr>
-        <w:t>Ilim</w:t>
-      </w:r>
-      <w:proofErr w:type="spellEnd"/>
-      <w:r>
-        <w:rPr>
-          <w:lang w:val="en-150"/>
-        </w:rPr>
-        <w:t xml:space="preserve"> 1.4A</w:t>
+        <w:t>Ilim 1.4A</w:t>
       </w:r>
     </w:p>
     <w:p>
@@ -9540,7 +9079,6 @@
           <w:lang w:val="en-150"/>
         </w:rPr>
       </w:pPr>
-      <w:proofErr w:type="spellStart"/>
       <w:r>
         <w:rPr>
           <w:lang w:val="en-150"/>
@@ -9551,28 +9089,7 @@
         <w:rPr>
           <w:lang w:val="en-150"/>
         </w:rPr>
-        <w:t>_s</w:t>
-      </w:r>
-      <w:proofErr w:type="spellEnd"/>
-      <w:r>
-        <w:rPr>
-          <w:lang w:val="en-150"/>
-        </w:rPr>
-        <w:t xml:space="preserve"> pull down </w:t>
-      </w:r>
-      <w:proofErr w:type="spellStart"/>
-      <w:r>
-        <w:rPr>
-          <w:lang w:val="en-150"/>
-        </w:rPr>
-        <w:t>voor</w:t>
-      </w:r>
-      <w:proofErr w:type="spellEnd"/>
-      <w:r>
-        <w:rPr>
-          <w:lang w:val="en-150"/>
-        </w:rPr>
-        <w:t xml:space="preserve"> 12V of 22V tot 38V</w:t>
+        <w:t>_s pull down voor 12V of 22V tot 38V</w:t>
       </w:r>
     </w:p>
     <w:p>
@@ -9586,42 +9103,12 @@
           <w:lang w:val="en-150"/>
         </w:rPr>
       </w:pPr>
-      <w:proofErr w:type="spellStart"/>
       <w:r>
         <w:rPr>
           <w:lang w:val="en-150"/>
         </w:rPr>
-        <w:t>Imon</w:t>
-      </w:r>
-      <w:proofErr w:type="spellEnd"/>
-      <w:r>
-        <w:rPr>
-          <w:lang w:val="en-150"/>
-        </w:rPr>
-        <w:t xml:space="preserve"> </w:t>
-      </w:r>
-      <w:proofErr w:type="spellStart"/>
-      <w:r>
-        <w:rPr>
-          <w:lang w:val="en-150"/>
-        </w:rPr>
-        <w:t>niet</w:t>
-      </w:r>
-      <w:proofErr w:type="spellEnd"/>
-      <w:r>
-        <w:rPr>
-          <w:lang w:val="en-150"/>
-        </w:rPr>
-        <w:t xml:space="preserve"> </w:t>
-      </w:r>
-      <w:proofErr w:type="spellStart"/>
-      <w:r>
-        <w:rPr>
-          <w:lang w:val="en-150"/>
-        </w:rPr>
-        <w:t>gebruikt</w:t>
-      </w:r>
-      <w:proofErr w:type="spellEnd"/>
+        <w:t>Imon niet gebruikt</w:t>
+      </w:r>
     </w:p>
     <w:p>
       <w:pPr>
@@ -9638,21 +9125,7 @@
         <w:rPr>
           <w:lang w:val="en-150"/>
         </w:rPr>
-        <w:t xml:space="preserve">SHDN pull down </w:t>
-      </w:r>
-      <w:proofErr w:type="spellStart"/>
-      <w:r>
-        <w:rPr>
-          <w:lang w:val="en-150"/>
-        </w:rPr>
-        <w:t>voor</w:t>
-      </w:r>
-      <w:proofErr w:type="spellEnd"/>
-      <w:r>
-        <w:rPr>
-          <w:lang w:val="en-150"/>
-        </w:rPr>
-        <w:t xml:space="preserve"> shutdown</w:t>
+        <w:t>SHDN pull down voor shutdown</w:t>
       </w:r>
     </w:p>
     <w:p>
@@ -9684,19 +9157,11 @@
           <w:lang w:val="en-150"/>
         </w:rPr>
       </w:pPr>
-      <w:proofErr w:type="spellStart"/>
       <w:r>
         <w:rPr>
           <w:lang w:val="en-150"/>
         </w:rPr>
-        <w:t>Pgood</w:t>
-      </w:r>
-      <w:proofErr w:type="spellEnd"/>
-      <w:r>
-        <w:rPr>
-          <w:lang w:val="en-150"/>
-        </w:rPr>
-        <w:t xml:space="preserve"> output</w:t>
+        <w:t>Pgood output</w:t>
       </w:r>
     </w:p>
     <w:p>
@@ -9710,33 +9175,11 @@
           <w:lang w:val="en-150"/>
         </w:rPr>
       </w:pPr>
-      <w:proofErr w:type="spellStart"/>
       <w:r>
         <w:rPr>
           <w:lang w:val="en-150"/>
         </w:rPr>
-        <w:t>Uvp_s</w:t>
-      </w:r>
-      <w:proofErr w:type="spellEnd"/>
-      <w:r>
-        <w:rPr>
-          <w:lang w:val="en-150"/>
-        </w:rPr>
-        <w:t xml:space="preserve"> pull down </w:t>
-      </w:r>
-      <w:proofErr w:type="spellStart"/>
-      <w:r>
-        <w:rPr>
-          <w:lang w:val="en-150"/>
-        </w:rPr>
-        <w:t>voor</w:t>
-      </w:r>
-      <w:proofErr w:type="spellEnd"/>
-      <w:r>
-        <w:rPr>
-          <w:lang w:val="en-150"/>
-        </w:rPr>
-        <w:t xml:space="preserve"> 12V of 5V</w:t>
+        <w:t>Uvp_s pull down voor 12V of 5V</w:t>
       </w:r>
     </w:p>
     <w:p>
@@ -10005,13 +9448,8 @@
       <w:pPr>
         <w:pStyle w:val="Heading4"/>
       </w:pPr>
-      <w:proofErr w:type="spellStart"/>
-      <w:r>
-        <w:t>Spannings</w:t>
-      </w:r>
-      <w:proofErr w:type="spellEnd"/>
-      <w:r>
-        <w:t xml:space="preserve"> punten</w:t>
+      <w:r>
+        <w:t>Spannings punten</w:t>
       </w:r>
     </w:p>
     <w:tbl>
@@ -10041,21 +9479,8 @@
             <w:tcW w:w="2873" w:type="dxa"/>
           </w:tcPr>
           <w:p>
-            <w:proofErr w:type="spellStart"/>
-            <w:r>
-              <w:t>Overvolt</w:t>
-            </w:r>
-            <w:proofErr w:type="spellEnd"/>
-            <w:r>
-              <w:t xml:space="preserve"> </w:t>
-            </w:r>
-            <w:proofErr w:type="spellStart"/>
-            <w:r>
-              <w:t>protection</w:t>
-            </w:r>
-            <w:proofErr w:type="spellEnd"/>
-            <w:r>
-              <w:t xml:space="preserve"> </w:t>
+            <w:r>
+              <w:t xml:space="preserve">Overvolt protection </w:t>
             </w:r>
           </w:p>
         </w:tc>
@@ -10065,13 +9490,8 @@
           </w:tcPr>
           <w:p>
             <w:r>
-              <w:t xml:space="preserve">Undervolt </w:t>
-            </w:r>
-            <w:proofErr w:type="spellStart"/>
-            <w:r>
-              <w:t>protection</w:t>
-            </w:r>
-            <w:proofErr w:type="spellEnd"/>
+              <w:t>Undervolt protection</w:t>
+            </w:r>
           </w:p>
         </w:tc>
       </w:tr>
@@ -10166,31 +9586,7 @@
           </w:tcPr>
           <w:p>
             <w:r>
-              <w:t xml:space="preserve">4.2V (no </w:t>
-            </w:r>
-            <w:proofErr w:type="spellStart"/>
-            <w:r>
-              <w:t>fault</w:t>
-            </w:r>
-            <w:proofErr w:type="spellEnd"/>
-            <w:r>
-              <w:t xml:space="preserve"> but </w:t>
-            </w:r>
-            <w:proofErr w:type="spellStart"/>
-            <w:r>
-              <w:t>lower</w:t>
-            </w:r>
-            <w:proofErr w:type="spellEnd"/>
-            <w:r>
-              <w:t xml:space="preserve"> limit </w:t>
-            </w:r>
-            <w:proofErr w:type="spellStart"/>
-            <w:r>
-              <w:t>efuse</w:t>
-            </w:r>
-            <w:proofErr w:type="spellEnd"/>
-            <w:r>
-              <w:t xml:space="preserve"> ic)</w:t>
+              <w:t>4.2V (no fault but lower limit efuse ic)</w:t>
             </w:r>
           </w:p>
         </w:tc>
@@ -10231,13 +9627,8 @@
             <w:tcW w:w="4446" w:type="dxa"/>
           </w:tcPr>
           <w:p>
-            <w:proofErr w:type="spellStart"/>
-            <w:r>
-              <w:t>Sroom</w:t>
-            </w:r>
-            <w:proofErr w:type="spellEnd"/>
-            <w:r>
-              <w:t xml:space="preserve"> limiet</w:t>
+            <w:r>
+              <w:t>Sroom limiet</w:t>
             </w:r>
           </w:p>
         </w:tc>
@@ -10249,10 +9640,29 @@
           </w:tcPr>
           <w:p>
             <w:r>
-              <w:t>LCL-Klasse</w:t>
-            </w:r>
-            <w:r>
-              <w:t xml:space="preserve"> 1</w:t>
+              <w:t>LCL-Klasse 1</w:t>
+            </w:r>
+          </w:p>
+        </w:tc>
+        <w:tc>
+          <w:tcPr>
+            <w:tcW w:w="4446" w:type="dxa"/>
+          </w:tcPr>
+          <w:p>
+            <w:r>
+              <w:t>1.4A</w:t>
+            </w:r>
+          </w:p>
+        </w:tc>
+      </w:tr>
+      <w:tr>
+        <w:tc>
+          <w:tcPr>
+            <w:tcW w:w="4445" w:type="dxa"/>
+          </w:tcPr>
+          <w:p>
+            <w:r>
+              <w:t>LCL-Klasse 2</w:t>
             </w:r>
           </w:p>
         </w:tc>
@@ -10270,31 +9680,7 @@
           </w:tcPr>
           <w:p>
             <w:r>
-              <w:t>LCL-Klasse</w:t>
-            </w:r>
-            <w:r>
-              <w:t xml:space="preserve"> 2</w:t>
-            </w:r>
-          </w:p>
-        </w:tc>
-        <w:tc>
-          <w:tcPr>
-            <w:tcW w:w="4446" w:type="dxa"/>
-          </w:tcPr>
-          <w:p/>
-        </w:tc>
-      </w:tr>
-      <w:tr>
-        <w:tc>
-          <w:tcPr>
-            <w:tcW w:w="4445" w:type="dxa"/>
-          </w:tcPr>
-          <w:p>
-            <w:r>
-              <w:t>LCL-Klasse</w:t>
-            </w:r>
-            <w:r>
-              <w:t xml:space="preserve"> 3</w:t>
+              <w:t>LCL-Klasse 3</w:t>
             </w:r>
           </w:p>
         </w:tc>
@@ -10309,6 +9695,211 @@
     <w:p/>
     <w:p>
       <w:pPr>
+        <w:pStyle w:val="Heading4"/>
+      </w:pPr>
+      <w:r>
+        <w:t>Afschakel snelheid</w:t>
+      </w:r>
+    </w:p>
+    <w:tbl>
+      <w:tblPr>
+        <w:tblStyle w:val="TableGrid"/>
+        <w:tblW w:w="0" w:type="auto"/>
+        <w:tblLook w:val="04A0" w:firstRow="1" w:lastRow="0" w:firstColumn="1" w:lastColumn="0" w:noHBand="0" w:noVBand="1"/>
+      </w:tblPr>
+      <w:tblGrid>
+        <w:gridCol w:w="1505"/>
+        <w:gridCol w:w="7386"/>
+      </w:tblGrid>
+      <w:tr>
+        <w:tc>
+          <w:tcPr>
+            <w:tcW w:w="4445" w:type="dxa"/>
+          </w:tcPr>
+          <w:p>
+            <w:r>
+              <w:t>instelling</w:t>
+            </w:r>
+          </w:p>
+        </w:tc>
+        <w:tc>
+          <w:tcPr>
+            <w:tcW w:w="4446" w:type="dxa"/>
+          </w:tcPr>
+          <w:p>
+            <w:r>
+              <w:t>T</w:t>
+            </w:r>
+            <w:r>
+              <w:t>ijd</w:t>
+            </w:r>
+          </w:p>
+        </w:tc>
+      </w:tr>
+      <w:tr>
+        <w:tc>
+          <w:tcPr>
+            <w:tcW w:w="4445" w:type="dxa"/>
+          </w:tcPr>
+          <w:p>
+            <w:r>
+              <w:t>LCL-klasse</w:t>
+            </w:r>
+          </w:p>
+        </w:tc>
+        <w:tc>
+          <w:tcPr>
+            <w:tcW w:w="4446" w:type="dxa"/>
+          </w:tcPr>
+          <w:p>
+            <w:pPr>
+              <w:rPr>
+                <w:noProof/>
+              </w:rPr>
+            </w:pPr>
+            <w:r>
+              <w:t>770µs</w:t>
+            </w:r>
+            <w:r>
+              <w:t xml:space="preserve"> met microcontroller rela</w:t>
+            </w:r>
+            <w:r>
+              <w:t>i</w:t>
+            </w:r>
+            <w:r>
+              <w:t xml:space="preserve"> uitschakelen</w:t>
+            </w:r>
+            <w:r>
+              <w:t xml:space="preserve"> no load</w:t>
+            </w:r>
+            <w:r>
+              <w:rPr>
+                <w:noProof/>
+              </w:rPr>
+              <w:drawing>
+                <wp:inline distT="0" distB="0" distL="0" distR="0" wp14:anchorId="054CFB34" wp14:editId="754DA39F">
+                  <wp:extent cx="4550735" cy="2030730"/>
+                  <wp:effectExtent l="0" t="0" r="2540" b="7620"/>
+                  <wp:docPr id="8" name="Picture 8"/>
+                  <wp:cNvGraphicFramePr>
+                    <a:graphicFrameLocks xmlns:a="http://schemas.openxmlformats.org/drawingml/2006/main" noChangeAspect="1"/>
+                  </wp:cNvGraphicFramePr>
+                  <a:graphic xmlns:a="http://schemas.openxmlformats.org/drawingml/2006/main">
+                    <a:graphicData uri="http://schemas.openxmlformats.org/drawingml/2006/picture">
+                      <pic:pic xmlns:pic="http://schemas.openxmlformats.org/drawingml/2006/picture">
+                        <pic:nvPicPr>
+                          <pic:cNvPr id="0" name="Picture 1"/>
+                          <pic:cNvPicPr>
+                            <a:picLocks noChangeAspect="1" noChangeArrowheads="1"/>
+                          </pic:cNvPicPr>
+                        </pic:nvPicPr>
+                        <pic:blipFill rotWithShape="1">
+                          <a:blip r:embed="rId24">
+                            <a:extLst>
+                              <a:ext uri="{28A0092B-C50C-407E-A947-70E740481C1C}">
+                                <a14:useLocalDpi xmlns:a14="http://schemas.microsoft.com/office/drawing/2010/main" val="0"/>
+                              </a:ext>
+                            </a:extLst>
+                          </a:blip>
+                          <a:srcRect r="1841" b="27083"/>
+                          <a:stretch/>
+                        </pic:blipFill>
+                        <pic:spPr bwMode="auto">
+                          <a:xfrm>
+                            <a:off x="0" y="0"/>
+                            <a:ext cx="4567603" cy="2038257"/>
+                          </a:xfrm>
+                          <a:prstGeom prst="rect">
+                            <a:avLst/>
+                          </a:prstGeom>
+                          <a:noFill/>
+                          <a:ln>
+                            <a:noFill/>
+                          </a:ln>
+                          <a:extLst>
+                            <a:ext uri="{53640926-AAD7-44D8-BBD7-CCE9431645EC}">
+                              <a14:shadowObscured xmlns:a14="http://schemas.microsoft.com/office/drawing/2010/main"/>
+                            </a:ext>
+                          </a:extLst>
+                        </pic:spPr>
+                      </pic:pic>
+                    </a:graphicData>
+                  </a:graphic>
+                </wp:inline>
+              </w:drawing>
+            </w:r>
+            <w:r>
+              <w:t xml:space="preserve"> </w:t>
+            </w:r>
+          </w:p>
+          <w:p>
+            <w:r>
+              <w:t>8.8ms met max sroom. Als er een lichte load aan hangt word deze tijd uit gerekt. Deze meeting is gedaan met een 100µF condensator en een weerstand van 26Ohm</w:t>
+            </w:r>
+          </w:p>
+          <w:p>
+            <w:r>
+              <w:t xml:space="preserve">4Ms Met de relai uitschakelen 26Ohm </w:t>
+            </w:r>
+          </w:p>
+          <w:p>
+            <w:r>
+              <w:t xml:space="preserve"> </w:t>
+            </w:r>
+          </w:p>
+        </w:tc>
+      </w:tr>
+      <w:tr>
+        <w:tc>
+          <w:tcPr>
+            <w:tcW w:w="4445" w:type="dxa"/>
+          </w:tcPr>
+          <w:p>
+            <w:r>
+              <w:t>12V</w:t>
+            </w:r>
+          </w:p>
+        </w:tc>
+        <w:tc>
+          <w:tcPr>
+            <w:tcW w:w="4446" w:type="dxa"/>
+          </w:tcPr>
+          <w:p>
+            <w:r>
+              <w:t>4.5ms</w:t>
+            </w:r>
+            <w:r>
+              <w:t xml:space="preserve"> met load en relai</w:t>
+            </w:r>
+          </w:p>
+        </w:tc>
+      </w:tr>
+      <w:tr>
+        <w:tc>
+          <w:tcPr>
+            <w:tcW w:w="4445" w:type="dxa"/>
+          </w:tcPr>
+          <w:p>
+            <w:r>
+              <w:t>5V</w:t>
+            </w:r>
+          </w:p>
+        </w:tc>
+        <w:tc>
+          <w:tcPr>
+            <w:tcW w:w="4446" w:type="dxa"/>
+          </w:tcPr>
+          <w:p>
+            <w:r>
+              <w:t>4.7ms met load en relai</w:t>
+            </w:r>
+          </w:p>
+        </w:tc>
+      </w:tr>
+    </w:tbl>
+    <w:p/>
+    <w:p>
+      <w:pPr>
         <w:pStyle w:val="Kopzondernummer"/>
         <w:rPr>
           <w:color w:val="FFFFFF" w:themeColor="background1"/>
@@ -10349,7 +9940,7 @@
     </w:p>
     <w:p/>
     <w:sectPr>
-      <w:headerReference w:type="default" r:id="rId24"/>
+      <w:headerReference w:type="default" r:id="rId25"/>
       <w:pgSz w:w="11906" w:h="16838" w:code="9"/>
       <w:pgMar w:top="1134" w:right="1134" w:bottom="1134" w:left="1871" w:header="709" w:footer="709" w:gutter="0"/>
       <w:pgNumType w:start="3"/>

</xml_diff>

<commit_message>
software + pcb update
</commit_message>
<xml_diff>
--- a/efuse 2021.docx
+++ b/efuse 2021.docx
@@ -3242,39 +3242,21 @@
         <w:pStyle w:val="Heading2"/>
       </w:pPr>
       <w:bookmarkStart w:id="7" w:name="_Toc70541997"/>
-      <w:proofErr w:type="spellStart"/>
       <w:r>
         <w:t>IDE’s</w:t>
       </w:r>
       <w:bookmarkEnd w:id="7"/>
-      <w:proofErr w:type="spellEnd"/>
     </w:p>
     <w:p>
       <w:bookmarkStart w:id="8" w:name="_Hlk67490108"/>
       <w:r>
-        <w:t xml:space="preserve">Bruikbare </w:t>
-      </w:r>
-      <w:proofErr w:type="spellStart"/>
-      <w:r>
-        <w:t>IDE’s</w:t>
-      </w:r>
-      <w:proofErr w:type="spellEnd"/>
-      <w:r>
-        <w:t xml:space="preserve"> voor Atmel </w:t>
+        <w:t xml:space="preserve">Bruikbare IDE’s voor Atmel </w:t>
       </w:r>
       <w:r>
         <w:t>SAM (</w:t>
       </w:r>
       <w:r>
-        <w:t xml:space="preserve">arduino </w:t>
-      </w:r>
-      <w:proofErr w:type="spellStart"/>
-      <w:r>
-        <w:t>mkrzero</w:t>
-      </w:r>
-      <w:proofErr w:type="spellEnd"/>
-      <w:r>
-        <w:t>)</w:t>
+        <w:t>arduino mkrzero)</w:t>
       </w:r>
       <w:r>
         <w:t>:</w:t>
@@ -3409,13 +3391,9 @@
             <w:tcW w:w="1921" w:type="dxa"/>
           </w:tcPr>
           <w:p>
-            <w:proofErr w:type="spellStart"/>
-            <w:proofErr w:type="gramStart"/>
             <w:r>
               <w:t>custom</w:t>
             </w:r>
-            <w:proofErr w:type="spellEnd"/>
-            <w:proofErr w:type="gramEnd"/>
           </w:p>
         </w:tc>
         <w:tc>
@@ -3433,26 +3411,8 @@
             <w:tcW w:w="1707" w:type="dxa"/>
           </w:tcPr>
           <w:p>
-            <w:proofErr w:type="spellStart"/>
-            <w:proofErr w:type="gramStart"/>
-            <w:r>
-              <w:t>Custom</w:t>
-            </w:r>
-            <w:proofErr w:type="spellEnd"/>
-            <w:r>
-              <w:t>(</w:t>
-            </w:r>
-            <w:proofErr w:type="gramEnd"/>
-            <w:r>
-              <w:t xml:space="preserve">arduino </w:t>
-            </w:r>
-            <w:proofErr w:type="spellStart"/>
-            <w:r>
-              <w:t>ide</w:t>
-            </w:r>
-            <w:proofErr w:type="spellEnd"/>
-            <w:r>
-              <w:t xml:space="preserve"> 2 is bijna identiek aan VSCode)</w:t>
+            <w:r>
+              <w:t>Custom(arduino ide 2 is bijna identiek aan VSCode)</w:t>
             </w:r>
           </w:p>
         </w:tc>
@@ -3461,19 +3421,9 @@
             <w:tcW w:w="1808" w:type="dxa"/>
           </w:tcPr>
           <w:p>
-            <w:proofErr w:type="spellStart"/>
-            <w:r>
-              <w:t>Custom</w:t>
-            </w:r>
-            <w:proofErr w:type="spellEnd"/>
-            <w:r>
-              <w:t xml:space="preserve"> of </w:t>
-            </w:r>
-            <w:proofErr w:type="spellStart"/>
-            <w:r>
-              <w:t>Eclipse</w:t>
-            </w:r>
-            <w:proofErr w:type="spellEnd"/>
+            <w:r>
+              <w:t>Custom of Eclipse</w:t>
+            </w:r>
           </w:p>
         </w:tc>
       </w:tr>
@@ -3514,13 +3464,8 @@
           </w:tcPr>
           <w:p>
             <w:r>
-              <w:t xml:space="preserve">Alleen in V2 momenteel in </w:t>
-            </w:r>
-            <w:proofErr w:type="spellStart"/>
-            <w:r>
-              <w:t>beta</w:t>
-            </w:r>
-            <w:proofErr w:type="spellEnd"/>
+              <w:t>Alleen in V2 momenteel in beta</w:t>
+            </w:r>
           </w:p>
         </w:tc>
         <w:tc>
@@ -3541,13 +3486,8 @@
           </w:tcPr>
           <w:p>
             <w:r>
-              <w:t xml:space="preserve">Unit </w:t>
-            </w:r>
-            <w:proofErr w:type="spellStart"/>
-            <w:r>
-              <w:t>Testing</w:t>
-            </w:r>
-            <w:proofErr w:type="spellEnd"/>
+              <w:t>Unit Testing</w:t>
+            </w:r>
           </w:p>
         </w:tc>
         <w:tc>
@@ -3556,15 +3496,7 @@
           </w:tcPr>
           <w:p>
             <w:r>
-              <w:t xml:space="preserve">Mogelijk maar niet veel </w:t>
-            </w:r>
-            <w:proofErr w:type="spellStart"/>
-            <w:r>
-              <w:t>documentie</w:t>
-            </w:r>
-            <w:proofErr w:type="spellEnd"/>
-            <w:r>
-              <w:t>.</w:t>
+              <w:t>Mogelijk maar niet veel documentie.</w:t>
             </w:r>
           </w:p>
         </w:tc>
@@ -3715,11 +3647,9 @@
             <w:tcW w:w="1638" w:type="dxa"/>
           </w:tcPr>
           <w:p>
-            <w:proofErr w:type="spellStart"/>
             <w:r>
               <w:t>Extras</w:t>
             </w:r>
-            <w:proofErr w:type="spellEnd"/>
           </w:p>
         </w:tc>
         <w:tc>
@@ -3728,36 +3658,7 @@
           </w:tcPr>
           <w:p>
             <w:r>
-              <w:t xml:space="preserve">MPLAB Code </w:t>
-            </w:r>
-            <w:proofErr w:type="spellStart"/>
-            <w:proofErr w:type="gramStart"/>
-            <w:r>
-              <w:t>Configurator</w:t>
-            </w:r>
-            <w:proofErr w:type="spellEnd"/>
-            <w:r>
-              <w:t>(</w:t>
-            </w:r>
-            <w:proofErr w:type="gramEnd"/>
-            <w:r>
-              <w:t xml:space="preserve">GUI controller </w:t>
-            </w:r>
-            <w:proofErr w:type="spellStart"/>
-            <w:r>
-              <w:t>configurator</w:t>
-            </w:r>
-            <w:proofErr w:type="spellEnd"/>
-            <w:r>
-              <w:t xml:space="preserve"> tool), microchip HAL </w:t>
-            </w:r>
-            <w:proofErr w:type="spellStart"/>
-            <w:r>
-              <w:t>library</w:t>
-            </w:r>
-            <w:proofErr w:type="spellEnd"/>
-            <w:r>
-              <w:t xml:space="preserve">. </w:t>
+              <w:t xml:space="preserve">MPLAB Code Configurator(GUI controller configurator tool), microchip HAL library. </w:t>
             </w:r>
           </w:p>
         </w:tc>
@@ -3767,15 +3668,7 @@
           </w:tcPr>
           <w:p>
             <w:r>
-              <w:t xml:space="preserve">Support voor arduino en veel andere platforms en </w:t>
-            </w:r>
-            <w:proofErr w:type="spellStart"/>
-            <w:r>
-              <w:t>libraries</w:t>
-            </w:r>
-            <w:proofErr w:type="spellEnd"/>
-            <w:r>
-              <w:t>.</w:t>
+              <w:t>Support voor arduino en veel andere platforms en libraries.</w:t>
             </w:r>
           </w:p>
         </w:tc>
@@ -3785,15 +3678,7 @@
           </w:tcPr>
           <w:p>
             <w:r>
-              <w:t xml:space="preserve">Arduino </w:t>
-            </w:r>
-            <w:proofErr w:type="spellStart"/>
-            <w:r>
-              <w:t>libraries</w:t>
-            </w:r>
-            <w:proofErr w:type="spellEnd"/>
-            <w:r>
-              <w:t>.</w:t>
+              <w:t>Arduino libraries.</w:t>
             </w:r>
           </w:p>
         </w:tc>
@@ -3802,29 +3687,8 @@
             <w:tcW w:w="1808" w:type="dxa"/>
           </w:tcPr>
           <w:p>
-            <w:proofErr w:type="spellStart"/>
-            <w:r>
-              <w:t>Functional</w:t>
-            </w:r>
-            <w:proofErr w:type="spellEnd"/>
-            <w:r>
-              <w:t xml:space="preserve"> </w:t>
-            </w:r>
-            <w:proofErr w:type="spellStart"/>
-            <w:r>
-              <w:t>safetey</w:t>
-            </w:r>
-            <w:proofErr w:type="spellEnd"/>
-            <w:r>
-              <w:t xml:space="preserve"> </w:t>
-            </w:r>
-            <w:proofErr w:type="spellStart"/>
-            <w:r>
-              <w:t>certificcation</w:t>
-            </w:r>
-            <w:proofErr w:type="spellEnd"/>
-            <w:r>
-              <w:t xml:space="preserve">, … </w:t>
+            <w:r>
+              <w:t xml:space="preserve">Functional safetey certificcation, … </w:t>
             </w:r>
           </w:p>
         </w:tc>
@@ -3917,14 +3781,12 @@
             <w:tcW w:w="6095" w:type="dxa"/>
           </w:tcPr>
           <w:p>
-            <w:proofErr w:type="spellStart"/>
             <w:r>
               <w:t>F</w:t>
             </w:r>
             <w:r>
               <w:t>unction</w:t>
             </w:r>
-            <w:proofErr w:type="spellEnd"/>
           </w:p>
         </w:tc>
       </w:tr>
@@ -3955,15 +3817,7 @@
           </w:tcPr>
           <w:p>
             <w:r>
-              <w:t xml:space="preserve">De </w:t>
-            </w:r>
-            <w:proofErr w:type="spellStart"/>
-            <w:r>
-              <w:t>efuse</w:t>
-            </w:r>
-            <w:proofErr w:type="spellEnd"/>
-            <w:r>
-              <w:t xml:space="preserve"> aan en uit zetten.</w:t>
+              <w:t>De efuse aan en uit zetten.</w:t>
             </w:r>
           </w:p>
         </w:tc>
@@ -4164,15 +4018,7 @@
     <w:p/>
     <w:p>
       <w:r>
-        <w:t xml:space="preserve">Als een LCL-class </w:t>
-      </w:r>
-      <w:proofErr w:type="spellStart"/>
-      <w:r>
-        <w:t>coil</w:t>
-      </w:r>
-      <w:proofErr w:type="spellEnd"/>
-      <w:r>
-        <w:t xml:space="preserve"> op 1 wordt gezet worden de andere op 0 gezet.</w:t>
+        <w:t>Als een LCL-class coil op 1 wordt gezet worden de andere op 0 gezet.</w:t>
       </w:r>
       <w:r>
         <w:t xml:space="preserve"> Als je een instelling op 0 zet </w:t>
@@ -4181,15 +4027,7 @@
         <w:t>wordt</w:t>
       </w:r>
       <w:r>
-        <w:t xml:space="preserve"> de </w:t>
-      </w:r>
-      <w:proofErr w:type="spellStart"/>
-      <w:r>
-        <w:t>efuse</w:t>
-      </w:r>
-      <w:proofErr w:type="spellEnd"/>
-      <w:r>
-        <w:t xml:space="preserve"> uitgeschakeld.</w:t>
+        <w:t xml:space="preserve"> de efuse uitgeschakeld.</w:t>
       </w:r>
     </w:p>
     <w:p>
@@ -4207,17 +4045,7 @@
         <w:t>…</w:t>
       </w:r>
       <w:r>
-        <w:t xml:space="preserve">  </w:t>
-      </w:r>
-      <w:proofErr w:type="spellStart"/>
-      <w:proofErr w:type="gramStart"/>
-      <w:r>
-        <w:t>temprature</w:t>
-      </w:r>
-      <w:proofErr w:type="spellEnd"/>
-      <w:proofErr w:type="gramEnd"/>
-      <w:r>
-        <w:t>?</w:t>
+        <w:t xml:space="preserve">  temprature?</w:t>
       </w:r>
     </w:p>
     <w:p>
@@ -4225,12 +4053,10 @@
         <w:pStyle w:val="Heading4"/>
       </w:pPr>
       <w:bookmarkStart w:id="13" w:name="_Toc70542002"/>
-      <w:proofErr w:type="spellStart"/>
       <w:r>
         <w:t>Inputs</w:t>
       </w:r>
       <w:bookmarkEnd w:id="13"/>
-      <w:proofErr w:type="spellEnd"/>
     </w:p>
     <w:tbl>
       <w:tblPr>
@@ -4275,11 +4101,9 @@
             <w:tcW w:w="6095" w:type="dxa"/>
           </w:tcPr>
           <w:p>
-            <w:proofErr w:type="spellStart"/>
             <w:r>
               <w:t>Function</w:t>
             </w:r>
-            <w:proofErr w:type="spellEnd"/>
           </w:p>
         </w:tc>
       </w:tr>
@@ -4304,14 +4128,12 @@
                 <w:lang w:val="en-150"/>
               </w:rPr>
             </w:pPr>
-            <w:proofErr w:type="spellStart"/>
             <w:r>
               <w:rPr>
                 <w:lang w:val="en-150"/>
               </w:rPr>
               <w:t>Pgood</w:t>
             </w:r>
-            <w:proofErr w:type="spellEnd"/>
           </w:p>
         </w:tc>
         <w:tc>
@@ -4355,11 +4177,9 @@
             <w:tcW w:w="2004" w:type="dxa"/>
           </w:tcPr>
           <w:p>
-            <w:proofErr w:type="spellStart"/>
             <w:r>
               <w:t>Fault</w:t>
             </w:r>
-            <w:proofErr w:type="spellEnd"/>
           </w:p>
         </w:tc>
         <w:tc>
@@ -4368,31 +4188,7 @@
           </w:tcPr>
           <w:p>
             <w:r>
-              <w:t>Er is een fout opgetreden (</w:t>
-            </w:r>
-            <w:proofErr w:type="spellStart"/>
-            <w:r>
-              <w:t>overvolt</w:t>
-            </w:r>
-            <w:proofErr w:type="spellEnd"/>
-            <w:r>
-              <w:t xml:space="preserve">, </w:t>
-            </w:r>
-            <w:proofErr w:type="spellStart"/>
-            <w:r>
-              <w:t>undervolt</w:t>
-            </w:r>
-            <w:proofErr w:type="spellEnd"/>
-            <w:r>
-              <w:t xml:space="preserve"> of </w:t>
-            </w:r>
-            <w:proofErr w:type="spellStart"/>
-            <w:r>
-              <w:t>overcurrent</w:t>
-            </w:r>
-            <w:proofErr w:type="spellEnd"/>
-            <w:r>
-              <w:t>)</w:t>
+              <w:t>Er is een fout opgetreden (overvolt, undervolt of overcurrent)</w:t>
             </w:r>
           </w:p>
         </w:tc>
@@ -4411,14 +4207,9 @@
         <w:t>Finite</w:t>
       </w:r>
       <w:r>
-        <w:t xml:space="preserve"> state machine </w:t>
-      </w:r>
-      <w:proofErr w:type="spellStart"/>
-      <w:r>
-        <w:t>modbus</w:t>
+        <w:t xml:space="preserve"> state machine modbus</w:t>
       </w:r>
       <w:bookmarkEnd w:id="14"/>
-      <w:proofErr w:type="spellEnd"/>
     </w:p>
     <w:p>
       <w:r>
@@ -4483,23 +4274,7 @@
       <w:bookmarkStart w:id="15" w:name="_Toc70542004"/>
       <w:r>
         <w:lastRenderedPageBreak/>
-        <w:t xml:space="preserve">Control </w:t>
-      </w:r>
-      <w:proofErr w:type="spellStart"/>
-      <w:r>
-        <w:t>and</w:t>
-      </w:r>
-      <w:proofErr w:type="spellEnd"/>
-      <w:r>
-        <w:t xml:space="preserve"> </w:t>
-      </w:r>
-      <w:proofErr w:type="spellStart"/>
-      <w:r>
-        <w:t>wait</w:t>
-      </w:r>
-      <w:proofErr w:type="spellEnd"/>
-      <w:r>
-        <w:t xml:space="preserve"> flowchart</w:t>
+        <w:t>Control and wait flowchart</w:t>
       </w:r>
       <w:bookmarkEnd w:id="15"/>
     </w:p>
@@ -4587,12 +4362,10 @@
         <w:pStyle w:val="Heading3"/>
       </w:pPr>
       <w:bookmarkStart w:id="18" w:name="_Toc70542007"/>
-      <w:proofErr w:type="gramStart"/>
       <w:r>
         <w:t>eFuse</w:t>
       </w:r>
       <w:bookmarkEnd w:id="18"/>
-      <w:proofErr w:type="gramEnd"/>
     </w:p>
     <w:tbl>
       <w:tblPr>
@@ -4633,7 +4406,6 @@
                 <w:color w:val="000000"/>
               </w:rPr>
             </w:pPr>
-            <w:proofErr w:type="gramStart"/>
             <w:r>
               <w:rPr>
                 <w:rFonts w:ascii="Calibri" w:hAnsi="Calibri"/>
@@ -4655,7 +4427,6 @@
               </w:rPr>
               <w:t>use</w:t>
             </w:r>
-            <w:proofErr w:type="gramEnd"/>
           </w:p>
         </w:tc>
         <w:tc>
@@ -4812,23 +4583,7 @@
                 <w:rFonts w:ascii="Calibri" w:hAnsi="Calibri"/>
                 <w:color w:val="000000"/>
               </w:rPr>
-              <w:t xml:space="preserve">8 </w:t>
-            </w:r>
-            <w:proofErr w:type="spellStart"/>
-            <w:r>
-              <w:rPr>
-                <w:rFonts w:ascii="Calibri" w:hAnsi="Calibri"/>
-                <w:color w:val="000000"/>
-              </w:rPr>
-              <w:t>to</w:t>
-            </w:r>
-            <w:proofErr w:type="spellEnd"/>
-            <w:r>
-              <w:rPr>
-                <w:rFonts w:ascii="Calibri" w:hAnsi="Calibri"/>
-                <w:color w:val="000000"/>
-              </w:rPr>
-              <w:t xml:space="preserve"> 48V</w:t>
+              <w:t>8 to 48V</w:t>
             </w:r>
           </w:p>
         </w:tc>
@@ -4853,23 +4608,7 @@
                 <w:rFonts w:ascii="Calibri" w:hAnsi="Calibri"/>
                 <w:color w:val="000000"/>
               </w:rPr>
-              <w:t xml:space="preserve">4.2 </w:t>
-            </w:r>
-            <w:proofErr w:type="spellStart"/>
-            <w:r>
-              <w:rPr>
-                <w:rFonts w:ascii="Calibri" w:hAnsi="Calibri"/>
-                <w:color w:val="000000"/>
-              </w:rPr>
-              <w:t>to</w:t>
-            </w:r>
-            <w:proofErr w:type="spellEnd"/>
-            <w:r>
-              <w:rPr>
-                <w:rFonts w:ascii="Calibri" w:hAnsi="Calibri"/>
-                <w:color w:val="000000"/>
-              </w:rPr>
-              <w:t xml:space="preserve"> 60V</w:t>
+              <w:t>4.2 to 60V</w:t>
             </w:r>
           </w:p>
         </w:tc>
@@ -4894,23 +4633,7 @@
                 <w:rFonts w:ascii="Calibri" w:hAnsi="Calibri"/>
                 <w:color w:val="000000"/>
               </w:rPr>
-              <w:t xml:space="preserve">4.5 </w:t>
-            </w:r>
-            <w:proofErr w:type="spellStart"/>
-            <w:r>
-              <w:rPr>
-                <w:rFonts w:ascii="Calibri" w:hAnsi="Calibri"/>
-                <w:color w:val="000000"/>
-              </w:rPr>
-              <w:t>to</w:t>
-            </w:r>
-            <w:proofErr w:type="spellEnd"/>
-            <w:r>
-              <w:rPr>
-                <w:rFonts w:ascii="Calibri" w:hAnsi="Calibri"/>
-                <w:color w:val="000000"/>
-              </w:rPr>
-              <w:t xml:space="preserve"> 60V</w:t>
+              <w:t>4.5 to 60V</w:t>
             </w:r>
           </w:p>
         </w:tc>
@@ -4935,7 +4658,6 @@
                 <w:color w:val="000000"/>
               </w:rPr>
             </w:pPr>
-            <w:proofErr w:type="spellStart"/>
             <w:r>
               <w:rPr>
                 <w:rFonts w:ascii="Calibri" w:hAnsi="Calibri"/>
@@ -4948,25 +4670,8 @@
                 <w:rFonts w:ascii="Calibri" w:hAnsi="Calibri"/>
                 <w:color w:val="000000"/>
               </w:rPr>
-              <w:t>ontinuous</w:t>
-            </w:r>
-            <w:proofErr w:type="spellEnd"/>
-            <w:r>
-              <w:rPr>
-                <w:rFonts w:ascii="Calibri" w:hAnsi="Calibri"/>
-                <w:color w:val="000000"/>
-              </w:rPr>
-              <w:t xml:space="preserve"> </w:t>
-            </w:r>
-            <w:proofErr w:type="spellStart"/>
-            <w:r>
-              <w:rPr>
-                <w:rFonts w:ascii="Calibri" w:hAnsi="Calibri"/>
-                <w:color w:val="000000"/>
-              </w:rPr>
-              <w:t>current</w:t>
-            </w:r>
-            <w:proofErr w:type="spellEnd"/>
+              <w:t>ontinuous current</w:t>
+            </w:r>
           </w:p>
         </w:tc>
         <w:tc>
@@ -5077,17 +4782,8 @@
                 <w:rFonts w:ascii="Calibri" w:hAnsi="Calibri"/>
                 <w:color w:val="000000"/>
               </w:rPr>
-              <w:t xml:space="preserve"> </w:t>
-            </w:r>
-            <w:proofErr w:type="spellStart"/>
-            <w:r>
-              <w:rPr>
-                <w:rFonts w:ascii="Calibri" w:hAnsi="Calibri"/>
-                <w:color w:val="000000"/>
-              </w:rPr>
-              <w:t>curren</w:t>
-            </w:r>
-            <w:proofErr w:type="spellEnd"/>
+              <w:t xml:space="preserve"> curren</w:t>
+            </w:r>
           </w:p>
         </w:tc>
         <w:tc>
@@ -5198,17 +4894,8 @@
                 <w:rFonts w:ascii="Calibri" w:hAnsi="Calibri"/>
                 <w:color w:val="000000"/>
               </w:rPr>
-              <w:t xml:space="preserve"> theoretisch </w:t>
-            </w:r>
-            <w:proofErr w:type="spellStart"/>
-            <w:r>
-              <w:rPr>
-                <w:rFonts w:ascii="Calibri" w:hAnsi="Calibri"/>
-                <w:color w:val="000000"/>
-              </w:rPr>
-              <w:t>moglijk</w:t>
-            </w:r>
-            <w:proofErr w:type="spellEnd"/>
+              <w:t xml:space="preserve"> theoretisch moglijk</w:t>
+            </w:r>
           </w:p>
         </w:tc>
         <w:tc>
@@ -5424,33 +5111,8 @@
                 <w:rFonts w:ascii="Calibri" w:hAnsi="Calibri"/>
                 <w:color w:val="000000"/>
               </w:rPr>
-              <w:t xml:space="preserve"> </w:t>
-            </w:r>
-            <w:proofErr w:type="spellStart"/>
-            <w:r>
-              <w:rPr>
-                <w:rFonts w:ascii="Calibri" w:hAnsi="Calibri"/>
-                <w:color w:val="000000"/>
-              </w:rPr>
-              <w:t>ploarity</w:t>
-            </w:r>
-            <w:proofErr w:type="spellEnd"/>
-            <w:r>
-              <w:rPr>
-                <w:rFonts w:ascii="Calibri" w:hAnsi="Calibri"/>
-                <w:color w:val="000000"/>
-              </w:rPr>
-              <w:t xml:space="preserve"> </w:t>
-            </w:r>
-            <w:proofErr w:type="spellStart"/>
-            <w:r>
-              <w:rPr>
-                <w:rFonts w:ascii="Calibri" w:hAnsi="Calibri"/>
-                <w:color w:val="000000"/>
-              </w:rPr>
-              <w:t>protection</w:t>
-            </w:r>
-            <w:proofErr w:type="spellEnd"/>
+              <w:t xml:space="preserve"> ploarity protection</w:t>
+            </w:r>
           </w:p>
         </w:tc>
         <w:tc>
@@ -5481,17 +5143,8 @@
                 <w:rFonts w:ascii="Calibri" w:hAnsi="Calibri"/>
                 <w:color w:val="000000"/>
               </w:rPr>
-              <w:t xml:space="preserve"> </w:t>
-            </w:r>
-            <w:proofErr w:type="spellStart"/>
-            <w:r>
-              <w:rPr>
-                <w:rFonts w:ascii="Calibri" w:hAnsi="Calibri"/>
-                <w:color w:val="000000"/>
-              </w:rPr>
-              <w:t>fet</w:t>
-            </w:r>
-            <w:proofErr w:type="spellEnd"/>
+              <w:t xml:space="preserve"> fet</w:t>
+            </w:r>
           </w:p>
         </w:tc>
         <w:tc>
@@ -5547,17 +5200,8 @@
                 <w:rFonts w:ascii="Calibri" w:hAnsi="Calibri"/>
                 <w:color w:val="000000"/>
               </w:rPr>
-              <w:t xml:space="preserve"> </w:t>
-            </w:r>
-            <w:proofErr w:type="spellStart"/>
-            <w:r>
-              <w:rPr>
-                <w:rFonts w:ascii="Calibri" w:hAnsi="Calibri"/>
-                <w:color w:val="000000"/>
-              </w:rPr>
-              <w:t>fet</w:t>
-            </w:r>
-            <w:proofErr w:type="spellEnd"/>
+              <w:t xml:space="preserve"> fet</w:t>
+            </w:r>
           </w:p>
         </w:tc>
       </w:tr>
@@ -5733,6 +5377,9 @@
     </w:p>
     <w:p>
       <w:r>
+        <w:rPr>
+          <w:noProof/>
+        </w:rPr>
         <w:drawing>
           <wp:inline distT="0" distB="0" distL="0" distR="0" wp14:anchorId="11F78954" wp14:editId="74DB6F47">
             <wp:extent cx="4905376" cy="2200275"/>
@@ -5811,15 +5458,7 @@
         <w:t xml:space="preserve"> TVS-diode. Deze zijn meer gebruikt bij lage spanningen</w:t>
       </w:r>
       <w:r>
-        <w:t xml:space="preserve">. Er is geen extra </w:t>
-      </w:r>
-      <w:proofErr w:type="spellStart"/>
-      <w:r>
-        <w:t>fuse</w:t>
-      </w:r>
-      <w:proofErr w:type="spellEnd"/>
-      <w:r>
-        <w:t xml:space="preserve"> nodig omdat deze “open” breken, kan een voordeel zijn. Ze gaan ook langer mee.</w:t>
+        <w:t>. Er is geen extra fuse nodig omdat deze “open” breken, kan een voordeel zijn. Ze gaan ook langer mee.</w:t>
       </w:r>
     </w:p>
     <w:p>
@@ -5835,24 +5474,11 @@
     </w:p>
     <w:p>
       <w:r>
-        <w:t xml:space="preserve">Op de uitgang heb ik een </w:t>
-      </w:r>
-      <w:proofErr w:type="spellStart"/>
-      <w:r>
-        <w:t>shotkey</w:t>
-      </w:r>
-      <w:proofErr w:type="spellEnd"/>
-      <w:r>
-        <w:t xml:space="preserve"> diode </w:t>
-      </w:r>
-      <w:r>
-        <w:t xml:space="preserve">voor ESD </w:t>
-      </w:r>
-      <w:proofErr w:type="spellStart"/>
-      <w:r>
-        <w:t>protection</w:t>
-      </w:r>
-      <w:proofErr w:type="spellEnd"/>
+        <w:t xml:space="preserve">Op de uitgang heb ik een shotkey diode </w:t>
+      </w:r>
+      <w:r>
+        <w:t>voor ESD protection</w:t>
+      </w:r>
       <w:r>
         <w:t>.</w:t>
       </w:r>
@@ -5862,13 +5488,8 @@
         <w:pStyle w:val="Heading2"/>
       </w:pPr>
       <w:bookmarkStart w:id="22" w:name="_Toc70542011"/>
-      <w:proofErr w:type="gramStart"/>
-      <w:r>
-        <w:t>eFuse</w:t>
-      </w:r>
-      <w:proofErr w:type="gramEnd"/>
-      <w:r>
-        <w:t xml:space="preserve"> TPS26631</w:t>
+      <w:r>
+        <w:t>eFuse TPS26631</w:t>
       </w:r>
       <w:bookmarkEnd w:id="22"/>
     </w:p>
@@ -5974,26 +5595,10 @@
     </w:p>
     <w:p>
       <w:r>
-        <w:t xml:space="preserve">In </w:t>
-      </w:r>
-      <w:proofErr w:type="spellStart"/>
-      <w:r>
-        <w:t>s</w:t>
-      </w:r>
-      <w:r>
-        <w:t>pecs</w:t>
-      </w:r>
-      <w:proofErr w:type="spellEnd"/>
-      <w:r>
-        <w:t xml:space="preserve">: V(OVPR)= 1.2 V </w:t>
-      </w:r>
-      <w:proofErr w:type="spellStart"/>
-      <w:r>
-        <w:t>and</w:t>
-      </w:r>
-      <w:proofErr w:type="spellEnd"/>
-      <w:r>
-        <w:t xml:space="preserve"> V(UVLOR)= 1.2 V</w:t>
+        <w:t>In s</w:t>
+      </w:r>
+      <w:r>
+        <w:t>pecs: V(OVPR)= 1.2 V and V(UVLOR)= 1.2 V</w:t>
       </w:r>
     </w:p>
     <w:p>
@@ -7464,22 +7069,15 @@
       <w:r>
         <w:t xml:space="preserve">Bestaande enkele weerstanden alternatief </w:t>
       </w:r>
-      <w:proofErr w:type="spellStart"/>
       <w:r>
         <w:t>final</w:t>
       </w:r>
       <w:r>
         <w:t>l</w:t>
       </w:r>
-      <w:proofErr w:type="spellEnd"/>
-      <w:r>
-        <w:t xml:space="preserve"> </w:t>
-      </w:r>
-      <w:proofErr w:type="spellStart"/>
-      <w:r>
-        <w:t>recommended</w:t>
-      </w:r>
-      <w:proofErr w:type="spellEnd"/>
+      <w:r>
+        <w:t xml:space="preserve"> recommended</w:t>
+      </w:r>
       <w:r>
         <w:t xml:space="preserve"> E</w:t>
       </w:r>
@@ -8892,14 +8490,9 @@
       </w:pPr>
       <w:bookmarkStart w:id="30" w:name="_Toc70542019"/>
       <w:r>
-        <w:t xml:space="preserve">Power </w:t>
-      </w:r>
-      <w:proofErr w:type="spellStart"/>
-      <w:r>
-        <w:t>Good</w:t>
+        <w:t>Power Good</w:t>
       </w:r>
       <w:bookmarkEnd w:id="30"/>
-      <w:proofErr w:type="spellEnd"/>
     </w:p>
     <w:p>
       <w:r>
@@ -9071,12 +8664,10 @@
         <w:pStyle w:val="Heading2"/>
       </w:pPr>
       <w:bookmarkStart w:id="31" w:name="_Toc70542020"/>
-      <w:proofErr w:type="spellStart"/>
       <w:r>
         <w:lastRenderedPageBreak/>
         <w:t>Optocoupler</w:t>
       </w:r>
-      <w:proofErr w:type="spellEnd"/>
       <w:r>
         <w:t xml:space="preserve"> voorschakel weerstand</w:t>
       </w:r>
@@ -9087,13 +8678,8 @@
         <w:pStyle w:val="Heading4"/>
       </w:pPr>
       <w:bookmarkStart w:id="32" w:name="_Toc70542021"/>
-      <w:proofErr w:type="gramStart"/>
-      <w:r>
-        <w:t>eFuse</w:t>
-      </w:r>
-      <w:proofErr w:type="gramEnd"/>
-      <w:r>
-        <w:t xml:space="preserve"> kant</w:t>
+      <w:r>
+        <w:t>eFuse kant</w:t>
       </w:r>
       <w:bookmarkEnd w:id="32"/>
     </w:p>
@@ -9265,37 +8851,8 @@
     </w:p>
     <w:p>
       <w:r>
-        <w:t xml:space="preserve">38/0.06 = 633.33ohm </w:t>
-      </w:r>
-      <w:proofErr w:type="spellStart"/>
-      <w:r>
-        <w:t>current</w:t>
-      </w:r>
-      <w:proofErr w:type="spellEnd"/>
-      <w:r>
-        <w:t xml:space="preserve"> limit </w:t>
-      </w:r>
-      <w:proofErr w:type="spellStart"/>
-      <w:r>
-        <w:t>analog</w:t>
-      </w:r>
-      <w:proofErr w:type="spellEnd"/>
-      <w:r>
-        <w:t xml:space="preserve"> </w:t>
-      </w:r>
-      <w:proofErr w:type="spellStart"/>
-      <w:r>
-        <w:t>opto</w:t>
-      </w:r>
-      <w:proofErr w:type="spellEnd"/>
-      <w:r>
-        <w:t xml:space="preserve"> </w:t>
-      </w:r>
-      <w:proofErr w:type="spellStart"/>
-      <w:r>
-        <w:t>coupler</w:t>
-      </w:r>
-      <w:proofErr w:type="spellEnd"/>
+        <w:t>38/0.06 = 633.33ohm current limit analog opto coupler</w:t>
+      </w:r>
     </w:p>
     <w:p>
       <w:pPr>
@@ -9529,19 +9086,11 @@
           <w:lang w:val="en-150"/>
         </w:rPr>
       </w:pPr>
-      <w:proofErr w:type="spellStart"/>
       <w:r>
         <w:rPr>
           <w:lang w:val="en-150"/>
         </w:rPr>
-        <w:t>Ilim</w:t>
-      </w:r>
-      <w:proofErr w:type="spellEnd"/>
-      <w:r>
-        <w:rPr>
-          <w:lang w:val="en-150"/>
-        </w:rPr>
-        <w:t xml:space="preserve"> 4.2A</w:t>
+        <w:t>Ilim 4.2A</w:t>
       </w:r>
     </w:p>
     <w:p>
@@ -9555,19 +9104,11 @@
           <w:lang w:val="en-150"/>
         </w:rPr>
       </w:pPr>
-      <w:proofErr w:type="spellStart"/>
       <w:r>
         <w:rPr>
           <w:lang w:val="en-150"/>
         </w:rPr>
-        <w:t>Ilim</w:t>
-      </w:r>
-      <w:proofErr w:type="spellEnd"/>
-      <w:r>
-        <w:rPr>
-          <w:lang w:val="en-150"/>
-        </w:rPr>
-        <w:t xml:space="preserve"> 2.8A</w:t>
+        <w:t>Ilim 2.8A</w:t>
       </w:r>
     </w:p>
     <w:p>
@@ -9581,19 +9122,11 @@
           <w:lang w:val="en-150"/>
         </w:rPr>
       </w:pPr>
-      <w:proofErr w:type="spellStart"/>
       <w:r>
         <w:rPr>
           <w:lang w:val="en-150"/>
         </w:rPr>
-        <w:t>Ilim</w:t>
-      </w:r>
-      <w:proofErr w:type="spellEnd"/>
-      <w:r>
-        <w:rPr>
-          <w:lang w:val="en-150"/>
-        </w:rPr>
-        <w:t xml:space="preserve"> 1.4A</w:t>
+        <w:t>Ilim 1.4A</w:t>
       </w:r>
     </w:p>
     <w:p>
@@ -9607,7 +9140,6 @@
           <w:lang w:val="en-150"/>
         </w:rPr>
       </w:pPr>
-      <w:proofErr w:type="spellStart"/>
       <w:r>
         <w:rPr>
           <w:lang w:val="en-150"/>
@@ -9618,42 +9150,7 @@
         <w:rPr>
           <w:lang w:val="en-150"/>
         </w:rPr>
-        <w:t>_s</w:t>
-      </w:r>
-      <w:proofErr w:type="spellEnd"/>
-      <w:r>
-        <w:rPr>
-          <w:lang w:val="en-150"/>
-        </w:rPr>
-        <w:t xml:space="preserve"> </w:t>
-      </w:r>
-      <w:proofErr w:type="gramStart"/>
-      <w:r>
-        <w:rPr>
-          <w:lang w:val="en-150"/>
-        </w:rPr>
-        <w:t>pull</w:t>
-      </w:r>
-      <w:proofErr w:type="gramEnd"/>
-      <w:r>
-        <w:rPr>
-          <w:lang w:val="en-150"/>
-        </w:rPr>
-        <w:t xml:space="preserve"> down </w:t>
-      </w:r>
-      <w:proofErr w:type="spellStart"/>
-      <w:r>
-        <w:rPr>
-          <w:lang w:val="en-150"/>
-        </w:rPr>
-        <w:t>voor</w:t>
-      </w:r>
-      <w:proofErr w:type="spellEnd"/>
-      <w:r>
-        <w:rPr>
-          <w:lang w:val="en-150"/>
-        </w:rPr>
-        <w:t xml:space="preserve"> 12V of 22V tot 38V</w:t>
+        <w:t>_s pull down voor 12V of 22V tot 38V</w:t>
       </w:r>
     </w:p>
     <w:p>
@@ -9667,42 +9164,12 @@
           <w:lang w:val="en-150"/>
         </w:rPr>
       </w:pPr>
-      <w:proofErr w:type="spellStart"/>
       <w:r>
         <w:rPr>
           <w:lang w:val="en-150"/>
         </w:rPr>
-        <w:t>Imon</w:t>
-      </w:r>
-      <w:proofErr w:type="spellEnd"/>
-      <w:r>
-        <w:rPr>
-          <w:lang w:val="en-150"/>
-        </w:rPr>
-        <w:t xml:space="preserve"> </w:t>
-      </w:r>
-      <w:proofErr w:type="spellStart"/>
-      <w:r>
-        <w:rPr>
-          <w:lang w:val="en-150"/>
-        </w:rPr>
-        <w:t>niet</w:t>
-      </w:r>
-      <w:proofErr w:type="spellEnd"/>
-      <w:r>
-        <w:rPr>
-          <w:lang w:val="en-150"/>
-        </w:rPr>
-        <w:t xml:space="preserve"> </w:t>
-      </w:r>
-      <w:proofErr w:type="spellStart"/>
-      <w:r>
-        <w:rPr>
-          <w:lang w:val="en-150"/>
-        </w:rPr>
-        <w:t>gebruikt</w:t>
-      </w:r>
-      <w:proofErr w:type="spellEnd"/>
+        <w:t>Imon niet gebruikt</w:t>
+      </w:r>
     </w:p>
     <w:p>
       <w:pPr>
@@ -9719,30 +9186,8 @@
         <w:rPr>
           <w:lang w:val="en-150"/>
         </w:rPr>
-        <w:t xml:space="preserve">SHDN pull down </w:t>
-      </w:r>
-      <w:proofErr w:type="spellStart"/>
-      <w:r>
-        <w:rPr>
-          <w:lang w:val="en-150"/>
-        </w:rPr>
-        <w:t>voor</w:t>
-      </w:r>
-      <w:proofErr w:type="spellEnd"/>
-      <w:r>
-        <w:rPr>
-          <w:lang w:val="en-150"/>
-        </w:rPr>
-        <w:t xml:space="preserve"> </w:t>
-      </w:r>
-      <w:proofErr w:type="gramStart"/>
-      <w:r>
-        <w:rPr>
-          <w:lang w:val="en-150"/>
-        </w:rPr>
-        <w:t>shutdown</w:t>
-      </w:r>
-      <w:proofErr w:type="gramEnd"/>
+        <w:t>SHDN pull down voor shutdown</w:t>
+      </w:r>
     </w:p>
     <w:p>
       <w:pPr>
@@ -9773,19 +9218,11 @@
           <w:lang w:val="en-150"/>
         </w:rPr>
       </w:pPr>
-      <w:proofErr w:type="spellStart"/>
       <w:r>
         <w:rPr>
           <w:lang w:val="en-150"/>
         </w:rPr>
-        <w:t>Pgood</w:t>
-      </w:r>
-      <w:proofErr w:type="spellEnd"/>
-      <w:r>
-        <w:rPr>
-          <w:lang w:val="en-150"/>
-        </w:rPr>
-        <w:t xml:space="preserve"> output</w:t>
+        <w:t>Pgood output</w:t>
       </w:r>
     </w:p>
     <w:p>
@@ -9799,47 +9236,11 @@
           <w:lang w:val="en-150"/>
         </w:rPr>
       </w:pPr>
-      <w:proofErr w:type="spellStart"/>
       <w:r>
         <w:rPr>
           <w:lang w:val="en-150"/>
         </w:rPr>
-        <w:t>Uvp_s</w:t>
-      </w:r>
-      <w:proofErr w:type="spellEnd"/>
-      <w:r>
-        <w:rPr>
-          <w:lang w:val="en-150"/>
-        </w:rPr>
-        <w:t xml:space="preserve"> </w:t>
-      </w:r>
-      <w:proofErr w:type="gramStart"/>
-      <w:r>
-        <w:rPr>
-          <w:lang w:val="en-150"/>
-        </w:rPr>
-        <w:t>pull</w:t>
-      </w:r>
-      <w:proofErr w:type="gramEnd"/>
-      <w:r>
-        <w:rPr>
-          <w:lang w:val="en-150"/>
-        </w:rPr>
-        <w:t xml:space="preserve"> down </w:t>
-      </w:r>
-      <w:proofErr w:type="spellStart"/>
-      <w:r>
-        <w:rPr>
-          <w:lang w:val="en-150"/>
-        </w:rPr>
-        <w:t>voor</w:t>
-      </w:r>
-      <w:proofErr w:type="spellEnd"/>
-      <w:r>
-        <w:rPr>
-          <w:lang w:val="en-150"/>
-        </w:rPr>
-        <w:t xml:space="preserve"> 12V of 5V</w:t>
+        <w:t>Uvp_s pull down voor 12V of 5V</w:t>
       </w:r>
     </w:p>
     <w:p>
@@ -10105,54 +9506,14 @@
         <w:t>Tests</w:t>
       </w:r>
     </w:p>
-    <w:p>
-      <w:r>
-        <w:drawing>
-          <wp:inline distT="0" distB="0" distL="0" distR="0" wp14:anchorId="5F99424C" wp14:editId="15915559">
-            <wp:extent cx="4906060" cy="2295845"/>
-            <wp:effectExtent l="0" t="0" r="8890" b="9525"/>
-            <wp:docPr id="10" name="Picture 10"/>
-            <wp:cNvGraphicFramePr>
-              <a:graphicFrameLocks xmlns:a="http://schemas.openxmlformats.org/drawingml/2006/main" noChangeAspect="1"/>
-            </wp:cNvGraphicFramePr>
-            <a:graphic xmlns:a="http://schemas.openxmlformats.org/drawingml/2006/main">
-              <a:graphicData uri="http://schemas.openxmlformats.org/drawingml/2006/picture">
-                <pic:pic xmlns:pic="http://schemas.openxmlformats.org/drawingml/2006/picture">
-                  <pic:nvPicPr>
-                    <pic:cNvPr id="1" name=""/>
-                    <pic:cNvPicPr/>
-                  </pic:nvPicPr>
-                  <pic:blipFill>
-                    <a:blip r:embed="rId16"/>
-                    <a:stretch>
-                      <a:fillRect/>
-                    </a:stretch>
-                  </pic:blipFill>
-                  <pic:spPr>
-                    <a:xfrm>
-                      <a:off x="0" y="0"/>
-                      <a:ext cx="4906060" cy="2295845"/>
-                    </a:xfrm>
-                    <a:prstGeom prst="rect">
-                      <a:avLst/>
-                    </a:prstGeom>
-                  </pic:spPr>
-                </pic:pic>
-              </a:graphicData>
-            </a:graphic>
-          </wp:inline>
-        </w:drawing>
-      </w:r>
-    </w:p>
+    <w:p/>
     <w:p>
       <w:pPr>
         <w:pStyle w:val="Heading4"/>
       </w:pPr>
-      <w:proofErr w:type="spellStart"/>
-      <w:r>
-        <w:t>Spannings</w:t>
-      </w:r>
-      <w:proofErr w:type="spellEnd"/>
+      <w:r>
+        <w:t>Spanning</w:t>
+      </w:r>
       <w:r>
         <w:t xml:space="preserve"> punten</w:t>
       </w:r>
@@ -10184,21 +9545,16 @@
             <w:tcW w:w="2873" w:type="dxa"/>
           </w:tcPr>
           <w:p>
-            <w:proofErr w:type="spellStart"/>
-            <w:r>
-              <w:t>Overvolt</w:t>
-            </w:r>
-            <w:proofErr w:type="spellEnd"/>
-            <w:r>
-              <w:t xml:space="preserve"> </w:t>
-            </w:r>
-            <w:proofErr w:type="spellStart"/>
-            <w:r>
-              <w:t>protection</w:t>
-            </w:r>
-            <w:proofErr w:type="spellEnd"/>
-            <w:r>
-              <w:t xml:space="preserve"> </w:t>
+            <w:pPr>
+              <w:rPr>
+                <w:lang w:val="en-150"/>
+              </w:rPr>
+            </w:pPr>
+            <w:r>
+              <w:rPr>
+                <w:lang w:val="en-150"/>
+              </w:rPr>
+              <w:t xml:space="preserve">Overvolt protection </w:t>
             </w:r>
           </w:p>
         </w:tc>
@@ -10207,14 +9563,23 @@
             <w:tcW w:w="2873" w:type="dxa"/>
           </w:tcPr>
           <w:p>
-            <w:r>
-              <w:t xml:space="preserve">Undervolt </w:t>
-            </w:r>
-            <w:proofErr w:type="spellStart"/>
-            <w:r>
-              <w:t>protection</w:t>
-            </w:r>
-            <w:proofErr w:type="spellEnd"/>
+            <w:pPr>
+              <w:rPr>
+                <w:lang w:val="en-150"/>
+              </w:rPr>
+            </w:pPr>
+            <w:r>
+              <w:rPr>
+                <w:lang w:val="en-150"/>
+              </w:rPr>
+              <w:t>Undervolt</w:t>
+            </w:r>
+            <w:r>
+              <w:rPr>
+                <w:lang w:val="en-150"/>
+              </w:rPr>
+              <w:t xml:space="preserve"> protection</w:t>
+            </w:r>
           </w:p>
         </w:tc>
       </w:tr>
@@ -10309,31 +9674,13 @@
           </w:tcPr>
           <w:p>
             <w:r>
-              <w:t xml:space="preserve">4.2V (no </w:t>
-            </w:r>
-            <w:proofErr w:type="spellStart"/>
-            <w:r>
-              <w:t>fault</w:t>
-            </w:r>
-            <w:proofErr w:type="spellEnd"/>
-            <w:r>
-              <w:t xml:space="preserve"> but </w:t>
-            </w:r>
-            <w:proofErr w:type="spellStart"/>
-            <w:r>
-              <w:t>lower</w:t>
-            </w:r>
-            <w:proofErr w:type="spellEnd"/>
-            <w:r>
-              <w:t xml:space="preserve"> limit </w:t>
-            </w:r>
-            <w:proofErr w:type="spellStart"/>
-            <w:r>
-              <w:t>efuse</w:t>
-            </w:r>
-            <w:proofErr w:type="spellEnd"/>
-            <w:r>
-              <w:t xml:space="preserve"> ic)</w:t>
+              <w:t>4.2V (</w:t>
+            </w:r>
+            <w:r>
+              <w:t>geen fout word gegeven maar de eFuse schakelt uit</w:t>
+            </w:r>
+            <w:r>
+              <w:t>)</w:t>
             </w:r>
           </w:p>
         </w:tc>
@@ -10374,11 +9721,9 @@
             <w:tcW w:w="4446" w:type="dxa"/>
           </w:tcPr>
           <w:p>
-            <w:proofErr w:type="spellStart"/>
-            <w:r>
-              <w:t>Sroom</w:t>
-            </w:r>
-            <w:proofErr w:type="spellEnd"/>
+            <w:r>
+              <w:t>Stroom</w:t>
+            </w:r>
             <w:r>
               <w:t xml:space="preserve"> limiet</w:t>
             </w:r>
@@ -10499,18 +9844,11 @@
       </w:tr>
     </w:tbl>
     <w:p/>
-    <w:p/>
-    <w:p/>
-    <w:p/>
-    <w:p/>
-    <w:p/>
-    <w:p/>
     <w:p>
       <w:pPr>
         <w:pStyle w:val="Heading4"/>
       </w:pPr>
       <w:r>
-        <w:lastRenderedPageBreak/>
         <w:t>Afschakel snelheid</w:t>
       </w:r>
     </w:p>
@@ -10518,28 +9856,27 @@
       <w:tblPr>
         <w:tblStyle w:val="TableGrid"/>
         <w:tblW w:w="0" w:type="auto"/>
+        <w:tblInd w:w="-147" w:type="dxa"/>
         <w:tblLook w:val="04A0" w:firstRow="1" w:lastRow="0" w:firstColumn="1" w:lastColumn="0" w:noHBand="0" w:noVBand="1"/>
       </w:tblPr>
       <w:tblGrid>
-        <w:gridCol w:w="947"/>
-        <w:gridCol w:w="7944"/>
+        <w:gridCol w:w="1077"/>
+        <w:gridCol w:w="7961"/>
       </w:tblGrid>
       <w:tr>
         <w:tc>
           <w:tcPr>
-            <w:tcW w:w="4445" w:type="dxa"/>
+            <w:tcW w:w="1099" w:type="dxa"/>
           </w:tcPr>
           <w:p>
-            <w:proofErr w:type="gramStart"/>
-            <w:r>
-              <w:t>instelling</w:t>
-            </w:r>
-            <w:proofErr w:type="gramEnd"/>
+            <w:r>
+              <w:t>Instelling</w:t>
+            </w:r>
           </w:p>
         </w:tc>
         <w:tc>
           <w:tcPr>
-            <w:tcW w:w="4446" w:type="dxa"/>
+            <w:tcW w:w="7939" w:type="dxa"/>
           </w:tcPr>
           <w:p>
             <w:r>
@@ -10554,7 +9891,7 @@
       <w:tr>
         <w:tc>
           <w:tcPr>
-            <w:tcW w:w="4445" w:type="dxa"/>
+            <w:tcW w:w="1099" w:type="dxa"/>
           </w:tcPr>
           <w:p>
             <w:r>
@@ -10564,7 +9901,7 @@
         </w:tc>
         <w:tc>
           <w:tcPr>
-            <w:tcW w:w="4446" w:type="dxa"/>
+            <w:tcW w:w="7939" w:type="dxa"/>
           </w:tcPr>
           <w:p>
             <w:r>
@@ -10573,14 +9910,9 @@
             <w:r>
               <w:t xml:space="preserve"> met microcontroller </w:t>
             </w:r>
-            <w:proofErr w:type="spellStart"/>
-            <w:r>
-              <w:t>rela</w:t>
-            </w:r>
-            <w:r>
-              <w:t>i</w:t>
-            </w:r>
-            <w:proofErr w:type="spellEnd"/>
+            <w:r>
+              <w:t>relais</w:t>
+            </w:r>
             <w:r>
               <w:t xml:space="preserve"> uitschakelen</w:t>
             </w:r>
@@ -10656,21 +9988,18 @@
           </w:p>
           <w:p>
             <w:r>
+              <w:lastRenderedPageBreak/>
               <w:t xml:space="preserve">8.8ms met max </w:t>
             </w:r>
-            <w:proofErr w:type="spellStart"/>
-            <w:r>
-              <w:t>sroom</w:t>
-            </w:r>
-            <w:proofErr w:type="spellEnd"/>
+            <w:r>
+              <w:t>stroom</w:t>
+            </w:r>
             <w:r>
               <w:t xml:space="preserve">. Als er een lichte load aan hangt </w:t>
             </w:r>
-            <w:proofErr w:type="gramStart"/>
-            <w:r>
-              <w:t>word</w:t>
-            </w:r>
-            <w:proofErr w:type="gramEnd"/>
+            <w:r>
+              <w:t>wordt</w:t>
+            </w:r>
             <w:r>
               <w:t xml:space="preserve"> deze tijd uit gerekt. Deze meeting is gedaan met een 100µF condensator en een weerstand van 26Ohm</w:t>
             </w:r>
@@ -10733,10 +10062,6 @@
               </w:drawing>
             </w:r>
           </w:p>
-          <w:p/>
-          <w:p/>
-          <w:p/>
-          <w:p/>
           <w:p>
             <w:r>
               <w:t>4</w:t>
@@ -10748,13 +10073,11 @@
               <w:t>m</w:t>
             </w:r>
             <w:r>
-              <w:t xml:space="preserve">s Met de </w:t>
-            </w:r>
-            <w:proofErr w:type="spellStart"/>
-            <w:r>
-              <w:t>relai</w:t>
-            </w:r>
-            <w:proofErr w:type="spellEnd"/>
+              <w:t xml:space="preserve">s Met </w:t>
+            </w:r>
+            <w:r>
+              <w:t>het relais</w:t>
+            </w:r>
             <w:r>
               <w:t xml:space="preserve"> uitschakelen 26Ohm</w:t>
             </w:r>
@@ -10814,9 +10137,39 @@
               </w:drawing>
             </w:r>
           </w:p>
+          <w:p/>
+          <w:p/>
+          <w:p/>
+          <w:p/>
+          <w:p/>
+          <w:p/>
+        </w:tc>
+      </w:tr>
+      <w:tr>
+        <w:tc>
+          <w:tcPr>
+            <w:tcW w:w="1099" w:type="dxa"/>
+          </w:tcPr>
           <w:p>
             <w:r>
-              <w:t xml:space="preserve"> </w:t>
+              <w:lastRenderedPageBreak/>
+              <w:t>12V</w:t>
+            </w:r>
+          </w:p>
+        </w:tc>
+        <w:tc>
+          <w:tcPr>
+            <w:tcW w:w="7939" w:type="dxa"/>
+          </w:tcPr>
+          <w:p>
+            <w:r>
+              <w:t>4.5ms</w:t>
+            </w:r>
+            <w:r>
+              <w:t xml:space="preserve"> met load en </w:t>
+            </w:r>
+            <w:r>
+              <w:t>relais</w:t>
             </w:r>
           </w:p>
         </w:tc>
@@ -10824,58 +10177,25 @@
       <w:tr>
         <w:tc>
           <w:tcPr>
-            <w:tcW w:w="4445" w:type="dxa"/>
+            <w:tcW w:w="1099" w:type="dxa"/>
           </w:tcPr>
           <w:p>
             <w:r>
-              <w:lastRenderedPageBreak/>
-              <w:t>12V</w:t>
+              <w:t>5V</w:t>
             </w:r>
           </w:p>
         </w:tc>
         <w:tc>
           <w:tcPr>
-            <w:tcW w:w="4446" w:type="dxa"/>
+            <w:tcW w:w="7939" w:type="dxa"/>
           </w:tcPr>
           <w:p>
             <w:r>
-              <w:t>4.5ms</w:t>
-            </w:r>
-            <w:r>
-              <w:t xml:space="preserve"> met load en </w:t>
-            </w:r>
-            <w:proofErr w:type="spellStart"/>
-            <w:r>
-              <w:t>relai</w:t>
-            </w:r>
-            <w:proofErr w:type="spellEnd"/>
-          </w:p>
-        </w:tc>
-      </w:tr>
-      <w:tr>
-        <w:tc>
-          <w:tcPr>
-            <w:tcW w:w="4445" w:type="dxa"/>
-          </w:tcPr>
-          <w:p>
-            <w:r>
-              <w:t>5V</w:t>
-            </w:r>
-          </w:p>
-        </w:tc>
-        <w:tc>
-          <w:tcPr>
-            <w:tcW w:w="4446" w:type="dxa"/>
-          </w:tcPr>
-          <w:p>
-            <w:r>
               <w:t xml:space="preserve">4.7ms met load en </w:t>
             </w:r>
-            <w:proofErr w:type="spellStart"/>
-            <w:r>
-              <w:t>relai</w:t>
-            </w:r>
-            <w:proofErr w:type="spellEnd"/>
+            <w:r>
+              <w:t>relais</w:t>
+            </w:r>
             <w:r>
               <w:rPr>
                 <w:noProof/>
@@ -10934,6 +10254,113 @@
       </w:tr>
     </w:tbl>
     <w:p/>
+    <w:p>
+      <w:pPr>
+        <w:pStyle w:val="Heading3"/>
+        <w:rPr>
+          <w:lang w:val="en-150"/>
+        </w:rPr>
+      </w:pPr>
+      <w:r>
+        <w:rPr>
+          <w:lang w:val="en-150"/>
+        </w:rPr>
+        <w:t>Evaluative</w:t>
+      </w:r>
+    </w:p>
+    <w:p>
+      <w:r>
+        <w:t>Tabel met de waarden die ik wil bekomen:</w:t>
+      </w:r>
+    </w:p>
+    <w:p>
+      <w:r>
+        <w:rPr>
+          <w:noProof/>
+        </w:rPr>
+        <w:drawing>
+          <wp:inline distT="0" distB="0" distL="0" distR="0" wp14:anchorId="5ECF023E" wp14:editId="7EA3B49A">
+            <wp:extent cx="4905376" cy="2248024"/>
+            <wp:effectExtent l="0" t="0" r="0" b="0"/>
+            <wp:docPr id="10" name="Picture 10"/>
+            <wp:cNvGraphicFramePr>
+              <a:graphicFrameLocks xmlns:a="http://schemas.openxmlformats.org/drawingml/2006/main" noChangeAspect="1"/>
+            </wp:cNvGraphicFramePr>
+            <a:graphic xmlns:a="http://schemas.openxmlformats.org/drawingml/2006/main">
+              <a:graphicData uri="http://schemas.openxmlformats.org/drawingml/2006/picture">
+                <pic:pic xmlns:pic="http://schemas.openxmlformats.org/drawingml/2006/picture">
+                  <pic:nvPicPr>
+                    <pic:cNvPr id="1" name=""/>
+                    <pic:cNvPicPr/>
+                  </pic:nvPicPr>
+                  <pic:blipFill rotWithShape="1">
+                    <a:blip r:embed="rId16"/>
+                    <a:srcRect t="2070" b="-1"/>
+                    <a:stretch/>
+                  </pic:blipFill>
+                  <pic:spPr bwMode="auto">
+                    <a:xfrm>
+                      <a:off x="0" y="0"/>
+                      <a:ext cx="4906060" cy="2248337"/>
+                    </a:xfrm>
+                    <a:prstGeom prst="rect">
+                      <a:avLst/>
+                    </a:prstGeom>
+                    <a:ln>
+                      <a:noFill/>
+                    </a:ln>
+                    <a:extLst>
+                      <a:ext uri="{53640926-AAD7-44D8-BBD7-CCE9431645EC}">
+                        <a14:shadowObscured xmlns:a14="http://schemas.microsoft.com/office/drawing/2010/main"/>
+                      </a:ext>
+                    </a:extLst>
+                  </pic:spPr>
+                </pic:pic>
+              </a:graphicData>
+            </a:graphic>
+          </wp:inline>
+        </w:drawing>
+      </w:r>
+    </w:p>
+    <w:p>
+      <w:pPr>
+        <w:pStyle w:val="Heading4"/>
+      </w:pPr>
+      <w:r>
+        <w:t>Spanning instellingen</w:t>
+      </w:r>
+    </w:p>
+    <w:p>
+      <w:r>
+        <w:t>Het doel was van 22 tot 38. De gemeten waarden van mijn prototype zijn van 20,4 tot 37,8. Het overvolt punt mocht iets hoger liggen maar voor een eerste prototype is dit zeker geen slecht begin.</w:t>
+      </w:r>
+    </w:p>
+    <w:p>
+      <w:pPr>
+        <w:pStyle w:val="Heading4"/>
+      </w:pPr>
+      <w:r>
+        <w:t>Stroom limieten</w:t>
+      </w:r>
+    </w:p>
+    <w:p>
+      <w:r>
+        <w:t>…</w:t>
+      </w:r>
+    </w:p>
+    <w:p>
+      <w:pPr>
+        <w:pStyle w:val="Heading4"/>
+      </w:pPr>
+      <w:r>
+        <w:t>Extra instellingen</w:t>
+      </w:r>
+    </w:p>
+    <w:p>
+      <w:r>
+        <w:t>Deze zijn niet verplicht maar werken goed.</w:t>
+      </w:r>
+    </w:p>
     <w:p>
       <w:pPr>
         <w:pStyle w:val="Kopzondernummer"/>

</xml_diff>